<commit_message>
add read/write finger print action
</commit_message>
<xml_diff>
--- a/xml-UI/document/How to config UI.docx
+++ b/xml-UI/document/How to config UI.docx
@@ -130,8 +130,6 @@
         <w:rPr>
           <w:rFonts w:asciiTheme="minorHAnsi" w:eastAsiaTheme="minorEastAsia" w:hAnsiTheme="minorHAnsi"/>
           <w:noProof/>
-          <w:kern w:val="2"/>
-          <w:sz w:val="21"/>
         </w:rPr>
       </w:pPr>
       <w:r>
@@ -152,7 +150,7 @@
         </w:rPr>
         <w:fldChar w:fldCharType="separate"/>
       </w:r>
-      <w:hyperlink w:anchor="_Toc427617736" w:history="1">
+      <w:hyperlink w:anchor="_Toc427660440" w:history="1">
         <w:r>
           <w:rPr>
             <w:rStyle w:val="Hyperlink"/>
@@ -180,7 +178,7 @@
             <w:noProof/>
             <w:webHidden/>
           </w:rPr>
-          <w:instrText xml:space="preserve"> PAGEREF _Toc427617736 \h </w:instrText>
+          <w:instrText xml:space="preserve"> PAGEREF _Toc427660440 \h </w:instrText>
         </w:r>
         <w:r>
           <w:rPr>
@@ -215,18 +213,16 @@
       <w:pPr>
         <w:pStyle w:val="TOC3"/>
         <w:tabs>
-          <w:tab w:val="left" w:pos="1260"/>
+          <w:tab w:val="left" w:pos="1680"/>
           <w:tab w:val="right" w:leader="dot" w:pos="8296"/>
         </w:tabs>
         <w:ind w:left="880"/>
         <w:rPr>
           <w:rFonts w:asciiTheme="minorHAnsi" w:eastAsiaTheme="minorEastAsia" w:hAnsiTheme="minorHAnsi"/>
           <w:noProof/>
-          <w:kern w:val="2"/>
-          <w:sz w:val="21"/>
-        </w:rPr>
-      </w:pPr>
-      <w:hyperlink w:anchor="_Toc427617737" w:history="1">
+        </w:rPr>
+      </w:pPr>
+      <w:hyperlink w:anchor="_Toc427660441" w:history="1">
         <w:r>
           <w:rPr>
             <w:rStyle w:val="Hyperlink"/>
@@ -239,8 +235,6 @@
           <w:rPr>
             <w:rFonts w:asciiTheme="minorHAnsi" w:eastAsiaTheme="minorEastAsia" w:hAnsiTheme="minorHAnsi"/>
             <w:noProof/>
-            <w:kern w:val="2"/>
-            <w:sz w:val="21"/>
           </w:rPr>
           <w:tab/>
         </w:r>
@@ -271,7 +265,7 @@
             <w:noProof/>
             <w:webHidden/>
           </w:rPr>
-          <w:instrText xml:space="preserve"> PAGEREF _Toc427617737 \h </w:instrText>
+          <w:instrText xml:space="preserve"> PAGEREF _Toc427660441 \h </w:instrText>
         </w:r>
         <w:r>
           <w:rPr>
@@ -306,18 +300,16 @@
       <w:pPr>
         <w:pStyle w:val="TOC3"/>
         <w:tabs>
-          <w:tab w:val="left" w:pos="1260"/>
+          <w:tab w:val="left" w:pos="1680"/>
           <w:tab w:val="right" w:leader="dot" w:pos="8296"/>
         </w:tabs>
         <w:ind w:left="880"/>
         <w:rPr>
           <w:rFonts w:asciiTheme="minorHAnsi" w:eastAsiaTheme="minorEastAsia" w:hAnsiTheme="minorHAnsi"/>
           <w:noProof/>
-          <w:kern w:val="2"/>
-          <w:sz w:val="21"/>
-        </w:rPr>
-      </w:pPr>
-      <w:hyperlink w:anchor="_Toc427617738" w:history="1">
+        </w:rPr>
+      </w:pPr>
+      <w:hyperlink w:anchor="_Toc427660442" w:history="1">
         <w:r>
           <w:rPr>
             <w:rStyle w:val="Hyperlink"/>
@@ -330,8 +322,6 @@
           <w:rPr>
             <w:rFonts w:asciiTheme="minorHAnsi" w:eastAsiaTheme="minorEastAsia" w:hAnsiTheme="minorHAnsi"/>
             <w:noProof/>
-            <w:kern w:val="2"/>
-            <w:sz w:val="21"/>
           </w:rPr>
           <w:tab/>
         </w:r>
@@ -362,7 +352,7 @@
             <w:noProof/>
             <w:webHidden/>
           </w:rPr>
-          <w:instrText xml:space="preserve"> PAGEREF _Toc427617738 \h </w:instrText>
+          <w:instrText xml:space="preserve"> PAGEREF _Toc427660442 \h </w:instrText>
         </w:r>
         <w:r>
           <w:rPr>
@@ -397,18 +387,16 @@
       <w:pPr>
         <w:pStyle w:val="TOC3"/>
         <w:tabs>
-          <w:tab w:val="left" w:pos="1260"/>
+          <w:tab w:val="left" w:pos="1680"/>
           <w:tab w:val="right" w:leader="dot" w:pos="8296"/>
         </w:tabs>
         <w:ind w:left="880"/>
         <w:rPr>
           <w:rFonts w:asciiTheme="minorHAnsi" w:eastAsiaTheme="minorEastAsia" w:hAnsiTheme="minorHAnsi"/>
           <w:noProof/>
-          <w:kern w:val="2"/>
-          <w:sz w:val="21"/>
-        </w:rPr>
-      </w:pPr>
-      <w:hyperlink w:anchor="_Toc427617739" w:history="1">
+        </w:rPr>
+      </w:pPr>
+      <w:hyperlink w:anchor="_Toc427660443" w:history="1">
         <w:r>
           <w:rPr>
             <w:rStyle w:val="Hyperlink"/>
@@ -421,8 +409,6 @@
           <w:rPr>
             <w:rFonts w:asciiTheme="minorHAnsi" w:eastAsiaTheme="minorEastAsia" w:hAnsiTheme="minorHAnsi"/>
             <w:noProof/>
-            <w:kern w:val="2"/>
-            <w:sz w:val="21"/>
           </w:rPr>
           <w:tab/>
         </w:r>
@@ -453,7 +439,7 @@
             <w:noProof/>
             <w:webHidden/>
           </w:rPr>
-          <w:instrText xml:space="preserve"> PAGEREF _Toc427617739 \h </w:instrText>
+          <w:instrText xml:space="preserve"> PAGEREF _Toc427660443 \h </w:instrText>
         </w:r>
         <w:r>
           <w:rPr>
@@ -488,18 +474,16 @@
       <w:pPr>
         <w:pStyle w:val="TOC4"/>
         <w:tabs>
-          <w:tab w:val="left" w:pos="1680"/>
+          <w:tab w:val="left" w:pos="1760"/>
           <w:tab w:val="right" w:leader="dot" w:pos="8296"/>
         </w:tabs>
         <w:ind w:left="1320"/>
         <w:rPr>
           <w:rFonts w:asciiTheme="minorHAnsi" w:eastAsiaTheme="minorEastAsia" w:hAnsiTheme="minorHAnsi"/>
           <w:noProof/>
-          <w:kern w:val="2"/>
-          <w:sz w:val="21"/>
-        </w:rPr>
-      </w:pPr>
-      <w:hyperlink w:anchor="_Toc427617740" w:history="1">
+        </w:rPr>
+      </w:pPr>
+      <w:hyperlink w:anchor="_Toc427660444" w:history="1">
         <w:r>
           <w:rPr>
             <w:rStyle w:val="Hyperlink"/>
@@ -512,8 +496,6 @@
           <w:rPr>
             <w:rFonts w:asciiTheme="minorHAnsi" w:eastAsiaTheme="minorEastAsia" w:hAnsiTheme="minorHAnsi"/>
             <w:noProof/>
-            <w:kern w:val="2"/>
-            <w:sz w:val="21"/>
           </w:rPr>
           <w:tab/>
         </w:r>
@@ -544,7 +526,7 @@
             <w:noProof/>
             <w:webHidden/>
           </w:rPr>
-          <w:instrText xml:space="preserve"> PAGEREF _Toc427617740 \h </w:instrText>
+          <w:instrText xml:space="preserve"> PAGEREF _Toc427660444 \h </w:instrText>
         </w:r>
         <w:r>
           <w:rPr>
@@ -579,18 +561,16 @@
       <w:pPr>
         <w:pStyle w:val="TOC4"/>
         <w:tabs>
-          <w:tab w:val="left" w:pos="1680"/>
+          <w:tab w:val="left" w:pos="1760"/>
           <w:tab w:val="right" w:leader="dot" w:pos="8296"/>
         </w:tabs>
         <w:ind w:left="1320"/>
         <w:rPr>
           <w:rFonts w:asciiTheme="minorHAnsi" w:eastAsiaTheme="minorEastAsia" w:hAnsiTheme="minorHAnsi"/>
           <w:noProof/>
-          <w:kern w:val="2"/>
-          <w:sz w:val="21"/>
-        </w:rPr>
-      </w:pPr>
-      <w:hyperlink w:anchor="_Toc427617741" w:history="1">
+        </w:rPr>
+      </w:pPr>
+      <w:hyperlink w:anchor="_Toc427660445" w:history="1">
         <w:r>
           <w:rPr>
             <w:rStyle w:val="Hyperlink"/>
@@ -603,8 +583,6 @@
           <w:rPr>
             <w:rFonts w:asciiTheme="minorHAnsi" w:eastAsiaTheme="minorEastAsia" w:hAnsiTheme="minorHAnsi"/>
             <w:noProof/>
-            <w:kern w:val="2"/>
-            <w:sz w:val="21"/>
           </w:rPr>
           <w:tab/>
         </w:r>
@@ -635,7 +613,7 @@
             <w:noProof/>
             <w:webHidden/>
           </w:rPr>
-          <w:instrText xml:space="preserve"> PAGEREF _Toc427617741 \h </w:instrText>
+          <w:instrText xml:space="preserve"> PAGEREF _Toc427660445 \h </w:instrText>
         </w:r>
         <w:r>
           <w:rPr>
@@ -670,18 +648,16 @@
       <w:pPr>
         <w:pStyle w:val="TOC4"/>
         <w:tabs>
-          <w:tab w:val="left" w:pos="1680"/>
+          <w:tab w:val="left" w:pos="1760"/>
           <w:tab w:val="right" w:leader="dot" w:pos="8296"/>
         </w:tabs>
         <w:ind w:left="1320"/>
         <w:rPr>
           <w:rFonts w:asciiTheme="minorHAnsi" w:eastAsiaTheme="minorEastAsia" w:hAnsiTheme="minorHAnsi"/>
           <w:noProof/>
-          <w:kern w:val="2"/>
-          <w:sz w:val="21"/>
-        </w:rPr>
-      </w:pPr>
-      <w:hyperlink w:anchor="_Toc427617742" w:history="1">
+        </w:rPr>
+      </w:pPr>
+      <w:hyperlink w:anchor="_Toc427660446" w:history="1">
         <w:r>
           <w:rPr>
             <w:rStyle w:val="Hyperlink"/>
@@ -694,8 +670,6 @@
           <w:rPr>
             <w:rFonts w:asciiTheme="minorHAnsi" w:eastAsiaTheme="minorEastAsia" w:hAnsiTheme="minorHAnsi"/>
             <w:noProof/>
-            <w:kern w:val="2"/>
-            <w:sz w:val="21"/>
           </w:rPr>
           <w:tab/>
         </w:r>
@@ -714,6 +688,8 @@
           </w:rPr>
           <w:tab/>
         </w:r>
+        <w:bookmarkStart w:id="2" w:name="_GoBack"/>
+        <w:bookmarkEnd w:id="2"/>
         <w:r>
           <w:rPr>
             <w:noProof/>
@@ -726,7 +702,7 @@
             <w:noProof/>
             <w:webHidden/>
           </w:rPr>
-          <w:instrText xml:space="preserve"> PAGEREF _Toc427617742 \h </w:instrText>
+          <w:instrText xml:space="preserve"> PAGEREF _Toc427660446 \h </w:instrText>
         </w:r>
         <w:r>
           <w:rPr>
@@ -761,18 +737,16 @@
       <w:pPr>
         <w:pStyle w:val="TOC4"/>
         <w:tabs>
-          <w:tab w:val="left" w:pos="1680"/>
+          <w:tab w:val="left" w:pos="1760"/>
           <w:tab w:val="right" w:leader="dot" w:pos="8296"/>
         </w:tabs>
         <w:ind w:left="1320"/>
         <w:rPr>
           <w:rFonts w:asciiTheme="minorHAnsi" w:eastAsiaTheme="minorEastAsia" w:hAnsiTheme="minorHAnsi"/>
           <w:noProof/>
-          <w:kern w:val="2"/>
-          <w:sz w:val="21"/>
-        </w:rPr>
-      </w:pPr>
-      <w:hyperlink w:anchor="_Toc427617743" w:history="1">
+        </w:rPr>
+      </w:pPr>
+      <w:hyperlink w:anchor="_Toc427660447" w:history="1">
         <w:r>
           <w:rPr>
             <w:rStyle w:val="Hyperlink"/>
@@ -785,8 +759,6 @@
           <w:rPr>
             <w:rFonts w:asciiTheme="minorHAnsi" w:eastAsiaTheme="minorEastAsia" w:hAnsiTheme="minorHAnsi"/>
             <w:noProof/>
-            <w:kern w:val="2"/>
-            <w:sz w:val="21"/>
           </w:rPr>
           <w:tab/>
         </w:r>
@@ -817,7 +789,7 @@
             <w:noProof/>
             <w:webHidden/>
           </w:rPr>
-          <w:instrText xml:space="preserve"> PAGEREF _Toc427617743 \h </w:instrText>
+          <w:instrText xml:space="preserve"> PAGEREF _Toc427660447 \h </w:instrText>
         </w:r>
         <w:r>
           <w:rPr>
@@ -852,18 +824,16 @@
       <w:pPr>
         <w:pStyle w:val="TOC4"/>
         <w:tabs>
-          <w:tab w:val="left" w:pos="1680"/>
+          <w:tab w:val="left" w:pos="1760"/>
           <w:tab w:val="right" w:leader="dot" w:pos="8296"/>
         </w:tabs>
         <w:ind w:left="1320"/>
         <w:rPr>
           <w:rFonts w:asciiTheme="minorHAnsi" w:eastAsiaTheme="minorEastAsia" w:hAnsiTheme="minorHAnsi"/>
           <w:noProof/>
-          <w:kern w:val="2"/>
-          <w:sz w:val="21"/>
-        </w:rPr>
-      </w:pPr>
-      <w:hyperlink w:anchor="_Toc427617744" w:history="1">
+        </w:rPr>
+      </w:pPr>
+      <w:hyperlink w:anchor="_Toc427660448" w:history="1">
         <w:r>
           <w:rPr>
             <w:rStyle w:val="Hyperlink"/>
@@ -876,8 +846,6 @@
           <w:rPr>
             <w:rFonts w:asciiTheme="minorHAnsi" w:eastAsiaTheme="minorEastAsia" w:hAnsiTheme="minorHAnsi"/>
             <w:noProof/>
-            <w:kern w:val="2"/>
-            <w:sz w:val="21"/>
           </w:rPr>
           <w:tab/>
         </w:r>
@@ -908,7 +876,7 @@
             <w:noProof/>
             <w:webHidden/>
           </w:rPr>
-          <w:instrText xml:space="preserve"> PAGEREF _Toc427617744 \h </w:instrText>
+          <w:instrText xml:space="preserve"> PAGEREF _Toc427660448 \h </w:instrText>
         </w:r>
         <w:r>
           <w:rPr>
@@ -943,18 +911,16 @@
       <w:pPr>
         <w:pStyle w:val="TOC4"/>
         <w:tabs>
-          <w:tab w:val="left" w:pos="1680"/>
+          <w:tab w:val="left" w:pos="1760"/>
           <w:tab w:val="right" w:leader="dot" w:pos="8296"/>
         </w:tabs>
         <w:ind w:left="1320"/>
         <w:rPr>
           <w:rFonts w:asciiTheme="minorHAnsi" w:eastAsiaTheme="minorEastAsia" w:hAnsiTheme="minorHAnsi"/>
           <w:noProof/>
-          <w:kern w:val="2"/>
-          <w:sz w:val="21"/>
-        </w:rPr>
-      </w:pPr>
-      <w:hyperlink w:anchor="_Toc427617745" w:history="1">
+        </w:rPr>
+      </w:pPr>
+      <w:hyperlink w:anchor="_Toc427660449" w:history="1">
         <w:r>
           <w:rPr>
             <w:rStyle w:val="Hyperlink"/>
@@ -967,8 +933,6 @@
           <w:rPr>
             <w:rFonts w:asciiTheme="minorHAnsi" w:eastAsiaTheme="minorEastAsia" w:hAnsiTheme="minorHAnsi"/>
             <w:noProof/>
-            <w:kern w:val="2"/>
-            <w:sz w:val="21"/>
           </w:rPr>
           <w:tab/>
         </w:r>
@@ -999,7 +963,7 @@
             <w:noProof/>
             <w:webHidden/>
           </w:rPr>
-          <w:instrText xml:space="preserve"> PAGEREF _Toc427617745 \h </w:instrText>
+          <w:instrText xml:space="preserve"> PAGEREF _Toc427660449 \h </w:instrText>
         </w:r>
         <w:r>
           <w:rPr>
@@ -1034,18 +998,16 @@
       <w:pPr>
         <w:pStyle w:val="TOC4"/>
         <w:tabs>
-          <w:tab w:val="left" w:pos="1680"/>
+          <w:tab w:val="left" w:pos="1760"/>
           <w:tab w:val="right" w:leader="dot" w:pos="8296"/>
         </w:tabs>
         <w:ind w:left="1320"/>
         <w:rPr>
           <w:rFonts w:asciiTheme="minorHAnsi" w:eastAsiaTheme="minorEastAsia" w:hAnsiTheme="minorHAnsi"/>
           <w:noProof/>
-          <w:kern w:val="2"/>
-          <w:sz w:val="21"/>
-        </w:rPr>
-      </w:pPr>
-      <w:hyperlink w:anchor="_Toc427617746" w:history="1">
+        </w:rPr>
+      </w:pPr>
+      <w:hyperlink w:anchor="_Toc427660450" w:history="1">
         <w:r>
           <w:rPr>
             <w:rStyle w:val="Hyperlink"/>
@@ -1058,8 +1020,6 @@
           <w:rPr>
             <w:rFonts w:asciiTheme="minorHAnsi" w:eastAsiaTheme="minorEastAsia" w:hAnsiTheme="minorHAnsi"/>
             <w:noProof/>
-            <w:kern w:val="2"/>
-            <w:sz w:val="21"/>
           </w:rPr>
           <w:tab/>
         </w:r>
@@ -1090,7 +1050,7 @@
             <w:noProof/>
             <w:webHidden/>
           </w:rPr>
-          <w:instrText xml:space="preserve"> PAGEREF _Toc427617746 \h </w:instrText>
+          <w:instrText xml:space="preserve"> PAGEREF _Toc427660450 \h </w:instrText>
         </w:r>
         <w:r>
           <w:rPr>
@@ -1125,18 +1085,16 @@
       <w:pPr>
         <w:pStyle w:val="TOC4"/>
         <w:tabs>
-          <w:tab w:val="left" w:pos="1680"/>
+          <w:tab w:val="left" w:pos="1760"/>
           <w:tab w:val="right" w:leader="dot" w:pos="8296"/>
         </w:tabs>
         <w:ind w:left="1320"/>
         <w:rPr>
           <w:rFonts w:asciiTheme="minorHAnsi" w:eastAsiaTheme="minorEastAsia" w:hAnsiTheme="minorHAnsi"/>
           <w:noProof/>
-          <w:kern w:val="2"/>
-          <w:sz w:val="21"/>
-        </w:rPr>
-      </w:pPr>
-      <w:hyperlink w:anchor="_Toc427617747" w:history="1">
+        </w:rPr>
+      </w:pPr>
+      <w:hyperlink w:anchor="_Toc427660451" w:history="1">
         <w:r>
           <w:rPr>
             <w:rStyle w:val="Hyperlink"/>
@@ -1149,8 +1107,6 @@
           <w:rPr>
             <w:rFonts w:asciiTheme="minorHAnsi" w:eastAsiaTheme="minorEastAsia" w:hAnsiTheme="minorHAnsi"/>
             <w:noProof/>
-            <w:kern w:val="2"/>
-            <w:sz w:val="21"/>
           </w:rPr>
           <w:tab/>
         </w:r>
@@ -1181,7 +1137,7 @@
             <w:noProof/>
             <w:webHidden/>
           </w:rPr>
-          <w:instrText xml:space="preserve"> PAGEREF _Toc427617747 \h </w:instrText>
+          <w:instrText xml:space="preserve"> PAGEREF _Toc427660451 \h </w:instrText>
         </w:r>
         <w:r>
           <w:rPr>
@@ -1216,18 +1172,16 @@
       <w:pPr>
         <w:pStyle w:val="TOC3"/>
         <w:tabs>
-          <w:tab w:val="left" w:pos="1260"/>
+          <w:tab w:val="left" w:pos="1680"/>
           <w:tab w:val="right" w:leader="dot" w:pos="8296"/>
         </w:tabs>
         <w:ind w:left="880"/>
         <w:rPr>
           <w:rFonts w:asciiTheme="minorHAnsi" w:eastAsiaTheme="minorEastAsia" w:hAnsiTheme="minorHAnsi"/>
           <w:noProof/>
-          <w:kern w:val="2"/>
-          <w:sz w:val="21"/>
-        </w:rPr>
-      </w:pPr>
-      <w:hyperlink w:anchor="_Toc427617748" w:history="1">
+        </w:rPr>
+      </w:pPr>
+      <w:hyperlink w:anchor="_Toc427660452" w:history="1">
         <w:r>
           <w:rPr>
             <w:rStyle w:val="Hyperlink"/>
@@ -1240,8 +1194,6 @@
           <w:rPr>
             <w:rFonts w:asciiTheme="minorHAnsi" w:eastAsiaTheme="minorEastAsia" w:hAnsiTheme="minorHAnsi"/>
             <w:noProof/>
-            <w:kern w:val="2"/>
-            <w:sz w:val="21"/>
           </w:rPr>
           <w:tab/>
         </w:r>
@@ -1272,7 +1224,7 @@
             <w:noProof/>
             <w:webHidden/>
           </w:rPr>
-          <w:instrText xml:space="preserve"> PAGEREF _Toc427617748 \h </w:instrText>
+          <w:instrText xml:space="preserve"> PAGEREF _Toc427660452 \h </w:instrText>
         </w:r>
         <w:r>
           <w:rPr>
@@ -1307,18 +1259,16 @@
       <w:pPr>
         <w:pStyle w:val="TOC4"/>
         <w:tabs>
-          <w:tab w:val="left" w:pos="1680"/>
+          <w:tab w:val="left" w:pos="1760"/>
           <w:tab w:val="right" w:leader="dot" w:pos="8296"/>
         </w:tabs>
         <w:ind w:left="1320"/>
         <w:rPr>
           <w:rFonts w:asciiTheme="minorHAnsi" w:eastAsiaTheme="minorEastAsia" w:hAnsiTheme="minorHAnsi"/>
           <w:noProof/>
-          <w:kern w:val="2"/>
-          <w:sz w:val="21"/>
-        </w:rPr>
-      </w:pPr>
-      <w:hyperlink w:anchor="_Toc427617749" w:history="1">
+        </w:rPr>
+      </w:pPr>
+      <w:hyperlink w:anchor="_Toc427660453" w:history="1">
         <w:r>
           <w:rPr>
             <w:rStyle w:val="Hyperlink"/>
@@ -1331,8 +1281,6 @@
           <w:rPr>
             <w:rFonts w:asciiTheme="minorHAnsi" w:eastAsiaTheme="minorEastAsia" w:hAnsiTheme="minorHAnsi"/>
             <w:noProof/>
-            <w:kern w:val="2"/>
-            <w:sz w:val="21"/>
           </w:rPr>
           <w:tab/>
         </w:r>
@@ -1363,7 +1311,7 @@
             <w:noProof/>
             <w:webHidden/>
           </w:rPr>
-          <w:instrText xml:space="preserve"> PAGEREF _Toc427617749 \h </w:instrText>
+          <w:instrText xml:space="preserve"> PAGEREF _Toc427660453 \h </w:instrText>
         </w:r>
         <w:r>
           <w:rPr>
@@ -1398,18 +1346,16 @@
       <w:pPr>
         <w:pStyle w:val="TOC5"/>
         <w:tabs>
-          <w:tab w:val="left" w:pos="2063"/>
+          <w:tab w:val="left" w:pos="2153"/>
           <w:tab w:val="right" w:leader="dot" w:pos="8296"/>
         </w:tabs>
         <w:ind w:left="1760"/>
         <w:rPr>
           <w:rFonts w:asciiTheme="minorHAnsi" w:eastAsiaTheme="minorEastAsia" w:hAnsiTheme="minorHAnsi"/>
           <w:noProof/>
-          <w:kern w:val="2"/>
-          <w:sz w:val="21"/>
-        </w:rPr>
-      </w:pPr>
-      <w:hyperlink w:anchor="_Toc427617750" w:history="1">
+        </w:rPr>
+      </w:pPr>
+      <w:hyperlink w:anchor="_Toc427660454" w:history="1">
         <w:r>
           <w:rPr>
             <w:rStyle w:val="Hyperlink"/>
@@ -1422,99 +1368,6 @@
           <w:rPr>
             <w:rFonts w:asciiTheme="minorHAnsi" w:eastAsiaTheme="minorEastAsia" w:hAnsiTheme="minorHAnsi"/>
             <w:noProof/>
-            <w:kern w:val="2"/>
-            <w:sz w:val="21"/>
-          </w:rPr>
-          <w:tab/>
-        </w:r>
-        <w:r>
-          <w:rPr>
-            <w:rStyle w:val="Hyperlink"/>
-            <w:rFonts w:ascii="Times New Roman" w:hAnsi="Times New Roman" w:cs="Times New Roman"/>
-            <w:noProof/>
-          </w:rPr>
-          <w:t>FingerPrintDriverAction</w:t>
-        </w:r>
-        <w:r>
-          <w:rPr>
-            <w:noProof/>
-            <w:webHidden/>
-          </w:rPr>
-          <w:tab/>
-        </w:r>
-        <w:r>
-          <w:rPr>
-            <w:noProof/>
-            <w:webHidden/>
-          </w:rPr>
-          <w:fldChar w:fldCharType="begin"/>
-        </w:r>
-        <w:r>
-          <w:rPr>
-            <w:noProof/>
-            <w:webHidden/>
-          </w:rPr>
-          <w:instrText xml:space="preserve"> PAGEREF _Toc427617750 \h </w:instrText>
-        </w:r>
-        <w:r>
-          <w:rPr>
-            <w:noProof/>
-            <w:webHidden/>
-          </w:rPr>
-        </w:r>
-        <w:r>
-          <w:rPr>
-            <w:noProof/>
-            <w:webHidden/>
-          </w:rPr>
-          <w:fldChar w:fldCharType="separate"/>
-        </w:r>
-        <w:r>
-          <w:rPr>
-            <w:noProof/>
-            <w:webHidden/>
-          </w:rPr>
-          <w:t>16</w:t>
-        </w:r>
-        <w:r>
-          <w:rPr>
-            <w:noProof/>
-            <w:webHidden/>
-          </w:rPr>
-          <w:fldChar w:fldCharType="end"/>
-        </w:r>
-      </w:hyperlink>
-    </w:p>
-    <w:p>
-      <w:pPr>
-        <w:pStyle w:val="TOC5"/>
-        <w:tabs>
-          <w:tab w:val="left" w:pos="2063"/>
-          <w:tab w:val="right" w:leader="dot" w:pos="8296"/>
-        </w:tabs>
-        <w:ind w:left="1760"/>
-        <w:rPr>
-          <w:rFonts w:asciiTheme="minorHAnsi" w:eastAsiaTheme="minorEastAsia" w:hAnsiTheme="minorHAnsi"/>
-          <w:noProof/>
-          <w:kern w:val="2"/>
-          <w:sz w:val="21"/>
-        </w:rPr>
-      </w:pPr>
-      <w:hyperlink w:anchor="_Toc427617751" w:history="1">
-        <w:r>
-          <w:rPr>
-            <w:rStyle w:val="Hyperlink"/>
-            <w:rFonts w:ascii="Wingdings" w:hAnsi="Wingdings" w:cs="Times New Roman"/>
-            <w:noProof/>
-          </w:rPr>
-          <w:t></w:t>
-        </w:r>
-        <w:r>
-          <w:rPr>
-            <w:rFonts w:asciiTheme="minorHAnsi" w:eastAsiaTheme="minorEastAsia" w:hAnsiTheme="minorHAnsi"/>
-            <w:noProof/>
-            <w:kern w:val="2"/>
-            <w:sz w:val="21"/>
           </w:rPr>
           <w:tab/>
         </w:r>
@@ -1545,7 +1398,7 @@
             <w:noProof/>
             <w:webHidden/>
           </w:rPr>
-          <w:instrText xml:space="preserve"> PAGEREF _Toc427617751 \h </w:instrText>
+          <w:instrText xml:space="preserve"> PAGEREF _Toc427660454 \h </w:instrText>
         </w:r>
         <w:r>
           <w:rPr>
@@ -1578,111 +1431,18 @@
     </w:p>
     <w:p>
       <w:pPr>
-        <w:pStyle w:val="TOC5"/>
-        <w:tabs>
-          <w:tab w:val="left" w:pos="2063"/>
-          <w:tab w:val="right" w:leader="dot" w:pos="8296"/>
-        </w:tabs>
-        <w:ind w:left="1760"/>
-        <w:rPr>
-          <w:rFonts w:asciiTheme="minorHAnsi" w:eastAsiaTheme="minorEastAsia" w:hAnsiTheme="minorHAnsi"/>
-          <w:noProof/>
-          <w:kern w:val="2"/>
-          <w:sz w:val="21"/>
-        </w:rPr>
-      </w:pPr>
-      <w:hyperlink w:anchor="_Toc427617752" w:history="1">
-        <w:r>
-          <w:rPr>
-            <w:rStyle w:val="Hyperlink"/>
-            <w:rFonts w:ascii="Wingdings" w:hAnsi="Wingdings" w:cs="Times New Roman"/>
-            <w:noProof/>
-          </w:rPr>
-          <w:t></w:t>
-        </w:r>
-        <w:r>
-          <w:rPr>
-            <w:rFonts w:asciiTheme="minorHAnsi" w:eastAsiaTheme="minorEastAsia" w:hAnsiTheme="minorHAnsi"/>
-            <w:noProof/>
-            <w:kern w:val="2"/>
-            <w:sz w:val="21"/>
-          </w:rPr>
-          <w:tab/>
-        </w:r>
-        <w:r>
-          <w:rPr>
-            <w:rStyle w:val="Hyperlink"/>
-            <w:rFonts w:ascii="Times New Roman" w:hAnsi="Times New Roman" w:cs="Times New Roman"/>
-            <w:noProof/>
-          </w:rPr>
-          <w:t>DriverActiveAction</w:t>
-        </w:r>
-        <w:r>
-          <w:rPr>
-            <w:noProof/>
-            <w:webHidden/>
-          </w:rPr>
-          <w:tab/>
-        </w:r>
-        <w:r>
-          <w:rPr>
-            <w:noProof/>
-            <w:webHidden/>
-          </w:rPr>
-          <w:fldChar w:fldCharType="begin"/>
-        </w:r>
-        <w:r>
-          <w:rPr>
-            <w:noProof/>
-            <w:webHidden/>
-          </w:rPr>
-          <w:instrText xml:space="preserve"> PAGEREF _Toc427617752 \h </w:instrText>
-        </w:r>
-        <w:r>
-          <w:rPr>
-            <w:noProof/>
-            <w:webHidden/>
-          </w:rPr>
-        </w:r>
-        <w:r>
-          <w:rPr>
-            <w:noProof/>
-            <w:webHidden/>
-          </w:rPr>
-          <w:fldChar w:fldCharType="separate"/>
-        </w:r>
-        <w:r>
-          <w:rPr>
-            <w:noProof/>
-            <w:webHidden/>
-          </w:rPr>
-          <w:t>17</w:t>
-        </w:r>
-        <w:r>
-          <w:rPr>
-            <w:noProof/>
-            <w:webHidden/>
-          </w:rPr>
-          <w:fldChar w:fldCharType="end"/>
-        </w:r>
-      </w:hyperlink>
-    </w:p>
-    <w:p>
-      <w:pPr>
         <w:pStyle w:val="TOC4"/>
         <w:tabs>
-          <w:tab w:val="left" w:pos="1680"/>
+          <w:tab w:val="left" w:pos="1760"/>
           <w:tab w:val="right" w:leader="dot" w:pos="8296"/>
         </w:tabs>
         <w:ind w:left="1320"/>
         <w:rPr>
           <w:rFonts w:asciiTheme="minorHAnsi" w:eastAsiaTheme="minorEastAsia" w:hAnsiTheme="minorHAnsi"/>
           <w:noProof/>
-          <w:kern w:val="2"/>
-          <w:sz w:val="21"/>
-        </w:rPr>
-      </w:pPr>
-      <w:hyperlink w:anchor="_Toc427617753" w:history="1">
+        </w:rPr>
+      </w:pPr>
+      <w:hyperlink w:anchor="_Toc427660455" w:history="1">
         <w:r>
           <w:rPr>
             <w:rStyle w:val="Hyperlink"/>
@@ -1695,8 +1455,6 @@
           <w:rPr>
             <w:rFonts w:asciiTheme="minorHAnsi" w:eastAsiaTheme="minorEastAsia" w:hAnsiTheme="minorHAnsi"/>
             <w:noProof/>
-            <w:kern w:val="2"/>
-            <w:sz w:val="21"/>
           </w:rPr>
           <w:tab/>
         </w:r>
@@ -1727,7 +1485,7 @@
             <w:noProof/>
             <w:webHidden/>
           </w:rPr>
-          <w:instrText xml:space="preserve"> PAGEREF _Toc427617753 \h </w:instrText>
+          <w:instrText xml:space="preserve"> PAGEREF _Toc427660455 \h </w:instrText>
         </w:r>
         <w:r>
           <w:rPr>
@@ -1747,7 +1505,7 @@
             <w:noProof/>
             <w:webHidden/>
           </w:rPr>
-          <w:t>18</w:t>
+          <w:t>16</w:t>
         </w:r>
         <w:r>
           <w:rPr>
@@ -1762,18 +1520,16 @@
       <w:pPr>
         <w:pStyle w:val="TOC4"/>
         <w:tabs>
-          <w:tab w:val="left" w:pos="1680"/>
+          <w:tab w:val="left" w:pos="1760"/>
           <w:tab w:val="right" w:leader="dot" w:pos="8296"/>
         </w:tabs>
         <w:ind w:left="1320"/>
         <w:rPr>
           <w:rFonts w:asciiTheme="minorHAnsi" w:eastAsiaTheme="minorEastAsia" w:hAnsiTheme="minorHAnsi"/>
           <w:noProof/>
-          <w:kern w:val="2"/>
-          <w:sz w:val="21"/>
-        </w:rPr>
-      </w:pPr>
-      <w:hyperlink w:anchor="_Toc427617754" w:history="1">
+        </w:rPr>
+      </w:pPr>
+      <w:hyperlink w:anchor="_Toc427660456" w:history="1">
         <w:r>
           <w:rPr>
             <w:rStyle w:val="Hyperlink"/>
@@ -1786,8 +1542,6 @@
           <w:rPr>
             <w:rFonts w:asciiTheme="minorHAnsi" w:eastAsiaTheme="minorEastAsia" w:hAnsiTheme="minorHAnsi"/>
             <w:noProof/>
-            <w:kern w:val="2"/>
-            <w:sz w:val="21"/>
           </w:rPr>
           <w:tab/>
         </w:r>
@@ -1818,7 +1572,7 @@
             <w:noProof/>
             <w:webHidden/>
           </w:rPr>
-          <w:instrText xml:space="preserve"> PAGEREF _Toc427617754 \h </w:instrText>
+          <w:instrText xml:space="preserve"> PAGEREF _Toc427660456 \h </w:instrText>
         </w:r>
         <w:r>
           <w:rPr>
@@ -1838,7 +1592,7 @@
             <w:noProof/>
             <w:webHidden/>
           </w:rPr>
-          <w:t>18</w:t>
+          <w:t>17</w:t>
         </w:r>
         <w:r>
           <w:rPr>
@@ -1853,18 +1607,16 @@
       <w:pPr>
         <w:pStyle w:val="TOC4"/>
         <w:tabs>
-          <w:tab w:val="left" w:pos="1680"/>
+          <w:tab w:val="left" w:pos="1760"/>
           <w:tab w:val="right" w:leader="dot" w:pos="8296"/>
         </w:tabs>
         <w:ind w:left="1320"/>
         <w:rPr>
           <w:rFonts w:asciiTheme="minorHAnsi" w:eastAsiaTheme="minorEastAsia" w:hAnsiTheme="minorHAnsi"/>
           <w:noProof/>
-          <w:kern w:val="2"/>
-          <w:sz w:val="21"/>
-        </w:rPr>
-      </w:pPr>
-      <w:hyperlink w:anchor="_Toc427617755" w:history="1">
+        </w:rPr>
+      </w:pPr>
+      <w:hyperlink w:anchor="_Toc427660457" w:history="1">
         <w:r>
           <w:rPr>
             <w:rStyle w:val="Hyperlink"/>
@@ -1877,8 +1629,6 @@
           <w:rPr>
             <w:rFonts w:asciiTheme="minorHAnsi" w:eastAsiaTheme="minorEastAsia" w:hAnsiTheme="minorHAnsi"/>
             <w:noProof/>
-            <w:kern w:val="2"/>
-            <w:sz w:val="21"/>
           </w:rPr>
           <w:tab/>
         </w:r>
@@ -1909,7 +1659,7 @@
             <w:noProof/>
             <w:webHidden/>
           </w:rPr>
-          <w:instrText xml:space="preserve"> PAGEREF _Toc427617755 \h </w:instrText>
+          <w:instrText xml:space="preserve"> PAGEREF _Toc427660457 \h </w:instrText>
         </w:r>
         <w:r>
           <w:rPr>
@@ -1929,7 +1679,7 @@
             <w:noProof/>
             <w:webHidden/>
           </w:rPr>
-          <w:t>18</w:t>
+          <w:t>17</w:t>
         </w:r>
         <w:r>
           <w:rPr>
@@ -1944,18 +1694,16 @@
       <w:pPr>
         <w:pStyle w:val="TOC4"/>
         <w:tabs>
-          <w:tab w:val="left" w:pos="1680"/>
+          <w:tab w:val="left" w:pos="1760"/>
           <w:tab w:val="right" w:leader="dot" w:pos="8296"/>
         </w:tabs>
         <w:ind w:left="1320"/>
         <w:rPr>
           <w:rFonts w:asciiTheme="minorHAnsi" w:eastAsiaTheme="minorEastAsia" w:hAnsiTheme="minorHAnsi"/>
           <w:noProof/>
-          <w:kern w:val="2"/>
-          <w:sz w:val="21"/>
-        </w:rPr>
-      </w:pPr>
-      <w:hyperlink w:anchor="_Toc427617756" w:history="1">
+        </w:rPr>
+      </w:pPr>
+      <w:hyperlink w:anchor="_Toc427660458" w:history="1">
         <w:r>
           <w:rPr>
             <w:rStyle w:val="Hyperlink"/>
@@ -1968,8 +1716,6 @@
           <w:rPr>
             <w:rFonts w:asciiTheme="minorHAnsi" w:eastAsiaTheme="minorEastAsia" w:hAnsiTheme="minorHAnsi"/>
             <w:noProof/>
-            <w:kern w:val="2"/>
-            <w:sz w:val="21"/>
           </w:rPr>
           <w:tab/>
         </w:r>
@@ -2000,7 +1746,7 @@
             <w:noProof/>
             <w:webHidden/>
           </w:rPr>
-          <w:instrText xml:space="preserve"> PAGEREF _Toc427617756 \h </w:instrText>
+          <w:instrText xml:space="preserve"> PAGEREF _Toc427660458 \h </w:instrText>
         </w:r>
         <w:r>
           <w:rPr>
@@ -2020,7 +1766,7 @@
             <w:noProof/>
             <w:webHidden/>
           </w:rPr>
-          <w:t>18</w:t>
+          <w:t>17</w:t>
         </w:r>
         <w:r>
           <w:rPr>
@@ -2035,18 +1781,16 @@
       <w:pPr>
         <w:pStyle w:val="TOC4"/>
         <w:tabs>
-          <w:tab w:val="left" w:pos="1680"/>
+          <w:tab w:val="left" w:pos="1760"/>
           <w:tab w:val="right" w:leader="dot" w:pos="8296"/>
         </w:tabs>
         <w:ind w:left="1320"/>
         <w:rPr>
           <w:rFonts w:asciiTheme="minorHAnsi" w:eastAsiaTheme="minorEastAsia" w:hAnsiTheme="minorHAnsi"/>
           <w:noProof/>
-          <w:kern w:val="2"/>
-          <w:sz w:val="21"/>
-        </w:rPr>
-      </w:pPr>
-      <w:hyperlink w:anchor="_Toc427617757" w:history="1">
+        </w:rPr>
+      </w:pPr>
+      <w:hyperlink w:anchor="_Toc427660459" w:history="1">
         <w:r>
           <w:rPr>
             <w:rStyle w:val="Hyperlink"/>
@@ -2059,8 +1803,6 @@
           <w:rPr>
             <w:rFonts w:asciiTheme="minorHAnsi" w:eastAsiaTheme="minorEastAsia" w:hAnsiTheme="minorHAnsi"/>
             <w:noProof/>
-            <w:kern w:val="2"/>
-            <w:sz w:val="21"/>
           </w:rPr>
           <w:tab/>
         </w:r>
@@ -2091,7 +1833,7 @@
             <w:noProof/>
             <w:webHidden/>
           </w:rPr>
-          <w:instrText xml:space="preserve"> PAGEREF _Toc427617757 \h </w:instrText>
+          <w:instrText xml:space="preserve"> PAGEREF _Toc427660459 \h </w:instrText>
         </w:r>
         <w:r>
           <w:rPr>
@@ -2111,7 +1853,7 @@
             <w:noProof/>
             <w:webHidden/>
           </w:rPr>
-          <w:t>19</w:t>
+          <w:t>17</w:t>
         </w:r>
         <w:r>
           <w:rPr>
@@ -2126,18 +1868,16 @@
       <w:pPr>
         <w:pStyle w:val="TOC4"/>
         <w:tabs>
-          <w:tab w:val="left" w:pos="1680"/>
+          <w:tab w:val="left" w:pos="1760"/>
           <w:tab w:val="right" w:leader="dot" w:pos="8296"/>
         </w:tabs>
         <w:ind w:left="1320"/>
         <w:rPr>
           <w:rFonts w:asciiTheme="minorHAnsi" w:eastAsiaTheme="minorEastAsia" w:hAnsiTheme="minorHAnsi"/>
           <w:noProof/>
-          <w:kern w:val="2"/>
-          <w:sz w:val="21"/>
-        </w:rPr>
-      </w:pPr>
-      <w:hyperlink w:anchor="_Toc427617758" w:history="1">
+        </w:rPr>
+      </w:pPr>
+      <w:hyperlink w:anchor="_Toc427660460" w:history="1">
         <w:r>
           <w:rPr>
             <w:rStyle w:val="Hyperlink"/>
@@ -2150,8 +1890,6 @@
           <w:rPr>
             <w:rFonts w:asciiTheme="minorHAnsi" w:eastAsiaTheme="minorEastAsia" w:hAnsiTheme="minorHAnsi"/>
             <w:noProof/>
-            <w:kern w:val="2"/>
-            <w:sz w:val="21"/>
           </w:rPr>
           <w:tab/>
         </w:r>
@@ -2182,7 +1920,7 @@
             <w:noProof/>
             <w:webHidden/>
           </w:rPr>
-          <w:instrText xml:space="preserve"> PAGEREF _Toc427617758 \h </w:instrText>
+          <w:instrText xml:space="preserve"> PAGEREF _Toc427660460 \h </w:instrText>
         </w:r>
         <w:r>
           <w:rPr>
@@ -2202,7 +1940,7 @@
             <w:noProof/>
             <w:webHidden/>
           </w:rPr>
-          <w:t>19</w:t>
+          <w:t>18</w:t>
         </w:r>
         <w:r>
           <w:rPr>
@@ -2217,18 +1955,16 @@
       <w:pPr>
         <w:pStyle w:val="TOC4"/>
         <w:tabs>
-          <w:tab w:val="left" w:pos="1680"/>
+          <w:tab w:val="left" w:pos="1760"/>
           <w:tab w:val="right" w:leader="dot" w:pos="8296"/>
         </w:tabs>
         <w:ind w:left="1320"/>
         <w:rPr>
           <w:rFonts w:asciiTheme="minorHAnsi" w:eastAsiaTheme="minorEastAsia" w:hAnsiTheme="minorHAnsi"/>
           <w:noProof/>
-          <w:kern w:val="2"/>
-          <w:sz w:val="21"/>
-        </w:rPr>
-      </w:pPr>
-      <w:hyperlink w:anchor="_Toc427617759" w:history="1">
+        </w:rPr>
+      </w:pPr>
+      <w:hyperlink w:anchor="_Toc427660461" w:history="1">
         <w:r>
           <w:rPr>
             <w:rStyle w:val="Hyperlink"/>
@@ -2241,8 +1977,6 @@
           <w:rPr>
             <w:rFonts w:asciiTheme="minorHAnsi" w:eastAsiaTheme="minorEastAsia" w:hAnsiTheme="minorHAnsi"/>
             <w:noProof/>
-            <w:kern w:val="2"/>
-            <w:sz w:val="21"/>
           </w:rPr>
           <w:tab/>
         </w:r>
@@ -2273,7 +2007,7 @@
             <w:noProof/>
             <w:webHidden/>
           </w:rPr>
-          <w:instrText xml:space="preserve"> PAGEREF _Toc427617759 \h </w:instrText>
+          <w:instrText xml:space="preserve"> PAGEREF _Toc427660461 \h </w:instrText>
         </w:r>
         <w:r>
           <w:rPr>
@@ -2293,7 +2027,7 @@
             <w:noProof/>
             <w:webHidden/>
           </w:rPr>
-          <w:t>20</w:t>
+          <w:t>19</w:t>
         </w:r>
         <w:r>
           <w:rPr>
@@ -2308,18 +2042,16 @@
       <w:pPr>
         <w:pStyle w:val="TOC4"/>
         <w:tabs>
-          <w:tab w:val="left" w:pos="1680"/>
+          <w:tab w:val="left" w:pos="1760"/>
           <w:tab w:val="right" w:leader="dot" w:pos="8296"/>
         </w:tabs>
         <w:ind w:left="1320"/>
         <w:rPr>
           <w:rFonts w:asciiTheme="minorHAnsi" w:eastAsiaTheme="minorEastAsia" w:hAnsiTheme="minorHAnsi"/>
           <w:noProof/>
-          <w:kern w:val="2"/>
-          <w:sz w:val="21"/>
-        </w:rPr>
-      </w:pPr>
-      <w:hyperlink w:anchor="_Toc427617760" w:history="1">
+        </w:rPr>
+      </w:pPr>
+      <w:hyperlink w:anchor="_Toc427660462" w:history="1">
         <w:r>
           <w:rPr>
             <w:rStyle w:val="Hyperlink"/>
@@ -2332,8 +2064,93 @@
           <w:rPr>
             <w:rFonts w:asciiTheme="minorHAnsi" w:eastAsiaTheme="minorEastAsia" w:hAnsiTheme="minorHAnsi"/>
             <w:noProof/>
-            <w:kern w:val="2"/>
-            <w:sz w:val="21"/>
+          </w:rPr>
+          <w:tab/>
+        </w:r>
+        <w:r>
+          <w:rPr>
+            <w:rStyle w:val="Hyperlink"/>
+            <w:rFonts w:ascii="Times New Roman" w:hAnsi="Times New Roman" w:cs="Times New Roman"/>
+            <w:noProof/>
+          </w:rPr>
+          <w:t>swipeCardAction</w:t>
+        </w:r>
+        <w:r>
+          <w:rPr>
+            <w:noProof/>
+            <w:webHidden/>
+          </w:rPr>
+          <w:tab/>
+        </w:r>
+        <w:r>
+          <w:rPr>
+            <w:noProof/>
+            <w:webHidden/>
+          </w:rPr>
+          <w:fldChar w:fldCharType="begin"/>
+        </w:r>
+        <w:r>
+          <w:rPr>
+            <w:noProof/>
+            <w:webHidden/>
+          </w:rPr>
+          <w:instrText xml:space="preserve"> PAGEREF _Toc427660462 \h </w:instrText>
+        </w:r>
+        <w:r>
+          <w:rPr>
+            <w:noProof/>
+            <w:webHidden/>
+          </w:rPr>
+        </w:r>
+        <w:r>
+          <w:rPr>
+            <w:noProof/>
+            <w:webHidden/>
+          </w:rPr>
+          <w:fldChar w:fldCharType="separate"/>
+        </w:r>
+        <w:r>
+          <w:rPr>
+            <w:noProof/>
+            <w:webHidden/>
+          </w:rPr>
+          <w:t>19</w:t>
+        </w:r>
+        <w:r>
+          <w:rPr>
+            <w:noProof/>
+            <w:webHidden/>
+          </w:rPr>
+          <w:fldChar w:fldCharType="end"/>
+        </w:r>
+      </w:hyperlink>
+    </w:p>
+    <w:p>
+      <w:pPr>
+        <w:pStyle w:val="TOC4"/>
+        <w:tabs>
+          <w:tab w:val="left" w:pos="1760"/>
+          <w:tab w:val="right" w:leader="dot" w:pos="8296"/>
+        </w:tabs>
+        <w:ind w:left="1320"/>
+        <w:rPr>
+          <w:rFonts w:asciiTheme="minorHAnsi" w:eastAsiaTheme="minorEastAsia" w:hAnsiTheme="minorHAnsi"/>
+          <w:noProof/>
+        </w:rPr>
+      </w:pPr>
+      <w:hyperlink w:anchor="_Toc427660463" w:history="1">
+        <w:r>
+          <w:rPr>
+            <w:rStyle w:val="Hyperlink"/>
+            <w:rFonts w:ascii="Wingdings" w:hAnsi="Wingdings" w:cs="Times New Roman"/>
+            <w:noProof/>
+          </w:rPr>
+          <w:t></w:t>
+        </w:r>
+        <w:r>
+          <w:rPr>
+            <w:rFonts w:asciiTheme="minorHAnsi" w:eastAsiaTheme="minorEastAsia" w:hAnsiTheme="minorHAnsi"/>
+            <w:noProof/>
           </w:rPr>
           <w:tab/>
         </w:r>
@@ -2364,7 +2181,7 @@
             <w:noProof/>
             <w:webHidden/>
           </w:rPr>
-          <w:instrText xml:space="preserve"> PAGEREF _Toc427617760 \h </w:instrText>
+          <w:instrText xml:space="preserve"> PAGEREF _Toc427660463 \h </w:instrText>
         </w:r>
         <w:r>
           <w:rPr>
@@ -2399,18 +2216,16 @@
       <w:pPr>
         <w:pStyle w:val="TOC4"/>
         <w:tabs>
-          <w:tab w:val="left" w:pos="1680"/>
+          <w:tab w:val="left" w:pos="1760"/>
           <w:tab w:val="right" w:leader="dot" w:pos="8296"/>
         </w:tabs>
         <w:ind w:left="1320"/>
         <w:rPr>
           <w:rFonts w:asciiTheme="minorHAnsi" w:eastAsiaTheme="minorEastAsia" w:hAnsiTheme="minorHAnsi"/>
           <w:noProof/>
-          <w:kern w:val="2"/>
-          <w:sz w:val="21"/>
-        </w:rPr>
-      </w:pPr>
-      <w:hyperlink w:anchor="_Toc427617761" w:history="1">
+        </w:rPr>
+      </w:pPr>
+      <w:hyperlink w:anchor="_Toc427660464" w:history="1">
         <w:r>
           <w:rPr>
             <w:rStyle w:val="Hyperlink"/>
@@ -2423,8 +2238,93 @@
           <w:rPr>
             <w:rFonts w:asciiTheme="minorHAnsi" w:eastAsiaTheme="minorEastAsia" w:hAnsiTheme="minorHAnsi"/>
             <w:noProof/>
-            <w:kern w:val="2"/>
-            <w:sz w:val="21"/>
+          </w:rPr>
+          <w:tab/>
+        </w:r>
+        <w:r>
+          <w:rPr>
+            <w:rStyle w:val="Hyperlink"/>
+            <w:rFonts w:ascii="Times New Roman" w:hAnsi="Times New Roman" w:cs="Times New Roman"/>
+            <w:noProof/>
+          </w:rPr>
+          <w:t>rwFingerPrintAction</w:t>
+        </w:r>
+        <w:r>
+          <w:rPr>
+            <w:noProof/>
+            <w:webHidden/>
+          </w:rPr>
+          <w:tab/>
+        </w:r>
+        <w:r>
+          <w:rPr>
+            <w:noProof/>
+            <w:webHidden/>
+          </w:rPr>
+          <w:fldChar w:fldCharType="begin"/>
+        </w:r>
+        <w:r>
+          <w:rPr>
+            <w:noProof/>
+            <w:webHidden/>
+          </w:rPr>
+          <w:instrText xml:space="preserve"> PAGEREF _Toc427660464 \h </w:instrText>
+        </w:r>
+        <w:r>
+          <w:rPr>
+            <w:noProof/>
+            <w:webHidden/>
+          </w:rPr>
+        </w:r>
+        <w:r>
+          <w:rPr>
+            <w:noProof/>
+            <w:webHidden/>
+          </w:rPr>
+          <w:fldChar w:fldCharType="separate"/>
+        </w:r>
+        <w:r>
+          <w:rPr>
+            <w:noProof/>
+            <w:webHidden/>
+          </w:rPr>
+          <w:t>20</w:t>
+        </w:r>
+        <w:r>
+          <w:rPr>
+            <w:noProof/>
+            <w:webHidden/>
+          </w:rPr>
+          <w:fldChar w:fldCharType="end"/>
+        </w:r>
+      </w:hyperlink>
+    </w:p>
+    <w:p>
+      <w:pPr>
+        <w:pStyle w:val="TOC4"/>
+        <w:tabs>
+          <w:tab w:val="left" w:pos="1760"/>
+          <w:tab w:val="right" w:leader="dot" w:pos="8296"/>
+        </w:tabs>
+        <w:ind w:left="1320"/>
+        <w:rPr>
+          <w:rFonts w:asciiTheme="minorHAnsi" w:eastAsiaTheme="minorEastAsia" w:hAnsiTheme="minorHAnsi"/>
+          <w:noProof/>
+        </w:rPr>
+      </w:pPr>
+      <w:hyperlink w:anchor="_Toc427660465" w:history="1">
+        <w:r>
+          <w:rPr>
+            <w:rStyle w:val="Hyperlink"/>
+            <w:rFonts w:ascii="Wingdings" w:hAnsi="Wingdings" w:cs="Times New Roman"/>
+            <w:noProof/>
+          </w:rPr>
+          <w:t></w:t>
+        </w:r>
+        <w:r>
+          <w:rPr>
+            <w:rFonts w:asciiTheme="minorHAnsi" w:eastAsiaTheme="minorEastAsia" w:hAnsiTheme="minorHAnsi"/>
+            <w:noProof/>
           </w:rPr>
           <w:tab/>
         </w:r>
@@ -2455,7 +2355,7 @@
             <w:noProof/>
             <w:webHidden/>
           </w:rPr>
-          <w:instrText xml:space="preserve"> PAGEREF _Toc427617761 \h </w:instrText>
+          <w:instrText xml:space="preserve"> PAGEREF _Toc427660465 \h </w:instrText>
         </w:r>
         <w:r>
           <w:rPr>
@@ -2475,7 +2375,7 @@
             <w:noProof/>
             <w:webHidden/>
           </w:rPr>
-          <w:t>21</w:t>
+          <w:t>20</w:t>
         </w:r>
         <w:r>
           <w:rPr>
@@ -2490,18 +2390,16 @@
       <w:pPr>
         <w:pStyle w:val="TOC4"/>
         <w:tabs>
-          <w:tab w:val="left" w:pos="1680"/>
+          <w:tab w:val="left" w:pos="1760"/>
           <w:tab w:val="right" w:leader="dot" w:pos="8296"/>
         </w:tabs>
         <w:ind w:left="1320"/>
         <w:rPr>
           <w:rFonts w:asciiTheme="minorHAnsi" w:eastAsiaTheme="minorEastAsia" w:hAnsiTheme="minorHAnsi"/>
           <w:noProof/>
-          <w:kern w:val="2"/>
-          <w:sz w:val="21"/>
-        </w:rPr>
-      </w:pPr>
-      <w:hyperlink w:anchor="_Toc427617762" w:history="1">
+        </w:rPr>
+      </w:pPr>
+      <w:hyperlink w:anchor="_Toc427660466" w:history="1">
         <w:r>
           <w:rPr>
             <w:rStyle w:val="Hyperlink"/>
@@ -2514,8 +2412,6 @@
           <w:rPr>
             <w:rFonts w:asciiTheme="minorHAnsi" w:eastAsiaTheme="minorEastAsia" w:hAnsiTheme="minorHAnsi"/>
             <w:noProof/>
-            <w:kern w:val="2"/>
-            <w:sz w:val="21"/>
           </w:rPr>
           <w:tab/>
         </w:r>
@@ -2546,7 +2442,7 @@
             <w:noProof/>
             <w:webHidden/>
           </w:rPr>
-          <w:instrText xml:space="preserve"> PAGEREF _Toc427617762 \h </w:instrText>
+          <w:instrText xml:space="preserve"> PAGEREF _Toc427660466 \h </w:instrText>
         </w:r>
         <w:r>
           <w:rPr>
@@ -2581,18 +2477,16 @@
       <w:pPr>
         <w:pStyle w:val="TOC4"/>
         <w:tabs>
-          <w:tab w:val="left" w:pos="1680"/>
+          <w:tab w:val="left" w:pos="1760"/>
           <w:tab w:val="right" w:leader="dot" w:pos="8296"/>
         </w:tabs>
         <w:ind w:left="1320"/>
         <w:rPr>
           <w:rFonts w:asciiTheme="minorHAnsi" w:eastAsiaTheme="minorEastAsia" w:hAnsiTheme="minorHAnsi"/>
           <w:noProof/>
-          <w:kern w:val="2"/>
-          <w:sz w:val="21"/>
-        </w:rPr>
-      </w:pPr>
-      <w:hyperlink w:anchor="_Toc427617763" w:history="1">
+        </w:rPr>
+      </w:pPr>
+      <w:hyperlink w:anchor="_Toc427660467" w:history="1">
         <w:r>
           <w:rPr>
             <w:rStyle w:val="Hyperlink"/>
@@ -2605,8 +2499,6 @@
           <w:rPr>
             <w:rFonts w:asciiTheme="minorHAnsi" w:eastAsiaTheme="minorEastAsia" w:hAnsiTheme="minorHAnsi"/>
             <w:noProof/>
-            <w:kern w:val="2"/>
-            <w:sz w:val="21"/>
           </w:rPr>
           <w:tab/>
         </w:r>
@@ -2637,7 +2529,7 @@
             <w:noProof/>
             <w:webHidden/>
           </w:rPr>
-          <w:instrText xml:space="preserve"> PAGEREF _Toc427617763 \h </w:instrText>
+          <w:instrText xml:space="preserve"> PAGEREF _Toc427660467 \h </w:instrText>
         </w:r>
         <w:r>
           <w:rPr>
@@ -2672,18 +2564,16 @@
       <w:pPr>
         <w:pStyle w:val="TOC4"/>
         <w:tabs>
-          <w:tab w:val="left" w:pos="1680"/>
+          <w:tab w:val="left" w:pos="1760"/>
           <w:tab w:val="right" w:leader="dot" w:pos="8296"/>
         </w:tabs>
         <w:ind w:left="1320"/>
         <w:rPr>
           <w:rFonts w:asciiTheme="minorHAnsi" w:eastAsiaTheme="minorEastAsia" w:hAnsiTheme="minorHAnsi"/>
           <w:noProof/>
-          <w:kern w:val="2"/>
-          <w:sz w:val="21"/>
-        </w:rPr>
-      </w:pPr>
-      <w:hyperlink w:anchor="_Toc427617764" w:history="1">
+        </w:rPr>
+      </w:pPr>
+      <w:hyperlink w:anchor="_Toc427660468" w:history="1">
         <w:r>
           <w:rPr>
             <w:rStyle w:val="Hyperlink"/>
@@ -2696,8 +2586,6 @@
           <w:rPr>
             <w:rFonts w:asciiTheme="minorHAnsi" w:eastAsiaTheme="minorEastAsia" w:hAnsiTheme="minorHAnsi"/>
             <w:noProof/>
-            <w:kern w:val="2"/>
-            <w:sz w:val="21"/>
           </w:rPr>
           <w:tab/>
         </w:r>
@@ -2728,7 +2616,7 @@
             <w:noProof/>
             <w:webHidden/>
           </w:rPr>
-          <w:instrText xml:space="preserve"> PAGEREF _Toc427617764 \h </w:instrText>
+          <w:instrText xml:space="preserve"> PAGEREF _Toc427660468 \h </w:instrText>
         </w:r>
         <w:r>
           <w:rPr>
@@ -2763,18 +2651,16 @@
       <w:pPr>
         <w:pStyle w:val="TOC4"/>
         <w:tabs>
-          <w:tab w:val="left" w:pos="1680"/>
+          <w:tab w:val="left" w:pos="1760"/>
           <w:tab w:val="right" w:leader="dot" w:pos="8296"/>
         </w:tabs>
         <w:ind w:left="1320"/>
         <w:rPr>
           <w:rFonts w:asciiTheme="minorHAnsi" w:eastAsiaTheme="minorEastAsia" w:hAnsiTheme="minorHAnsi"/>
           <w:noProof/>
-          <w:kern w:val="2"/>
-          <w:sz w:val="21"/>
-        </w:rPr>
-      </w:pPr>
-      <w:hyperlink w:anchor="_Toc427617765" w:history="1">
+        </w:rPr>
+      </w:pPr>
+      <w:hyperlink w:anchor="_Toc427660469" w:history="1">
         <w:r>
           <w:rPr>
             <w:rStyle w:val="Hyperlink"/>
@@ -2787,8 +2673,6 @@
           <w:rPr>
             <w:rFonts w:asciiTheme="minorHAnsi" w:eastAsiaTheme="minorEastAsia" w:hAnsiTheme="minorHAnsi"/>
             <w:noProof/>
-            <w:kern w:val="2"/>
-            <w:sz w:val="21"/>
           </w:rPr>
           <w:tab/>
         </w:r>
@@ -2819,7 +2703,7 @@
             <w:noProof/>
             <w:webHidden/>
           </w:rPr>
-          <w:instrText xml:space="preserve"> PAGEREF _Toc427617765 \h </w:instrText>
+          <w:instrText xml:space="preserve"> PAGEREF _Toc427660469 \h </w:instrText>
         </w:r>
         <w:r>
           <w:rPr>
@@ -2854,18 +2738,16 @@
       <w:pPr>
         <w:pStyle w:val="TOC4"/>
         <w:tabs>
-          <w:tab w:val="left" w:pos="1680"/>
+          <w:tab w:val="left" w:pos="1760"/>
           <w:tab w:val="right" w:leader="dot" w:pos="8296"/>
         </w:tabs>
         <w:ind w:left="1320"/>
         <w:rPr>
           <w:rFonts w:asciiTheme="minorHAnsi" w:eastAsiaTheme="minorEastAsia" w:hAnsiTheme="minorHAnsi"/>
           <w:noProof/>
-          <w:kern w:val="2"/>
-          <w:sz w:val="21"/>
-        </w:rPr>
-      </w:pPr>
-      <w:hyperlink w:anchor="_Toc427617766" w:history="1">
+        </w:rPr>
+      </w:pPr>
+      <w:hyperlink w:anchor="_Toc427660470" w:history="1">
         <w:r>
           <w:rPr>
             <w:rStyle w:val="Hyperlink"/>
@@ -2878,8 +2760,6 @@
           <w:rPr>
             <w:rFonts w:asciiTheme="minorHAnsi" w:eastAsiaTheme="minorEastAsia" w:hAnsiTheme="minorHAnsi"/>
             <w:noProof/>
-            <w:kern w:val="2"/>
-            <w:sz w:val="21"/>
           </w:rPr>
           <w:tab/>
         </w:r>
@@ -2910,7 +2790,7 @@
             <w:noProof/>
             <w:webHidden/>
           </w:rPr>
-          <w:instrText xml:space="preserve"> PAGEREF _Toc427617766 \h </w:instrText>
+          <w:instrText xml:space="preserve"> PAGEREF _Toc427660470 \h </w:instrText>
         </w:r>
         <w:r>
           <w:rPr>
@@ -2930,7 +2810,7 @@
             <w:noProof/>
             <w:webHidden/>
           </w:rPr>
-          <w:t>24</w:t>
+          <w:t>23</w:t>
         </w:r>
         <w:r>
           <w:rPr>
@@ -2945,18 +2825,16 @@
       <w:pPr>
         <w:pStyle w:val="TOC4"/>
         <w:tabs>
-          <w:tab w:val="left" w:pos="1680"/>
+          <w:tab w:val="left" w:pos="1760"/>
           <w:tab w:val="right" w:leader="dot" w:pos="8296"/>
         </w:tabs>
         <w:ind w:left="1320"/>
         <w:rPr>
           <w:rFonts w:asciiTheme="minorHAnsi" w:eastAsiaTheme="minorEastAsia" w:hAnsiTheme="minorHAnsi"/>
           <w:noProof/>
-          <w:kern w:val="2"/>
-          <w:sz w:val="21"/>
-        </w:rPr>
-      </w:pPr>
-      <w:hyperlink w:anchor="_Toc427617767" w:history="1">
+        </w:rPr>
+      </w:pPr>
+      <w:hyperlink w:anchor="_Toc427660471" w:history="1">
         <w:r>
           <w:rPr>
             <w:rStyle w:val="Hyperlink"/>
@@ -2969,8 +2847,6 @@
           <w:rPr>
             <w:rFonts w:asciiTheme="minorHAnsi" w:eastAsiaTheme="minorEastAsia" w:hAnsiTheme="minorHAnsi"/>
             <w:noProof/>
-            <w:kern w:val="2"/>
-            <w:sz w:val="21"/>
           </w:rPr>
           <w:tab/>
         </w:r>
@@ -3001,7 +2877,7 @@
             <w:noProof/>
             <w:webHidden/>
           </w:rPr>
-          <w:instrText xml:space="preserve"> PAGEREF _Toc427617767 \h </w:instrText>
+          <w:instrText xml:space="preserve"> PAGEREF _Toc427660471 \h </w:instrText>
         </w:r>
         <w:r>
           <w:rPr>
@@ -3052,7 +2928,7 @@
           <w:rFonts w:ascii="Times New Roman" w:hAnsi="Times New Roman" w:cs="Times New Roman"/>
         </w:rPr>
       </w:pPr>
-      <w:bookmarkStart w:id="2" w:name="_Toc427617736"/>
+      <w:bookmarkStart w:id="3" w:name="_Toc427660440"/>
       <w:r>
         <w:rPr>
           <w:rFonts w:ascii="Times New Roman" w:hAnsi="Times New Roman" w:cs="Times New Roman"/>
@@ -3065,7 +2941,7 @@
         </w:rPr>
         <w:t>UI Construction</w:t>
       </w:r>
-      <w:bookmarkEnd w:id="2"/>
+      <w:bookmarkEnd w:id="3"/>
     </w:p>
     <w:p>
       <w:pPr>
@@ -3233,7 +3109,7 @@
           <w:b w:val="0"/>
         </w:rPr>
       </w:pPr>
-      <w:bookmarkStart w:id="3" w:name="_Toc427617737"/>
+      <w:bookmarkStart w:id="4" w:name="_Toc427660441"/>
       <w:r>
         <w:rPr>
           <w:rFonts w:ascii="Times New Roman" w:hAnsi="Times New Roman" w:cs="Times New Roman"/>
@@ -3241,7 +3117,7 @@
         </w:rPr>
         <w:t>Window</w:t>
       </w:r>
-      <w:bookmarkEnd w:id="3"/>
+      <w:bookmarkEnd w:id="4"/>
     </w:p>
     <w:p>
       <w:pPr>
@@ -7872,7 +7748,25 @@
           <w:sz w:val="21"/>
           <w:szCs w:val="21"/>
         </w:rPr>
-        <w:t xml:space="preserve">        &lt;page&gt;./conf/100/panel-100.xml&lt;/page&gt;</w:t>
+        <w:t xml:space="preserve">        &lt;page&gt;./</w:t>
+      </w:r>
+      <w:proofErr w:type="spellStart"/>
+      <w:r>
+        <w:rPr>
+          <w:rFonts w:ascii="Times New Roman" w:hAnsi="Times New Roman" w:cs="Times New Roman"/>
+          <w:sz w:val="21"/>
+          <w:szCs w:val="21"/>
+        </w:rPr>
+        <w:t>conf</w:t>
+      </w:r>
+      <w:proofErr w:type="spellEnd"/>
+      <w:r>
+        <w:rPr>
+          <w:rFonts w:ascii="Times New Roman" w:hAnsi="Times New Roman" w:cs="Times New Roman"/>
+          <w:sz w:val="21"/>
+          <w:szCs w:val="21"/>
+        </w:rPr>
+        <w:t>/100/panel-100.xml&lt;/page&gt;</w:t>
       </w:r>
       <w:r>
         <w:rPr>
@@ -7971,41 +7865,95 @@
           <w:sz w:val="21"/>
           <w:szCs w:val="21"/>
         </w:rPr>
-        <w:t xml:space="preserve">        &lt;page&gt;./conf/200/panel-200.xml&lt;/page&gt;</w:t>
-      </w:r>
-    </w:p>
-    <w:p>
-      <w:pPr>
-        <w:rPr>
-          <w:rFonts w:ascii="Times New Roman" w:hAnsi="Times New Roman" w:cs="Times New Roman"/>
-          <w:sz w:val="21"/>
-          <w:szCs w:val="21"/>
-        </w:rPr>
-      </w:pPr>
-      <w:r>
-        <w:rPr>
-          <w:rFonts w:ascii="Times New Roman" w:hAnsi="Times New Roman" w:cs="Times New Roman"/>
-          <w:sz w:val="21"/>
-          <w:szCs w:val="21"/>
-        </w:rPr>
-        <w:t xml:space="preserve">        &lt;page&gt;./conf/300/panel-300.xml&lt;/page&gt;</w:t>
-      </w:r>
-    </w:p>
-    <w:p>
-      <w:pPr>
-        <w:rPr>
-          <w:rFonts w:ascii="Times New Roman" w:hAnsi="Times New Roman" w:cs="Times New Roman"/>
-          <w:sz w:val="21"/>
-          <w:szCs w:val="21"/>
-        </w:rPr>
-      </w:pPr>
-      <w:r>
-        <w:rPr>
-          <w:rFonts w:ascii="Times New Roman" w:hAnsi="Times New Roman" w:cs="Times New Roman"/>
-          <w:sz w:val="21"/>
-          <w:szCs w:val="21"/>
-        </w:rPr>
-        <w:t xml:space="preserve">        &lt;page&gt;./conf/300/panel-330.xml&lt;/page&gt;</w:t>
+        <w:t xml:space="preserve">        &lt;page&gt;./</w:t>
+      </w:r>
+      <w:proofErr w:type="spellStart"/>
+      <w:r>
+        <w:rPr>
+          <w:rFonts w:ascii="Times New Roman" w:hAnsi="Times New Roman" w:cs="Times New Roman"/>
+          <w:sz w:val="21"/>
+          <w:szCs w:val="21"/>
+        </w:rPr>
+        <w:t>conf</w:t>
+      </w:r>
+      <w:proofErr w:type="spellEnd"/>
+      <w:r>
+        <w:rPr>
+          <w:rFonts w:ascii="Times New Roman" w:hAnsi="Times New Roman" w:cs="Times New Roman"/>
+          <w:sz w:val="21"/>
+          <w:szCs w:val="21"/>
+        </w:rPr>
+        <w:t>/200/panel-200.xml&lt;/page&gt;</w:t>
+      </w:r>
+    </w:p>
+    <w:p>
+      <w:pPr>
+        <w:rPr>
+          <w:rFonts w:ascii="Times New Roman" w:hAnsi="Times New Roman" w:cs="Times New Roman"/>
+          <w:sz w:val="21"/>
+          <w:szCs w:val="21"/>
+        </w:rPr>
+      </w:pPr>
+      <w:r>
+        <w:rPr>
+          <w:rFonts w:ascii="Times New Roman" w:hAnsi="Times New Roman" w:cs="Times New Roman"/>
+          <w:sz w:val="21"/>
+          <w:szCs w:val="21"/>
+        </w:rPr>
+        <w:t xml:space="preserve">        &lt;page&gt;./</w:t>
+      </w:r>
+      <w:proofErr w:type="spellStart"/>
+      <w:r>
+        <w:rPr>
+          <w:rFonts w:ascii="Times New Roman" w:hAnsi="Times New Roman" w:cs="Times New Roman"/>
+          <w:sz w:val="21"/>
+          <w:szCs w:val="21"/>
+        </w:rPr>
+        <w:t>conf</w:t>
+      </w:r>
+      <w:proofErr w:type="spellEnd"/>
+      <w:r>
+        <w:rPr>
+          <w:rFonts w:ascii="Times New Roman" w:hAnsi="Times New Roman" w:cs="Times New Roman"/>
+          <w:sz w:val="21"/>
+          <w:szCs w:val="21"/>
+        </w:rPr>
+        <w:t>/300/panel-300.xml&lt;/page&gt;</w:t>
+      </w:r>
+    </w:p>
+    <w:p>
+      <w:pPr>
+        <w:rPr>
+          <w:rFonts w:ascii="Times New Roman" w:hAnsi="Times New Roman" w:cs="Times New Roman"/>
+          <w:sz w:val="21"/>
+          <w:szCs w:val="21"/>
+        </w:rPr>
+      </w:pPr>
+      <w:r>
+        <w:rPr>
+          <w:rFonts w:ascii="Times New Roman" w:hAnsi="Times New Roman" w:cs="Times New Roman"/>
+          <w:sz w:val="21"/>
+          <w:szCs w:val="21"/>
+        </w:rPr>
+        <w:t xml:space="preserve">        &lt;page&gt;./</w:t>
+      </w:r>
+      <w:proofErr w:type="spellStart"/>
+      <w:r>
+        <w:rPr>
+          <w:rFonts w:ascii="Times New Roman" w:hAnsi="Times New Roman" w:cs="Times New Roman"/>
+          <w:sz w:val="21"/>
+          <w:szCs w:val="21"/>
+        </w:rPr>
+        <w:t>conf</w:t>
+      </w:r>
+      <w:proofErr w:type="spellEnd"/>
+      <w:r>
+        <w:rPr>
+          <w:rFonts w:ascii="Times New Roman" w:hAnsi="Times New Roman" w:cs="Times New Roman"/>
+          <w:sz w:val="21"/>
+          <w:szCs w:val="21"/>
+        </w:rPr>
+        <w:t>/300/panel-330.xml&lt;/page&gt;</w:t>
       </w:r>
     </w:p>
     <w:p>
@@ -8023,41 +7971,95 @@
           <w:sz w:val="21"/>
           <w:szCs w:val="21"/>
         </w:rPr>
-        <w:t>&lt;page&gt;./conf/300/panel-360.xml&lt;/page&gt;</w:t>
-      </w:r>
-    </w:p>
-    <w:p>
-      <w:pPr>
-        <w:rPr>
-          <w:rFonts w:ascii="Times New Roman" w:hAnsi="Times New Roman" w:cs="Times New Roman"/>
-          <w:sz w:val="21"/>
-          <w:szCs w:val="21"/>
-        </w:rPr>
-      </w:pPr>
-      <w:r>
-        <w:rPr>
-          <w:rFonts w:ascii="Times New Roman" w:hAnsi="Times New Roman" w:cs="Times New Roman"/>
-          <w:sz w:val="21"/>
-          <w:szCs w:val="21"/>
-        </w:rPr>
-        <w:t xml:space="preserve">        &lt;page&gt;./conf/900/panel-900.xml&lt;/page&gt;</w:t>
-      </w:r>
-    </w:p>
-    <w:p>
-      <w:pPr>
-        <w:rPr>
-          <w:rFonts w:ascii="Times New Roman" w:hAnsi="Times New Roman" w:cs="Times New Roman"/>
-          <w:sz w:val="21"/>
-          <w:szCs w:val="21"/>
-        </w:rPr>
-      </w:pPr>
-      <w:r>
-        <w:rPr>
-          <w:rFonts w:ascii="Times New Roman" w:hAnsi="Times New Roman" w:cs="Times New Roman"/>
-          <w:sz w:val="21"/>
-          <w:szCs w:val="21"/>
-        </w:rPr>
-        <w:t xml:space="preserve">        &lt;page&gt;./conf/900/panel-970.xml&lt;/page&gt;</w:t>
+        <w:t>&lt;page&gt;./</w:t>
+      </w:r>
+      <w:proofErr w:type="spellStart"/>
+      <w:r>
+        <w:rPr>
+          <w:rFonts w:ascii="Times New Roman" w:hAnsi="Times New Roman" w:cs="Times New Roman"/>
+          <w:sz w:val="21"/>
+          <w:szCs w:val="21"/>
+        </w:rPr>
+        <w:t>conf</w:t>
+      </w:r>
+      <w:proofErr w:type="spellEnd"/>
+      <w:r>
+        <w:rPr>
+          <w:rFonts w:ascii="Times New Roman" w:hAnsi="Times New Roman" w:cs="Times New Roman"/>
+          <w:sz w:val="21"/>
+          <w:szCs w:val="21"/>
+        </w:rPr>
+        <w:t>/300/panel-360.xml&lt;/page&gt;</w:t>
+      </w:r>
+    </w:p>
+    <w:p>
+      <w:pPr>
+        <w:rPr>
+          <w:rFonts w:ascii="Times New Roman" w:hAnsi="Times New Roman" w:cs="Times New Roman"/>
+          <w:sz w:val="21"/>
+          <w:szCs w:val="21"/>
+        </w:rPr>
+      </w:pPr>
+      <w:r>
+        <w:rPr>
+          <w:rFonts w:ascii="Times New Roman" w:hAnsi="Times New Roman" w:cs="Times New Roman"/>
+          <w:sz w:val="21"/>
+          <w:szCs w:val="21"/>
+        </w:rPr>
+        <w:t xml:space="preserve">        &lt;page&gt;./</w:t>
+      </w:r>
+      <w:proofErr w:type="spellStart"/>
+      <w:r>
+        <w:rPr>
+          <w:rFonts w:ascii="Times New Roman" w:hAnsi="Times New Roman" w:cs="Times New Roman"/>
+          <w:sz w:val="21"/>
+          <w:szCs w:val="21"/>
+        </w:rPr>
+        <w:t>conf</w:t>
+      </w:r>
+      <w:proofErr w:type="spellEnd"/>
+      <w:r>
+        <w:rPr>
+          <w:rFonts w:ascii="Times New Roman" w:hAnsi="Times New Roman" w:cs="Times New Roman"/>
+          <w:sz w:val="21"/>
+          <w:szCs w:val="21"/>
+        </w:rPr>
+        <w:t>/900/panel-900.xml&lt;/page&gt;</w:t>
+      </w:r>
+    </w:p>
+    <w:p>
+      <w:pPr>
+        <w:rPr>
+          <w:rFonts w:ascii="Times New Roman" w:hAnsi="Times New Roman" w:cs="Times New Roman"/>
+          <w:sz w:val="21"/>
+          <w:szCs w:val="21"/>
+        </w:rPr>
+      </w:pPr>
+      <w:r>
+        <w:rPr>
+          <w:rFonts w:ascii="Times New Roman" w:hAnsi="Times New Roman" w:cs="Times New Roman"/>
+          <w:sz w:val="21"/>
+          <w:szCs w:val="21"/>
+        </w:rPr>
+        <w:t xml:space="preserve">        &lt;page&gt;./</w:t>
+      </w:r>
+      <w:proofErr w:type="spellStart"/>
+      <w:r>
+        <w:rPr>
+          <w:rFonts w:ascii="Times New Roman" w:hAnsi="Times New Roman" w:cs="Times New Roman"/>
+          <w:sz w:val="21"/>
+          <w:szCs w:val="21"/>
+        </w:rPr>
+        <w:t>conf</w:t>
+      </w:r>
+      <w:proofErr w:type="spellEnd"/>
+      <w:r>
+        <w:rPr>
+          <w:rFonts w:ascii="Times New Roman" w:hAnsi="Times New Roman" w:cs="Times New Roman"/>
+          <w:sz w:val="21"/>
+          <w:szCs w:val="21"/>
+        </w:rPr>
+        <w:t>/900/panel-970.xml&lt;/page&gt;</w:t>
       </w:r>
     </w:p>
     <w:p>
@@ -8224,7 +8226,7 @@
           <w:b w:val="0"/>
         </w:rPr>
       </w:pPr>
-      <w:bookmarkStart w:id="4" w:name="_Toc427617738"/>
+      <w:bookmarkStart w:id="5" w:name="_Toc427660442"/>
       <w:r>
         <w:rPr>
           <w:rFonts w:ascii="Times New Roman" w:hAnsi="Times New Roman" w:cs="Times New Roman"/>
@@ -8232,7 +8234,7 @@
         </w:rPr>
         <w:t>Page</w:t>
       </w:r>
-      <w:bookmarkEnd w:id="4"/>
+      <w:bookmarkEnd w:id="5"/>
     </w:p>
     <w:p>
       <w:pPr>
@@ -10957,7 +10959,7 @@
           <w:b w:val="0"/>
         </w:rPr>
       </w:pPr>
-      <w:bookmarkStart w:id="5" w:name="_Toc427617739"/>
+      <w:bookmarkStart w:id="6" w:name="_Toc427660443"/>
       <w:r>
         <w:rPr>
           <w:rFonts w:ascii="Times New Roman" w:hAnsi="Times New Roman" w:cs="Times New Roman"/>
@@ -10972,7 +10974,7 @@
         </w:rPr>
         <w:t>omponent</w:t>
       </w:r>
-      <w:bookmarkEnd w:id="5"/>
+      <w:bookmarkEnd w:id="6"/>
     </w:p>
     <w:p>
       <w:pPr>
@@ -11110,14 +11112,14 @@
           <w:rFonts w:ascii="Times New Roman" w:hAnsi="Times New Roman" w:cs="Times New Roman"/>
         </w:rPr>
       </w:pPr>
-      <w:bookmarkStart w:id="6" w:name="_Toc427617740"/>
+      <w:bookmarkStart w:id="7" w:name="_Toc427660444"/>
       <w:r>
         <w:rPr>
           <w:rFonts w:ascii="Times New Roman" w:hAnsi="Times New Roman" w:cs="Times New Roman"/>
         </w:rPr>
         <w:t>Button</w:t>
       </w:r>
-      <w:bookmarkEnd w:id="6"/>
+      <w:bookmarkEnd w:id="7"/>
     </w:p>
     <w:p>
       <w:pPr>
@@ -11650,7 +11652,7 @@
           <w:rFonts w:ascii="Times New Roman" w:hAnsi="Times New Roman" w:cs="Times New Roman"/>
         </w:rPr>
       </w:pPr>
-      <w:bookmarkStart w:id="7" w:name="_Toc427617741"/>
+      <w:bookmarkStart w:id="8" w:name="_Toc427660445"/>
       <w:proofErr w:type="spellStart"/>
       <w:r>
         <w:rPr>
@@ -11658,7 +11660,7 @@
         </w:rPr>
         <w:t>ComboBox</w:t>
       </w:r>
-      <w:bookmarkEnd w:id="7"/>
+      <w:bookmarkEnd w:id="8"/>
       <w:proofErr w:type="spellEnd"/>
     </w:p>
     <w:p>
@@ -12340,14 +12342,14 @@
           <w:rFonts w:ascii="Times New Roman" w:hAnsi="Times New Roman" w:cs="Times New Roman"/>
         </w:rPr>
       </w:pPr>
-      <w:bookmarkStart w:id="8" w:name="_Toc427617742"/>
+      <w:bookmarkStart w:id="9" w:name="_Toc427660446"/>
       <w:r>
         <w:rPr>
           <w:rFonts w:ascii="Times New Roman" w:hAnsi="Times New Roman" w:cs="Times New Roman"/>
         </w:rPr>
         <w:t>Label</w:t>
       </w:r>
-      <w:bookmarkEnd w:id="8"/>
+      <w:bookmarkEnd w:id="9"/>
     </w:p>
     <w:p>
       <w:pPr>
@@ -13033,7 +13035,7 @@
           <w:rFonts w:ascii="Times New Roman" w:hAnsi="Times New Roman" w:cs="Times New Roman"/>
         </w:rPr>
       </w:pPr>
-      <w:bookmarkStart w:id="9" w:name="_Toc427617743"/>
+      <w:bookmarkStart w:id="10" w:name="_Toc427660447"/>
       <w:proofErr w:type="spellStart"/>
       <w:r>
         <w:rPr>
@@ -13041,7 +13043,7 @@
         </w:rPr>
         <w:t>TextField</w:t>
       </w:r>
-      <w:bookmarkEnd w:id="9"/>
+      <w:bookmarkEnd w:id="10"/>
       <w:proofErr w:type="spellEnd"/>
     </w:p>
     <w:p>
@@ -13507,7 +13509,7 @@
           <w:rFonts w:ascii="Times New Roman" w:hAnsi="Times New Roman" w:cs="Times New Roman"/>
         </w:rPr>
       </w:pPr>
-      <w:bookmarkStart w:id="10" w:name="_Toc427617744"/>
+      <w:bookmarkStart w:id="11" w:name="_Toc427660448"/>
       <w:proofErr w:type="spellStart"/>
       <w:r>
         <w:rPr>
@@ -13515,7 +13517,7 @@
         </w:rPr>
         <w:t>PasswordField</w:t>
       </w:r>
-      <w:bookmarkEnd w:id="10"/>
+      <w:bookmarkEnd w:id="11"/>
       <w:proofErr w:type="spellEnd"/>
     </w:p>
     <w:p>
@@ -13982,14 +13984,14 @@
           <w:rFonts w:ascii="Times New Roman" w:hAnsi="Times New Roman" w:cs="Times New Roman"/>
         </w:rPr>
       </w:pPr>
-      <w:bookmarkStart w:id="11" w:name="_Toc427617745"/>
+      <w:bookmarkStart w:id="12" w:name="_Toc427660449"/>
       <w:r>
         <w:rPr>
           <w:rFonts w:ascii="Times New Roman" w:hAnsi="Times New Roman" w:cs="Times New Roman"/>
         </w:rPr>
         <w:t>Date</w:t>
       </w:r>
-      <w:bookmarkEnd w:id="11"/>
+      <w:bookmarkEnd w:id="12"/>
     </w:p>
     <w:p>
       <w:pPr>
@@ -14445,14 +14447,14 @@
           <w:rFonts w:ascii="Times New Roman" w:hAnsi="Times New Roman" w:cs="Times New Roman"/>
         </w:rPr>
       </w:pPr>
-      <w:bookmarkStart w:id="12" w:name="_Toc427617746"/>
+      <w:bookmarkStart w:id="13" w:name="_Toc427660450"/>
       <w:r>
         <w:rPr>
           <w:rFonts w:ascii="Times New Roman" w:hAnsi="Times New Roman" w:cs="Times New Roman"/>
         </w:rPr>
         <w:t>Table</w:t>
       </w:r>
-      <w:bookmarkEnd w:id="12"/>
+      <w:bookmarkEnd w:id="13"/>
     </w:p>
     <w:p>
       <w:pPr>
@@ -16700,7 +16702,7 @@
           <w:rFonts w:ascii="Times New Roman" w:hAnsi="Times New Roman" w:cs="Times New Roman"/>
         </w:rPr>
       </w:pPr>
-      <w:bookmarkStart w:id="13" w:name="_Toc427617747"/>
+      <w:bookmarkStart w:id="14" w:name="_Toc427660451"/>
       <w:proofErr w:type="spellStart"/>
       <w:r>
         <w:rPr>
@@ -16708,7 +16710,7 @@
         </w:rPr>
         <w:t>AdvancedTable</w:t>
       </w:r>
-      <w:bookmarkEnd w:id="13"/>
+      <w:bookmarkEnd w:id="14"/>
       <w:proofErr w:type="spellEnd"/>
     </w:p>
     <w:p>
@@ -18377,7 +18379,7 @@
           <w:b w:val="0"/>
         </w:rPr>
       </w:pPr>
-      <w:bookmarkStart w:id="14" w:name="_Toc427617748"/>
+      <w:bookmarkStart w:id="15" w:name="_Toc427660452"/>
       <w:r>
         <w:rPr>
           <w:rFonts w:ascii="Times New Roman" w:hAnsi="Times New Roman" w:cs="Times New Roman"/>
@@ -18393,7 +18395,7 @@
         </w:rPr>
         <w:t xml:space="preserve"> configuration</w:t>
       </w:r>
-      <w:bookmarkEnd w:id="14"/>
+      <w:bookmarkEnd w:id="15"/>
     </w:p>
     <w:p>
       <w:pPr>
@@ -18461,7 +18463,7 @@
           <w:rFonts w:ascii="Times New Roman" w:hAnsi="Times New Roman" w:cs="Times New Roman"/>
         </w:rPr>
       </w:pPr>
-      <w:bookmarkStart w:id="15" w:name="_Toc427617749"/>
+      <w:bookmarkStart w:id="16" w:name="_Toc427660453"/>
       <w:proofErr w:type="spellStart"/>
       <w:proofErr w:type="gramStart"/>
       <w:r>
@@ -18469,667 +18471,58 @@
           <w:rFonts w:ascii="Times New Roman" w:hAnsi="Times New Roman" w:cs="Times New Roman"/>
         </w:rPr>
         <w:t>customizedAction</w:t>
-      </w:r>
-      <w:bookmarkEnd w:id="15"/>
-      <w:proofErr w:type="spellEnd"/>
-      <w:proofErr w:type="gramEnd"/>
-    </w:p>
-    <w:p>
-      <w:pPr>
-        <w:rPr>
-          <w:rFonts w:ascii="Times New Roman" w:hAnsi="Times New Roman" w:cs="Times New Roman"/>
-        </w:rPr>
-      </w:pPr>
-      <w:r>
-        <w:rPr>
-          <w:rFonts w:ascii="Times New Roman" w:hAnsi="Times New Roman" w:cs="Times New Roman"/>
-        </w:rPr>
-        <w:t>This is an entry for outer developer</w:t>
-      </w:r>
-      <w:r>
-        <w:rPr>
-          <w:rFonts w:ascii="Times New Roman" w:hAnsi="Times New Roman" w:cs="Times New Roman"/>
-        </w:rPr>
-        <w:t>s</w:t>
-      </w:r>
-      <w:r>
-        <w:rPr>
-          <w:rFonts w:ascii="Times New Roman" w:hAnsi="Times New Roman" w:cs="Times New Roman"/>
-        </w:rPr>
-        <w:t xml:space="preserve">, </w:t>
-      </w:r>
-      <w:r>
-        <w:rPr>
-          <w:rFonts w:ascii="Times New Roman" w:hAnsi="Times New Roman" w:cs="Times New Roman"/>
-        </w:rPr>
-        <w:t>they can develop customized action plugin and put into current GUI system. Moreover, third party user can implement special functionality to meet</w:t>
-      </w:r>
-      <w:r>
-        <w:rPr>
-          <w:rFonts w:ascii="Times New Roman" w:hAnsi="Times New Roman" w:cs="Times New Roman"/>
-        </w:rPr>
-        <w:t xml:space="preserve"> ad-hoc </w:t>
-      </w:r>
-      <w:proofErr w:type="spellStart"/>
-      <w:r>
-        <w:rPr>
-          <w:rFonts w:ascii="Times New Roman" w:hAnsi="Times New Roman" w:cs="Times New Roman"/>
-        </w:rPr>
-        <w:t>requirement</w:t>
-      </w:r>
-      <w:r>
-        <w:rPr>
-          <w:rFonts w:ascii="Times New Roman" w:hAnsi="Times New Roman" w:cs="Times New Roman"/>
-        </w:rPr>
-        <w:t>n</w:t>
-      </w:r>
-      <w:proofErr w:type="spellEnd"/>
-      <w:r>
-        <w:rPr>
-          <w:rFonts w:ascii="Times New Roman" w:hAnsi="Times New Roman" w:cs="Times New Roman"/>
-        </w:rPr>
-        <w:t>.</w:t>
-      </w:r>
-    </w:p>
-    <w:p>
-      <w:pPr>
-        <w:pStyle w:val="Heading5"/>
-        <w:numPr>
-          <w:ilvl w:val="0"/>
-          <w:numId w:val="22"/>
-        </w:numPr>
-        <w:rPr>
-          <w:rFonts w:ascii="Times New Roman" w:hAnsi="Times New Roman" w:cs="Times New Roman"/>
-          <w:b w:val="0"/>
-        </w:rPr>
-      </w:pPr>
-      <w:bookmarkStart w:id="16" w:name="_Toc427617750"/>
-      <w:proofErr w:type="spellStart"/>
-      <w:r>
-        <w:rPr>
-          <w:rFonts w:ascii="Times New Roman" w:hAnsi="Times New Roman" w:cs="Times New Roman"/>
-          <w:b w:val="0"/>
-        </w:rPr>
-        <w:t>FingerPrintDriverAction</w:t>
       </w:r>
       <w:bookmarkEnd w:id="16"/>
       <w:proofErr w:type="spellEnd"/>
-    </w:p>
-    <w:p>
-      <w:pPr>
-        <w:rPr>
-          <w:rFonts w:ascii="Times New Roman" w:hAnsi="Times New Roman" w:cs="Times New Roman"/>
-        </w:rPr>
-      </w:pPr>
-      <w:r>
-        <w:rPr>
-          <w:rFonts w:ascii="Times New Roman" w:hAnsi="Times New Roman" w:cs="Times New Roman"/>
-        </w:rPr>
-        <w:t>It’s about finger printing action</w:t>
-      </w:r>
-    </w:p>
-    <w:p>
-      <w:pPr>
-        <w:ind w:firstLine="420"/>
-        <w:rPr>
-          <w:rFonts w:ascii="Times New Roman" w:hAnsi="Times New Roman" w:cs="Times New Roman"/>
-          <w:sz w:val="18"/>
-          <w:szCs w:val="18"/>
-        </w:rPr>
-      </w:pPr>
-      <w:r>
-        <w:rPr>
-          <w:rFonts w:ascii="Times New Roman" w:hAnsi="Times New Roman" w:cs="Times New Roman"/>
-          <w:sz w:val="18"/>
-          <w:szCs w:val="18"/>
-        </w:rPr>
-        <w:t>&lt;</w:t>
-      </w:r>
-      <w:proofErr w:type="gramStart"/>
-      <w:r>
-        <w:rPr>
-          <w:rFonts w:ascii="Times New Roman" w:hAnsi="Times New Roman" w:cs="Times New Roman"/>
-          <w:sz w:val="18"/>
-          <w:szCs w:val="18"/>
-        </w:rPr>
-        <w:t>action</w:t>
-      </w:r>
-      <w:proofErr w:type="gramEnd"/>
-      <w:r>
-        <w:rPr>
-          <w:rFonts w:ascii="Times New Roman" w:hAnsi="Times New Roman" w:cs="Times New Roman"/>
-          <w:sz w:val="18"/>
-          <w:szCs w:val="18"/>
-        </w:rPr>
-        <w:t>&gt;</w:t>
-      </w:r>
-    </w:p>
-    <w:p>
-      <w:pPr>
-        <w:rPr>
-          <w:rFonts w:ascii="Times New Roman" w:hAnsi="Times New Roman" w:cs="Times New Roman"/>
-          <w:sz w:val="18"/>
-          <w:szCs w:val="18"/>
-        </w:rPr>
-      </w:pPr>
-      <w:r>
-        <w:rPr>
-          <w:rFonts w:ascii="Times New Roman" w:hAnsi="Times New Roman" w:cs="Times New Roman"/>
-          <w:sz w:val="18"/>
-          <w:szCs w:val="18"/>
-        </w:rPr>
-        <w:t xml:space="preserve">            &lt;</w:t>
-      </w:r>
-      <w:proofErr w:type="spellStart"/>
-      <w:proofErr w:type="gramStart"/>
-      <w:r>
-        <w:rPr>
-          <w:rFonts w:ascii="Times New Roman" w:hAnsi="Times New Roman" w:cs="Times New Roman"/>
-          <w:sz w:val="18"/>
-          <w:szCs w:val="18"/>
-        </w:rPr>
-        <w:t>customizedAction</w:t>
-      </w:r>
-      <w:proofErr w:type="spellEnd"/>
-      <w:proofErr w:type="gramEnd"/>
-      <w:r>
-        <w:rPr>
-          <w:rFonts w:ascii="Times New Roman" w:hAnsi="Times New Roman" w:cs="Times New Roman"/>
-          <w:sz w:val="18"/>
-          <w:szCs w:val="18"/>
-        </w:rPr>
-        <w:t>&gt;</w:t>
-      </w:r>
-    </w:p>
-    <w:p>
-      <w:pPr>
-        <w:rPr>
-          <w:rFonts w:ascii="Times New Roman" w:hAnsi="Times New Roman" w:cs="Times New Roman"/>
-          <w:sz w:val="18"/>
-          <w:szCs w:val="18"/>
-        </w:rPr>
-      </w:pPr>
-      <w:r>
-        <w:rPr>
-          <w:rFonts w:ascii="Times New Roman" w:hAnsi="Times New Roman" w:cs="Times New Roman"/>
-          <w:sz w:val="18"/>
-          <w:szCs w:val="18"/>
-        </w:rPr>
-        <w:t xml:space="preserve">                &lt;className&gt;king.flow.action.customization.FingerPrintDriverAction&lt;/className&gt;</w:t>
-      </w:r>
-    </w:p>
-    <w:p>
-      <w:pPr>
-        <w:rPr>
-          <w:rFonts w:ascii="Times New Roman" w:hAnsi="Times New Roman" w:cs="Times New Roman"/>
-          <w:sz w:val="18"/>
-          <w:szCs w:val="18"/>
-        </w:rPr>
-      </w:pPr>
-      <w:r>
-        <w:rPr>
-          <w:rFonts w:ascii="Times New Roman" w:hAnsi="Times New Roman" w:cs="Times New Roman"/>
-          <w:sz w:val="18"/>
-          <w:szCs w:val="18"/>
-        </w:rPr>
-        <w:t xml:space="preserve">                &lt;</w:t>
-      </w:r>
-      <w:proofErr w:type="spellStart"/>
-      <w:proofErr w:type="gramStart"/>
-      <w:r>
-        <w:rPr>
-          <w:rFonts w:ascii="Times New Roman" w:hAnsi="Times New Roman" w:cs="Times New Roman"/>
-          <w:sz w:val="18"/>
-          <w:szCs w:val="18"/>
-        </w:rPr>
-        <w:t>constructorParameters</w:t>
-      </w:r>
-      <w:proofErr w:type="spellEnd"/>
-      <w:proofErr w:type="gramEnd"/>
-      <w:r>
-        <w:rPr>
-          <w:rFonts w:ascii="Times New Roman" w:hAnsi="Times New Roman" w:cs="Times New Roman"/>
-          <w:sz w:val="18"/>
-          <w:szCs w:val="18"/>
-        </w:rPr>
-        <w:t xml:space="preserve">&gt; </w:t>
-      </w:r>
-    </w:p>
-    <w:p>
-      <w:pPr>
-        <w:rPr>
-          <w:rFonts w:ascii="Times New Roman" w:hAnsi="Times New Roman" w:cs="Times New Roman"/>
-          <w:sz w:val="18"/>
-          <w:szCs w:val="18"/>
-        </w:rPr>
-      </w:pPr>
-      <w:r>
-        <w:rPr>
-          <w:rFonts w:ascii="Times New Roman" w:hAnsi="Times New Roman" w:cs="Times New Roman"/>
-          <w:sz w:val="18"/>
-          <w:szCs w:val="18"/>
-        </w:rPr>
-        <w:t xml:space="preserve">                    &lt;</w:t>
-      </w:r>
-      <w:proofErr w:type="gramStart"/>
-      <w:r>
-        <w:rPr>
-          <w:rFonts w:ascii="Times New Roman" w:hAnsi="Times New Roman" w:cs="Times New Roman"/>
-          <w:sz w:val="18"/>
-          <w:szCs w:val="18"/>
-        </w:rPr>
-        <w:t>parameter</w:t>
-      </w:r>
-      <w:proofErr w:type="gramEnd"/>
-      <w:r>
-        <w:rPr>
-          <w:rFonts w:ascii="Times New Roman" w:hAnsi="Times New Roman" w:cs="Times New Roman"/>
-          <w:sz w:val="18"/>
-          <w:szCs w:val="18"/>
-        </w:rPr>
-        <w:t>&gt;</w:t>
-      </w:r>
-      <w:r>
-        <w:rPr>
-          <w:rFonts w:ascii="Times New Roman" w:hAnsi="Times New Roman" w:cs="Times New Roman"/>
-          <w:sz w:val="18"/>
-          <w:szCs w:val="18"/>
-        </w:rPr>
-        <w:t xml:space="preserve"> </w:t>
-      </w:r>
-      <w:r>
-        <w:rPr>
-          <w:rFonts w:ascii="Times New Roman" w:hAnsi="Times New Roman" w:cs="Times New Roman"/>
-          <w:color w:val="FF0000"/>
-          <w:sz w:val="18"/>
-          <w:szCs w:val="18"/>
-        </w:rPr>
-        <w:t>&lt;!--</w:t>
-      </w:r>
-      <w:r>
-        <w:rPr>
-          <w:rFonts w:ascii="Times New Roman" w:hAnsi="Times New Roman" w:cs="Times New Roman"/>
-          <w:color w:val="FF0000"/>
-          <w:sz w:val="18"/>
-          <w:szCs w:val="18"/>
-        </w:rPr>
-        <w:t xml:space="preserve"> the first constructor parameter, represents </w:t>
-      </w:r>
-      <w:r>
-        <w:rPr>
-          <w:rFonts w:ascii="Times New Roman" w:hAnsi="Times New Roman" w:cs="Times New Roman"/>
-          <w:color w:val="FF0000"/>
-          <w:sz w:val="18"/>
-          <w:szCs w:val="18"/>
-        </w:rPr>
-        <w:t>whether it’s a finger print registrati</w:t>
-      </w:r>
-      <w:r>
-        <w:rPr>
-          <w:rFonts w:ascii="Times New Roman" w:hAnsi="Times New Roman" w:cs="Times New Roman"/>
-          <w:color w:val="FF0000"/>
-          <w:sz w:val="18"/>
-          <w:szCs w:val="18"/>
-        </w:rPr>
-        <w:t>on or reading a finger print saved</w:t>
-      </w:r>
-      <w:r>
-        <w:rPr>
-          <w:rFonts w:ascii="Times New Roman" w:hAnsi="Times New Roman" w:cs="Times New Roman"/>
-          <w:color w:val="FF0000"/>
-          <w:sz w:val="18"/>
-          <w:szCs w:val="18"/>
-        </w:rPr>
-        <w:t>. True is registry of finger print, false is reading print</w:t>
-      </w:r>
-      <w:r>
-        <w:rPr>
-          <w:rFonts w:ascii="Times New Roman" w:hAnsi="Times New Roman" w:cs="Times New Roman"/>
-          <w:color w:val="FF0000"/>
-          <w:sz w:val="18"/>
-          <w:szCs w:val="18"/>
-        </w:rPr>
-        <w:t xml:space="preserve"> --&gt;</w:t>
-      </w:r>
-    </w:p>
-    <w:p>
-      <w:pPr>
-        <w:rPr>
-          <w:rFonts w:ascii="Times New Roman" w:hAnsi="Times New Roman" w:cs="Times New Roman"/>
-          <w:sz w:val="18"/>
-          <w:szCs w:val="18"/>
-        </w:rPr>
-      </w:pPr>
-      <w:r>
-        <w:rPr>
-          <w:rFonts w:ascii="Times New Roman" w:hAnsi="Times New Roman" w:cs="Times New Roman"/>
-          <w:sz w:val="18"/>
-          <w:szCs w:val="18"/>
-        </w:rPr>
-        <w:t xml:space="preserve">                        &lt;</w:t>
-      </w:r>
-      <w:proofErr w:type="gramStart"/>
-      <w:r>
-        <w:rPr>
-          <w:rFonts w:ascii="Times New Roman" w:hAnsi="Times New Roman" w:cs="Times New Roman"/>
-          <w:sz w:val="18"/>
-          <w:szCs w:val="18"/>
-        </w:rPr>
-        <w:t>type&gt;</w:t>
-      </w:r>
-      <w:proofErr w:type="spellStart"/>
-      <w:proofErr w:type="gramEnd"/>
-      <w:r>
-        <w:rPr>
-          <w:rFonts w:ascii="Times New Roman" w:hAnsi="Times New Roman" w:cs="Times New Roman"/>
-          <w:sz w:val="18"/>
-          <w:szCs w:val="18"/>
-        </w:rPr>
-        <w:t>boolean</w:t>
-      </w:r>
-      <w:proofErr w:type="spellEnd"/>
-      <w:r>
-        <w:rPr>
-          <w:rFonts w:ascii="Times New Roman" w:hAnsi="Times New Roman" w:cs="Times New Roman"/>
-          <w:sz w:val="18"/>
-          <w:szCs w:val="18"/>
-        </w:rPr>
-        <w:t>&lt;/type&gt;</w:t>
-      </w:r>
-    </w:p>
-    <w:p>
-      <w:pPr>
-        <w:rPr>
-          <w:rFonts w:ascii="Times New Roman" w:hAnsi="Times New Roman" w:cs="Times New Roman"/>
-          <w:sz w:val="18"/>
-          <w:szCs w:val="18"/>
-        </w:rPr>
-      </w:pPr>
-      <w:r>
-        <w:rPr>
-          <w:rFonts w:ascii="Times New Roman" w:hAnsi="Times New Roman" w:cs="Times New Roman"/>
-          <w:sz w:val="18"/>
-          <w:szCs w:val="18"/>
-        </w:rPr>
-        <w:t xml:space="preserve">                        &lt;</w:t>
-      </w:r>
-      <w:proofErr w:type="gramStart"/>
-      <w:r>
-        <w:rPr>
-          <w:rFonts w:ascii="Times New Roman" w:hAnsi="Times New Roman" w:cs="Times New Roman"/>
-          <w:sz w:val="18"/>
-          <w:szCs w:val="18"/>
-        </w:rPr>
-        <w:t>value&gt;</w:t>
-      </w:r>
-      <w:proofErr w:type="gramEnd"/>
-      <w:r>
-        <w:rPr>
-          <w:rFonts w:ascii="Times New Roman" w:hAnsi="Times New Roman" w:cs="Times New Roman"/>
-          <w:sz w:val="18"/>
-          <w:szCs w:val="18"/>
-        </w:rPr>
-        <w:t>true&lt;/value&gt;</w:t>
-      </w:r>
-    </w:p>
-    <w:p>
-      <w:pPr>
-        <w:rPr>
-          <w:rFonts w:ascii="Times New Roman" w:hAnsi="Times New Roman" w:cs="Times New Roman"/>
-          <w:sz w:val="18"/>
-          <w:szCs w:val="18"/>
-        </w:rPr>
-      </w:pPr>
-      <w:r>
-        <w:rPr>
-          <w:rFonts w:ascii="Times New Roman" w:hAnsi="Times New Roman" w:cs="Times New Roman"/>
-          <w:sz w:val="18"/>
-          <w:szCs w:val="18"/>
-        </w:rPr>
-        <w:t xml:space="preserve">                    &lt;/parameter&gt;</w:t>
-      </w:r>
-    </w:p>
-    <w:p>
-      <w:pPr>
-        <w:rPr>
-          <w:rFonts w:ascii="Times New Roman" w:hAnsi="Times New Roman" w:cs="Times New Roman"/>
-          <w:sz w:val="18"/>
-          <w:szCs w:val="18"/>
-        </w:rPr>
-      </w:pPr>
-      <w:r>
-        <w:rPr>
-          <w:rFonts w:ascii="Times New Roman" w:hAnsi="Times New Roman" w:cs="Times New Roman"/>
-          <w:sz w:val="18"/>
-          <w:szCs w:val="18"/>
-        </w:rPr>
-        <w:t xml:space="preserve">                    &lt;</w:t>
-      </w:r>
-      <w:proofErr w:type="gramStart"/>
-      <w:r>
-        <w:rPr>
-          <w:rFonts w:ascii="Times New Roman" w:hAnsi="Times New Roman" w:cs="Times New Roman"/>
-          <w:sz w:val="18"/>
-          <w:szCs w:val="18"/>
-        </w:rPr>
-        <w:t>parameter</w:t>
-      </w:r>
-      <w:proofErr w:type="gramEnd"/>
-      <w:r>
-        <w:rPr>
-          <w:rFonts w:ascii="Times New Roman" w:hAnsi="Times New Roman" w:cs="Times New Roman"/>
-          <w:sz w:val="18"/>
-          <w:szCs w:val="18"/>
-        </w:rPr>
-        <w:t>&gt;</w:t>
-      </w:r>
-      <w:r>
-        <w:rPr>
-          <w:rFonts w:ascii="Times New Roman" w:hAnsi="Times New Roman" w:cs="Times New Roman"/>
-          <w:sz w:val="18"/>
-          <w:szCs w:val="18"/>
-        </w:rPr>
-        <w:t xml:space="preserve"> </w:t>
-      </w:r>
-      <w:r>
-        <w:rPr>
-          <w:rFonts w:ascii="Times New Roman" w:hAnsi="Times New Roman" w:cs="Times New Roman"/>
-          <w:color w:val="FF0000"/>
-          <w:sz w:val="18"/>
-          <w:szCs w:val="18"/>
-        </w:rPr>
-        <w:t>&lt;!--</w:t>
-      </w:r>
-      <w:r>
-        <w:rPr>
-          <w:rFonts w:ascii="Times New Roman" w:hAnsi="Times New Roman" w:cs="Times New Roman"/>
-          <w:color w:val="FF0000"/>
-          <w:sz w:val="18"/>
-          <w:szCs w:val="18"/>
-        </w:rPr>
-        <w:t xml:space="preserve"> the second constructor parameter, represents next jumping component after finger print operation is over --&gt;</w:t>
-      </w:r>
-    </w:p>
-    <w:p>
-      <w:pPr>
-        <w:rPr>
-          <w:rFonts w:ascii="Times New Roman" w:hAnsi="Times New Roman" w:cs="Times New Roman"/>
-          <w:sz w:val="18"/>
-          <w:szCs w:val="18"/>
-        </w:rPr>
-      </w:pPr>
-      <w:r>
-        <w:rPr>
-          <w:rFonts w:ascii="Times New Roman" w:hAnsi="Times New Roman" w:cs="Times New Roman"/>
-          <w:sz w:val="18"/>
-          <w:szCs w:val="18"/>
-        </w:rPr>
-        <w:t xml:space="preserve">                        &lt;</w:t>
-      </w:r>
-      <w:proofErr w:type="gramStart"/>
-      <w:r>
-        <w:rPr>
-          <w:rFonts w:ascii="Times New Roman" w:hAnsi="Times New Roman" w:cs="Times New Roman"/>
-          <w:sz w:val="18"/>
-          <w:szCs w:val="18"/>
-        </w:rPr>
-        <w:t>type&gt;</w:t>
-      </w:r>
-      <w:proofErr w:type="spellStart"/>
-      <w:proofErr w:type="gramEnd"/>
-      <w:r>
-        <w:rPr>
-          <w:rFonts w:ascii="Times New Roman" w:hAnsi="Times New Roman" w:cs="Times New Roman"/>
-          <w:sz w:val="18"/>
-          <w:szCs w:val="18"/>
-        </w:rPr>
-        <w:t>int</w:t>
-      </w:r>
-      <w:proofErr w:type="spellEnd"/>
-      <w:r>
-        <w:rPr>
-          <w:rFonts w:ascii="Times New Roman" w:hAnsi="Times New Roman" w:cs="Times New Roman"/>
-          <w:sz w:val="18"/>
-          <w:szCs w:val="18"/>
-        </w:rPr>
-        <w:t>&lt;/type&gt;</w:t>
-      </w:r>
-    </w:p>
-    <w:p>
-      <w:pPr>
-        <w:rPr>
-          <w:rFonts w:ascii="Times New Roman" w:hAnsi="Times New Roman" w:cs="Times New Roman"/>
-          <w:sz w:val="18"/>
-          <w:szCs w:val="18"/>
-        </w:rPr>
-      </w:pPr>
-      <w:r>
-        <w:rPr>
-          <w:rFonts w:ascii="Times New Roman" w:hAnsi="Times New Roman" w:cs="Times New Roman"/>
-          <w:sz w:val="18"/>
-          <w:szCs w:val="18"/>
-        </w:rPr>
-        <w:t xml:space="preserve">                        &lt;</w:t>
-      </w:r>
-      <w:proofErr w:type="gramStart"/>
-      <w:r>
-        <w:rPr>
-          <w:rFonts w:ascii="Times New Roman" w:hAnsi="Times New Roman" w:cs="Times New Roman"/>
-          <w:sz w:val="18"/>
-          <w:szCs w:val="18"/>
-        </w:rPr>
-        <w:t>value&gt;</w:t>
-      </w:r>
-      <w:proofErr w:type="gramEnd"/>
-      <w:r>
-        <w:rPr>
-          <w:rFonts w:ascii="Times New Roman" w:hAnsi="Times New Roman" w:cs="Times New Roman"/>
-          <w:sz w:val="18"/>
-          <w:szCs w:val="18"/>
-        </w:rPr>
-        <w:t>104&lt;/value&gt;</w:t>
-      </w:r>
-    </w:p>
-    <w:p>
-      <w:pPr>
-        <w:rPr>
-          <w:rFonts w:ascii="Times New Roman" w:hAnsi="Times New Roman" w:cs="Times New Roman"/>
-          <w:sz w:val="18"/>
-          <w:szCs w:val="18"/>
-        </w:rPr>
-      </w:pPr>
-      <w:r>
-        <w:rPr>
-          <w:rFonts w:ascii="Times New Roman" w:hAnsi="Times New Roman" w:cs="Times New Roman"/>
-          <w:sz w:val="18"/>
-          <w:szCs w:val="18"/>
-        </w:rPr>
-        <w:t xml:space="preserve">                    &lt;/parameter&gt;</w:t>
-      </w:r>
-    </w:p>
-    <w:p>
-      <w:pPr>
-        <w:rPr>
-          <w:rFonts w:ascii="Times New Roman" w:hAnsi="Times New Roman" w:cs="Times New Roman"/>
-          <w:sz w:val="18"/>
-          <w:szCs w:val="18"/>
-        </w:rPr>
-      </w:pPr>
-      <w:r>
-        <w:rPr>
-          <w:rFonts w:ascii="Times New Roman" w:hAnsi="Times New Roman" w:cs="Times New Roman"/>
-          <w:sz w:val="18"/>
-          <w:szCs w:val="18"/>
-        </w:rPr>
-        <w:t xml:space="preserve">                &lt;/</w:t>
-      </w:r>
-      <w:proofErr w:type="spellStart"/>
-      <w:r>
-        <w:rPr>
-          <w:rFonts w:ascii="Times New Roman" w:hAnsi="Times New Roman" w:cs="Times New Roman"/>
-          <w:sz w:val="18"/>
-          <w:szCs w:val="18"/>
-        </w:rPr>
-        <w:t>constructorParameters</w:t>
-      </w:r>
-      <w:proofErr w:type="spellEnd"/>
-      <w:r>
-        <w:rPr>
-          <w:rFonts w:ascii="Times New Roman" w:hAnsi="Times New Roman" w:cs="Times New Roman"/>
-          <w:sz w:val="18"/>
-          <w:szCs w:val="18"/>
-        </w:rPr>
-        <w:t>&gt;</w:t>
-      </w:r>
-    </w:p>
-    <w:p>
-      <w:pPr>
-        <w:rPr>
-          <w:rFonts w:ascii="Times New Roman" w:hAnsi="Times New Roman" w:cs="Times New Roman"/>
-          <w:sz w:val="18"/>
-          <w:szCs w:val="18"/>
-        </w:rPr>
-      </w:pPr>
-      <w:r>
-        <w:rPr>
-          <w:rFonts w:ascii="Times New Roman" w:hAnsi="Times New Roman" w:cs="Times New Roman"/>
-          <w:sz w:val="18"/>
-          <w:szCs w:val="18"/>
-        </w:rPr>
-        <w:t xml:space="preserve">            &lt;/</w:t>
-      </w:r>
-      <w:proofErr w:type="spellStart"/>
-      <w:r>
-        <w:rPr>
-          <w:rFonts w:ascii="Times New Roman" w:hAnsi="Times New Roman" w:cs="Times New Roman"/>
-          <w:sz w:val="18"/>
-          <w:szCs w:val="18"/>
-        </w:rPr>
-        <w:t>customizedAction</w:t>
-      </w:r>
-      <w:proofErr w:type="spellEnd"/>
-      <w:r>
-        <w:rPr>
-          <w:rFonts w:ascii="Times New Roman" w:hAnsi="Times New Roman" w:cs="Times New Roman"/>
-          <w:sz w:val="18"/>
-          <w:szCs w:val="18"/>
-        </w:rPr>
-        <w:t>&gt;</w:t>
-      </w:r>
-    </w:p>
-    <w:p>
-      <w:pPr>
-        <w:rPr>
-          <w:rFonts w:ascii="Times New Roman" w:hAnsi="Times New Roman" w:cs="Times New Roman"/>
-        </w:rPr>
-      </w:pPr>
-      <w:r>
-        <w:rPr>
-          <w:rFonts w:ascii="Times New Roman" w:hAnsi="Times New Roman" w:cs="Times New Roman"/>
-          <w:sz w:val="18"/>
-          <w:szCs w:val="18"/>
-        </w:rPr>
-        <w:t xml:space="preserve">        &lt;/action&gt;</w:t>
+      <w:proofErr w:type="gramEnd"/>
+    </w:p>
+    <w:p>
+      <w:pPr>
+        <w:rPr>
+          <w:rFonts w:ascii="Times New Roman" w:hAnsi="Times New Roman" w:cs="Times New Roman"/>
+        </w:rPr>
+      </w:pPr>
+      <w:r>
+        <w:rPr>
+          <w:rFonts w:ascii="Times New Roman" w:hAnsi="Times New Roman" w:cs="Times New Roman"/>
+        </w:rPr>
+        <w:t>This is an entry for outer developer</w:t>
+      </w:r>
+      <w:r>
+        <w:rPr>
+          <w:rFonts w:ascii="Times New Roman" w:hAnsi="Times New Roman" w:cs="Times New Roman"/>
+        </w:rPr>
+        <w:t>s</w:t>
+      </w:r>
+      <w:r>
+        <w:rPr>
+          <w:rFonts w:ascii="Times New Roman" w:hAnsi="Times New Roman" w:cs="Times New Roman"/>
+        </w:rPr>
+        <w:t xml:space="preserve">, </w:t>
+      </w:r>
+      <w:r>
+        <w:rPr>
+          <w:rFonts w:ascii="Times New Roman" w:hAnsi="Times New Roman" w:cs="Times New Roman"/>
+        </w:rPr>
+        <w:t>they can develop customized action plugin and put into current GUI system. Moreover, third party user can implement special functionality to meet</w:t>
+      </w:r>
+      <w:r>
+        <w:rPr>
+          <w:rFonts w:ascii="Times New Roman" w:hAnsi="Times New Roman" w:cs="Times New Roman"/>
+        </w:rPr>
+        <w:t xml:space="preserve"> ad-hoc </w:t>
+      </w:r>
+      <w:r>
+        <w:rPr>
+          <w:rFonts w:ascii="Times New Roman" w:hAnsi="Times New Roman" w:cs="Times New Roman"/>
+        </w:rPr>
+        <w:t>requirement</w:t>
+      </w:r>
+      <w:r>
+        <w:rPr>
+          <w:rFonts w:ascii="Times New Roman" w:hAnsi="Times New Roman" w:cs="Times New Roman"/>
+        </w:rPr>
+        <w:t>.</w:t>
       </w:r>
     </w:p>
     <w:p>
@@ -19144,7 +18537,7 @@
           <w:b w:val="0"/>
         </w:rPr>
       </w:pPr>
-      <w:bookmarkStart w:id="17" w:name="_Toc427617751"/>
+      <w:bookmarkStart w:id="17" w:name="_Toc427660454"/>
       <w:proofErr w:type="spellStart"/>
       <w:r>
         <w:rPr>
@@ -19273,7 +18666,6 @@
           <w:sz w:val="18"/>
           <w:szCs w:val="18"/>
         </w:rPr>
-        <w:lastRenderedPageBreak/>
         <w:t xml:space="preserve">                &lt;</w:t>
       </w:r>
       <w:proofErr w:type="spellStart"/>
@@ -19506,7 +18898,7 @@
           <w:rFonts w:ascii="Times New Roman" w:hAnsi="Times New Roman" w:cs="Times New Roman"/>
         </w:rPr>
       </w:pPr>
-      <w:bookmarkStart w:id="18" w:name="_Toc427617753"/>
+      <w:bookmarkStart w:id="18" w:name="_Toc427660455"/>
       <w:proofErr w:type="spellStart"/>
       <w:proofErr w:type="gramStart"/>
       <w:r>
@@ -19793,13 +19185,14 @@
           <w:rFonts w:ascii="Times New Roman" w:hAnsi="Times New Roman" w:cs="Times New Roman"/>
         </w:rPr>
       </w:pPr>
-      <w:bookmarkStart w:id="19" w:name="_Toc427617754"/>
+      <w:bookmarkStart w:id="19" w:name="_Toc427660456"/>
       <w:proofErr w:type="spellStart"/>
       <w:proofErr w:type="gramStart"/>
       <w:r>
         <w:rPr>
           <w:rFonts w:ascii="Times New Roman" w:hAnsi="Times New Roman" w:cs="Times New Roman"/>
         </w:rPr>
+        <w:lastRenderedPageBreak/>
         <w:t>setFont</w:t>
       </w:r>
       <w:r>
@@ -20027,7 +19420,7 @@
           <w:rFonts w:ascii="Times New Roman" w:hAnsi="Times New Roman" w:cs="Times New Roman"/>
         </w:rPr>
       </w:pPr>
-      <w:bookmarkStart w:id="20" w:name="_Toc427617755"/>
+      <w:bookmarkStart w:id="20" w:name="_Toc427660457"/>
       <w:proofErr w:type="spellStart"/>
       <w:proofErr w:type="gramStart"/>
       <w:r>
@@ -20283,7 +19676,6 @@
           <w:sz w:val="18"/>
           <w:szCs w:val="18"/>
         </w:rPr>
-        <w:lastRenderedPageBreak/>
         <w:t xml:space="preserve">                &lt;</w:t>
       </w:r>
       <w:proofErr w:type="gramStart"/>
@@ -20386,7 +19778,7 @@
           <w:rFonts w:ascii="Times New Roman" w:hAnsi="Times New Roman" w:cs="Times New Roman"/>
         </w:rPr>
       </w:pPr>
-      <w:bookmarkStart w:id="21" w:name="_Toc427617756"/>
+      <w:bookmarkStart w:id="21" w:name="_Toc427660458"/>
       <w:proofErr w:type="spellStart"/>
       <w:proofErr w:type="gramStart"/>
       <w:r>
@@ -20568,7 +19960,25 @@
           <w:sz w:val="18"/>
           <w:szCs w:val="18"/>
         </w:rPr>
-        <w:t xml:space="preserve">            &lt;/limitInputAction&gt;</w:t>
+        <w:t xml:space="preserve">            &lt;/</w:t>
+      </w:r>
+      <w:proofErr w:type="spellStart"/>
+      <w:r>
+        <w:rPr>
+          <w:rFonts w:ascii="Times New Roman" w:hAnsi="Times New Roman" w:cs="Times New Roman"/>
+          <w:sz w:val="18"/>
+          <w:szCs w:val="18"/>
+        </w:rPr>
+        <w:t>limitInputAction</w:t>
+      </w:r>
+      <w:proofErr w:type="spellEnd"/>
+      <w:r>
+        <w:rPr>
+          <w:rFonts w:ascii="Times New Roman" w:hAnsi="Times New Roman" w:cs="Times New Roman"/>
+          <w:sz w:val="18"/>
+          <w:szCs w:val="18"/>
+        </w:rPr>
+        <w:t>&gt;</w:t>
       </w:r>
     </w:p>
     <w:p>
@@ -20599,7 +20009,7 @@
           <w:rFonts w:ascii="Times New Roman" w:hAnsi="Times New Roman" w:cs="Times New Roman"/>
         </w:rPr>
       </w:pPr>
-      <w:bookmarkStart w:id="22" w:name="_Toc427617757"/>
+      <w:bookmarkStart w:id="22" w:name="_Toc427660459"/>
       <w:proofErr w:type="spellStart"/>
       <w:proofErr w:type="gramStart"/>
       <w:r>
@@ -20790,6 +20200,7 @@
           <w:sz w:val="18"/>
           <w:szCs w:val="18"/>
         </w:rPr>
+        <w:lastRenderedPageBreak/>
         <w:t xml:space="preserve">            &lt;</w:t>
       </w:r>
       <w:proofErr w:type="spellStart"/>
@@ -20827,7 +20238,43 @@
           <w:sz w:val="18"/>
           <w:szCs w:val="18"/>
         </w:rPr>
-        <w:t xml:space="preserve">                &lt;tip&gt;&amp;lt;html&amp;gt;&amp;lt;center&amp;gt;&amp;lt;h1&amp;gt;Hello,&amp;lt;/h1&amp;gt;&amp;lt;h2 style=&amp;#39;color: red; font-style: italic;&amp;#39;&amp;gt;World&amp;lt;/h2&amp;gt;&amp;lt;b&amp;gt;Modified&amp;lt;br/&amp;gt;ToolTipText&amp;lt;/b&amp;gt;&amp;lt;/center&amp;gt;&amp;lt;br/&amp;gt;so simple.</w:t>
+        <w:t xml:space="preserve">                &lt;tip&gt;&amp;</w:t>
+      </w:r>
+      <w:proofErr w:type="spellStart"/>
+      <w:r>
+        <w:rPr>
+          <w:rFonts w:ascii="Times New Roman" w:hAnsi="Times New Roman" w:cs="Times New Roman"/>
+          <w:sz w:val="18"/>
+          <w:szCs w:val="18"/>
+        </w:rPr>
+        <w:t>lt;html&amp;gt</w:t>
+      </w:r>
+      <w:proofErr w:type="spellEnd"/>
+      <w:r>
+        <w:rPr>
+          <w:rFonts w:ascii="Times New Roman" w:hAnsi="Times New Roman" w:cs="Times New Roman"/>
+          <w:sz w:val="18"/>
+          <w:szCs w:val="18"/>
+        </w:rPr>
+        <w:t>;&amp;</w:t>
+      </w:r>
+      <w:proofErr w:type="spellStart"/>
+      <w:r>
+        <w:rPr>
+          <w:rFonts w:ascii="Times New Roman" w:hAnsi="Times New Roman" w:cs="Times New Roman"/>
+          <w:sz w:val="18"/>
+          <w:szCs w:val="18"/>
+        </w:rPr>
+        <w:t>lt;center&amp;gt</w:t>
+      </w:r>
+      <w:proofErr w:type="spellEnd"/>
+      <w:r>
+        <w:rPr>
+          <w:rFonts w:ascii="Times New Roman" w:hAnsi="Times New Roman" w:cs="Times New Roman"/>
+          <w:sz w:val="18"/>
+          <w:szCs w:val="18"/>
+        </w:rPr>
+        <w:t>;&amp;lt;h1&amp;gt;Hello,&amp;lt;/h1&amp;gt;&amp;lt;h2 style=&amp;#39;color: red; font-style: italic;&amp;#39;&amp;gt;World&amp;lt;/h2&amp;gt;&amp;lt;b&amp;gt;Modified&amp;lt;br/&amp;gt;ToolTipText&amp;lt;/b&amp;gt;&amp;lt;/center&amp;gt;&amp;lt;br/&amp;gt;so simple.</w:t>
       </w:r>
       <w:r>
         <w:rPr>
@@ -21028,7 +20475,6 @@
           <w:sz w:val="18"/>
           <w:szCs w:val="18"/>
         </w:rPr>
-        <w:lastRenderedPageBreak/>
         <w:drawing>
           <wp:inline distT="0" distB="0" distL="0" distR="0">
             <wp:extent cx="3381375" cy="2876550"/>
@@ -21087,7 +20533,7 @@
           <w:rFonts w:ascii="Times New Roman" w:hAnsi="Times New Roman" w:cs="Times New Roman"/>
         </w:rPr>
       </w:pPr>
-      <w:bookmarkStart w:id="23" w:name="_Toc427617758"/>
+      <w:bookmarkStart w:id="23" w:name="_Toc427660460"/>
       <w:proofErr w:type="spellStart"/>
       <w:proofErr w:type="gramStart"/>
       <w:r>
@@ -21418,6 +20864,7 @@
           <w:sz w:val="18"/>
           <w:szCs w:val="18"/>
         </w:rPr>
+        <w:lastRenderedPageBreak/>
         <w:drawing>
           <wp:inline distT="0" distB="0" distL="0" distR="0">
             <wp:extent cx="5274310" cy="1755350"/>
@@ -21476,7 +20923,7 @@
           <w:rFonts w:ascii="Times New Roman" w:hAnsi="Times New Roman" w:cs="Times New Roman"/>
         </w:rPr>
       </w:pPr>
-      <w:bookmarkStart w:id="24" w:name="_Toc427617759"/>
+      <w:bookmarkStart w:id="24" w:name="_Toc427660461"/>
       <w:proofErr w:type="spellStart"/>
       <w:proofErr w:type="gramStart"/>
       <w:r>
@@ -21761,7 +21208,6 @@
           <w:sz w:val="18"/>
           <w:szCs w:val="18"/>
         </w:rPr>
-        <w:lastRenderedPageBreak/>
         <w:drawing>
           <wp:inline distT="0" distB="0" distL="0" distR="0">
             <wp:extent cx="2933700" cy="1524000"/>
@@ -21820,7 +21266,7 @@
           <w:rFonts w:ascii="Times New Roman" w:hAnsi="Times New Roman" w:cs="Times New Roman"/>
         </w:rPr>
       </w:pPr>
-      <w:bookmarkStart w:id="25" w:name="_Toc427617760"/>
+      <w:bookmarkStart w:id="25" w:name="_Toc427660462"/>
       <w:proofErr w:type="spellStart"/>
       <w:proofErr w:type="gramStart"/>
       <w:r>
@@ -21829,6 +21275,7 @@
         </w:rPr>
         <w:t>swipeCardAction</w:t>
       </w:r>
+      <w:bookmarkEnd w:id="25"/>
       <w:proofErr w:type="spellEnd"/>
       <w:proofErr w:type="gramEnd"/>
     </w:p>
@@ -21910,100 +21357,238 @@
       <w:pPr>
         <w:ind w:firstLineChars="300" w:firstLine="540"/>
         <w:rPr>
+          <w:rFonts w:ascii="Times New Roman" w:hAnsi="Times New Roman" w:cs="Times New Roman"/>
+          <w:sz w:val="18"/>
+          <w:szCs w:val="18"/>
+        </w:rPr>
+      </w:pPr>
+      <w:r>
+        <w:rPr>
           <w:rFonts w:ascii="Times New Roman" w:hAnsi="Times New Roman" w:cs="Times New Roman" w:hint="eastAsia"/>
           <w:sz w:val="18"/>
           <w:szCs w:val="18"/>
         </w:rPr>
-      </w:pPr>
+        <w:t xml:space="preserve">                &lt;</w:t>
+      </w:r>
+      <w:proofErr w:type="gramStart"/>
       <w:r>
         <w:rPr>
           <w:rFonts w:ascii="Times New Roman" w:hAnsi="Times New Roman" w:cs="Times New Roman" w:hint="eastAsia"/>
           <w:sz w:val="18"/>
           <w:szCs w:val="18"/>
         </w:rPr>
+        <w:t>items</w:t>
+      </w:r>
+      <w:proofErr w:type="gramEnd"/>
+      <w:r>
+        <w:rPr>
+          <w:rFonts w:ascii="Times New Roman" w:hAnsi="Times New Roman" w:cs="Times New Roman" w:hint="eastAsia"/>
+          <w:sz w:val="18"/>
+          <w:szCs w:val="18"/>
+        </w:rPr>
+        <w:t>&gt;/, ACTION1/</w:t>
+      </w:r>
+      <w:r>
+        <w:rPr>
+          <w:rFonts w:ascii="Times New Roman" w:hAnsi="Times New Roman" w:cs="Times New Roman" w:hint="eastAsia"/>
+          <w:sz w:val="18"/>
+          <w:szCs w:val="18"/>
+        </w:rPr>
+        <w:t>刷接触式卡</w:t>
+      </w:r>
+      <w:r>
+        <w:rPr>
+          <w:rFonts w:ascii="Times New Roman" w:hAnsi="Times New Roman" w:cs="Times New Roman" w:hint="eastAsia"/>
+          <w:sz w:val="18"/>
+          <w:szCs w:val="18"/>
+        </w:rPr>
+        <w:t>, ACTION2/</w:t>
+      </w:r>
+      <w:r>
+        <w:rPr>
+          <w:rFonts w:ascii="Times New Roman" w:hAnsi="Times New Roman" w:cs="Times New Roman" w:hint="eastAsia"/>
+          <w:sz w:val="18"/>
+          <w:szCs w:val="18"/>
+        </w:rPr>
+        <w:t>刷磁条卡</w:t>
+      </w:r>
+      <w:r>
+        <w:rPr>
+          <w:rFonts w:ascii="Times New Roman" w:hAnsi="Times New Roman" w:cs="Times New Roman" w:hint="eastAsia"/>
+          <w:sz w:val="18"/>
+          <w:szCs w:val="18"/>
+        </w:rPr>
+        <w:t>, ACTION3/</w:t>
+      </w:r>
+      <w:r>
+        <w:rPr>
+          <w:rFonts w:ascii="Times New Roman" w:hAnsi="Times New Roman" w:cs="Times New Roman" w:hint="eastAsia"/>
+          <w:sz w:val="18"/>
+          <w:szCs w:val="18"/>
+        </w:rPr>
+        <w:t>插入</w:t>
+      </w:r>
+      <w:r>
+        <w:rPr>
+          <w:rFonts w:ascii="Times New Roman" w:hAnsi="Times New Roman" w:cs="Times New Roman" w:hint="eastAsia"/>
+          <w:sz w:val="18"/>
+          <w:szCs w:val="18"/>
+        </w:rPr>
+        <w:t>IC</w:t>
+      </w:r>
+      <w:r>
+        <w:rPr>
+          <w:rFonts w:ascii="Times New Roman" w:hAnsi="Times New Roman" w:cs="Times New Roman" w:hint="eastAsia"/>
+          <w:sz w:val="18"/>
+          <w:szCs w:val="18"/>
+        </w:rPr>
+        <w:t>卡</w:t>
+      </w:r>
+      <w:r>
+        <w:rPr>
+          <w:rFonts w:ascii="Times New Roman" w:hAnsi="Times New Roman" w:cs="Times New Roman" w:hint="eastAsia"/>
+          <w:sz w:val="18"/>
+          <w:szCs w:val="18"/>
+        </w:rPr>
+        <w:t>&lt;/items&gt;</w:t>
+      </w:r>
+    </w:p>
+    <w:p>
+      <w:pPr>
+        <w:ind w:firstLineChars="300" w:firstLine="540"/>
+        <w:rPr>
+          <w:rFonts w:ascii="Times New Roman" w:hAnsi="Times New Roman" w:cs="Times New Roman"/>
+          <w:sz w:val="18"/>
+          <w:szCs w:val="18"/>
+        </w:rPr>
+      </w:pPr>
+      <w:r>
+        <w:rPr>
+          <w:rFonts w:ascii="Times New Roman" w:hAnsi="Times New Roman" w:cs="Times New Roman"/>
+          <w:sz w:val="18"/>
+          <w:szCs w:val="18"/>
+        </w:rPr>
+        <w:t xml:space="preserve">            &lt;/</w:t>
+      </w:r>
+      <w:proofErr w:type="spellStart"/>
+      <w:r>
+        <w:rPr>
+          <w:rFonts w:ascii="Times New Roman" w:hAnsi="Times New Roman" w:cs="Times New Roman"/>
+          <w:sz w:val="18"/>
+          <w:szCs w:val="18"/>
+        </w:rPr>
+        <w:t>showComboBoxAction</w:t>
+      </w:r>
+      <w:proofErr w:type="spellEnd"/>
+      <w:r>
+        <w:rPr>
+          <w:rFonts w:ascii="Times New Roman" w:hAnsi="Times New Roman" w:cs="Times New Roman"/>
+          <w:sz w:val="18"/>
+          <w:szCs w:val="18"/>
+        </w:rPr>
+        <w:t>&gt;</w:t>
+      </w:r>
+    </w:p>
+    <w:p>
+      <w:pPr>
+        <w:ind w:firstLineChars="300" w:firstLine="540"/>
+        <w:rPr>
+          <w:rFonts w:ascii="Times New Roman" w:hAnsi="Times New Roman" w:cs="Times New Roman"/>
+          <w:sz w:val="18"/>
+          <w:szCs w:val="18"/>
+        </w:rPr>
+      </w:pPr>
+      <w:r>
+        <w:rPr>
+          <w:rFonts w:ascii="Times New Roman" w:hAnsi="Times New Roman" w:cs="Times New Roman"/>
+          <w:sz w:val="18"/>
+          <w:szCs w:val="18"/>
+        </w:rPr>
+        <w:t xml:space="preserve">            &lt;</w:t>
+      </w:r>
+      <w:proofErr w:type="spellStart"/>
+      <w:proofErr w:type="gramStart"/>
+      <w:r>
+        <w:rPr>
+          <w:rFonts w:ascii="Times New Roman" w:hAnsi="Times New Roman" w:cs="Times New Roman"/>
+          <w:sz w:val="18"/>
+          <w:szCs w:val="18"/>
+        </w:rPr>
+        <w:t>swipeCardAction</w:t>
+      </w:r>
+      <w:proofErr w:type="spellEnd"/>
+      <w:proofErr w:type="gramEnd"/>
+      <w:r>
+        <w:rPr>
+          <w:rFonts w:ascii="Times New Roman" w:hAnsi="Times New Roman" w:cs="Times New Roman"/>
+          <w:sz w:val="18"/>
+          <w:szCs w:val="18"/>
+        </w:rPr>
+        <w:t>&gt;</w:t>
+      </w:r>
+    </w:p>
+    <w:p>
+      <w:pPr>
+        <w:ind w:firstLineChars="300" w:firstLine="540"/>
+        <w:rPr>
+          <w:rFonts w:ascii="Times New Roman" w:hAnsi="Times New Roman" w:cs="Times New Roman"/>
+          <w:sz w:val="18"/>
+          <w:szCs w:val="18"/>
+        </w:rPr>
+      </w:pPr>
+      <w:r>
+        <w:rPr>
+          <w:rFonts w:ascii="Times New Roman" w:hAnsi="Times New Roman" w:cs="Times New Roman"/>
+          <w:sz w:val="18"/>
+          <w:szCs w:val="18"/>
+        </w:rPr>
         <w:t xml:space="preserve">                &lt;</w:t>
       </w:r>
-      <w:proofErr w:type="gramStart"/>
-      <w:r>
-        <w:rPr>
-          <w:rFonts w:ascii="Times New Roman" w:hAnsi="Times New Roman" w:cs="Times New Roman" w:hint="eastAsia"/>
-          <w:sz w:val="18"/>
-          <w:szCs w:val="18"/>
-        </w:rPr>
-        <w:t>items</w:t>
-      </w:r>
-      <w:proofErr w:type="gramEnd"/>
-      <w:r>
-        <w:rPr>
-          <w:rFonts w:ascii="Times New Roman" w:hAnsi="Times New Roman" w:cs="Times New Roman" w:hint="eastAsia"/>
-          <w:sz w:val="18"/>
-          <w:szCs w:val="18"/>
-        </w:rPr>
-        <w:t>&gt;/, ACTION1/</w:t>
-      </w:r>
-      <w:r>
-        <w:rPr>
-          <w:rFonts w:ascii="Times New Roman" w:hAnsi="Times New Roman" w:cs="Times New Roman" w:hint="eastAsia"/>
-          <w:sz w:val="18"/>
-          <w:szCs w:val="18"/>
-        </w:rPr>
-        <w:t>刷接触式卡</w:t>
-      </w:r>
-      <w:r>
-        <w:rPr>
-          <w:rFonts w:ascii="Times New Roman" w:hAnsi="Times New Roman" w:cs="Times New Roman" w:hint="eastAsia"/>
-          <w:sz w:val="18"/>
-          <w:szCs w:val="18"/>
-        </w:rPr>
-        <w:t>, ACTION2/</w:t>
-      </w:r>
-      <w:r>
-        <w:rPr>
-          <w:rFonts w:ascii="Times New Roman" w:hAnsi="Times New Roman" w:cs="Times New Roman" w:hint="eastAsia"/>
-          <w:sz w:val="18"/>
-          <w:szCs w:val="18"/>
-        </w:rPr>
-        <w:t>刷磁条卡</w:t>
-      </w:r>
-      <w:r>
-        <w:rPr>
-          <w:rFonts w:ascii="Times New Roman" w:hAnsi="Times New Roman" w:cs="Times New Roman" w:hint="eastAsia"/>
-          <w:sz w:val="18"/>
-          <w:szCs w:val="18"/>
-        </w:rPr>
-        <w:t>, ACTION3/</w:t>
-      </w:r>
-      <w:r>
-        <w:rPr>
-          <w:rFonts w:ascii="Times New Roman" w:hAnsi="Times New Roman" w:cs="Times New Roman" w:hint="eastAsia"/>
-          <w:sz w:val="18"/>
-          <w:szCs w:val="18"/>
-        </w:rPr>
-        <w:t>插入</w:t>
-      </w:r>
-      <w:r>
-        <w:rPr>
-          <w:rFonts w:ascii="Times New Roman" w:hAnsi="Times New Roman" w:cs="Times New Roman" w:hint="eastAsia"/>
-          <w:sz w:val="18"/>
-          <w:szCs w:val="18"/>
-        </w:rPr>
-        <w:t>IC</w:t>
-      </w:r>
-      <w:r>
-        <w:rPr>
-          <w:rFonts w:ascii="Times New Roman" w:hAnsi="Times New Roman" w:cs="Times New Roman" w:hint="eastAsia"/>
-          <w:sz w:val="18"/>
-          <w:szCs w:val="18"/>
-        </w:rPr>
-        <w:t>卡</w:t>
-      </w:r>
-      <w:r>
-        <w:rPr>
-          <w:rFonts w:ascii="Times New Roman" w:hAnsi="Times New Roman" w:cs="Times New Roman" w:hint="eastAsia"/>
-          <w:sz w:val="18"/>
-          <w:szCs w:val="18"/>
-        </w:rPr>
-        <w:t>&lt;/items&gt;</w:t>
+      <w:proofErr w:type="spellStart"/>
+      <w:proofErr w:type="gramStart"/>
+      <w:r>
+        <w:rPr>
+          <w:rFonts w:ascii="Times New Roman" w:hAnsi="Times New Roman" w:cs="Times New Roman"/>
+          <w:sz w:val="18"/>
+          <w:szCs w:val="18"/>
+        </w:rPr>
+        <w:t>nextCursor</w:t>
+      </w:r>
+      <w:proofErr w:type="spellEnd"/>
+      <w:r>
+        <w:rPr>
+          <w:rFonts w:ascii="Times New Roman" w:hAnsi="Times New Roman" w:cs="Times New Roman"/>
+          <w:sz w:val="18"/>
+          <w:szCs w:val="18"/>
+        </w:rPr>
+        <w:t>&gt;</w:t>
+      </w:r>
+      <w:proofErr w:type="gramEnd"/>
+      <w:r>
+        <w:rPr>
+          <w:rFonts w:ascii="Times New Roman" w:hAnsi="Times New Roman" w:cs="Times New Roman"/>
+          <w:sz w:val="18"/>
+          <w:szCs w:val="18"/>
+        </w:rPr>
+        <w:t>333&lt;/</w:t>
+      </w:r>
+      <w:proofErr w:type="spellStart"/>
+      <w:r>
+        <w:rPr>
+          <w:rFonts w:ascii="Times New Roman" w:hAnsi="Times New Roman" w:cs="Times New Roman"/>
+          <w:sz w:val="18"/>
+          <w:szCs w:val="18"/>
+        </w:rPr>
+        <w:t>nextCursor</w:t>
+      </w:r>
+      <w:proofErr w:type="spellEnd"/>
+      <w:r>
+        <w:rPr>
+          <w:rFonts w:ascii="Times New Roman" w:hAnsi="Times New Roman" w:cs="Times New Roman"/>
+          <w:sz w:val="18"/>
+          <w:szCs w:val="18"/>
+        </w:rPr>
+        <w:t>&gt;</w:t>
       </w:r>
     </w:p>
     <w:p>
@@ -22021,6 +21606,42 @@
           <w:sz w:val="18"/>
           <w:szCs w:val="18"/>
         </w:rPr>
+        <w:t xml:space="preserve">                &lt;</w:t>
+      </w:r>
+      <w:proofErr w:type="gramStart"/>
+      <w:r>
+        <w:rPr>
+          <w:rFonts w:ascii="Times New Roman" w:hAnsi="Times New Roman" w:cs="Times New Roman"/>
+          <w:sz w:val="18"/>
+          <w:szCs w:val="18"/>
+        </w:rPr>
+        <w:t>editable&gt;</w:t>
+      </w:r>
+      <w:proofErr w:type="gramEnd"/>
+      <w:r>
+        <w:rPr>
+          <w:rFonts w:ascii="Times New Roman" w:hAnsi="Times New Roman" w:cs="Times New Roman"/>
+          <w:sz w:val="18"/>
+          <w:szCs w:val="18"/>
+        </w:rPr>
+        <w:t>true&lt;/editable&gt;</w:t>
+      </w:r>
+    </w:p>
+    <w:p>
+      <w:pPr>
+        <w:ind w:firstLineChars="300" w:firstLine="540"/>
+        <w:rPr>
+          <w:rFonts w:ascii="Times New Roman" w:hAnsi="Times New Roman" w:cs="Times New Roman"/>
+          <w:sz w:val="18"/>
+          <w:szCs w:val="18"/>
+        </w:rPr>
+      </w:pPr>
+      <w:r>
+        <w:rPr>
+          <w:rFonts w:ascii="Times New Roman" w:hAnsi="Times New Roman" w:cs="Times New Roman"/>
+          <w:sz w:val="18"/>
+          <w:szCs w:val="18"/>
+        </w:rPr>
         <w:t xml:space="preserve">            &lt;/</w:t>
       </w:r>
       <w:proofErr w:type="spellStart"/>
@@ -22030,7 +21651,7 @@
           <w:sz w:val="18"/>
           <w:szCs w:val="18"/>
         </w:rPr>
-        <w:t>showComboBoxAction</w:t>
+        <w:t>swipeCardAction</w:t>
       </w:r>
       <w:proofErr w:type="spellEnd"/>
       <w:r>
@@ -22041,182 +21662,6 @@
         </w:rPr>
         <w:t>&gt;</w:t>
       </w:r>
-    </w:p>
-    <w:p>
-      <w:pPr>
-        <w:ind w:firstLineChars="300" w:firstLine="540"/>
-        <w:rPr>
-          <w:rFonts w:ascii="Times New Roman" w:hAnsi="Times New Roman" w:cs="Times New Roman"/>
-          <w:sz w:val="18"/>
-          <w:szCs w:val="18"/>
-        </w:rPr>
-      </w:pPr>
-      <w:r>
-        <w:rPr>
-          <w:rFonts w:ascii="Times New Roman" w:hAnsi="Times New Roman" w:cs="Times New Roman"/>
-          <w:sz w:val="18"/>
-          <w:szCs w:val="18"/>
-        </w:rPr>
-        <w:t xml:space="preserve">            &lt;</w:t>
-      </w:r>
-      <w:proofErr w:type="spellStart"/>
-      <w:proofErr w:type="gramStart"/>
-      <w:r>
-        <w:rPr>
-          <w:rFonts w:ascii="Times New Roman" w:hAnsi="Times New Roman" w:cs="Times New Roman"/>
-          <w:sz w:val="18"/>
-          <w:szCs w:val="18"/>
-        </w:rPr>
-        <w:t>swipeCardAction</w:t>
-      </w:r>
-      <w:proofErr w:type="spellEnd"/>
-      <w:proofErr w:type="gramEnd"/>
-      <w:r>
-        <w:rPr>
-          <w:rFonts w:ascii="Times New Roman" w:hAnsi="Times New Roman" w:cs="Times New Roman"/>
-          <w:sz w:val="18"/>
-          <w:szCs w:val="18"/>
-        </w:rPr>
-        <w:t>&gt;</w:t>
-      </w:r>
-    </w:p>
-    <w:p>
-      <w:pPr>
-        <w:ind w:firstLineChars="300" w:firstLine="540"/>
-        <w:rPr>
-          <w:rFonts w:ascii="Times New Roman" w:hAnsi="Times New Roman" w:cs="Times New Roman"/>
-          <w:sz w:val="18"/>
-          <w:szCs w:val="18"/>
-        </w:rPr>
-      </w:pPr>
-      <w:r>
-        <w:rPr>
-          <w:rFonts w:ascii="Times New Roman" w:hAnsi="Times New Roman" w:cs="Times New Roman"/>
-          <w:sz w:val="18"/>
-          <w:szCs w:val="18"/>
-        </w:rPr>
-        <w:t xml:space="preserve">                &lt;</w:t>
-      </w:r>
-      <w:proofErr w:type="spellStart"/>
-      <w:proofErr w:type="gramStart"/>
-      <w:r>
-        <w:rPr>
-          <w:rFonts w:ascii="Times New Roman" w:hAnsi="Times New Roman" w:cs="Times New Roman"/>
-          <w:sz w:val="18"/>
-          <w:szCs w:val="18"/>
-        </w:rPr>
-        <w:t>nextCursor</w:t>
-      </w:r>
-      <w:proofErr w:type="spellEnd"/>
-      <w:r>
-        <w:rPr>
-          <w:rFonts w:ascii="Times New Roman" w:hAnsi="Times New Roman" w:cs="Times New Roman"/>
-          <w:sz w:val="18"/>
-          <w:szCs w:val="18"/>
-        </w:rPr>
-        <w:t>&gt;</w:t>
-      </w:r>
-      <w:proofErr w:type="gramEnd"/>
-      <w:r>
-        <w:rPr>
-          <w:rFonts w:ascii="Times New Roman" w:hAnsi="Times New Roman" w:cs="Times New Roman"/>
-          <w:sz w:val="18"/>
-          <w:szCs w:val="18"/>
-        </w:rPr>
-        <w:t>333&lt;/</w:t>
-      </w:r>
-      <w:proofErr w:type="spellStart"/>
-      <w:r>
-        <w:rPr>
-          <w:rFonts w:ascii="Times New Roman" w:hAnsi="Times New Roman" w:cs="Times New Roman"/>
-          <w:sz w:val="18"/>
-          <w:szCs w:val="18"/>
-        </w:rPr>
-        <w:t>nextCursor</w:t>
-      </w:r>
-      <w:proofErr w:type="spellEnd"/>
-      <w:r>
-        <w:rPr>
-          <w:rFonts w:ascii="Times New Roman" w:hAnsi="Times New Roman" w:cs="Times New Roman"/>
-          <w:sz w:val="18"/>
-          <w:szCs w:val="18"/>
-        </w:rPr>
-        <w:t>&gt;</w:t>
-      </w:r>
-    </w:p>
-    <w:p>
-      <w:pPr>
-        <w:ind w:firstLineChars="300" w:firstLine="540"/>
-        <w:rPr>
-          <w:rFonts w:ascii="Times New Roman" w:hAnsi="Times New Roman" w:cs="Times New Roman"/>
-          <w:sz w:val="18"/>
-          <w:szCs w:val="18"/>
-        </w:rPr>
-      </w:pPr>
-      <w:r>
-        <w:rPr>
-          <w:rFonts w:ascii="Times New Roman" w:hAnsi="Times New Roman" w:cs="Times New Roman"/>
-          <w:sz w:val="18"/>
-          <w:szCs w:val="18"/>
-        </w:rPr>
-        <w:t xml:space="preserve">                &lt;</w:t>
-      </w:r>
-      <w:proofErr w:type="gramStart"/>
-      <w:r>
-        <w:rPr>
-          <w:rFonts w:ascii="Times New Roman" w:hAnsi="Times New Roman" w:cs="Times New Roman"/>
-          <w:sz w:val="18"/>
-          <w:szCs w:val="18"/>
-        </w:rPr>
-        <w:t>editable&gt;</w:t>
-      </w:r>
-      <w:proofErr w:type="gramEnd"/>
-      <w:r>
-        <w:rPr>
-          <w:rFonts w:ascii="Times New Roman" w:hAnsi="Times New Roman" w:cs="Times New Roman"/>
-          <w:sz w:val="18"/>
-          <w:szCs w:val="18"/>
-        </w:rPr>
-        <w:t>true&lt;/editable&gt;</w:t>
-      </w:r>
-    </w:p>
-    <w:p>
-      <w:pPr>
-        <w:ind w:firstLineChars="300" w:firstLine="540"/>
-        <w:rPr>
-          <w:rFonts w:ascii="Times New Roman" w:hAnsi="Times New Roman" w:cs="Times New Roman"/>
-          <w:sz w:val="18"/>
-          <w:szCs w:val="18"/>
-        </w:rPr>
-      </w:pPr>
-      <w:r>
-        <w:rPr>
-          <w:rFonts w:ascii="Times New Roman" w:hAnsi="Times New Roman" w:cs="Times New Roman"/>
-          <w:sz w:val="18"/>
-          <w:szCs w:val="18"/>
-        </w:rPr>
-        <w:t xml:space="preserve">            &lt;/</w:t>
-      </w:r>
-      <w:proofErr w:type="spellStart"/>
-      <w:r>
-        <w:rPr>
-          <w:rFonts w:ascii="Times New Roman" w:hAnsi="Times New Roman" w:cs="Times New Roman"/>
-          <w:sz w:val="18"/>
-          <w:szCs w:val="18"/>
-        </w:rPr>
-        <w:t>swipeCardAction</w:t>
-      </w:r>
-      <w:proofErr w:type="spellEnd"/>
-      <w:r>
-        <w:rPr>
-          <w:rFonts w:ascii="Times New Roman" w:hAnsi="Times New Roman" w:cs="Times New Roman"/>
-          <w:sz w:val="18"/>
-          <w:szCs w:val="18"/>
-        </w:rPr>
-        <w:t>&gt;</w:t>
-      </w:r>
-      <w:bookmarkStart w:id="26" w:name="_GoBack"/>
-      <w:bookmarkEnd w:id="26"/>
     </w:p>
     <w:p>
       <w:pPr>
@@ -22255,12 +21700,14 @@
           <w:rFonts w:ascii="Times New Roman" w:hAnsi="Times New Roman" w:cs="Times New Roman"/>
         </w:rPr>
       </w:pPr>
+      <w:bookmarkStart w:id="26" w:name="_Toc427660463"/>
       <w:proofErr w:type="spellStart"/>
       <w:proofErr w:type="gramStart"/>
       <w:r>
         <w:rPr>
           <w:rFonts w:ascii="Times New Roman" w:hAnsi="Times New Roman" w:cs="Times New Roman"/>
         </w:rPr>
+        <w:lastRenderedPageBreak/>
         <w:t>p</w:t>
       </w:r>
       <w:r>
@@ -22281,7 +21728,7 @@
         </w:rPr>
         <w:t>Action</w:t>
       </w:r>
-      <w:bookmarkEnd w:id="25"/>
+      <w:bookmarkEnd w:id="26"/>
       <w:proofErr w:type="spellEnd"/>
       <w:proofErr w:type="gramEnd"/>
     </w:p>
@@ -22477,16 +21924,304 @@
           <w:rFonts w:ascii="Times New Roman" w:hAnsi="Times New Roman" w:cs="Times New Roman"/>
         </w:rPr>
       </w:pPr>
-      <w:bookmarkStart w:id="27" w:name="_Toc427617761"/>
+      <w:bookmarkStart w:id="27" w:name="_Toc427660464"/>
       <w:proofErr w:type="spellStart"/>
       <w:proofErr w:type="gramStart"/>
       <w:r>
         <w:rPr>
           <w:rFonts w:ascii="Times New Roman" w:hAnsi="Times New Roman" w:cs="Times New Roman"/>
         </w:rPr>
+        <w:t>rwFingerPrintAction</w:t>
+      </w:r>
+      <w:bookmarkEnd w:id="27"/>
+      <w:proofErr w:type="spellEnd"/>
+      <w:proofErr w:type="gramEnd"/>
+    </w:p>
+    <w:p>
+      <w:pPr>
+        <w:ind w:firstLineChars="450" w:firstLine="810"/>
+        <w:rPr>
+          <w:rFonts w:ascii="Times New Roman" w:hAnsi="Times New Roman" w:cs="Times New Roman"/>
+          <w:sz w:val="18"/>
+          <w:szCs w:val="18"/>
+        </w:rPr>
+      </w:pPr>
+      <w:r>
+        <w:rPr>
+          <w:rFonts w:ascii="Times New Roman" w:hAnsi="Times New Roman" w:cs="Times New Roman"/>
+          <w:sz w:val="18"/>
+          <w:szCs w:val="18"/>
+        </w:rPr>
+        <w:t>&lt;</w:t>
+      </w:r>
+      <w:proofErr w:type="gramStart"/>
+      <w:r>
+        <w:rPr>
+          <w:rFonts w:ascii="Times New Roman" w:hAnsi="Times New Roman" w:cs="Times New Roman"/>
+          <w:sz w:val="18"/>
+          <w:szCs w:val="18"/>
+        </w:rPr>
+        <w:t>action</w:t>
+      </w:r>
+      <w:proofErr w:type="gramEnd"/>
+      <w:r>
+        <w:rPr>
+          <w:rFonts w:ascii="Times New Roman" w:hAnsi="Times New Roman" w:cs="Times New Roman"/>
+          <w:sz w:val="18"/>
+          <w:szCs w:val="18"/>
+        </w:rPr>
+        <w:t>&gt;</w:t>
+      </w:r>
+    </w:p>
+    <w:p>
+      <w:pPr>
+        <w:ind w:firstLineChars="450" w:firstLine="810"/>
+        <w:rPr>
+          <w:rFonts w:ascii="Times New Roman" w:hAnsi="Times New Roman" w:cs="Times New Roman"/>
+          <w:sz w:val="18"/>
+          <w:szCs w:val="18"/>
+        </w:rPr>
+      </w:pPr>
+      <w:r>
+        <w:rPr>
+          <w:rFonts w:ascii="Times New Roman" w:hAnsi="Times New Roman" w:cs="Times New Roman"/>
+          <w:sz w:val="18"/>
+          <w:szCs w:val="18"/>
+        </w:rPr>
+        <w:t xml:space="preserve">            &lt;</w:t>
+      </w:r>
+      <w:proofErr w:type="spellStart"/>
+      <w:proofErr w:type="gramStart"/>
+      <w:r>
+        <w:rPr>
+          <w:rFonts w:ascii="Times New Roman" w:hAnsi="Times New Roman" w:cs="Times New Roman"/>
+          <w:sz w:val="18"/>
+          <w:szCs w:val="18"/>
+        </w:rPr>
+        <w:t>rwFingerPrintAction</w:t>
+      </w:r>
+      <w:proofErr w:type="spellEnd"/>
+      <w:proofErr w:type="gramEnd"/>
+      <w:r>
+        <w:rPr>
+          <w:rFonts w:ascii="Times New Roman" w:hAnsi="Times New Roman" w:cs="Times New Roman"/>
+          <w:sz w:val="18"/>
+          <w:szCs w:val="18"/>
+        </w:rPr>
+        <w:t>&gt;</w:t>
+      </w:r>
+    </w:p>
+    <w:p>
+      <w:pPr>
+        <w:ind w:firstLineChars="450" w:firstLine="810"/>
+        <w:rPr>
+          <w:rFonts w:ascii="Times New Roman" w:hAnsi="Times New Roman" w:cs="Times New Roman"/>
+          <w:sz w:val="18"/>
+          <w:szCs w:val="18"/>
+        </w:rPr>
+      </w:pPr>
+      <w:r>
+        <w:rPr>
+          <w:rFonts w:ascii="Times New Roman" w:hAnsi="Times New Roman" w:cs="Times New Roman"/>
+          <w:sz w:val="18"/>
+          <w:szCs w:val="18"/>
+        </w:rPr>
+        <w:t xml:space="preserve">                &lt;</w:t>
+      </w:r>
+      <w:proofErr w:type="spellStart"/>
+      <w:proofErr w:type="gramStart"/>
+      <w:r>
+        <w:rPr>
+          <w:rFonts w:ascii="Times New Roman" w:hAnsi="Times New Roman" w:cs="Times New Roman"/>
+          <w:sz w:val="18"/>
+          <w:szCs w:val="18"/>
+        </w:rPr>
+        <w:t>nextCursor</w:t>
+      </w:r>
+      <w:proofErr w:type="spellEnd"/>
+      <w:r>
+        <w:rPr>
+          <w:rFonts w:ascii="Times New Roman" w:hAnsi="Times New Roman" w:cs="Times New Roman"/>
+          <w:sz w:val="18"/>
+          <w:szCs w:val="18"/>
+        </w:rPr>
+        <w:t>&gt;</w:t>
+      </w:r>
+      <w:proofErr w:type="gramEnd"/>
+      <w:r>
+        <w:rPr>
+          <w:rFonts w:ascii="Times New Roman" w:hAnsi="Times New Roman" w:cs="Times New Roman"/>
+          <w:sz w:val="18"/>
+          <w:szCs w:val="18"/>
+        </w:rPr>
+        <w:t>104&lt;/</w:t>
+      </w:r>
+      <w:proofErr w:type="spellStart"/>
+      <w:r>
+        <w:rPr>
+          <w:rFonts w:ascii="Times New Roman" w:hAnsi="Times New Roman" w:cs="Times New Roman"/>
+          <w:sz w:val="18"/>
+          <w:szCs w:val="18"/>
+        </w:rPr>
+        <w:t>nextCursor</w:t>
+      </w:r>
+      <w:proofErr w:type="spellEnd"/>
+      <w:r>
+        <w:rPr>
+          <w:rFonts w:ascii="Times New Roman" w:hAnsi="Times New Roman" w:cs="Times New Roman"/>
+          <w:sz w:val="18"/>
+          <w:szCs w:val="18"/>
+        </w:rPr>
+        <w:t>&gt;</w:t>
+      </w:r>
+    </w:p>
+    <w:p>
+      <w:pPr>
+        <w:ind w:firstLineChars="450" w:firstLine="810"/>
+        <w:rPr>
+          <w:rFonts w:ascii="Times New Roman" w:hAnsi="Times New Roman" w:cs="Times New Roman"/>
+          <w:sz w:val="18"/>
+          <w:szCs w:val="18"/>
+        </w:rPr>
+      </w:pPr>
+      <w:r>
+        <w:rPr>
+          <w:rFonts w:ascii="Times New Roman" w:hAnsi="Times New Roman" w:cs="Times New Roman"/>
+          <w:sz w:val="18"/>
+          <w:szCs w:val="18"/>
+        </w:rPr>
+        <w:t xml:space="preserve">                &lt;</w:t>
+      </w:r>
+      <w:proofErr w:type="spellStart"/>
+      <w:proofErr w:type="gramStart"/>
+      <w:r>
+        <w:rPr>
+          <w:rFonts w:ascii="Times New Roman" w:hAnsi="Times New Roman" w:cs="Times New Roman"/>
+          <w:sz w:val="18"/>
+          <w:szCs w:val="18"/>
+        </w:rPr>
+        <w:t>writePrint</w:t>
+      </w:r>
+      <w:proofErr w:type="spellEnd"/>
+      <w:r>
+        <w:rPr>
+          <w:rFonts w:ascii="Times New Roman" w:hAnsi="Times New Roman" w:cs="Times New Roman"/>
+          <w:sz w:val="18"/>
+          <w:szCs w:val="18"/>
+        </w:rPr>
+        <w:t>&gt;</w:t>
+      </w:r>
+      <w:proofErr w:type="gramEnd"/>
+      <w:r>
+        <w:rPr>
+          <w:rFonts w:ascii="Times New Roman" w:hAnsi="Times New Roman" w:cs="Times New Roman"/>
+          <w:sz w:val="18"/>
+          <w:szCs w:val="18"/>
+        </w:rPr>
+        <w:t>true&lt;/</w:t>
+      </w:r>
+      <w:proofErr w:type="spellStart"/>
+      <w:r>
+        <w:rPr>
+          <w:rFonts w:ascii="Times New Roman" w:hAnsi="Times New Roman" w:cs="Times New Roman"/>
+          <w:sz w:val="18"/>
+          <w:szCs w:val="18"/>
+        </w:rPr>
+        <w:t>writePrint</w:t>
+      </w:r>
+      <w:proofErr w:type="spellEnd"/>
+      <w:r>
+        <w:rPr>
+          <w:rFonts w:ascii="Times New Roman" w:hAnsi="Times New Roman" w:cs="Times New Roman"/>
+          <w:sz w:val="18"/>
+          <w:szCs w:val="18"/>
+        </w:rPr>
+        <w:t>&gt;</w:t>
+      </w:r>
+    </w:p>
+    <w:p>
+      <w:pPr>
+        <w:ind w:firstLineChars="450" w:firstLine="810"/>
+        <w:rPr>
+          <w:rFonts w:ascii="Times New Roman" w:hAnsi="Times New Roman" w:cs="Times New Roman"/>
+          <w:sz w:val="18"/>
+          <w:szCs w:val="18"/>
+        </w:rPr>
+      </w:pPr>
+      <w:r>
+        <w:rPr>
+          <w:rFonts w:ascii="Times New Roman" w:hAnsi="Times New Roman" w:cs="Times New Roman"/>
+          <w:sz w:val="18"/>
+          <w:szCs w:val="18"/>
+        </w:rPr>
+        <w:t xml:space="preserve">            &lt;/</w:t>
+      </w:r>
+      <w:proofErr w:type="spellStart"/>
+      <w:r>
+        <w:rPr>
+          <w:rFonts w:ascii="Times New Roman" w:hAnsi="Times New Roman" w:cs="Times New Roman"/>
+          <w:sz w:val="18"/>
+          <w:szCs w:val="18"/>
+        </w:rPr>
+        <w:t>rwFingerPrintAction</w:t>
+      </w:r>
+      <w:proofErr w:type="spellEnd"/>
+      <w:r>
+        <w:rPr>
+          <w:rFonts w:ascii="Times New Roman" w:hAnsi="Times New Roman" w:cs="Times New Roman"/>
+          <w:sz w:val="18"/>
+          <w:szCs w:val="18"/>
+        </w:rPr>
+        <w:t>&gt;</w:t>
+      </w:r>
+    </w:p>
+    <w:p>
+      <w:pPr>
+        <w:ind w:firstLineChars="450" w:firstLine="810"/>
+        <w:rPr>
+          <w:rFonts w:ascii="Times New Roman" w:hAnsi="Times New Roman" w:cs="Times New Roman"/>
+          <w:sz w:val="18"/>
+          <w:szCs w:val="18"/>
+        </w:rPr>
+      </w:pPr>
+      <w:r>
+        <w:rPr>
+          <w:rFonts w:ascii="Times New Roman" w:hAnsi="Times New Roman" w:cs="Times New Roman"/>
+          <w:sz w:val="18"/>
+          <w:szCs w:val="18"/>
+        </w:rPr>
+        <w:t xml:space="preserve">  </w:t>
+      </w:r>
+      <w:r>
+        <w:rPr>
+          <w:rFonts w:ascii="Times New Roman" w:hAnsi="Times New Roman" w:cs="Times New Roman"/>
+          <w:sz w:val="18"/>
+          <w:szCs w:val="18"/>
+        </w:rPr>
+        <w:t>&lt;/action&gt;</w:t>
+      </w:r>
+    </w:p>
+    <w:p>
+      <w:pPr>
+        <w:pStyle w:val="Heading4"/>
+        <w:numPr>
+          <w:ilvl w:val="0"/>
+          <w:numId w:val="33"/>
+        </w:numPr>
+        <w:rPr>
+          <w:rFonts w:ascii="Times New Roman" w:hAnsi="Times New Roman" w:cs="Times New Roman"/>
+        </w:rPr>
+      </w:pPr>
+      <w:bookmarkStart w:id="28" w:name="_Toc427660465"/>
+      <w:proofErr w:type="spellStart"/>
+      <w:proofErr w:type="gramStart"/>
+      <w:r>
+        <w:rPr>
+          <w:rFonts w:ascii="Times New Roman" w:hAnsi="Times New Roman" w:cs="Times New Roman"/>
+        </w:rPr>
         <w:t>runCommandAction</w:t>
       </w:r>
-      <w:bookmarkEnd w:id="27"/>
+      <w:bookmarkEnd w:id="28"/>
       <w:proofErr w:type="spellEnd"/>
       <w:proofErr w:type="gramEnd"/>
     </w:p>
@@ -22768,7 +22503,7 @@
           <w:rFonts w:ascii="Times New Roman" w:hAnsi="Times New Roman" w:cs="Times New Roman"/>
         </w:rPr>
       </w:pPr>
-      <w:bookmarkStart w:id="28" w:name="_Toc427617762"/>
+      <w:bookmarkStart w:id="29" w:name="_Toc427660466"/>
       <w:proofErr w:type="spellStart"/>
       <w:proofErr w:type="gramStart"/>
       <w:r>
@@ -22777,7 +22512,7 @@
         </w:rPr>
         <w:t>virtualKeyboardAction</w:t>
       </w:r>
-      <w:bookmarkEnd w:id="28"/>
+      <w:bookmarkEnd w:id="29"/>
       <w:proofErr w:type="spellEnd"/>
       <w:proofErr w:type="gramEnd"/>
     </w:p>
@@ -22959,7 +22694,7 @@
           <w:rFonts w:ascii="Times New Roman" w:hAnsi="Times New Roman" w:cs="Times New Roman"/>
         </w:rPr>
       </w:pPr>
-      <w:bookmarkStart w:id="29" w:name="_Toc427617763"/>
+      <w:bookmarkStart w:id="30" w:name="_Toc427660467"/>
       <w:proofErr w:type="spellStart"/>
       <w:proofErr w:type="gramStart"/>
       <w:r>
@@ -22974,7 +22709,7 @@
         </w:rPr>
         <w:t>rinterAction</w:t>
       </w:r>
-      <w:bookmarkEnd w:id="29"/>
+      <w:bookmarkEnd w:id="30"/>
       <w:proofErr w:type="spellEnd"/>
       <w:proofErr w:type="gramEnd"/>
     </w:p>
@@ -23248,7 +22983,7 @@
           <w:rFonts w:ascii="Times New Roman" w:hAnsi="Times New Roman" w:cs="Times New Roman"/>
         </w:rPr>
       </w:pPr>
-      <w:bookmarkStart w:id="30" w:name="_Toc427617764"/>
+      <w:bookmarkStart w:id="31" w:name="_Toc427660468"/>
       <w:proofErr w:type="spellStart"/>
       <w:proofErr w:type="gramStart"/>
       <w:r>
@@ -23258,7 +22993,7 @@
         <w:lastRenderedPageBreak/>
         <w:t>sendMsgAction</w:t>
       </w:r>
-      <w:bookmarkEnd w:id="30"/>
+      <w:bookmarkEnd w:id="31"/>
       <w:proofErr w:type="spellEnd"/>
       <w:proofErr w:type="gramEnd"/>
     </w:p>
@@ -25777,7 +25512,7 @@
           <w:rFonts w:ascii="Times New Roman" w:hAnsi="Times New Roman" w:cs="Times New Roman"/>
         </w:rPr>
       </w:pPr>
-      <w:bookmarkStart w:id="31" w:name="_Toc427617765"/>
+      <w:bookmarkStart w:id="32" w:name="_Toc427660469"/>
       <w:proofErr w:type="spellStart"/>
       <w:proofErr w:type="gramStart"/>
       <w:r>
@@ -25786,7 +25521,7 @@
         </w:rPr>
         <w:t>insertICardAction</w:t>
       </w:r>
-      <w:bookmarkEnd w:id="31"/>
+      <w:bookmarkEnd w:id="32"/>
       <w:proofErr w:type="spellEnd"/>
       <w:proofErr w:type="gramEnd"/>
     </w:p>
@@ -26112,7 +25847,7 @@
           <w:rFonts w:ascii="Times New Roman" w:hAnsi="Times New Roman" w:cs="Times New Roman"/>
         </w:rPr>
       </w:pPr>
-      <w:bookmarkStart w:id="32" w:name="_Toc427617766"/>
+      <w:bookmarkStart w:id="33" w:name="_Toc427660470"/>
       <w:proofErr w:type="spellStart"/>
       <w:proofErr w:type="gramStart"/>
       <w:r>
@@ -26121,7 +25856,7 @@
         </w:rPr>
         <w:t>writeICardAction</w:t>
       </w:r>
-      <w:bookmarkEnd w:id="32"/>
+      <w:bookmarkEnd w:id="33"/>
       <w:proofErr w:type="spellEnd"/>
       <w:proofErr w:type="gramEnd"/>
     </w:p>
@@ -27094,7 +26829,7 @@
           <w:rFonts w:ascii="Times New Roman" w:hAnsi="Times New Roman" w:cs="Times New Roman"/>
         </w:rPr>
       </w:pPr>
-      <w:bookmarkStart w:id="33" w:name="_Toc427617767"/>
+      <w:bookmarkStart w:id="34" w:name="_Toc427660471"/>
       <w:proofErr w:type="spellStart"/>
       <w:proofErr w:type="gramStart"/>
       <w:r>
@@ -27104,7 +26839,7 @@
         <w:lastRenderedPageBreak/>
         <w:t>moveCursorAction</w:t>
       </w:r>
-      <w:bookmarkEnd w:id="33"/>
+      <w:bookmarkEnd w:id="34"/>
       <w:proofErr w:type="spellEnd"/>
       <w:proofErr w:type="gramEnd"/>
     </w:p>
@@ -32954,7 +32689,7 @@
 </file>
 
 <file path=customXml/itemProps1.xml><?xml version="1.0" encoding="utf-8"?>
-<ds:datastoreItem xmlns:ds="http://schemas.openxmlformats.org/officeDocument/2006/customXml" ds:itemID="{5AA921FB-8FCF-4DEC-B02E-BC16C00B44E0}">
+<ds:datastoreItem xmlns:ds="http://schemas.openxmlformats.org/officeDocument/2006/customXml" ds:itemID="{679C5103-FA7D-4667-839D-57A23FDC733F}">
   <ds:schemaRefs>
     <ds:schemaRef ds:uri="http://schemas.openxmlformats.org/officeDocument/2006/bibliography"/>
   </ds:schemaRefs>

</xml_diff>

<commit_message>
update config document about animation file item in swipe 2In1 card action
</commit_message>
<xml_diff>
--- a/xml-UI/document/How to config UI.docx
+++ b/xml-UI/document/How to config UI.docx
@@ -25617,7 +25617,25 @@
           <w:sz w:val="20"/>
           <w:szCs w:val="20"/>
         </w:rPr>
-        <w:t xml:space="preserve"> is editable and allow to keyboard input --&gt;</w:t>
+        <w:t xml:space="preserve"> is editable and allow to keyboard input</w:t>
+      </w:r>
+      <w:r>
+        <w:rPr>
+          <w:rFonts w:ascii="Times New Roman" w:hAnsi="Times New Roman" w:cs="Times New Roman"/>
+          <w:color w:val="FF0000"/>
+          <w:sz w:val="20"/>
+          <w:szCs w:val="20"/>
+        </w:rPr>
+        <w:t>, optional setting</w:t>
+      </w:r>
+      <w:r>
+        <w:rPr>
+          <w:rFonts w:ascii="Times New Roman" w:hAnsi="Times New Roman" w:cs="Times New Roman"/>
+          <w:color w:val="FF0000"/>
+          <w:sz w:val="20"/>
+          <w:szCs w:val="20"/>
+        </w:rPr>
+        <w:t xml:space="preserve"> --&gt;</w:t>
       </w:r>
     </w:p>
     <w:p>
@@ -25625,6 +25643,7 @@
         <w:ind w:firstLineChars="300" w:firstLine="600"/>
         <w:rPr>
           <w:rFonts w:ascii="Times New Roman" w:hAnsi="Times New Roman" w:cs="Times New Roman"/>
+          <w:color w:val="FF0000"/>
           <w:sz w:val="20"/>
           <w:szCs w:val="20"/>
         </w:rPr>
@@ -25716,8 +25735,167 @@
           <w:sz w:val="20"/>
           <w:szCs w:val="20"/>
         </w:rPr>
+        <w:t>, optional setting</w:t>
+      </w:r>
+      <w:r>
+        <w:rPr>
+          <w:rFonts w:ascii="Times New Roman" w:hAnsi="Times New Roman" w:cs="Times New Roman"/>
+          <w:color w:val="FF0000"/>
+          <w:sz w:val="20"/>
+          <w:szCs w:val="20"/>
+        </w:rPr>
         <w:t>--&gt;</w:t>
       </w:r>
+    </w:p>
+    <w:p>
+      <w:pPr>
+        <w:ind w:left="720"/>
+        <w:rPr>
+          <w:rFonts w:ascii="Times New Roman" w:hAnsi="Times New Roman" w:cs="Times New Roman"/>
+          <w:sz w:val="20"/>
+          <w:szCs w:val="20"/>
+        </w:rPr>
+      </w:pPr>
+      <w:r>
+        <w:rPr>
+          <w:rFonts w:ascii="Times New Roman" w:hAnsi="Times New Roman" w:cs="Times New Roman"/>
+          <w:sz w:val="20"/>
+          <w:szCs w:val="20"/>
+        </w:rPr>
+        <w:t xml:space="preserve">              &lt;</w:t>
+      </w:r>
+      <w:proofErr w:type="spellStart"/>
+      <w:proofErr w:type="gramStart"/>
+      <w:r>
+        <w:rPr>
+          <w:rFonts w:ascii="Times New Roman" w:hAnsi="Times New Roman" w:cs="Times New Roman"/>
+          <w:sz w:val="20"/>
+          <w:szCs w:val="20"/>
+        </w:rPr>
+        <w:t>animation</w:t>
+      </w:r>
+      <w:r>
+        <w:rPr>
+          <w:rFonts w:ascii="Times New Roman" w:hAnsi="Times New Roman" w:cs="Times New Roman"/>
+          <w:sz w:val="20"/>
+          <w:szCs w:val="20"/>
+        </w:rPr>
+        <w:t>Tip</w:t>
+      </w:r>
+      <w:proofErr w:type="spellEnd"/>
+      <w:r>
+        <w:rPr>
+          <w:rFonts w:ascii="Times New Roman" w:hAnsi="Times New Roman" w:cs="Times New Roman"/>
+          <w:sz w:val="20"/>
+          <w:szCs w:val="20"/>
+        </w:rPr>
+        <w:t>&gt;</w:t>
+      </w:r>
+      <w:proofErr w:type="gramEnd"/>
+      <w:r>
+        <w:rPr>
+          <w:rFonts w:ascii="Times New Roman" w:hAnsi="Times New Roman" w:cs="Times New Roman"/>
+          <w:sz w:val="20"/>
+          <w:szCs w:val="20"/>
+        </w:rPr>
+        <w:t>card.gif</w:t>
+      </w:r>
+      <w:r>
+        <w:rPr>
+          <w:rFonts w:ascii="Times New Roman" w:hAnsi="Times New Roman" w:cs="Times New Roman"/>
+          <w:sz w:val="20"/>
+          <w:szCs w:val="20"/>
+        </w:rPr>
+        <w:t>&lt;/</w:t>
+      </w:r>
+      <w:r>
+        <w:rPr>
+          <w:rFonts w:ascii="Times New Roman" w:hAnsi="Times New Roman" w:cs="Times New Roman"/>
+          <w:sz w:val="20"/>
+          <w:szCs w:val="20"/>
+        </w:rPr>
+        <w:t xml:space="preserve"> </w:t>
+      </w:r>
+      <w:proofErr w:type="spellStart"/>
+      <w:r>
+        <w:rPr>
+          <w:rFonts w:ascii="Times New Roman" w:hAnsi="Times New Roman" w:cs="Times New Roman"/>
+          <w:sz w:val="20"/>
+          <w:szCs w:val="20"/>
+        </w:rPr>
+        <w:t>animation</w:t>
+      </w:r>
+      <w:r>
+        <w:rPr>
+          <w:rFonts w:ascii="Times New Roman" w:hAnsi="Times New Roman" w:cs="Times New Roman"/>
+          <w:sz w:val="20"/>
+          <w:szCs w:val="20"/>
+        </w:rPr>
+        <w:t>Tip</w:t>
+      </w:r>
+      <w:proofErr w:type="spellEnd"/>
+      <w:r>
+        <w:rPr>
+          <w:rFonts w:ascii="Times New Roman" w:hAnsi="Times New Roman" w:cs="Times New Roman"/>
+          <w:sz w:val="20"/>
+          <w:szCs w:val="20"/>
+        </w:rPr>
+        <w:t xml:space="preserve"> </w:t>
+      </w:r>
+      <w:r>
+        <w:rPr>
+          <w:rFonts w:ascii="Times New Roman" w:hAnsi="Times New Roman" w:cs="Times New Roman"/>
+          <w:sz w:val="20"/>
+          <w:szCs w:val="20"/>
+        </w:rPr>
+        <w:t>&gt;</w:t>
+      </w:r>
+      <w:r>
+        <w:rPr>
+          <w:rFonts w:ascii="Times New Roman" w:hAnsi="Times New Roman" w:cs="Times New Roman" w:hint="eastAsia"/>
+          <w:sz w:val="20"/>
+          <w:szCs w:val="20"/>
+        </w:rPr>
+        <w:t xml:space="preserve"> </w:t>
+      </w:r>
+      <w:r>
+        <w:rPr>
+          <w:rFonts w:ascii="Times New Roman" w:hAnsi="Times New Roman" w:cs="Times New Roman"/>
+          <w:color w:val="FF0000"/>
+          <w:sz w:val="20"/>
+          <w:szCs w:val="20"/>
+        </w:rPr>
+        <w:t>&lt;!</w:t>
+      </w:r>
+      <w:r>
+        <w:rPr>
+          <w:rFonts w:ascii="Times New Roman" w:hAnsi="Times New Roman" w:cs="Times New Roman" w:hint="eastAsia"/>
+          <w:color w:val="FF0000"/>
+          <w:sz w:val="20"/>
+          <w:szCs w:val="20"/>
+        </w:rPr>
+        <w:t>--audio file prompt user to draw back card</w:t>
+      </w:r>
+      <w:r>
+        <w:rPr>
+          <w:rFonts w:ascii="Times New Roman" w:hAnsi="Times New Roman" w:cs="Times New Roman"/>
+          <w:color w:val="FF0000"/>
+          <w:sz w:val="20"/>
+          <w:szCs w:val="20"/>
+        </w:rPr>
+        <w:t>, optional setting</w:t>
+      </w:r>
+      <w:r>
+        <w:rPr>
+          <w:rFonts w:ascii="Times New Roman" w:hAnsi="Times New Roman" w:cs="Times New Roman"/>
+          <w:color w:val="FF0000"/>
+          <w:sz w:val="20"/>
+          <w:szCs w:val="20"/>
+        </w:rPr>
+        <w:t>--&gt;</w:t>
+      </w:r>
+      <w:bookmarkStart w:id="25" w:name="_GoBack"/>
+      <w:bookmarkEnd w:id="25"/>
     </w:p>
     <w:p>
       <w:pPr>
@@ -25774,7 +25952,7 @@
           <w:rFonts w:ascii="Times New Roman" w:hAnsi="Times New Roman" w:cs="Times New Roman"/>
         </w:rPr>
       </w:pPr>
-      <w:bookmarkStart w:id="25" w:name="_Toc427919793"/>
+      <w:bookmarkStart w:id="26" w:name="_Toc427919793"/>
       <w:proofErr w:type="spellStart"/>
       <w:proofErr w:type="gramStart"/>
       <w:r>
@@ -25801,7 +25979,7 @@
         </w:rPr>
         <w:t>Action</w:t>
       </w:r>
-      <w:bookmarkEnd w:id="25"/>
+      <w:bookmarkEnd w:id="26"/>
       <w:proofErr w:type="spellEnd"/>
       <w:proofErr w:type="gramEnd"/>
     </w:p>
@@ -26016,7 +26194,7 @@
           <w:rFonts w:ascii="Times New Roman" w:hAnsi="Times New Roman" w:cs="Times New Roman"/>
         </w:rPr>
       </w:pPr>
-      <w:bookmarkStart w:id="26" w:name="_Toc427919794"/>
+      <w:bookmarkStart w:id="27" w:name="_Toc427919794"/>
       <w:proofErr w:type="spellStart"/>
       <w:proofErr w:type="gramStart"/>
       <w:r>
@@ -26025,7 +26203,7 @@
         </w:rPr>
         <w:t>rwFingerPrintAction</w:t>
       </w:r>
-      <w:bookmarkEnd w:id="26"/>
+      <w:bookmarkEnd w:id="27"/>
       <w:proofErr w:type="spellEnd"/>
       <w:proofErr w:type="gramEnd"/>
     </w:p>
@@ -26101,6 +26279,7 @@
           <w:sz w:val="20"/>
           <w:szCs w:val="20"/>
         </w:rPr>
+        <w:lastRenderedPageBreak/>
         <w:t xml:space="preserve">            &lt;</w:t>
       </w:r>
       <w:proofErr w:type="spellStart"/>
@@ -26139,7 +26318,6 @@
           <w:sz w:val="20"/>
           <w:szCs w:val="20"/>
         </w:rPr>
-        <w:lastRenderedPageBreak/>
         <w:t xml:space="preserve">                &lt;</w:t>
       </w:r>
       <w:proofErr w:type="spellStart"/>
@@ -26352,7 +26530,7 @@
           <w:rFonts w:ascii="Times New Roman" w:hAnsi="Times New Roman" w:cs="Times New Roman"/>
         </w:rPr>
       </w:pPr>
-      <w:bookmarkStart w:id="27" w:name="_Toc427919795"/>
+      <w:bookmarkStart w:id="28" w:name="_Toc427919795"/>
       <w:proofErr w:type="spellStart"/>
       <w:proofErr w:type="gramStart"/>
       <w:r>
@@ -26373,7 +26551,7 @@
         </w:rPr>
         <w:t>serAction</w:t>
       </w:r>
-      <w:bookmarkEnd w:id="27"/>
+      <w:bookmarkEnd w:id="28"/>
       <w:proofErr w:type="spellEnd"/>
       <w:proofErr w:type="gramEnd"/>
     </w:p>
@@ -26608,7 +26786,7 @@
           <w:rFonts w:ascii="Times New Roman" w:hAnsi="Times New Roman" w:cs="Times New Roman"/>
         </w:rPr>
       </w:pPr>
-      <w:bookmarkStart w:id="28" w:name="_Toc427919796"/>
+      <w:bookmarkStart w:id="29" w:name="_Toc427919796"/>
       <w:proofErr w:type="spellStart"/>
       <w:proofErr w:type="gramStart"/>
       <w:r>
@@ -26617,7 +26795,7 @@
         </w:rPr>
         <w:t>runCommandAction</w:t>
       </w:r>
-      <w:bookmarkEnd w:id="28"/>
+      <w:bookmarkEnd w:id="29"/>
       <w:proofErr w:type="spellEnd"/>
       <w:proofErr w:type="gramEnd"/>
     </w:p>
@@ -26928,7 +27106,7 @@
           <w:rFonts w:ascii="Times New Roman" w:hAnsi="Times New Roman" w:cs="Times New Roman"/>
         </w:rPr>
       </w:pPr>
-      <w:bookmarkStart w:id="29" w:name="_Toc427919797"/>
+      <w:bookmarkStart w:id="30" w:name="_Toc427919797"/>
       <w:proofErr w:type="spellStart"/>
       <w:proofErr w:type="gramStart"/>
       <w:r>
@@ -26937,7 +27115,7 @@
         </w:rPr>
         <w:t>virtualKeyboardAction</w:t>
       </w:r>
-      <w:bookmarkEnd w:id="29"/>
+      <w:bookmarkEnd w:id="30"/>
       <w:proofErr w:type="spellEnd"/>
       <w:proofErr w:type="gramEnd"/>
     </w:p>
@@ -27202,7 +27380,7 @@
           <w:rFonts w:ascii="Times New Roman" w:hAnsi="Times New Roman" w:cs="Times New Roman"/>
         </w:rPr>
       </w:pPr>
-      <w:bookmarkStart w:id="30" w:name="_Toc427919798"/>
+      <w:bookmarkStart w:id="31" w:name="_Toc427919798"/>
       <w:proofErr w:type="spellStart"/>
       <w:proofErr w:type="gramStart"/>
       <w:r>
@@ -27217,7 +27395,7 @@
         </w:rPr>
         <w:t>rinterAction</w:t>
       </w:r>
-      <w:bookmarkEnd w:id="30"/>
+      <w:bookmarkEnd w:id="31"/>
       <w:proofErr w:type="spellEnd"/>
       <w:proofErr w:type="gramEnd"/>
     </w:p>
@@ -27523,7 +27701,7 @@
           <w:rFonts w:ascii="Times New Roman" w:hAnsi="Times New Roman" w:cs="Times New Roman"/>
         </w:rPr>
       </w:pPr>
-      <w:bookmarkStart w:id="31" w:name="_Toc427919799"/>
+      <w:bookmarkStart w:id="32" w:name="_Toc427919799"/>
       <w:proofErr w:type="spellStart"/>
       <w:proofErr w:type="gramStart"/>
       <w:r>
@@ -27532,7 +27710,7 @@
         </w:rPr>
         <w:t>sendMsgAction</w:t>
       </w:r>
-      <w:bookmarkEnd w:id="31"/>
+      <w:bookmarkEnd w:id="32"/>
       <w:proofErr w:type="spellEnd"/>
       <w:proofErr w:type="gramEnd"/>
     </w:p>
@@ -30179,7 +30357,7 @@
           <w:rFonts w:ascii="Times New Roman" w:hAnsi="Times New Roman" w:cs="Times New Roman"/>
         </w:rPr>
       </w:pPr>
-      <w:bookmarkStart w:id="32" w:name="_Toc427919800"/>
+      <w:bookmarkStart w:id="33" w:name="_Toc427919800"/>
       <w:proofErr w:type="spellStart"/>
       <w:proofErr w:type="gramStart"/>
       <w:r>
@@ -30189,7 +30367,7 @@
         <w:lastRenderedPageBreak/>
         <w:t>insertICardAction</w:t>
       </w:r>
-      <w:bookmarkEnd w:id="32"/>
+      <w:bookmarkEnd w:id="33"/>
       <w:proofErr w:type="spellEnd"/>
       <w:proofErr w:type="gramEnd"/>
     </w:p>
@@ -30546,7 +30724,7 @@
           <w:rFonts w:ascii="Times New Roman" w:hAnsi="Times New Roman" w:cs="Times New Roman"/>
         </w:rPr>
       </w:pPr>
-      <w:bookmarkStart w:id="33" w:name="_Toc427919801"/>
+      <w:bookmarkStart w:id="34" w:name="_Toc427919801"/>
       <w:proofErr w:type="spellStart"/>
       <w:proofErr w:type="gramStart"/>
       <w:r>
@@ -30555,7 +30733,7 @@
         </w:rPr>
         <w:t>writeICardAction</w:t>
       </w:r>
-      <w:bookmarkEnd w:id="33"/>
+      <w:bookmarkEnd w:id="34"/>
       <w:proofErr w:type="spellEnd"/>
       <w:proofErr w:type="gramEnd"/>
     </w:p>
@@ -31879,7 +32057,7 @@
           <w:rFonts w:ascii="Times New Roman" w:hAnsi="Times New Roman" w:cs="Times New Roman"/>
         </w:rPr>
       </w:pPr>
-      <w:bookmarkStart w:id="34" w:name="_Toc427919802"/>
+      <w:bookmarkStart w:id="35" w:name="_Toc427919802"/>
       <w:proofErr w:type="spellStart"/>
       <w:proofErr w:type="gramStart"/>
       <w:r>
@@ -31888,7 +32066,7 @@
         </w:rPr>
         <w:t>moveCursorAction</w:t>
       </w:r>
-      <w:bookmarkEnd w:id="34"/>
+      <w:bookmarkEnd w:id="35"/>
       <w:proofErr w:type="spellEnd"/>
       <w:proofErr w:type="gramEnd"/>
     </w:p>
@@ -32197,7 +32375,7 @@
           <w:rFonts w:ascii="Times New Roman" w:hAnsi="Times New Roman" w:cs="Times New Roman"/>
         </w:rPr>
       </w:pPr>
-      <w:bookmarkStart w:id="35" w:name="_Toc427919803"/>
+      <w:bookmarkStart w:id="36" w:name="_Toc427919803"/>
       <w:proofErr w:type="spellStart"/>
       <w:proofErr w:type="gramStart"/>
       <w:r>
@@ -32206,7 +32384,7 @@
         </w:rPr>
         <w:t>printPassbookAction</w:t>
       </w:r>
-      <w:bookmarkEnd w:id="35"/>
+      <w:bookmarkEnd w:id="36"/>
       <w:proofErr w:type="spellEnd"/>
       <w:proofErr w:type="gramEnd"/>
     </w:p>
@@ -32235,8 +32413,6 @@
         </w:rPr>
         <w:t xml:space="preserve">Sample </w:t>
       </w:r>
-      <w:bookmarkStart w:id="36" w:name="_GoBack"/>
-      <w:bookmarkEnd w:id="36"/>
       <w:r>
         <w:rPr>
           <w:rFonts w:ascii="Times New Roman" w:hAnsi="Times New Roman" w:cs="Times New Roman"/>
@@ -38134,7 +38310,7 @@
 </file>
 
 <file path=customXml/itemProps1.xml><?xml version="1.0" encoding="utf-8"?>
-<ds:datastoreItem xmlns:ds="http://schemas.openxmlformats.org/officeDocument/2006/customXml" ds:itemID="{C3D2655D-0244-4527-89E9-9818D7007859}">
+<ds:datastoreItem xmlns:ds="http://schemas.openxmlformats.org/officeDocument/2006/customXml" ds:itemID="{D757FF65-4F17-4A86-8C4D-55C745285E23}">
   <ds:schemaRefs>
     <ds:schemaRef ds:uri="http://schemas.openxmlformats.org/officeDocument/2006/bibliography"/>
   </ds:schemaRefs>

</xml_diff>

<commit_message>
update insertICard change document
1.add configuration text in config ui doc
2.add update description in evolution.txt
</commit_message>
<xml_diff>
--- a/xml-UI/document/How to config UI.docx
+++ b/xml-UI/document/How to config UI.docx
@@ -26294,216 +26294,644 @@
           <w:sz w:val="20"/>
           <w:szCs w:val="20"/>
         </w:rPr>
-        <w:t xml:space="preserve">    </w:t>
-      </w:r>
-      <w:r>
+        <w:t xml:space="preserve">            &lt;/debug&gt;</w:t>
+      </w:r>
+    </w:p>
+    <w:p>
+      <w:pPr>
+        <w:rPr>
+          <w:rFonts w:ascii="Times New Roman" w:hAnsi="Times New Roman" w:cs="Times New Roman"/>
+          <w:sz w:val="20"/>
+          <w:szCs w:val="20"/>
+        </w:rPr>
+      </w:pPr>
+      <w:r>
+        <w:rPr>
+          <w:rFonts w:ascii="Times New Roman" w:hAnsi="Times New Roman" w:cs="Times New Roman"/>
+          <w:sz w:val="20"/>
+          <w:szCs w:val="20"/>
+        </w:rPr>
+        <w:t xml:space="preserve">       </w:t>
+      </w:r>
+      <w:r>
+        <w:rPr>
+          <w:rFonts w:ascii="Times New Roman" w:hAnsi="Times New Roman" w:cs="Times New Roman"/>
+          <w:sz w:val="20"/>
+          <w:szCs w:val="20"/>
+        </w:rPr>
+        <w:t>&lt;/nextStep&gt;</w:t>
+      </w:r>
+    </w:p>
+    <w:p>
+      <w:pPr>
+        <w:rPr>
+          <w:rFonts w:ascii="Times New Roman" w:hAnsi="Times New Roman" w:cs="Times New Roman"/>
+          <w:sz w:val="20"/>
+          <w:szCs w:val="20"/>
+        </w:rPr>
+      </w:pPr>
+      <w:r>
+        <w:rPr>
+          <w:rFonts w:ascii="Times New Roman" w:hAnsi="Times New Roman" w:cs="Times New Roman"/>
+          <w:sz w:val="20"/>
+          <w:szCs w:val="20"/>
+        </w:rPr>
+        <w:t xml:space="preserve">       </w:t>
+      </w:r>
+      <w:r>
+        <w:rPr>
+          <w:rFonts w:ascii="Times New Roman" w:hAnsi="Times New Roman" w:cs="Times New Roman"/>
+          <w:sz w:val="20"/>
+          <w:szCs w:val="20"/>
+        </w:rPr>
+        <w:t>&lt;exception&gt;</w:t>
+      </w:r>
+    </w:p>
+    <w:p>
+      <w:pPr>
+        <w:rPr>
+          <w:rFonts w:ascii="Times New Roman" w:hAnsi="Times New Roman" w:cs="Times New Roman"/>
+          <w:sz w:val="20"/>
+          <w:szCs w:val="20"/>
+        </w:rPr>
+      </w:pPr>
+      <w:r>
+        <w:rPr>
+          <w:rFonts w:ascii="Times New Roman" w:hAnsi="Times New Roman" w:cs="Times New Roman"/>
+          <w:sz w:val="20"/>
+          <w:szCs w:val="20"/>
+        </w:rPr>
+        <w:t xml:space="preserve">           </w:t>
+      </w:r>
+      <w:r>
+        <w:rPr>
+          <w:rFonts w:ascii="Times New Roman" w:hAnsi="Times New Roman" w:cs="Times New Roman"/>
+          <w:sz w:val="20"/>
+          <w:szCs w:val="20"/>
+        </w:rPr>
+        <w:t>&lt;nextPanel&gt;200&lt;/nextPanel&gt;</w:t>
+      </w:r>
+    </w:p>
+    <w:p>
+      <w:pPr>
+        <w:rPr>
+          <w:rFonts w:ascii="Times New Roman" w:hAnsi="Times New Roman" w:cs="Times New Roman"/>
+          <w:sz w:val="20"/>
+          <w:szCs w:val="20"/>
+        </w:rPr>
+      </w:pPr>
+      <w:r>
+        <w:rPr>
+          <w:rFonts w:ascii="Times New Roman" w:hAnsi="Times New Roman" w:cs="Times New Roman"/>
+          <w:sz w:val="20"/>
+          <w:szCs w:val="20"/>
+        </w:rPr>
+        <w:t xml:space="preserve">           </w:t>
+      </w:r>
+      <w:r>
+        <w:rPr>
+          <w:rFonts w:ascii="Times New Roman" w:hAnsi="Times New Roman" w:cs="Times New Roman"/>
+          <w:sz w:val="20"/>
+          <w:szCs w:val="20"/>
+        </w:rPr>
+        <w:t>&lt;display&gt;201&lt;/display&gt;</w:t>
+      </w:r>
+    </w:p>
+    <w:p>
+      <w:pPr>
+        <w:rPr>
+          <w:rFonts w:ascii="Times New Roman" w:hAnsi="Times New Roman" w:cs="Times New Roman"/>
+          <w:sz w:val="20"/>
+          <w:szCs w:val="20"/>
+        </w:rPr>
+      </w:pPr>
+      <w:r>
+        <w:rPr>
+          <w:rFonts w:ascii="Times New Roman" w:hAnsi="Times New Roman" w:cs="Times New Roman"/>
+          <w:sz w:val="20"/>
+          <w:szCs w:val="20"/>
+        </w:rPr>
+        <w:t xml:space="preserve">       </w:t>
+      </w:r>
+      <w:r>
+        <w:rPr>
+          <w:rFonts w:ascii="Times New Roman" w:hAnsi="Times New Roman" w:cs="Times New Roman"/>
+          <w:sz w:val="20"/>
+          <w:szCs w:val="20"/>
+        </w:rPr>
+        <w:t>&lt;/exception&gt;</w:t>
+      </w:r>
+      <w:r>
+        <w:rPr>
+          <w:rFonts w:ascii="Times New Roman" w:hAnsi="Times New Roman" w:cs="Times New Roman"/>
+          <w:sz w:val="20"/>
+          <w:szCs w:val="20"/>
+        </w:rPr>
+        <w:t xml:space="preserve"> </w:t>
+      </w:r>
+    </w:p>
+    <w:p>
+      <w:pPr>
+        <w:rPr>
+          <w:rFonts w:ascii="Times New Roman" w:hAnsi="Times New Roman" w:cs="Times New Roman"/>
+          <w:sz w:val="20"/>
+          <w:szCs w:val="20"/>
+        </w:rPr>
+      </w:pPr>
+      <w:r>
+        <w:rPr>
+          <w:rFonts w:ascii="Times New Roman" w:hAnsi="Times New Roman" w:cs="Times New Roman"/>
+          <w:sz w:val="20"/>
+          <w:szCs w:val="20"/>
+        </w:rPr>
+        <w:t xml:space="preserve">        &lt;animationTip&gt;/image/card.gif&lt;/animationTip&gt;</w:t>
+      </w:r>
+    </w:p>
+    <w:p>
+      <w:pPr>
+        <w:rPr>
+          <w:rFonts w:ascii="Times New Roman" w:hAnsi="Times New Roman" w:cs="Times New Roman"/>
+          <w:sz w:val="20"/>
+          <w:szCs w:val="20"/>
+        </w:rPr>
+      </w:pPr>
+      <w:r>
+        <w:rPr>
+          <w:rFonts w:ascii="Times New Roman" w:hAnsi="Times New Roman" w:cs="Times New Roman"/>
+          <w:sz w:val="20"/>
+          <w:szCs w:val="20"/>
+        </w:rPr>
+        <w:t xml:space="preserve">    &lt;/insertICardAction&gt;</w:t>
+      </w:r>
+    </w:p>
+    <w:p>
+      <w:pPr>
+        <w:rPr>
+          <w:rFonts w:ascii="Times New Roman" w:hAnsi="Times New Roman" w:cs="Times New Roman"/>
+          <w:sz w:val="20"/>
+          <w:szCs w:val="20"/>
+        </w:rPr>
+      </w:pPr>
+      <w:r>
+        <w:rPr>
+          <w:rFonts w:ascii="Times New Roman" w:hAnsi="Times New Roman" w:cs="Times New Roman"/>
+          <w:sz w:val="20"/>
+          <w:szCs w:val="20"/>
+        </w:rPr>
+        <w:t>&lt;/action&gt;</w:t>
+      </w:r>
+    </w:p>
+    <w:p>
+      <w:pPr>
+        <w:rPr>
+          <w:rFonts w:ascii="Times New Roman" w:hAnsi="Times New Roman" w:cs="Times New Roman"/>
+          <w:sz w:val="20"/>
+          <w:szCs w:val="20"/>
+        </w:rPr>
+      </w:pPr>
+    </w:p>
+    <w:p>
+      <w:pPr>
         <w:rPr>
           <w:rFonts w:ascii="Times New Roman" w:hAnsi="Times New Roman" w:cs="Times New Roman"/>
           <w:b/>
           <w:i/>
-          <w:color w:val="FF0000"/>
-          <w:sz w:val="20"/>
-          <w:szCs w:val="20"/>
-        </w:rPr>
-        <w:t xml:space="preserve">        </w:t>
-      </w:r>
+        </w:rPr>
+      </w:pPr>
       <w:r>
         <w:rPr>
           <w:rFonts w:ascii="Times New Roman" w:hAnsi="Times New Roman" w:cs="Times New Roman"/>
           <w:b/>
           <w:i/>
-          <w:color w:val="FF0000"/>
-          <w:sz w:val="20"/>
-          <w:szCs w:val="20"/>
-        </w:rPr>
-        <w:t>&lt;/debug&gt;</w:t>
-      </w:r>
-    </w:p>
-    <w:p>
-      <w:pPr>
-        <w:rPr>
-          <w:rFonts w:ascii="Times New Roman" w:hAnsi="Times New Roman" w:cs="Times New Roman"/>
-          <w:sz w:val="20"/>
-          <w:szCs w:val="20"/>
-        </w:rPr>
-      </w:pPr>
-      <w:r>
-        <w:rPr>
-          <w:rFonts w:ascii="Times New Roman" w:hAnsi="Times New Roman" w:cs="Times New Roman"/>
-          <w:sz w:val="20"/>
-          <w:szCs w:val="20"/>
-        </w:rPr>
-        <w:t xml:space="preserve">       </w:t>
-      </w:r>
-      <w:r>
-        <w:rPr>
-          <w:rFonts w:ascii="Times New Roman" w:hAnsi="Times New Roman" w:cs="Times New Roman"/>
-          <w:sz w:val="20"/>
-          <w:szCs w:val="20"/>
-        </w:rPr>
-        <w:t>&lt;/nextStep&gt;</w:t>
-      </w:r>
-    </w:p>
-    <w:p>
-      <w:pPr>
-        <w:rPr>
-          <w:rFonts w:ascii="Times New Roman" w:hAnsi="Times New Roman" w:cs="Times New Roman"/>
-          <w:sz w:val="20"/>
-          <w:szCs w:val="20"/>
-        </w:rPr>
-      </w:pPr>
-      <w:r>
-        <w:rPr>
-          <w:rFonts w:ascii="Times New Roman" w:hAnsi="Times New Roman" w:cs="Times New Roman"/>
-          <w:sz w:val="20"/>
-          <w:szCs w:val="20"/>
-        </w:rPr>
-        <w:t xml:space="preserve">       </w:t>
-      </w:r>
-      <w:r>
-        <w:rPr>
-          <w:rFonts w:ascii="Times New Roman" w:hAnsi="Times New Roman" w:cs="Times New Roman"/>
-          <w:sz w:val="20"/>
-          <w:szCs w:val="20"/>
-        </w:rPr>
-        <w:t>&lt;exception&gt;</w:t>
-      </w:r>
-    </w:p>
-    <w:p>
-      <w:pPr>
-        <w:rPr>
-          <w:rFonts w:ascii="Times New Roman" w:hAnsi="Times New Roman" w:cs="Times New Roman"/>
-          <w:sz w:val="20"/>
-          <w:szCs w:val="20"/>
-        </w:rPr>
-      </w:pPr>
-      <w:r>
-        <w:rPr>
-          <w:rFonts w:ascii="Times New Roman" w:hAnsi="Times New Roman" w:cs="Times New Roman"/>
-          <w:sz w:val="20"/>
-          <w:szCs w:val="20"/>
-        </w:rPr>
-        <w:t xml:space="preserve">           </w:t>
-      </w:r>
-      <w:r>
-        <w:rPr>
-          <w:rFonts w:ascii="Times New Roman" w:hAnsi="Times New Roman" w:cs="Times New Roman"/>
-          <w:sz w:val="20"/>
-          <w:szCs w:val="20"/>
-        </w:rPr>
-        <w:t>&lt;nextPanel&gt;200&lt;/nextPanel&gt;</w:t>
-      </w:r>
-    </w:p>
-    <w:p>
-      <w:pPr>
-        <w:rPr>
-          <w:rFonts w:ascii="Times New Roman" w:hAnsi="Times New Roman" w:cs="Times New Roman"/>
-          <w:sz w:val="20"/>
-          <w:szCs w:val="20"/>
-        </w:rPr>
-      </w:pPr>
-      <w:r>
-        <w:rPr>
-          <w:rFonts w:ascii="Times New Roman" w:hAnsi="Times New Roman" w:cs="Times New Roman"/>
-          <w:sz w:val="20"/>
-          <w:szCs w:val="20"/>
-        </w:rPr>
-        <w:t xml:space="preserve">           </w:t>
-      </w:r>
-      <w:r>
-        <w:rPr>
-          <w:rFonts w:ascii="Times New Roman" w:hAnsi="Times New Roman" w:cs="Times New Roman"/>
-          <w:sz w:val="20"/>
-          <w:szCs w:val="20"/>
-        </w:rPr>
-        <w:t>&lt;display&gt;201&lt;/display&gt;</w:t>
-      </w:r>
-    </w:p>
-    <w:p>
-      <w:pPr>
-        <w:rPr>
-          <w:rFonts w:ascii="Times New Roman" w:hAnsi="Times New Roman" w:cs="Times New Roman"/>
-          <w:sz w:val="20"/>
-          <w:szCs w:val="20"/>
-        </w:rPr>
-      </w:pPr>
-      <w:r>
-        <w:rPr>
-          <w:rFonts w:ascii="Times New Roman" w:hAnsi="Times New Roman" w:cs="Times New Roman"/>
-          <w:sz w:val="20"/>
-          <w:szCs w:val="20"/>
-        </w:rPr>
-        <w:t xml:space="preserve">       </w:t>
-      </w:r>
-      <w:r>
-        <w:rPr>
-          <w:rFonts w:ascii="Times New Roman" w:hAnsi="Times New Roman" w:cs="Times New Roman"/>
-          <w:sz w:val="20"/>
-          <w:szCs w:val="20"/>
-        </w:rPr>
-        <w:t>&lt;/exception&gt;</w:t>
-      </w:r>
-      <w:r>
-        <w:rPr>
-          <w:rFonts w:ascii="Times New Roman" w:hAnsi="Times New Roman" w:cs="Times New Roman"/>
-          <w:sz w:val="20"/>
-          <w:szCs w:val="20"/>
-        </w:rPr>
-        <w:t xml:space="preserve"> </w:t>
-      </w:r>
-    </w:p>
-    <w:p>
-      <w:pPr>
-        <w:rPr>
-          <w:rFonts w:ascii="Times New Roman" w:hAnsi="Times New Roman" w:cs="Times New Roman"/>
-          <w:sz w:val="20"/>
-          <w:szCs w:val="20"/>
-        </w:rPr>
-      </w:pPr>
-      <w:r>
-        <w:rPr>
-          <w:rFonts w:ascii="Times New Roman" w:hAnsi="Times New Roman" w:cs="Times New Roman"/>
-          <w:sz w:val="20"/>
-          <w:szCs w:val="20"/>
-        </w:rPr>
-        <w:t xml:space="preserve">        &lt;animationTip&gt;/image/card.gif&lt;/animationTip&gt;</w:t>
-      </w:r>
-    </w:p>
-    <w:p>
-      <w:pPr>
-        <w:rPr>
-          <w:rFonts w:ascii="Times New Roman" w:hAnsi="Times New Roman" w:cs="Times New Roman"/>
-          <w:sz w:val="20"/>
-          <w:szCs w:val="20"/>
-        </w:rPr>
-      </w:pPr>
-      <w:r>
-        <w:rPr>
-          <w:rFonts w:ascii="Times New Roman" w:hAnsi="Times New Roman" w:cs="Times New Roman"/>
-          <w:sz w:val="20"/>
-          <w:szCs w:val="20"/>
-        </w:rPr>
-        <w:t xml:space="preserve">    &lt;/insertICardAction&gt;</w:t>
-      </w:r>
-    </w:p>
-    <w:p>
-      <w:pPr>
-        <w:rPr>
-          <w:rFonts w:ascii="Times New Roman" w:hAnsi="Times New Roman" w:cs="Times New Roman"/>
-          <w:sz w:val="20"/>
-          <w:szCs w:val="20"/>
-        </w:rPr>
-      </w:pPr>
-      <w:r>
-        <w:rPr>
-          <w:rFonts w:ascii="Times New Roman" w:hAnsi="Times New Roman" w:cs="Times New Roman"/>
-          <w:sz w:val="20"/>
-          <w:szCs w:val="20"/>
-        </w:rPr>
-        <w:t>&lt;/action&gt;</w:t>
+        </w:rPr>
+        <w:t xml:space="preserve">Hop </w:t>
+      </w:r>
+      <w:r>
+        <w:rPr>
+          <w:rFonts w:ascii="Times New Roman" w:hAnsi="Times New Roman" w:cs="Times New Roman"/>
+          <w:b/>
+          <w:i/>
+        </w:rPr>
+        <w:t>Sample configuration:</w:t>
+      </w:r>
+    </w:p>
+    <w:p>
+      <w:pPr>
+        <w:rPr>
+          <w:rFonts w:ascii="Times New Roman" w:hAnsi="Times New Roman" w:cs="Times New Roman"/>
+          <w:sz w:val="20"/>
+          <w:szCs w:val="20"/>
+        </w:rPr>
+      </w:pPr>
+      <w:r>
+        <w:rPr>
+          <w:rFonts w:ascii="Times New Roman" w:hAnsi="Times New Roman" w:cs="Times New Roman"/>
+          <w:sz w:val="20"/>
+          <w:szCs w:val="20"/>
+        </w:rPr>
+        <w:t>&lt;action&gt;</w:t>
+      </w:r>
+    </w:p>
+    <w:p>
+      <w:pPr>
+        <w:rPr>
+          <w:rFonts w:ascii="Times New Roman" w:hAnsi="Times New Roman" w:cs="Times New Roman"/>
+          <w:sz w:val="20"/>
+          <w:szCs w:val="20"/>
+        </w:rPr>
+      </w:pPr>
+      <w:r>
+        <w:rPr>
+          <w:rFonts w:ascii="Times New Roman" w:hAnsi="Times New Roman" w:cs="Times New Roman"/>
+          <w:sz w:val="20"/>
+          <w:szCs w:val="20"/>
+        </w:rPr>
+        <w:t xml:space="preserve">    &lt;insertICardAction&gt;</w:t>
+      </w:r>
+    </w:p>
+    <w:p>
+      <w:pPr>
+        <w:rPr>
+          <w:rFonts w:ascii="Times New Roman" w:hAnsi="Times New Roman" w:cs="Times New Roman"/>
+          <w:sz w:val="20"/>
+          <w:szCs w:val="20"/>
+        </w:rPr>
+      </w:pPr>
+      <w:r>
+        <w:rPr>
+          <w:rFonts w:ascii="Times New Roman" w:hAnsi="Times New Roman" w:cs="Times New Roman"/>
+          <w:sz w:val="20"/>
+          <w:szCs w:val="20"/>
+        </w:rPr>
+        <w:t xml:space="preserve">        </w:t>
+      </w:r>
+      <w:r>
+        <w:rPr>
+          <w:rFonts w:ascii="Times New Roman" w:hAnsi="Times New Roman" w:cs="Times New Roman"/>
+          <w:sz w:val="20"/>
+          <w:szCs w:val="20"/>
+        </w:rPr>
+        <w:t>&lt;nextStep&gt;</w:t>
+      </w:r>
+      <w:r>
+        <w:rPr>
+          <w:rFonts w:ascii="Times New Roman" w:hAnsi="Times New Roman" w:cs="Times New Roman"/>
+          <w:sz w:val="20"/>
+          <w:szCs w:val="20"/>
+        </w:rPr>
+        <w:t xml:space="preserve">   </w:t>
+      </w:r>
+      <w:r>
+        <w:rPr>
+          <w:rFonts w:ascii="Times New Roman" w:hAnsi="Times New Roman" w:cs="Times New Roman"/>
+          <w:color w:val="FF0000"/>
+          <w:sz w:val="20"/>
+          <w:szCs w:val="20"/>
+        </w:rPr>
+        <w:t>&lt;!-- insert a valid IC, jumping to next page --&gt;</w:t>
+      </w:r>
+    </w:p>
+    <w:p>
+      <w:pPr>
+        <w:rPr>
+          <w:rFonts w:ascii="Times New Roman" w:hAnsi="Times New Roman" w:cs="Times New Roman"/>
+          <w:sz w:val="20"/>
+          <w:szCs w:val="20"/>
+        </w:rPr>
+      </w:pPr>
+      <w:r>
+        <w:rPr>
+          <w:rFonts w:ascii="Times New Roman" w:hAnsi="Times New Roman" w:cs="Times New Roman"/>
+          <w:sz w:val="20"/>
+          <w:szCs w:val="20"/>
+        </w:rPr>
+        <w:t xml:space="preserve">            </w:t>
+      </w:r>
+      <w:r>
+        <w:rPr>
+          <w:rFonts w:ascii="Times New Roman" w:hAnsi="Times New Roman" w:cs="Times New Roman"/>
+          <w:sz w:val="20"/>
+          <w:szCs w:val="20"/>
+        </w:rPr>
+        <w:t>&lt;nextPanel&gt;370&lt;/nextPanel&gt;</w:t>
+      </w:r>
+    </w:p>
+    <w:p>
+      <w:pPr>
+        <w:rPr>
+          <w:rFonts w:ascii="Times New Roman" w:hAnsi="Times New Roman" w:cs="Times New Roman"/>
+          <w:sz w:val="20"/>
+          <w:szCs w:val="20"/>
+        </w:rPr>
+      </w:pPr>
+      <w:r>
+        <w:rPr>
+          <w:rFonts w:ascii="Times New Roman" w:hAnsi="Times New Roman" w:cs="Times New Roman"/>
+          <w:sz w:val="20"/>
+          <w:szCs w:val="20"/>
+        </w:rPr>
+        <w:t xml:space="preserve">    </w:t>
+      </w:r>
+      <w:r>
+        <w:rPr>
+          <w:rFonts w:ascii="Times New Roman" w:hAnsi="Times New Roman" w:cs="Times New Roman"/>
+          <w:sz w:val="20"/>
+          <w:szCs w:val="20"/>
+        </w:rPr>
+        <w:t xml:space="preserve">        &lt;display&gt;370005, 370006&lt;/display&gt;</w:t>
+      </w:r>
+    </w:p>
+    <w:p>
+      <w:pPr>
+        <w:rPr>
+          <w:rFonts w:ascii="Times New Roman" w:hAnsi="Times New Roman" w:cs="Times New Roman"/>
+          <w:sz w:val="20"/>
+          <w:szCs w:val="20"/>
+        </w:rPr>
+      </w:pPr>
+      <w:r>
+        <w:rPr>
+          <w:rFonts w:ascii="Times New Roman" w:hAnsi="Times New Roman" w:cs="Times New Roman"/>
+          <w:sz w:val="20"/>
+          <w:szCs w:val="20"/>
+        </w:rPr>
+        <w:t xml:space="preserve">            &lt;hop&gt;370007&lt;/hop&gt;</w:t>
+      </w:r>
+      <w:r>
+        <w:rPr>
+          <w:rFonts w:ascii="Times New Roman" w:hAnsi="Times New Roman" w:cs="Times New Roman"/>
+          <w:sz w:val="20"/>
+          <w:szCs w:val="20"/>
+        </w:rPr>
+        <w:t xml:space="preserve">  </w:t>
+      </w:r>
+      <w:r>
+        <w:rPr>
+          <w:rFonts w:ascii="Times New Roman" w:hAnsi="Times New Roman" w:cs="Times New Roman"/>
+          <w:color w:val="FF0000"/>
+          <w:sz w:val="20"/>
+          <w:szCs w:val="20"/>
+        </w:rPr>
+        <w:t>&lt;!</w:t>
+      </w:r>
+      <w:r>
+        <w:rPr>
+          <w:rFonts w:ascii="Times New Roman" w:hAnsi="Times New Roman" w:cs="Times New Roman"/>
+          <w:color w:val="FF0000"/>
+          <w:sz w:val="20"/>
+          <w:szCs w:val="20"/>
+        </w:rPr>
+        <w:t>-- button id in</w:t>
+      </w:r>
+      <w:r>
+        <w:rPr>
+          <w:rFonts w:ascii="Times New Roman" w:hAnsi="Times New Roman" w:cs="Times New Roman"/>
+          <w:color w:val="FF0000"/>
+          <w:sz w:val="20"/>
+          <w:szCs w:val="20"/>
+        </w:rPr>
+        <w:t xml:space="preserve"> next page</w:t>
+      </w:r>
+      <w:r>
+        <w:rPr>
+          <w:rFonts w:ascii="Times New Roman" w:hAnsi="Times New Roman" w:cs="Times New Roman"/>
+          <w:color w:val="FF0000"/>
+          <w:sz w:val="20"/>
+          <w:szCs w:val="20"/>
+        </w:rPr>
+        <w:t>, allow to jump over next page370</w:t>
       </w:r>
       <w:bookmarkStart w:id="50" w:name="_GoBack"/>
       <w:bookmarkEnd w:id="50"/>
+      <w:r>
+        <w:rPr>
+          <w:rFonts w:ascii="Times New Roman" w:hAnsi="Times New Roman" w:cs="Times New Roman"/>
+          <w:color w:val="FF0000"/>
+          <w:sz w:val="20"/>
+          <w:szCs w:val="20"/>
+        </w:rPr>
+        <w:t xml:space="preserve"> --&gt;</w:t>
+      </w:r>
+    </w:p>
+    <w:p>
+      <w:pPr>
+        <w:rPr>
+          <w:rFonts w:ascii="Times New Roman" w:hAnsi="Times New Roman" w:cs="Times New Roman"/>
+          <w:sz w:val="20"/>
+          <w:szCs w:val="20"/>
+        </w:rPr>
+      </w:pPr>
+      <w:r>
+        <w:rPr>
+          <w:rFonts w:ascii="Times New Roman" w:hAnsi="Times New Roman" w:cs="Times New Roman"/>
+          <w:sz w:val="20"/>
+          <w:szCs w:val="20"/>
+        </w:rPr>
+        <w:t xml:space="preserve">       </w:t>
+      </w:r>
+      <w:r>
+        <w:rPr>
+          <w:rFonts w:ascii="Times New Roman" w:hAnsi="Times New Roman" w:cs="Times New Roman"/>
+          <w:sz w:val="20"/>
+          <w:szCs w:val="20"/>
+        </w:rPr>
+        <w:t>&lt;/nextStep&gt;</w:t>
+      </w:r>
+    </w:p>
+    <w:p>
+      <w:pPr>
+        <w:rPr>
+          <w:rFonts w:ascii="Times New Roman" w:hAnsi="Times New Roman" w:cs="Times New Roman"/>
+          <w:sz w:val="20"/>
+          <w:szCs w:val="20"/>
+        </w:rPr>
+      </w:pPr>
+      <w:r>
+        <w:rPr>
+          <w:rFonts w:ascii="Times New Roman" w:hAnsi="Times New Roman" w:cs="Times New Roman"/>
+          <w:sz w:val="20"/>
+          <w:szCs w:val="20"/>
+        </w:rPr>
+        <w:t xml:space="preserve">       </w:t>
+      </w:r>
+      <w:r>
+        <w:rPr>
+          <w:rFonts w:ascii="Times New Roman" w:hAnsi="Times New Roman" w:cs="Times New Roman"/>
+          <w:sz w:val="20"/>
+          <w:szCs w:val="20"/>
+        </w:rPr>
+        <w:t>&lt;exception&gt;</w:t>
+      </w:r>
+      <w:r>
+        <w:rPr>
+          <w:rFonts w:ascii="Times New Roman" w:hAnsi="Times New Roman" w:cs="Times New Roman"/>
+          <w:sz w:val="20"/>
+          <w:szCs w:val="20"/>
+        </w:rPr>
+        <w:t xml:space="preserve">  </w:t>
+      </w:r>
+      <w:r>
+        <w:rPr>
+          <w:rFonts w:ascii="Times New Roman" w:hAnsi="Times New Roman" w:cs="Times New Roman"/>
+          <w:color w:val="FF0000"/>
+          <w:sz w:val="20"/>
+          <w:szCs w:val="20"/>
+        </w:rPr>
+        <w:t>&lt;!-- no valid IC found, jumping to a page--&gt;</w:t>
+      </w:r>
+    </w:p>
+    <w:p>
+      <w:pPr>
+        <w:rPr>
+          <w:rFonts w:ascii="Times New Roman" w:hAnsi="Times New Roman" w:cs="Times New Roman"/>
+          <w:sz w:val="20"/>
+          <w:szCs w:val="20"/>
+        </w:rPr>
+      </w:pPr>
+      <w:r>
+        <w:rPr>
+          <w:rFonts w:ascii="Times New Roman" w:hAnsi="Times New Roman" w:cs="Times New Roman"/>
+          <w:sz w:val="20"/>
+          <w:szCs w:val="20"/>
+        </w:rPr>
+        <w:lastRenderedPageBreak/>
+        <w:t xml:space="preserve">           </w:t>
+      </w:r>
+      <w:r>
+        <w:rPr>
+          <w:rFonts w:ascii="Times New Roman" w:hAnsi="Times New Roman" w:cs="Times New Roman"/>
+          <w:sz w:val="20"/>
+          <w:szCs w:val="20"/>
+        </w:rPr>
+        <w:t>&lt;nextPanel&gt;200&lt;/nextPanel&gt;</w:t>
+      </w:r>
+    </w:p>
+    <w:p>
+      <w:pPr>
+        <w:rPr>
+          <w:rFonts w:ascii="Times New Roman" w:hAnsi="Times New Roman" w:cs="Times New Roman"/>
+          <w:sz w:val="20"/>
+          <w:szCs w:val="20"/>
+        </w:rPr>
+      </w:pPr>
+      <w:r>
+        <w:rPr>
+          <w:rFonts w:ascii="Times New Roman" w:hAnsi="Times New Roman" w:cs="Times New Roman"/>
+          <w:sz w:val="20"/>
+          <w:szCs w:val="20"/>
+        </w:rPr>
+        <w:t xml:space="preserve">           </w:t>
+      </w:r>
+      <w:r>
+        <w:rPr>
+          <w:rFonts w:ascii="Times New Roman" w:hAnsi="Times New Roman" w:cs="Times New Roman"/>
+          <w:sz w:val="20"/>
+          <w:szCs w:val="20"/>
+        </w:rPr>
+        <w:t>&lt;display&gt;201&lt;/display&gt;</w:t>
+      </w:r>
+    </w:p>
+    <w:p>
+      <w:pPr>
+        <w:rPr>
+          <w:rFonts w:ascii="Times New Roman" w:hAnsi="Times New Roman" w:cs="Times New Roman"/>
+          <w:sz w:val="20"/>
+          <w:szCs w:val="20"/>
+        </w:rPr>
+      </w:pPr>
+      <w:r>
+        <w:rPr>
+          <w:rFonts w:ascii="Times New Roman" w:hAnsi="Times New Roman" w:cs="Times New Roman"/>
+          <w:sz w:val="20"/>
+          <w:szCs w:val="20"/>
+        </w:rPr>
+        <w:t xml:space="preserve">       </w:t>
+      </w:r>
+      <w:r>
+        <w:rPr>
+          <w:rFonts w:ascii="Times New Roman" w:hAnsi="Times New Roman" w:cs="Times New Roman"/>
+          <w:sz w:val="20"/>
+          <w:szCs w:val="20"/>
+        </w:rPr>
+        <w:t>&lt;/exception&gt;</w:t>
+      </w:r>
+      <w:r>
+        <w:rPr>
+          <w:rFonts w:ascii="Times New Roman" w:hAnsi="Times New Roman" w:cs="Times New Roman"/>
+          <w:sz w:val="20"/>
+          <w:szCs w:val="20"/>
+        </w:rPr>
+        <w:t xml:space="preserve"> </w:t>
+      </w:r>
+    </w:p>
+    <w:p>
+      <w:pPr>
+        <w:rPr>
+          <w:rFonts w:ascii="Times New Roman" w:hAnsi="Times New Roman" w:cs="Times New Roman"/>
+          <w:sz w:val="20"/>
+          <w:szCs w:val="20"/>
+        </w:rPr>
+      </w:pPr>
+      <w:r>
+        <w:rPr>
+          <w:rFonts w:ascii="Times New Roman" w:hAnsi="Times New Roman" w:cs="Times New Roman"/>
+          <w:sz w:val="20"/>
+          <w:szCs w:val="20"/>
+        </w:rPr>
+        <w:t xml:space="preserve">        &lt;animationTip&gt;/image/card.gif&lt;/animationTip&gt; </w:t>
+      </w:r>
+      <w:r>
+        <w:rPr>
+          <w:rFonts w:ascii="Times New Roman" w:hAnsi="Times New Roman" w:cs="Times New Roman"/>
+          <w:color w:val="FF0000"/>
+          <w:sz w:val="20"/>
+          <w:szCs w:val="20"/>
+        </w:rPr>
+        <w:t>&lt;!--animation file prompt user to insert card, optional setting--&gt;</w:t>
+      </w:r>
+    </w:p>
+    <w:p>
+      <w:pPr>
+        <w:rPr>
+          <w:rFonts w:ascii="Times New Roman" w:hAnsi="Times New Roman" w:cs="Times New Roman"/>
+          <w:sz w:val="20"/>
+          <w:szCs w:val="20"/>
+        </w:rPr>
+      </w:pPr>
+      <w:r>
+        <w:rPr>
+          <w:rFonts w:ascii="Times New Roman" w:hAnsi="Times New Roman" w:cs="Times New Roman"/>
+          <w:sz w:val="20"/>
+          <w:szCs w:val="20"/>
+        </w:rPr>
+        <w:t xml:space="preserve">    &lt;/insertICardAction&gt;</w:t>
+      </w:r>
+    </w:p>
+    <w:p>
+      <w:pPr>
+        <w:rPr>
+          <w:rFonts w:ascii="Times New Roman" w:hAnsi="Times New Roman" w:cs="Times New Roman"/>
+          <w:sz w:val="20"/>
+          <w:szCs w:val="20"/>
+        </w:rPr>
+      </w:pPr>
+      <w:r>
+        <w:rPr>
+          <w:rFonts w:ascii="Times New Roman" w:hAnsi="Times New Roman" w:cs="Times New Roman"/>
+          <w:sz w:val="20"/>
+          <w:szCs w:val="20"/>
+        </w:rPr>
+        <w:t>&lt;/action&gt;</w:t>
+      </w:r>
+    </w:p>
+    <w:p>
+      <w:pPr>
+        <w:rPr>
+          <w:rFonts w:ascii="Times New Roman" w:hAnsi="Times New Roman" w:cs="Times New Roman"/>
+          <w:sz w:val="20"/>
+          <w:szCs w:val="20"/>
+        </w:rPr>
+      </w:pPr>
     </w:p>
     <w:p>
       <w:pPr>
@@ -26668,310 +27096,310 @@
           <w:sz w:val="20"/>
           <w:szCs w:val="20"/>
         </w:rPr>
+        <w:t xml:space="preserve">        &lt;conditions&gt;370004,370005,370006&lt;/conditions&gt;</w:t>
+      </w:r>
+    </w:p>
+    <w:p>
+      <w:pPr>
+        <w:rPr>
+          <w:rFonts w:ascii="Times New Roman" w:hAnsi="Times New Roman" w:cs="Times New Roman"/>
+          <w:sz w:val="20"/>
+          <w:szCs w:val="20"/>
+        </w:rPr>
+      </w:pPr>
+      <w:r>
+        <w:rPr>
+          <w:rFonts w:ascii="Times New Roman" w:hAnsi="Times New Roman" w:cs="Times New Roman"/>
+          <w:sz w:val="20"/>
+          <w:szCs w:val="20"/>
+        </w:rPr>
+        <w:t xml:space="preserve">        &lt;checkRules&gt;</w:t>
+      </w:r>
+    </w:p>
+    <w:p>
+      <w:pPr>
+        <w:rPr>
+          <w:rFonts w:ascii="Times New Roman" w:hAnsi="Times New Roman" w:cs="Times New Roman"/>
+          <w:sz w:val="20"/>
+          <w:szCs w:val="20"/>
+        </w:rPr>
+      </w:pPr>
+      <w:r>
+        <w:rPr>
+          <w:rFonts w:ascii="Times New Roman" w:hAnsi="Times New Roman" w:cs="Times New Roman"/>
+          <w:sz w:val="20"/>
+          <w:szCs w:val="20"/>
+        </w:rPr>
+        <w:t xml:space="preserve">            &lt;notNull&gt;</w:t>
+      </w:r>
+    </w:p>
+    <w:p>
+      <w:pPr>
+        <w:rPr>
+          <w:rFonts w:ascii="Times New Roman" w:hAnsi="Times New Roman" w:cs="Times New Roman"/>
+          <w:sz w:val="20"/>
+          <w:szCs w:val="20"/>
+        </w:rPr>
+      </w:pPr>
+      <w:r>
+        <w:rPr>
+          <w:rFonts w:ascii="Times New Roman" w:hAnsi="Times New Roman" w:cs="Times New Roman"/>
+          <w:sz w:val="20"/>
+          <w:szCs w:val="20"/>
+        </w:rPr>
+        <w:t xml:space="preserve">                &lt;content&gt;370004&lt;/content&gt;</w:t>
+      </w:r>
+    </w:p>
+    <w:p>
+      <w:pPr>
+        <w:rPr>
+          <w:rFonts w:ascii="Times New Roman" w:hAnsi="Times New Roman" w:cs="Times New Roman"/>
+          <w:sz w:val="20"/>
+          <w:szCs w:val="20"/>
+        </w:rPr>
+      </w:pPr>
+      <w:r>
+        <w:rPr>
+          <w:rFonts w:ascii="Times New Roman" w:hAnsi="Times New Roman" w:cs="Times New Roman" w:hint="eastAsia"/>
+          <w:sz w:val="20"/>
+          <w:szCs w:val="20"/>
+        </w:rPr>
+        <w:t xml:space="preserve">                &lt;errMsg&gt;370004</w:t>
+      </w:r>
+      <w:r>
+        <w:rPr>
+          <w:rFonts w:ascii="Times New Roman" w:hAnsi="Times New Roman" w:cs="Times New Roman" w:hint="eastAsia"/>
+          <w:sz w:val="20"/>
+          <w:szCs w:val="20"/>
+        </w:rPr>
+        <w:t>输入不能够为空</w:t>
+      </w:r>
+      <w:r>
+        <w:rPr>
+          <w:rFonts w:ascii="Times New Roman" w:hAnsi="Times New Roman" w:cs="Times New Roman" w:hint="eastAsia"/>
+          <w:sz w:val="20"/>
+          <w:szCs w:val="20"/>
+        </w:rPr>
+        <w:t>&lt;/errMsg&gt;</w:t>
+      </w:r>
+    </w:p>
+    <w:p>
+      <w:pPr>
+        <w:rPr>
+          <w:rFonts w:ascii="Times New Roman" w:hAnsi="Times New Roman" w:cs="Times New Roman"/>
+          <w:sz w:val="20"/>
+          <w:szCs w:val="20"/>
+        </w:rPr>
+      </w:pPr>
+      <w:r>
+        <w:rPr>
+          <w:rFonts w:ascii="Times New Roman" w:hAnsi="Times New Roman" w:cs="Times New Roman"/>
+          <w:sz w:val="20"/>
+          <w:szCs w:val="20"/>
+        </w:rPr>
+        <w:t xml:space="preserve">            &lt;/notNull&gt;</w:t>
+      </w:r>
+    </w:p>
+    <w:p>
+      <w:pPr>
+        <w:rPr>
+          <w:rFonts w:ascii="Times New Roman" w:hAnsi="Times New Roman" w:cs="Times New Roman"/>
+          <w:sz w:val="20"/>
+          <w:szCs w:val="20"/>
+        </w:rPr>
+      </w:pPr>
+      <w:r>
+        <w:rPr>
+          <w:rFonts w:ascii="Times New Roman" w:hAnsi="Times New Roman" w:cs="Times New Roman"/>
+          <w:sz w:val="20"/>
+          <w:szCs w:val="20"/>
+        </w:rPr>
+        <w:t xml:space="preserve">            &lt;notNull&gt;</w:t>
+      </w:r>
+    </w:p>
+    <w:p>
+      <w:pPr>
+        <w:rPr>
+          <w:rFonts w:ascii="Times New Roman" w:hAnsi="Times New Roman" w:cs="Times New Roman"/>
+          <w:sz w:val="20"/>
+          <w:szCs w:val="20"/>
+        </w:rPr>
+      </w:pPr>
+      <w:r>
+        <w:rPr>
+          <w:rFonts w:ascii="Times New Roman" w:hAnsi="Times New Roman" w:cs="Times New Roman"/>
+          <w:sz w:val="20"/>
+          <w:szCs w:val="20"/>
+        </w:rPr>
+        <w:t xml:space="preserve">                &lt;content&gt;370005&lt;/content&gt;</w:t>
+      </w:r>
+    </w:p>
+    <w:p>
+      <w:pPr>
+        <w:rPr>
+          <w:rFonts w:ascii="Times New Roman" w:hAnsi="Times New Roman" w:cs="Times New Roman"/>
+          <w:sz w:val="20"/>
+          <w:szCs w:val="20"/>
+        </w:rPr>
+      </w:pPr>
+      <w:r>
+        <w:rPr>
+          <w:rFonts w:ascii="Times New Roman" w:hAnsi="Times New Roman" w:cs="Times New Roman" w:hint="eastAsia"/>
+          <w:sz w:val="20"/>
+          <w:szCs w:val="20"/>
+        </w:rPr>
+        <w:t xml:space="preserve">                &lt;errMsg&gt;370005</w:t>
+      </w:r>
+      <w:r>
+        <w:rPr>
+          <w:rFonts w:ascii="Times New Roman" w:hAnsi="Times New Roman" w:cs="Times New Roman" w:hint="eastAsia"/>
+          <w:sz w:val="20"/>
+          <w:szCs w:val="20"/>
+        </w:rPr>
+        <w:t>输入不能够为空</w:t>
+      </w:r>
+      <w:r>
+        <w:rPr>
+          <w:rFonts w:ascii="Times New Roman" w:hAnsi="Times New Roman" w:cs="Times New Roman" w:hint="eastAsia"/>
+          <w:sz w:val="20"/>
+          <w:szCs w:val="20"/>
+        </w:rPr>
+        <w:t>&lt;/errMsg&gt;</w:t>
+      </w:r>
+    </w:p>
+    <w:p>
+      <w:pPr>
+        <w:rPr>
+          <w:rFonts w:ascii="Times New Roman" w:hAnsi="Times New Roman" w:cs="Times New Roman"/>
+          <w:sz w:val="20"/>
+          <w:szCs w:val="20"/>
+        </w:rPr>
+      </w:pPr>
+      <w:r>
+        <w:rPr>
+          <w:rFonts w:ascii="Times New Roman" w:hAnsi="Times New Roman" w:cs="Times New Roman"/>
+          <w:sz w:val="20"/>
+          <w:szCs w:val="20"/>
+        </w:rPr>
+        <w:t xml:space="preserve">            &lt;/notNull&gt;</w:t>
+      </w:r>
+    </w:p>
+    <w:p>
+      <w:pPr>
+        <w:rPr>
+          <w:rFonts w:ascii="Times New Roman" w:hAnsi="Times New Roman" w:cs="Times New Roman"/>
+          <w:sz w:val="20"/>
+          <w:szCs w:val="20"/>
+        </w:rPr>
+      </w:pPr>
+      <w:r>
+        <w:rPr>
+          <w:rFonts w:ascii="Times New Roman" w:hAnsi="Times New Roman" w:cs="Times New Roman"/>
+          <w:sz w:val="20"/>
+          <w:szCs w:val="20"/>
+        </w:rPr>
+        <w:t xml:space="preserve">            &lt;notNull&gt;</w:t>
+      </w:r>
+    </w:p>
+    <w:p>
+      <w:pPr>
+        <w:rPr>
+          <w:rFonts w:ascii="Times New Roman" w:hAnsi="Times New Roman" w:cs="Times New Roman"/>
+          <w:sz w:val="20"/>
+          <w:szCs w:val="20"/>
+        </w:rPr>
+      </w:pPr>
+      <w:r>
+        <w:rPr>
+          <w:rFonts w:ascii="Times New Roman" w:hAnsi="Times New Roman" w:cs="Times New Roman"/>
+          <w:sz w:val="20"/>
+          <w:szCs w:val="20"/>
+        </w:rPr>
+        <w:t xml:space="preserve">                &lt;content&gt;370006&lt;/content&gt;</w:t>
+      </w:r>
+    </w:p>
+    <w:p>
+      <w:pPr>
+        <w:rPr>
+          <w:rFonts w:ascii="Times New Roman" w:hAnsi="Times New Roman" w:cs="Times New Roman"/>
+          <w:sz w:val="20"/>
+          <w:szCs w:val="20"/>
+        </w:rPr>
+      </w:pPr>
+      <w:r>
+        <w:rPr>
+          <w:rFonts w:ascii="Times New Roman" w:hAnsi="Times New Roman" w:cs="Times New Roman" w:hint="eastAsia"/>
+          <w:sz w:val="20"/>
+          <w:szCs w:val="20"/>
+        </w:rPr>
+        <w:t xml:space="preserve">                &lt;errMsg&gt;370006</w:t>
+      </w:r>
+      <w:r>
+        <w:rPr>
+          <w:rFonts w:ascii="Times New Roman" w:hAnsi="Times New Roman" w:cs="Times New Roman" w:hint="eastAsia"/>
+          <w:sz w:val="20"/>
+          <w:szCs w:val="20"/>
+        </w:rPr>
+        <w:t>输入不能够为空</w:t>
+      </w:r>
+      <w:r>
+        <w:rPr>
+          <w:rFonts w:ascii="Times New Roman" w:hAnsi="Times New Roman" w:cs="Times New Roman" w:hint="eastAsia"/>
+          <w:sz w:val="20"/>
+          <w:szCs w:val="20"/>
+        </w:rPr>
+        <w:t>&lt;/errMsg&gt;</w:t>
+      </w:r>
+    </w:p>
+    <w:p>
+      <w:pPr>
+        <w:rPr>
+          <w:rFonts w:ascii="Times New Roman" w:hAnsi="Times New Roman" w:cs="Times New Roman"/>
+          <w:sz w:val="20"/>
+          <w:szCs w:val="20"/>
+        </w:rPr>
+      </w:pPr>
+      <w:r>
+        <w:rPr>
+          <w:rFonts w:ascii="Times New Roman" w:hAnsi="Times New Roman" w:cs="Times New Roman"/>
+          <w:sz w:val="20"/>
+          <w:szCs w:val="20"/>
+        </w:rPr>
+        <w:t xml:space="preserve">            &lt;/notNull&gt;</w:t>
+      </w:r>
+    </w:p>
+    <w:p>
+      <w:pPr>
+        <w:rPr>
+          <w:rFonts w:ascii="Times New Roman" w:hAnsi="Times New Roman" w:cs="Times New Roman"/>
+          <w:sz w:val="20"/>
+          <w:szCs w:val="20"/>
+        </w:rPr>
+      </w:pPr>
+      <w:r>
+        <w:rPr>
+          <w:rFonts w:ascii="Times New Roman" w:hAnsi="Times New Roman" w:cs="Times New Roman"/>
+          <w:sz w:val="20"/>
+          <w:szCs w:val="20"/>
+        </w:rPr>
+        <w:t xml:space="preserve">        &lt;/checkRules&gt;</w:t>
+      </w:r>
+    </w:p>
+    <w:p>
+      <w:pPr>
+        <w:rPr>
+          <w:rFonts w:ascii="Times New Roman" w:hAnsi="Times New Roman" w:cs="Times New Roman"/>
+          <w:sz w:val="20"/>
+          <w:szCs w:val="20"/>
+        </w:rPr>
+      </w:pPr>
+      <w:r>
+        <w:rPr>
+          <w:rFonts w:ascii="Times New Roman" w:hAnsi="Times New Roman" w:cs="Times New Roman"/>
+          <w:sz w:val="20"/>
+          <w:szCs w:val="20"/>
+        </w:rPr>
         <w:lastRenderedPageBreak/>
-        <w:t xml:space="preserve">        &lt;conditions&gt;370004,370005,370006&lt;/conditions&gt;</w:t>
-      </w:r>
-    </w:p>
-    <w:p>
-      <w:pPr>
-        <w:rPr>
-          <w:rFonts w:ascii="Times New Roman" w:hAnsi="Times New Roman" w:cs="Times New Roman"/>
-          <w:sz w:val="20"/>
-          <w:szCs w:val="20"/>
-        </w:rPr>
-      </w:pPr>
-      <w:r>
-        <w:rPr>
-          <w:rFonts w:ascii="Times New Roman" w:hAnsi="Times New Roman" w:cs="Times New Roman"/>
-          <w:sz w:val="20"/>
-          <w:szCs w:val="20"/>
-        </w:rPr>
-        <w:t xml:space="preserve">        &lt;checkRules&gt;</w:t>
-      </w:r>
-    </w:p>
-    <w:p>
-      <w:pPr>
-        <w:rPr>
-          <w:rFonts w:ascii="Times New Roman" w:hAnsi="Times New Roman" w:cs="Times New Roman"/>
-          <w:sz w:val="20"/>
-          <w:szCs w:val="20"/>
-        </w:rPr>
-      </w:pPr>
-      <w:r>
-        <w:rPr>
-          <w:rFonts w:ascii="Times New Roman" w:hAnsi="Times New Roman" w:cs="Times New Roman"/>
-          <w:sz w:val="20"/>
-          <w:szCs w:val="20"/>
-        </w:rPr>
-        <w:t xml:space="preserve">            &lt;notNull&gt;</w:t>
-      </w:r>
-    </w:p>
-    <w:p>
-      <w:pPr>
-        <w:rPr>
-          <w:rFonts w:ascii="Times New Roman" w:hAnsi="Times New Roman" w:cs="Times New Roman"/>
-          <w:sz w:val="20"/>
-          <w:szCs w:val="20"/>
-        </w:rPr>
-      </w:pPr>
-      <w:r>
-        <w:rPr>
-          <w:rFonts w:ascii="Times New Roman" w:hAnsi="Times New Roman" w:cs="Times New Roman"/>
-          <w:sz w:val="20"/>
-          <w:szCs w:val="20"/>
-        </w:rPr>
-        <w:t xml:space="preserve">                &lt;content&gt;370004&lt;/content&gt;</w:t>
-      </w:r>
-    </w:p>
-    <w:p>
-      <w:pPr>
-        <w:rPr>
-          <w:rFonts w:ascii="Times New Roman" w:hAnsi="Times New Roman" w:cs="Times New Roman"/>
-          <w:sz w:val="20"/>
-          <w:szCs w:val="20"/>
-        </w:rPr>
-      </w:pPr>
-      <w:r>
-        <w:rPr>
-          <w:rFonts w:ascii="Times New Roman" w:hAnsi="Times New Roman" w:cs="Times New Roman" w:hint="eastAsia"/>
-          <w:sz w:val="20"/>
-          <w:szCs w:val="20"/>
-        </w:rPr>
-        <w:t xml:space="preserve">                &lt;errMsg&gt;370004</w:t>
-      </w:r>
-      <w:r>
-        <w:rPr>
-          <w:rFonts w:ascii="Times New Roman" w:hAnsi="Times New Roman" w:cs="Times New Roman" w:hint="eastAsia"/>
-          <w:sz w:val="20"/>
-          <w:szCs w:val="20"/>
-        </w:rPr>
-        <w:t>输入不能够为空</w:t>
-      </w:r>
-      <w:r>
-        <w:rPr>
-          <w:rFonts w:ascii="Times New Roman" w:hAnsi="Times New Roman" w:cs="Times New Roman" w:hint="eastAsia"/>
-          <w:sz w:val="20"/>
-          <w:szCs w:val="20"/>
-        </w:rPr>
-        <w:t>&lt;/errMsg&gt;</w:t>
-      </w:r>
-    </w:p>
-    <w:p>
-      <w:pPr>
-        <w:rPr>
-          <w:rFonts w:ascii="Times New Roman" w:hAnsi="Times New Roman" w:cs="Times New Roman"/>
-          <w:sz w:val="20"/>
-          <w:szCs w:val="20"/>
-        </w:rPr>
-      </w:pPr>
-      <w:r>
-        <w:rPr>
-          <w:rFonts w:ascii="Times New Roman" w:hAnsi="Times New Roman" w:cs="Times New Roman"/>
-          <w:sz w:val="20"/>
-          <w:szCs w:val="20"/>
-        </w:rPr>
-        <w:t xml:space="preserve">            &lt;/notNull&gt;</w:t>
-      </w:r>
-    </w:p>
-    <w:p>
-      <w:pPr>
-        <w:rPr>
-          <w:rFonts w:ascii="Times New Roman" w:hAnsi="Times New Roman" w:cs="Times New Roman"/>
-          <w:sz w:val="20"/>
-          <w:szCs w:val="20"/>
-        </w:rPr>
-      </w:pPr>
-      <w:r>
-        <w:rPr>
-          <w:rFonts w:ascii="Times New Roman" w:hAnsi="Times New Roman" w:cs="Times New Roman"/>
-          <w:sz w:val="20"/>
-          <w:szCs w:val="20"/>
-        </w:rPr>
-        <w:t xml:space="preserve">            &lt;notNull&gt;</w:t>
-      </w:r>
-    </w:p>
-    <w:p>
-      <w:pPr>
-        <w:rPr>
-          <w:rFonts w:ascii="Times New Roman" w:hAnsi="Times New Roman" w:cs="Times New Roman"/>
-          <w:sz w:val="20"/>
-          <w:szCs w:val="20"/>
-        </w:rPr>
-      </w:pPr>
-      <w:r>
-        <w:rPr>
-          <w:rFonts w:ascii="Times New Roman" w:hAnsi="Times New Roman" w:cs="Times New Roman"/>
-          <w:sz w:val="20"/>
-          <w:szCs w:val="20"/>
-        </w:rPr>
-        <w:t xml:space="preserve">                &lt;content&gt;370005&lt;/content&gt;</w:t>
-      </w:r>
-    </w:p>
-    <w:p>
-      <w:pPr>
-        <w:rPr>
-          <w:rFonts w:ascii="Times New Roman" w:hAnsi="Times New Roman" w:cs="Times New Roman"/>
-          <w:sz w:val="20"/>
-          <w:szCs w:val="20"/>
-        </w:rPr>
-      </w:pPr>
-      <w:r>
-        <w:rPr>
-          <w:rFonts w:ascii="Times New Roman" w:hAnsi="Times New Roman" w:cs="Times New Roman" w:hint="eastAsia"/>
-          <w:sz w:val="20"/>
-          <w:szCs w:val="20"/>
-        </w:rPr>
-        <w:t xml:space="preserve">                &lt;errMsg&gt;370005</w:t>
-      </w:r>
-      <w:r>
-        <w:rPr>
-          <w:rFonts w:ascii="Times New Roman" w:hAnsi="Times New Roman" w:cs="Times New Roman" w:hint="eastAsia"/>
-          <w:sz w:val="20"/>
-          <w:szCs w:val="20"/>
-        </w:rPr>
-        <w:t>输入不能够为空</w:t>
-      </w:r>
-      <w:r>
-        <w:rPr>
-          <w:rFonts w:ascii="Times New Roman" w:hAnsi="Times New Roman" w:cs="Times New Roman" w:hint="eastAsia"/>
-          <w:sz w:val="20"/>
-          <w:szCs w:val="20"/>
-        </w:rPr>
-        <w:t>&lt;/errMsg&gt;</w:t>
-      </w:r>
-    </w:p>
-    <w:p>
-      <w:pPr>
-        <w:rPr>
-          <w:rFonts w:ascii="Times New Roman" w:hAnsi="Times New Roman" w:cs="Times New Roman"/>
-          <w:sz w:val="20"/>
-          <w:szCs w:val="20"/>
-        </w:rPr>
-      </w:pPr>
-      <w:r>
-        <w:rPr>
-          <w:rFonts w:ascii="Times New Roman" w:hAnsi="Times New Roman" w:cs="Times New Roman"/>
-          <w:sz w:val="20"/>
-          <w:szCs w:val="20"/>
-        </w:rPr>
-        <w:t xml:space="preserve">            &lt;/notNull&gt;</w:t>
-      </w:r>
-    </w:p>
-    <w:p>
-      <w:pPr>
-        <w:rPr>
-          <w:rFonts w:ascii="Times New Roman" w:hAnsi="Times New Roman" w:cs="Times New Roman"/>
-          <w:sz w:val="20"/>
-          <w:szCs w:val="20"/>
-        </w:rPr>
-      </w:pPr>
-      <w:r>
-        <w:rPr>
-          <w:rFonts w:ascii="Times New Roman" w:hAnsi="Times New Roman" w:cs="Times New Roman"/>
-          <w:sz w:val="20"/>
-          <w:szCs w:val="20"/>
-        </w:rPr>
-        <w:t xml:space="preserve">            &lt;notNull&gt;</w:t>
-      </w:r>
-    </w:p>
-    <w:p>
-      <w:pPr>
-        <w:rPr>
-          <w:rFonts w:ascii="Times New Roman" w:hAnsi="Times New Roman" w:cs="Times New Roman"/>
-          <w:sz w:val="20"/>
-          <w:szCs w:val="20"/>
-        </w:rPr>
-      </w:pPr>
-      <w:r>
-        <w:rPr>
-          <w:rFonts w:ascii="Times New Roman" w:hAnsi="Times New Roman" w:cs="Times New Roman"/>
-          <w:sz w:val="20"/>
-          <w:szCs w:val="20"/>
-        </w:rPr>
-        <w:t xml:space="preserve">                &lt;content&gt;370006&lt;/content&gt;</w:t>
-      </w:r>
-    </w:p>
-    <w:p>
-      <w:pPr>
-        <w:rPr>
-          <w:rFonts w:ascii="Times New Roman" w:hAnsi="Times New Roman" w:cs="Times New Roman"/>
-          <w:sz w:val="20"/>
-          <w:szCs w:val="20"/>
-        </w:rPr>
-      </w:pPr>
-      <w:r>
-        <w:rPr>
-          <w:rFonts w:ascii="Times New Roman" w:hAnsi="Times New Roman" w:cs="Times New Roman" w:hint="eastAsia"/>
-          <w:sz w:val="20"/>
-          <w:szCs w:val="20"/>
-        </w:rPr>
-        <w:t xml:space="preserve">                &lt;errMsg&gt;370006</w:t>
-      </w:r>
-      <w:r>
-        <w:rPr>
-          <w:rFonts w:ascii="Times New Roman" w:hAnsi="Times New Roman" w:cs="Times New Roman" w:hint="eastAsia"/>
-          <w:sz w:val="20"/>
-          <w:szCs w:val="20"/>
-        </w:rPr>
-        <w:t>输入不能够为空</w:t>
-      </w:r>
-      <w:r>
-        <w:rPr>
-          <w:rFonts w:ascii="Times New Roman" w:hAnsi="Times New Roman" w:cs="Times New Roman" w:hint="eastAsia"/>
-          <w:sz w:val="20"/>
-          <w:szCs w:val="20"/>
-        </w:rPr>
-        <w:t>&lt;/errMsg&gt;</w:t>
-      </w:r>
-    </w:p>
-    <w:p>
-      <w:pPr>
-        <w:rPr>
-          <w:rFonts w:ascii="Times New Roman" w:hAnsi="Times New Roman" w:cs="Times New Roman"/>
-          <w:sz w:val="20"/>
-          <w:szCs w:val="20"/>
-        </w:rPr>
-      </w:pPr>
-      <w:r>
-        <w:rPr>
-          <w:rFonts w:ascii="Times New Roman" w:hAnsi="Times New Roman" w:cs="Times New Roman"/>
-          <w:sz w:val="20"/>
-          <w:szCs w:val="20"/>
-        </w:rPr>
-        <w:t xml:space="preserve">            &lt;/notNull&gt;</w:t>
-      </w:r>
-    </w:p>
-    <w:p>
-      <w:pPr>
-        <w:rPr>
-          <w:rFonts w:ascii="Times New Roman" w:hAnsi="Times New Roman" w:cs="Times New Roman"/>
-          <w:sz w:val="20"/>
-          <w:szCs w:val="20"/>
-        </w:rPr>
-      </w:pPr>
-      <w:r>
-        <w:rPr>
-          <w:rFonts w:ascii="Times New Roman" w:hAnsi="Times New Roman" w:cs="Times New Roman"/>
-          <w:sz w:val="20"/>
-          <w:szCs w:val="20"/>
-        </w:rPr>
-        <w:t xml:space="preserve">        &lt;/checkRules&gt;</w:t>
-      </w:r>
-    </w:p>
-    <w:p>
-      <w:pPr>
-        <w:rPr>
-          <w:rFonts w:ascii="Times New Roman" w:hAnsi="Times New Roman" w:cs="Times New Roman"/>
-          <w:sz w:val="20"/>
-          <w:szCs w:val="20"/>
-        </w:rPr>
-      </w:pPr>
-      <w:r>
-        <w:rPr>
-          <w:rFonts w:ascii="Times New Roman" w:hAnsi="Times New Roman" w:cs="Times New Roman"/>
-          <w:sz w:val="20"/>
-          <w:szCs w:val="20"/>
-        </w:rPr>
         <w:t xml:space="preserve">        &lt;exception&gt;</w:t>
       </w:r>
     </w:p>
@@ -27248,7 +27676,6 @@
           <w:sz w:val="20"/>
           <w:szCs w:val="20"/>
         </w:rPr>
-        <w:lastRenderedPageBreak/>
         <w:t xml:space="preserve">        &lt;upCursor&gt;106&lt;/upCursor&gt;</w:t>
       </w:r>
     </w:p>
@@ -27489,6 +27916,7 @@
         <w:rPr>
           <w:rFonts w:ascii="Times New Roman" w:hAnsi="Times New Roman" w:cs="Times New Roman"/>
         </w:rPr>
+        <w:lastRenderedPageBreak/>
         <w:t>playVideoAction</w:t>
       </w:r>
       <w:bookmarkEnd w:id="54"/>
@@ -27801,162 +28229,162 @@
           <w:sz w:val="20"/>
           <w:szCs w:val="20"/>
         </w:rPr>
+        <w:t xml:space="preserve">        &lt;fontSize&gt;28&lt;/fontSize&gt;</w:t>
+      </w:r>
+    </w:p>
+    <w:p>
+      <w:pPr>
+        <w:rPr>
+          <w:rFonts w:ascii="Times New Roman" w:hAnsi="Times New Roman" w:cs="Times New Roman"/>
+          <w:sz w:val="20"/>
+          <w:szCs w:val="20"/>
+        </w:rPr>
+      </w:pPr>
+      <w:r>
+        <w:rPr>
+          <w:rFonts w:ascii="Times New Roman" w:hAnsi="Times New Roman" w:cs="Times New Roman"/>
+          <w:sz w:val="20"/>
+          <w:szCs w:val="20"/>
+        </w:rPr>
+        <w:t xml:space="preserve">    &lt;/setFontAction&gt;</w:t>
+      </w:r>
+    </w:p>
+    <w:p>
+      <w:pPr>
+        <w:rPr>
+          <w:rFonts w:ascii="Times New Roman" w:hAnsi="Times New Roman" w:cs="Times New Roman"/>
+          <w:sz w:val="20"/>
+          <w:szCs w:val="20"/>
+        </w:rPr>
+      </w:pPr>
+      <w:r>
+        <w:rPr>
+          <w:rFonts w:ascii="Times New Roman" w:hAnsi="Times New Roman" w:cs="Times New Roman"/>
+          <w:sz w:val="20"/>
+          <w:szCs w:val="20"/>
+        </w:rPr>
+        <w:t xml:space="preserve">    &lt;showClockAction&gt;</w:t>
+      </w:r>
+    </w:p>
+    <w:p>
+      <w:pPr>
+        <w:rPr>
+          <w:rFonts w:ascii="Times New Roman" w:hAnsi="Times New Roman" w:cs="Times New Roman"/>
+          <w:sz w:val="20"/>
+          <w:szCs w:val="20"/>
+        </w:rPr>
+      </w:pPr>
+      <w:r>
+        <w:rPr>
+          <w:rFonts w:ascii="Times New Roman" w:hAnsi="Times New Roman" w:cs="Times New Roman"/>
+          <w:sz w:val="20"/>
+          <w:szCs w:val="20"/>
+        </w:rPr>
+        <w:t xml:space="preserve">        &lt;!-- you can learn how to define date-time format --&gt;</w:t>
+      </w:r>
+    </w:p>
+    <w:p>
+      <w:pPr>
+        <w:rPr>
+          <w:rFonts w:ascii="Times New Roman" w:hAnsi="Times New Roman" w:cs="Times New Roman"/>
+          <w:sz w:val="20"/>
+          <w:szCs w:val="20"/>
+        </w:rPr>
+      </w:pPr>
+      <w:r>
+        <w:rPr>
+          <w:rFonts w:ascii="Times New Roman" w:hAnsi="Times New Roman" w:cs="Times New Roman"/>
+          <w:sz w:val="20"/>
+          <w:szCs w:val="20"/>
+        </w:rPr>
+        <w:t xml:space="preserve">        &lt;!-- https://docs.oracle.com/javase/8/docs/api/java/util/Formatter.html#Formatter-java.util.Locale- </w:t>
+      </w:r>
+    </w:p>
+    <w:p>
+      <w:pPr>
+        <w:rPr>
+          <w:rFonts w:ascii="Times New Roman" w:hAnsi="Times New Roman" w:cs="Times New Roman"/>
+          <w:sz w:val="20"/>
+          <w:szCs w:val="20"/>
+        </w:rPr>
+      </w:pPr>
+      <w:r>
+        <w:rPr>
+          <w:rFonts w:ascii="Times New Roman" w:hAnsi="Times New Roman" w:cs="Times New Roman"/>
+          <w:sz w:val="20"/>
+          <w:szCs w:val="20"/>
+        </w:rPr>
+        <w:t xml:space="preserve">                default is &lt;format&gt;%1$tc&lt;/format&gt; --&gt;</w:t>
+      </w:r>
+    </w:p>
+    <w:p>
+      <w:pPr>
+        <w:rPr>
+          <w:rFonts w:ascii="Times New Roman" w:hAnsi="Times New Roman" w:cs="Times New Roman"/>
+          <w:sz w:val="20"/>
+          <w:szCs w:val="20"/>
+        </w:rPr>
+      </w:pPr>
+      <w:r>
+        <w:rPr>
+          <w:rFonts w:ascii="Times New Roman" w:hAnsi="Times New Roman" w:cs="Times New Roman"/>
+          <w:sz w:val="20"/>
+          <w:szCs w:val="20"/>
+        </w:rPr>
+        <w:t xml:space="preserve">        &lt;format&gt;%1$tT&lt;/format&gt;</w:t>
+      </w:r>
+    </w:p>
+    <w:p>
+      <w:pPr>
+        <w:rPr>
+          <w:rFonts w:ascii="Times New Roman" w:hAnsi="Times New Roman" w:cs="Times New Roman"/>
+          <w:sz w:val="20"/>
+          <w:szCs w:val="20"/>
+        </w:rPr>
+      </w:pPr>
+      <w:r>
+        <w:rPr>
+          <w:rFonts w:ascii="Times New Roman" w:hAnsi="Times New Roman" w:cs="Times New Roman"/>
+          <w:sz w:val="20"/>
+          <w:szCs w:val="20"/>
+        </w:rPr>
+        <w:t xml:space="preserve">    &lt;/showClockAction&gt;</w:t>
+      </w:r>
+    </w:p>
+    <w:p>
+      <w:pPr>
+        <w:rPr>
+          <w:rFonts w:ascii="Times New Roman" w:hAnsi="Times New Roman" w:cs="Times New Roman"/>
+          <w:sz w:val="20"/>
+          <w:szCs w:val="20"/>
+        </w:rPr>
+      </w:pPr>
+      <w:r>
+        <w:rPr>
+          <w:rFonts w:ascii="Times New Roman" w:hAnsi="Times New Roman" w:cs="Times New Roman"/>
+          <w:sz w:val="20"/>
+          <w:szCs w:val="20"/>
+        </w:rPr>
+        <w:t>&lt;/action&gt;</w:t>
+      </w:r>
+    </w:p>
+    <w:p>
+      <w:pPr>
+        <w:rPr>
+          <w:rFonts w:ascii="Times New Roman" w:hAnsi="Times New Roman" w:cs="Times New Roman"/>
+          <w:sz w:val="20"/>
+          <w:szCs w:val="20"/>
+        </w:rPr>
+      </w:pPr>
+      <w:r>
+        <w:rPr>
+          <w:rFonts w:ascii="Times New Roman" w:hAnsi="Times New Roman" w:cs="Times New Roman"/>
+          <w:noProof/>
+          <w:sz w:val="20"/>
+          <w:szCs w:val="20"/>
+          <w:lang w:eastAsia="en-US"/>
+        </w:rPr>
         <w:lastRenderedPageBreak/>
-        <w:t xml:space="preserve">        &lt;fontSize&gt;28&lt;/fontSize&gt;</w:t>
-      </w:r>
-    </w:p>
-    <w:p>
-      <w:pPr>
-        <w:rPr>
-          <w:rFonts w:ascii="Times New Roman" w:hAnsi="Times New Roman" w:cs="Times New Roman"/>
-          <w:sz w:val="20"/>
-          <w:szCs w:val="20"/>
-        </w:rPr>
-      </w:pPr>
-      <w:r>
-        <w:rPr>
-          <w:rFonts w:ascii="Times New Roman" w:hAnsi="Times New Roman" w:cs="Times New Roman"/>
-          <w:sz w:val="20"/>
-          <w:szCs w:val="20"/>
-        </w:rPr>
-        <w:t xml:space="preserve">    &lt;/setFontAction&gt;</w:t>
-      </w:r>
-    </w:p>
-    <w:p>
-      <w:pPr>
-        <w:rPr>
-          <w:rFonts w:ascii="Times New Roman" w:hAnsi="Times New Roman" w:cs="Times New Roman"/>
-          <w:sz w:val="20"/>
-          <w:szCs w:val="20"/>
-        </w:rPr>
-      </w:pPr>
-      <w:r>
-        <w:rPr>
-          <w:rFonts w:ascii="Times New Roman" w:hAnsi="Times New Roman" w:cs="Times New Roman"/>
-          <w:sz w:val="20"/>
-          <w:szCs w:val="20"/>
-        </w:rPr>
-        <w:t xml:space="preserve">    &lt;showClockAction&gt;</w:t>
-      </w:r>
-    </w:p>
-    <w:p>
-      <w:pPr>
-        <w:rPr>
-          <w:rFonts w:ascii="Times New Roman" w:hAnsi="Times New Roman" w:cs="Times New Roman"/>
-          <w:sz w:val="20"/>
-          <w:szCs w:val="20"/>
-        </w:rPr>
-      </w:pPr>
-      <w:r>
-        <w:rPr>
-          <w:rFonts w:ascii="Times New Roman" w:hAnsi="Times New Roman" w:cs="Times New Roman"/>
-          <w:sz w:val="20"/>
-          <w:szCs w:val="20"/>
-        </w:rPr>
-        <w:t xml:space="preserve">        &lt;!-- you can learn how to define date-time format --&gt;</w:t>
-      </w:r>
-    </w:p>
-    <w:p>
-      <w:pPr>
-        <w:rPr>
-          <w:rFonts w:ascii="Times New Roman" w:hAnsi="Times New Roman" w:cs="Times New Roman"/>
-          <w:sz w:val="20"/>
-          <w:szCs w:val="20"/>
-        </w:rPr>
-      </w:pPr>
-      <w:r>
-        <w:rPr>
-          <w:rFonts w:ascii="Times New Roman" w:hAnsi="Times New Roman" w:cs="Times New Roman"/>
-          <w:sz w:val="20"/>
-          <w:szCs w:val="20"/>
-        </w:rPr>
-        <w:t xml:space="preserve">        &lt;!-- https://docs.oracle.com/javase/8/docs/api/java/util/Formatter.html#Formatter-java.util.Locale- </w:t>
-      </w:r>
-    </w:p>
-    <w:p>
-      <w:pPr>
-        <w:rPr>
-          <w:rFonts w:ascii="Times New Roman" w:hAnsi="Times New Roman" w:cs="Times New Roman"/>
-          <w:sz w:val="20"/>
-          <w:szCs w:val="20"/>
-        </w:rPr>
-      </w:pPr>
-      <w:r>
-        <w:rPr>
-          <w:rFonts w:ascii="Times New Roman" w:hAnsi="Times New Roman" w:cs="Times New Roman"/>
-          <w:sz w:val="20"/>
-          <w:szCs w:val="20"/>
-        </w:rPr>
-        <w:t xml:space="preserve">                default is &lt;format&gt;%1$tc&lt;/format&gt; --&gt;</w:t>
-      </w:r>
-    </w:p>
-    <w:p>
-      <w:pPr>
-        <w:rPr>
-          <w:rFonts w:ascii="Times New Roman" w:hAnsi="Times New Roman" w:cs="Times New Roman"/>
-          <w:sz w:val="20"/>
-          <w:szCs w:val="20"/>
-        </w:rPr>
-      </w:pPr>
-      <w:r>
-        <w:rPr>
-          <w:rFonts w:ascii="Times New Roman" w:hAnsi="Times New Roman" w:cs="Times New Roman"/>
-          <w:sz w:val="20"/>
-          <w:szCs w:val="20"/>
-        </w:rPr>
-        <w:t xml:space="preserve">        &lt;format&gt;%1$tT&lt;/format&gt;</w:t>
-      </w:r>
-    </w:p>
-    <w:p>
-      <w:pPr>
-        <w:rPr>
-          <w:rFonts w:ascii="Times New Roman" w:hAnsi="Times New Roman" w:cs="Times New Roman"/>
-          <w:sz w:val="20"/>
-          <w:szCs w:val="20"/>
-        </w:rPr>
-      </w:pPr>
-      <w:r>
-        <w:rPr>
-          <w:rFonts w:ascii="Times New Roman" w:hAnsi="Times New Roman" w:cs="Times New Roman"/>
-          <w:sz w:val="20"/>
-          <w:szCs w:val="20"/>
-        </w:rPr>
-        <w:t xml:space="preserve">    &lt;/showClockAction&gt;</w:t>
-      </w:r>
-    </w:p>
-    <w:p>
-      <w:pPr>
-        <w:rPr>
-          <w:rFonts w:ascii="Times New Roman" w:hAnsi="Times New Roman" w:cs="Times New Roman"/>
-          <w:sz w:val="20"/>
-          <w:szCs w:val="20"/>
-        </w:rPr>
-      </w:pPr>
-      <w:r>
-        <w:rPr>
-          <w:rFonts w:ascii="Times New Roman" w:hAnsi="Times New Roman" w:cs="Times New Roman"/>
-          <w:sz w:val="20"/>
-          <w:szCs w:val="20"/>
-        </w:rPr>
-        <w:t>&lt;/action&gt;</w:t>
-      </w:r>
-    </w:p>
-    <w:p>
-      <w:pPr>
-        <w:rPr>
-          <w:rFonts w:ascii="Times New Roman" w:hAnsi="Times New Roman" w:cs="Times New Roman"/>
-          <w:sz w:val="20"/>
-          <w:szCs w:val="20"/>
-        </w:rPr>
-      </w:pPr>
-      <w:r>
-        <w:rPr>
-          <w:rFonts w:ascii="Times New Roman" w:hAnsi="Times New Roman" w:cs="Times New Roman"/>
-          <w:noProof/>
-          <w:sz w:val="20"/>
-          <w:szCs w:val="20"/>
-          <w:lang w:eastAsia="en-US"/>
-        </w:rPr>
         <w:drawing>
           <wp:inline distT="0" distB="0" distL="0" distR="0" wp14:anchorId="558DABCA" wp14:editId="37045440">
             <wp:extent cx="4199532" cy="3153081"/>
@@ -28208,7 +28636,6 @@
           <w:szCs w:val="20"/>
           <w:lang w:eastAsia="en-US"/>
         </w:rPr>
-        <w:lastRenderedPageBreak/>
         <w:drawing>
           <wp:inline distT="0" distB="0" distL="0" distR="0" wp14:anchorId="3C20FC5C" wp14:editId="587E187B">
             <wp:extent cx="4782953" cy="2274176"/>
@@ -34089,7 +34516,7 @@
 </file>
 
 <file path=customXml/itemProps1.xml><?xml version="1.0" encoding="utf-8"?>
-<ds:datastoreItem xmlns:ds="http://schemas.openxmlformats.org/officeDocument/2006/customXml" ds:itemID="{9A2B5360-6B72-1C49-A3CF-4EDDE18F24F1}">
+<ds:datastoreItem xmlns:ds="http://schemas.openxmlformats.org/officeDocument/2006/customXml" ds:itemID="{4ED2B5E3-03E5-9A4A-B023-7F388781A652}">
   <ds:schemaRefs>
     <ds:schemaRef ds:uri="http://schemas.openxmlformats.org/officeDocument/2006/bibliography"/>
   </ds:schemaRefs>

</xml_diff>

<commit_message>
enhance msg sned action
1.add nextCursor parameter in nextPage
2.update config document
</commit_message>
<xml_diff>
--- a/xml-UI/document/How to config UI.docx
+++ b/xml-UI/document/How to config UI.docx
@@ -24374,6 +24374,7 @@
       <w:pPr>
         <w:rPr>
           <w:rFonts w:ascii="Times New Roman" w:hAnsi="Times New Roman" w:cs="Times New Roman"/>
+          <w:color w:val="FF0000"/>
           <w:sz w:val="20"/>
           <w:szCs w:val="20"/>
         </w:rPr>
@@ -24410,6 +24411,95 @@
           <w:sz w:val="20"/>
           <w:szCs w:val="20"/>
         </w:rPr>
+        <w:t xml:space="preserve">        &lt;nextCursor&gt;333</w:t>
+      </w:r>
+      <w:r>
+        <w:rPr>
+          <w:rFonts w:ascii="Times New Roman" w:hAnsi="Times New Roman" w:cs="Times New Roman"/>
+          <w:sz w:val="20"/>
+          <w:szCs w:val="20"/>
+        </w:rPr>
+        <w:t>&lt;/nextCursor&gt;</w:t>
+      </w:r>
+      <w:r>
+        <w:rPr>
+          <w:rFonts w:ascii="Times New Roman" w:hAnsi="Times New Roman" w:cs="Times New Roman"/>
+          <w:sz w:val="20"/>
+          <w:szCs w:val="20"/>
+        </w:rPr>
+        <w:t xml:space="preserve">    </w:t>
+      </w:r>
+      <w:r>
+        <w:rPr>
+          <w:rFonts w:ascii="Times New Roman" w:hAnsi="Times New Roman" w:cs="Times New Roman"/>
+          <w:color w:val="FF0000"/>
+          <w:sz w:val="20"/>
+          <w:szCs w:val="20"/>
+        </w:rPr>
+        <w:t>&lt;!</w:t>
+      </w:r>
+      <w:r>
+        <w:rPr>
+          <w:rFonts w:ascii="Times New Roman" w:hAnsi="Times New Roman" w:cs="Times New Roman"/>
+          <w:color w:val="FF0000"/>
+          <w:sz w:val="20"/>
+          <w:szCs w:val="20"/>
+        </w:rPr>
+        <w:t xml:space="preserve">-- </w:t>
+      </w:r>
+      <w:r>
+        <w:rPr>
+          <w:rFonts w:ascii="Times New Roman" w:hAnsi="Times New Roman" w:cs="Times New Roman"/>
+          <w:color w:val="FF0000"/>
+          <w:sz w:val="20"/>
+          <w:szCs w:val="20"/>
+        </w:rPr>
+        <w:t>op</w:t>
+      </w:r>
+      <w:r>
+        <w:rPr>
+          <w:rFonts w:ascii="Times New Roman" w:hAnsi="Times New Roman" w:cs="Times New Roman"/>
+          <w:color w:val="FF0000"/>
+          <w:sz w:val="20"/>
+          <w:szCs w:val="20"/>
+        </w:rPr>
+        <w:t xml:space="preserve">tional parameter, designate next </w:t>
+      </w:r>
+      <w:bookmarkStart w:id="49" w:name="_GoBack"/>
+      <w:bookmarkEnd w:id="49"/>
+      <w:r>
+        <w:rPr>
+          <w:rFonts w:ascii="Times New Roman" w:hAnsi="Times New Roman" w:cs="Times New Roman"/>
+          <w:color w:val="FF0000"/>
+          <w:sz w:val="20"/>
+          <w:szCs w:val="20"/>
+        </w:rPr>
+        <w:t>cursor position</w:t>
+      </w:r>
+      <w:r>
+        <w:rPr>
+          <w:rFonts w:ascii="Times New Roman" w:hAnsi="Times New Roman" w:cs="Times New Roman"/>
+          <w:color w:val="FF0000"/>
+          <w:sz w:val="20"/>
+          <w:szCs w:val="20"/>
+        </w:rPr>
+        <w:t xml:space="preserve"> --&gt;</w:t>
+      </w:r>
+    </w:p>
+    <w:p>
+      <w:pPr>
+        <w:rPr>
+          <w:rFonts w:ascii="Times New Roman" w:hAnsi="Times New Roman" w:cs="Times New Roman"/>
+          <w:sz w:val="20"/>
+          <w:szCs w:val="20"/>
+        </w:rPr>
+      </w:pPr>
+      <w:r>
+        <w:rPr>
+          <w:rFonts w:ascii="Times New Roman" w:hAnsi="Times New Roman" w:cs="Times New Roman"/>
+          <w:sz w:val="20"/>
+          <w:szCs w:val="20"/>
+        </w:rPr>
         <w:t xml:space="preserve">    &lt;/nextStep&gt;</w:t>
       </w:r>
     </w:p>
@@ -24470,6 +24560,7 @@
           <w:sz w:val="20"/>
           <w:szCs w:val="20"/>
         </w:rPr>
+        <w:lastRenderedPageBreak/>
         <w:t xml:space="preserve">        &lt;display&gt;971&lt;/display&gt;        </w:t>
       </w:r>
       <w:r>
@@ -24496,707 +24587,707 @@
           <w:sz w:val="20"/>
           <w:szCs w:val="20"/>
         </w:rPr>
+        <w:t xml:space="preserve">    &lt;/exception&gt;</w:t>
+      </w:r>
+    </w:p>
+    <w:p>
+      <w:pPr>
+        <w:rPr>
+          <w:rFonts w:ascii="Times New Roman" w:hAnsi="Times New Roman" w:cs="Times New Roman"/>
+          <w:sz w:val="20"/>
+          <w:szCs w:val="20"/>
+        </w:rPr>
+      </w:pPr>
+      <w:r>
+        <w:rPr>
+          <w:rFonts w:ascii="Times New Roman" w:hAnsi="Times New Roman" w:cs="Times New Roman"/>
+          <w:sz w:val="20"/>
+          <w:szCs w:val="20"/>
+        </w:rPr>
+        <w:t xml:space="preserve">    &lt;checkRules&gt;        </w:t>
+      </w:r>
+      <w:r>
+        <w:rPr>
+          <w:rFonts w:ascii="Times New Roman" w:hAnsi="Times New Roman" w:cs="Times New Roman"/>
+          <w:color w:val="FF0000"/>
+          <w:sz w:val="20"/>
+          <w:szCs w:val="20"/>
+        </w:rPr>
+        <w:t>&lt;!-- rule checking before sending data to server --&gt;</w:t>
+      </w:r>
+    </w:p>
+    <w:p>
+      <w:pPr>
+        <w:rPr>
+          <w:rFonts w:ascii="Times New Roman" w:hAnsi="Times New Roman" w:cs="Times New Roman"/>
+          <w:sz w:val="20"/>
+          <w:szCs w:val="20"/>
+        </w:rPr>
+      </w:pPr>
+      <w:r>
+        <w:rPr>
+          <w:rFonts w:ascii="Times New Roman" w:hAnsi="Times New Roman" w:cs="Times New Roman"/>
+          <w:sz w:val="20"/>
+          <w:szCs w:val="20"/>
+        </w:rPr>
+        <w:t xml:space="preserve">        &lt;notNull&gt;</w:t>
+      </w:r>
+    </w:p>
+    <w:p>
+      <w:pPr>
+        <w:rPr>
+          <w:rFonts w:ascii="Times New Roman" w:hAnsi="Times New Roman" w:cs="Times New Roman"/>
+          <w:sz w:val="20"/>
+          <w:szCs w:val="20"/>
+        </w:rPr>
+      </w:pPr>
+      <w:r>
+        <w:rPr>
+          <w:rFonts w:ascii="Times New Roman" w:hAnsi="Times New Roman" w:cs="Times New Roman"/>
+          <w:sz w:val="20"/>
+          <w:szCs w:val="20"/>
+        </w:rPr>
+        <w:t xml:space="preserve">            &lt;content&gt;333&lt;/content&gt;            </w:t>
+      </w:r>
+      <w:r>
+        <w:rPr>
+          <w:rFonts w:ascii="Times New Roman" w:hAnsi="Times New Roman" w:cs="Times New Roman"/>
+          <w:color w:val="FF0000"/>
+          <w:sz w:val="20"/>
+          <w:szCs w:val="20"/>
+        </w:rPr>
+        <w:t>&lt;!-- component input must not be empty --&gt;</w:t>
+      </w:r>
+    </w:p>
+    <w:p>
+      <w:pPr>
+        <w:rPr>
+          <w:rFonts w:ascii="Times New Roman" w:hAnsi="Times New Roman" w:cs="Times New Roman"/>
+          <w:sz w:val="20"/>
+          <w:szCs w:val="20"/>
+        </w:rPr>
+      </w:pPr>
+      <w:r>
+        <w:rPr>
+          <w:rFonts w:ascii="Times New Roman" w:hAnsi="Times New Roman" w:cs="Times New Roman" w:hint="eastAsia"/>
+          <w:sz w:val="20"/>
+          <w:szCs w:val="20"/>
+        </w:rPr>
+        <w:t xml:space="preserve">            &lt;errMsg&gt;</w:t>
+      </w:r>
+      <w:r>
+        <w:rPr>
+          <w:rFonts w:ascii="Times New Roman" w:hAnsi="Times New Roman" w:cs="Times New Roman" w:hint="eastAsia"/>
+          <w:sz w:val="20"/>
+          <w:szCs w:val="20"/>
+        </w:rPr>
+        <w:t>密码不能为空</w:t>
+      </w:r>
+      <w:r>
+        <w:rPr>
+          <w:rFonts w:ascii="Times New Roman" w:hAnsi="Times New Roman" w:cs="Times New Roman" w:hint="eastAsia"/>
+          <w:sz w:val="20"/>
+          <w:szCs w:val="20"/>
+        </w:rPr>
+        <w:t>&lt;/errMsg&gt;</w:t>
+      </w:r>
+    </w:p>
+    <w:p>
+      <w:pPr>
+        <w:rPr>
+          <w:rFonts w:ascii="Times New Roman" w:hAnsi="Times New Roman" w:cs="Times New Roman"/>
+          <w:sz w:val="20"/>
+          <w:szCs w:val="20"/>
+        </w:rPr>
+      </w:pPr>
+      <w:r>
+        <w:rPr>
+          <w:rFonts w:ascii="Times New Roman" w:hAnsi="Times New Roman" w:cs="Times New Roman"/>
+          <w:sz w:val="20"/>
+          <w:szCs w:val="20"/>
+        </w:rPr>
+        <w:t xml:space="preserve">        &lt;/notNull&gt;</w:t>
+      </w:r>
+    </w:p>
+    <w:p>
+      <w:pPr>
+        <w:rPr>
+          <w:rFonts w:ascii="Times New Roman" w:hAnsi="Times New Roman" w:cs="Times New Roman"/>
+          <w:sz w:val="20"/>
+          <w:szCs w:val="20"/>
+        </w:rPr>
+      </w:pPr>
+      <w:r>
+        <w:rPr>
+          <w:rFonts w:ascii="Times New Roman" w:hAnsi="Times New Roman" w:cs="Times New Roman"/>
+          <w:sz w:val="20"/>
+          <w:szCs w:val="20"/>
+        </w:rPr>
+        <w:t xml:space="preserve">        &lt;notNull&gt;</w:t>
+      </w:r>
+    </w:p>
+    <w:p>
+      <w:pPr>
+        <w:rPr>
+          <w:rFonts w:ascii="Times New Roman" w:hAnsi="Times New Roman" w:cs="Times New Roman"/>
+          <w:sz w:val="20"/>
+          <w:szCs w:val="20"/>
+        </w:rPr>
+      </w:pPr>
+      <w:r>
+        <w:rPr>
+          <w:rFonts w:ascii="Times New Roman" w:hAnsi="Times New Roman" w:cs="Times New Roman"/>
+          <w:sz w:val="20"/>
+          <w:szCs w:val="20"/>
+        </w:rPr>
+        <w:t xml:space="preserve">            &lt;content&gt;334&lt;/content&gt;</w:t>
+      </w:r>
+    </w:p>
+    <w:p>
+      <w:pPr>
+        <w:rPr>
+          <w:rFonts w:ascii="Times New Roman" w:hAnsi="Times New Roman" w:cs="Times New Roman"/>
+          <w:sz w:val="20"/>
+          <w:szCs w:val="20"/>
+        </w:rPr>
+      </w:pPr>
+      <w:r>
+        <w:rPr>
+          <w:rFonts w:ascii="Times New Roman" w:hAnsi="Times New Roman" w:cs="Times New Roman" w:hint="eastAsia"/>
+          <w:sz w:val="20"/>
+          <w:szCs w:val="20"/>
+        </w:rPr>
+        <w:t xml:space="preserve">            &lt;errMsg&gt;</w:t>
+      </w:r>
+      <w:r>
+        <w:rPr>
+          <w:rFonts w:ascii="Times New Roman" w:hAnsi="Times New Roman" w:cs="Times New Roman" w:hint="eastAsia"/>
+          <w:sz w:val="20"/>
+          <w:szCs w:val="20"/>
+        </w:rPr>
+        <w:t>确认密码不能为空</w:t>
+      </w:r>
+      <w:r>
+        <w:rPr>
+          <w:rFonts w:ascii="Times New Roman" w:hAnsi="Times New Roman" w:cs="Times New Roman" w:hint="eastAsia"/>
+          <w:sz w:val="20"/>
+          <w:szCs w:val="20"/>
+        </w:rPr>
+        <w:t>&lt;/errMsg&gt;</w:t>
+      </w:r>
+    </w:p>
+    <w:p>
+      <w:pPr>
+        <w:rPr>
+          <w:rFonts w:ascii="Times New Roman" w:hAnsi="Times New Roman" w:cs="Times New Roman"/>
+          <w:sz w:val="20"/>
+          <w:szCs w:val="20"/>
+        </w:rPr>
+      </w:pPr>
+      <w:r>
+        <w:rPr>
+          <w:rFonts w:ascii="Times New Roman" w:hAnsi="Times New Roman" w:cs="Times New Roman"/>
+          <w:sz w:val="20"/>
+          <w:szCs w:val="20"/>
+        </w:rPr>
+        <w:t xml:space="preserve">        &lt;/notNull&gt;</w:t>
+      </w:r>
+    </w:p>
+    <w:p>
+      <w:pPr>
+        <w:rPr>
+          <w:rFonts w:ascii="Times New Roman" w:hAnsi="Times New Roman" w:cs="Times New Roman"/>
+          <w:sz w:val="20"/>
+          <w:szCs w:val="20"/>
+        </w:rPr>
+      </w:pPr>
+      <w:r>
+        <w:rPr>
+          <w:rFonts w:ascii="Times New Roman" w:hAnsi="Times New Roman" w:cs="Times New Roman"/>
+          <w:sz w:val="20"/>
+          <w:szCs w:val="20"/>
+        </w:rPr>
+        <w:t xml:space="preserve">        &lt;notNull&gt;</w:t>
+      </w:r>
+    </w:p>
+    <w:p>
+      <w:pPr>
+        <w:rPr>
+          <w:rFonts w:ascii="Times New Roman" w:hAnsi="Times New Roman" w:cs="Times New Roman"/>
+          <w:sz w:val="20"/>
+          <w:szCs w:val="20"/>
+        </w:rPr>
+      </w:pPr>
+      <w:r>
+        <w:rPr>
+          <w:rFonts w:ascii="Times New Roman" w:hAnsi="Times New Roman" w:cs="Times New Roman"/>
+          <w:sz w:val="20"/>
+          <w:szCs w:val="20"/>
+        </w:rPr>
+        <w:t xml:space="preserve">            &lt;content&gt;335&lt;/content&gt;</w:t>
+      </w:r>
+    </w:p>
+    <w:p>
+      <w:pPr>
+        <w:rPr>
+          <w:rFonts w:ascii="Times New Roman" w:hAnsi="Times New Roman" w:cs="Times New Roman"/>
+          <w:sz w:val="20"/>
+          <w:szCs w:val="20"/>
+        </w:rPr>
+      </w:pPr>
+      <w:r>
+        <w:rPr>
+          <w:rFonts w:ascii="Times New Roman" w:hAnsi="Times New Roman" w:cs="Times New Roman" w:hint="eastAsia"/>
+          <w:sz w:val="20"/>
+          <w:szCs w:val="20"/>
+        </w:rPr>
+        <w:t xml:space="preserve">            &lt;errMsg&gt;</w:t>
+      </w:r>
+      <w:r>
+        <w:rPr>
+          <w:rFonts w:ascii="Times New Roman" w:hAnsi="Times New Roman" w:cs="Times New Roman" w:hint="eastAsia"/>
+          <w:sz w:val="20"/>
+          <w:szCs w:val="20"/>
+        </w:rPr>
+        <w:t>账户不能为空</w:t>
+      </w:r>
+      <w:r>
+        <w:rPr>
+          <w:rFonts w:ascii="Times New Roman" w:hAnsi="Times New Roman" w:cs="Times New Roman" w:hint="eastAsia"/>
+          <w:sz w:val="20"/>
+          <w:szCs w:val="20"/>
+        </w:rPr>
+        <w:t>&lt;/errMsg&gt;</w:t>
+      </w:r>
+    </w:p>
+    <w:p>
+      <w:pPr>
+        <w:rPr>
+          <w:rFonts w:ascii="Times New Roman" w:hAnsi="Times New Roman" w:cs="Times New Roman"/>
+          <w:sz w:val="20"/>
+          <w:szCs w:val="20"/>
+        </w:rPr>
+      </w:pPr>
+      <w:r>
+        <w:rPr>
+          <w:rFonts w:ascii="Times New Roman" w:hAnsi="Times New Roman" w:cs="Times New Roman"/>
+          <w:sz w:val="20"/>
+          <w:szCs w:val="20"/>
+        </w:rPr>
+        <w:t xml:space="preserve">        &lt;/notNull&gt;</w:t>
+      </w:r>
+    </w:p>
+    <w:p>
+      <w:pPr>
+        <w:rPr>
+          <w:rFonts w:ascii="Times New Roman" w:hAnsi="Times New Roman" w:cs="Times New Roman"/>
+          <w:sz w:val="20"/>
+          <w:szCs w:val="20"/>
+        </w:rPr>
+      </w:pPr>
+      <w:r>
+        <w:rPr>
+          <w:rFonts w:ascii="Times New Roman" w:hAnsi="Times New Roman" w:cs="Times New Roman"/>
+          <w:sz w:val="20"/>
+          <w:szCs w:val="20"/>
+        </w:rPr>
+        <w:t xml:space="preserve">        &lt;validateCJK&gt;</w:t>
+      </w:r>
+    </w:p>
+    <w:p>
+      <w:pPr>
+        <w:rPr>
+          <w:rFonts w:ascii="Times New Roman" w:hAnsi="Times New Roman" w:cs="Times New Roman"/>
+          <w:sz w:val="20"/>
+          <w:szCs w:val="20"/>
+        </w:rPr>
+      </w:pPr>
+      <w:r>
+        <w:rPr>
+          <w:rFonts w:ascii="Times New Roman" w:hAnsi="Times New Roman" w:cs="Times New Roman"/>
+          <w:sz w:val="20"/>
+          <w:szCs w:val="20"/>
+        </w:rPr>
+        <w:t xml:space="preserve">            &lt;content&gt;335&lt;/content&gt;            </w:t>
+      </w:r>
+      <w:r>
+        <w:rPr>
+          <w:rFonts w:ascii="Times New Roman" w:hAnsi="Times New Roman" w:cs="Times New Roman"/>
+          <w:color w:val="FF0000"/>
+          <w:sz w:val="20"/>
+          <w:szCs w:val="20"/>
+        </w:rPr>
+        <w:t>&lt;!-- component input must be Chinese character --&gt;</w:t>
+      </w:r>
+    </w:p>
+    <w:p>
+      <w:pPr>
+        <w:rPr>
+          <w:rFonts w:ascii="Times New Roman" w:hAnsi="Times New Roman" w:cs="Times New Roman"/>
+          <w:sz w:val="20"/>
+          <w:szCs w:val="20"/>
+        </w:rPr>
+      </w:pPr>
+      <w:r>
+        <w:rPr>
+          <w:rFonts w:ascii="Times New Roman" w:hAnsi="Times New Roman" w:cs="Times New Roman" w:hint="eastAsia"/>
+          <w:sz w:val="20"/>
+          <w:szCs w:val="20"/>
+        </w:rPr>
+        <w:t xml:space="preserve">            &lt;errMsg&gt;</w:t>
+      </w:r>
+      <w:r>
+        <w:rPr>
+          <w:rFonts w:ascii="Times New Roman" w:hAnsi="Times New Roman" w:cs="Times New Roman" w:hint="eastAsia"/>
+          <w:sz w:val="20"/>
+          <w:szCs w:val="20"/>
+        </w:rPr>
+        <w:t>账户名称必须是中文</w:t>
+      </w:r>
+      <w:r>
+        <w:rPr>
+          <w:rFonts w:ascii="Times New Roman" w:hAnsi="Times New Roman" w:cs="Times New Roman" w:hint="eastAsia"/>
+          <w:sz w:val="20"/>
+          <w:szCs w:val="20"/>
+        </w:rPr>
+        <w:t>&lt;/errMsg&gt;</w:t>
+      </w:r>
+    </w:p>
+    <w:p>
+      <w:pPr>
+        <w:rPr>
+          <w:rFonts w:ascii="Times New Roman" w:hAnsi="Times New Roman" w:cs="Times New Roman"/>
+          <w:sz w:val="20"/>
+          <w:szCs w:val="20"/>
+        </w:rPr>
+      </w:pPr>
+      <w:r>
+        <w:rPr>
+          <w:rFonts w:ascii="Times New Roman" w:hAnsi="Times New Roman" w:cs="Times New Roman"/>
+          <w:sz w:val="20"/>
+          <w:szCs w:val="20"/>
+        </w:rPr>
+        <w:t xml:space="preserve">        &lt;/validateCJK&gt;</w:t>
+      </w:r>
+    </w:p>
+    <w:p>
+      <w:pPr>
+        <w:rPr>
+          <w:rFonts w:ascii="Times New Roman" w:hAnsi="Times New Roman" w:cs="Times New Roman"/>
+          <w:sz w:val="20"/>
+          <w:szCs w:val="20"/>
+        </w:rPr>
+      </w:pPr>
+      <w:r>
+        <w:rPr>
+          <w:rFonts w:ascii="Times New Roman" w:hAnsi="Times New Roman" w:cs="Times New Roman"/>
+          <w:sz w:val="20"/>
+          <w:szCs w:val="20"/>
+        </w:rPr>
+        <w:t xml:space="preserve">        &lt;validateCJK&gt;</w:t>
+      </w:r>
+    </w:p>
+    <w:p>
+      <w:pPr>
+        <w:rPr>
+          <w:rFonts w:ascii="Times New Roman" w:hAnsi="Times New Roman" w:cs="Times New Roman"/>
+          <w:sz w:val="20"/>
+          <w:szCs w:val="20"/>
+        </w:rPr>
+      </w:pPr>
+      <w:r>
+        <w:rPr>
+          <w:rFonts w:ascii="Times New Roman" w:hAnsi="Times New Roman" w:cs="Times New Roman"/>
+          <w:sz w:val="20"/>
+          <w:szCs w:val="20"/>
+        </w:rPr>
+        <w:t xml:space="preserve">            &lt;content&gt;336&lt;/content&gt;</w:t>
+      </w:r>
+    </w:p>
+    <w:p>
+      <w:pPr>
+        <w:rPr>
+          <w:rFonts w:ascii="Times New Roman" w:hAnsi="Times New Roman" w:cs="Times New Roman"/>
+          <w:sz w:val="20"/>
+          <w:szCs w:val="20"/>
+        </w:rPr>
+      </w:pPr>
+      <w:r>
+        <w:rPr>
+          <w:rFonts w:ascii="Times New Roman" w:hAnsi="Times New Roman" w:cs="Times New Roman" w:hint="eastAsia"/>
+          <w:sz w:val="20"/>
+          <w:szCs w:val="20"/>
+        </w:rPr>
+        <w:t xml:space="preserve">            &lt;errMsg&gt;</w:t>
+      </w:r>
+      <w:r>
+        <w:rPr>
+          <w:rFonts w:ascii="Times New Roman" w:hAnsi="Times New Roman" w:cs="Times New Roman" w:hint="eastAsia"/>
+          <w:sz w:val="20"/>
+          <w:szCs w:val="20"/>
+        </w:rPr>
+        <w:t>输入必须是中文</w:t>
+      </w:r>
+      <w:r>
+        <w:rPr>
+          <w:rFonts w:ascii="Times New Roman" w:hAnsi="Times New Roman" w:cs="Times New Roman" w:hint="eastAsia"/>
+          <w:sz w:val="20"/>
+          <w:szCs w:val="20"/>
+        </w:rPr>
+        <w:t>&lt;/errMsg&gt;</w:t>
+      </w:r>
+    </w:p>
+    <w:p>
+      <w:pPr>
+        <w:rPr>
+          <w:rFonts w:ascii="Times New Roman" w:hAnsi="Times New Roman" w:cs="Times New Roman"/>
+          <w:sz w:val="20"/>
+          <w:szCs w:val="20"/>
+        </w:rPr>
+      </w:pPr>
+      <w:r>
+        <w:rPr>
+          <w:rFonts w:ascii="Times New Roman" w:hAnsi="Times New Roman" w:cs="Times New Roman"/>
+          <w:sz w:val="20"/>
+          <w:szCs w:val="20"/>
+        </w:rPr>
+        <w:t xml:space="preserve">        &lt;/validateCJK&gt;</w:t>
+      </w:r>
+    </w:p>
+    <w:p>
+      <w:pPr>
+        <w:rPr>
+          <w:rFonts w:ascii="Times New Roman" w:hAnsi="Times New Roman" w:cs="Times New Roman"/>
+          <w:sz w:val="20"/>
+          <w:szCs w:val="20"/>
+        </w:rPr>
+      </w:pPr>
+      <w:r>
+        <w:rPr>
+          <w:rFonts w:ascii="Times New Roman" w:hAnsi="Times New Roman" w:cs="Times New Roman"/>
+          <w:sz w:val="20"/>
+          <w:szCs w:val="20"/>
+        </w:rPr>
+        <w:t xml:space="preserve">        &lt;template&gt;</w:t>
+      </w:r>
+    </w:p>
+    <w:p>
+      <w:pPr>
+        <w:rPr>
+          <w:rFonts w:ascii="Times New Roman" w:hAnsi="Times New Roman" w:cs="Times New Roman"/>
+          <w:sz w:val="20"/>
+          <w:szCs w:val="20"/>
+        </w:rPr>
+      </w:pPr>
+      <w:r>
+        <w:rPr>
+          <w:rFonts w:ascii="Times New Roman" w:hAnsi="Times New Roman" w:cs="Times New Roman"/>
+          <w:sz w:val="20"/>
+          <w:szCs w:val="20"/>
+        </w:rPr>
+        <w:t xml:space="preserve">            &lt;content&gt;307&lt;/content&gt;            </w:t>
+      </w:r>
+      <w:r>
+        <w:rPr>
+          <w:rFonts w:ascii="Times New Roman" w:hAnsi="Times New Roman" w:cs="Times New Roman"/>
+          <w:color w:val="FF0000"/>
+          <w:sz w:val="20"/>
+          <w:szCs w:val="20"/>
+        </w:rPr>
+        <w:t>&lt;!-- component input must start with pattern value --&gt;</w:t>
+      </w:r>
+    </w:p>
+    <w:p>
+      <w:pPr>
+        <w:rPr>
+          <w:rFonts w:ascii="Times New Roman" w:hAnsi="Times New Roman" w:cs="Times New Roman"/>
+          <w:sz w:val="20"/>
+          <w:szCs w:val="20"/>
+        </w:rPr>
+      </w:pPr>
+      <w:r>
+        <w:rPr>
+          <w:rFonts w:ascii="Times New Roman" w:hAnsi="Times New Roman" w:cs="Times New Roman"/>
+          <w:sz w:val="20"/>
+          <w:szCs w:val="20"/>
+        </w:rPr>
+        <w:t xml:space="preserve">            &lt;pattern&gt;6222&lt;/pattern&gt;</w:t>
+      </w:r>
+    </w:p>
+    <w:p>
+      <w:pPr>
+        <w:rPr>
+          <w:rFonts w:ascii="Times New Roman" w:hAnsi="Times New Roman" w:cs="Times New Roman"/>
+          <w:sz w:val="20"/>
+          <w:szCs w:val="20"/>
+        </w:rPr>
+      </w:pPr>
+      <w:r>
+        <w:rPr>
+          <w:rFonts w:ascii="Times New Roman" w:hAnsi="Times New Roman" w:cs="Times New Roman" w:hint="eastAsia"/>
+          <w:sz w:val="20"/>
+          <w:szCs w:val="20"/>
+        </w:rPr>
+        <w:t xml:space="preserve">            &lt;errMsg&gt;</w:t>
+      </w:r>
+      <w:r>
+        <w:rPr>
+          <w:rFonts w:ascii="Times New Roman" w:hAnsi="Times New Roman" w:cs="Times New Roman" w:hint="eastAsia"/>
+          <w:sz w:val="20"/>
+          <w:szCs w:val="20"/>
+        </w:rPr>
+        <w:t>当前使用非本行发行卡片，请使用本行卡</w:t>
+      </w:r>
+      <w:r>
+        <w:rPr>
+          <w:rFonts w:ascii="Times New Roman" w:hAnsi="Times New Roman" w:cs="Times New Roman" w:hint="eastAsia"/>
+          <w:sz w:val="20"/>
+          <w:szCs w:val="20"/>
+        </w:rPr>
+        <w:t>&lt;/errMsg&gt;</w:t>
+      </w:r>
+    </w:p>
+    <w:p>
+      <w:pPr>
+        <w:rPr>
+          <w:rFonts w:ascii="Times New Roman" w:hAnsi="Times New Roman" w:cs="Times New Roman"/>
+          <w:sz w:val="20"/>
+          <w:szCs w:val="20"/>
+        </w:rPr>
+      </w:pPr>
+      <w:r>
+        <w:rPr>
+          <w:rFonts w:ascii="Times New Roman" w:hAnsi="Times New Roman" w:cs="Times New Roman"/>
+          <w:sz w:val="20"/>
+          <w:szCs w:val="20"/>
+        </w:rPr>
+        <w:t xml:space="preserve">        &lt;/template&gt;</w:t>
+      </w:r>
+    </w:p>
+    <w:p>
+      <w:pPr>
+        <w:rPr>
+          <w:rFonts w:ascii="Times New Roman" w:hAnsi="Times New Roman" w:cs="Times New Roman"/>
+          <w:sz w:val="20"/>
+          <w:szCs w:val="20"/>
+        </w:rPr>
+      </w:pPr>
+      <w:r>
+        <w:rPr>
+          <w:rFonts w:ascii="Times New Roman" w:hAnsi="Times New Roman" w:cs="Times New Roman"/>
+          <w:sz w:val="20"/>
+          <w:szCs w:val="20"/>
+        </w:rPr>
+        <w:t xml:space="preserve">        &lt;equal&gt;</w:t>
+      </w:r>
+    </w:p>
+    <w:p>
+      <w:pPr>
+        <w:rPr>
+          <w:rFonts w:ascii="Times New Roman" w:hAnsi="Times New Roman" w:cs="Times New Roman"/>
+          <w:sz w:val="20"/>
+          <w:szCs w:val="20"/>
+        </w:rPr>
+      </w:pPr>
+      <w:r>
+        <w:rPr>
+          <w:rFonts w:ascii="Times New Roman" w:hAnsi="Times New Roman" w:cs="Times New Roman"/>
+          <w:sz w:val="20"/>
+          <w:szCs w:val="20"/>
+        </w:rPr>
+        <w:t xml:space="preserve">            &lt;conditions&gt;333,334&lt;/conditions&gt;            </w:t>
+      </w:r>
+      <w:r>
+        <w:rPr>
+          <w:rFonts w:ascii="Times New Roman" w:hAnsi="Times New Roman" w:cs="Times New Roman"/>
+          <w:color w:val="FF0000"/>
+          <w:sz w:val="20"/>
+          <w:szCs w:val="20"/>
+        </w:rPr>
+        <w:t>&lt;!-- components input must be equal --&gt;</w:t>
+      </w:r>
+    </w:p>
+    <w:p>
+      <w:pPr>
+        <w:rPr>
+          <w:rFonts w:ascii="Times New Roman" w:hAnsi="Times New Roman" w:cs="Times New Roman"/>
+          <w:sz w:val="20"/>
+          <w:szCs w:val="20"/>
+        </w:rPr>
+      </w:pPr>
+      <w:r>
+        <w:rPr>
+          <w:rFonts w:ascii="Times New Roman" w:hAnsi="Times New Roman" w:cs="Times New Roman" w:hint="eastAsia"/>
+          <w:sz w:val="20"/>
+          <w:szCs w:val="20"/>
+        </w:rPr>
+        <w:t xml:space="preserve">            &lt;errMsg&gt;</w:t>
+      </w:r>
+      <w:r>
+        <w:rPr>
+          <w:rFonts w:ascii="Times New Roman" w:hAnsi="Times New Roman" w:cs="Times New Roman" w:hint="eastAsia"/>
+          <w:sz w:val="20"/>
+          <w:szCs w:val="20"/>
+        </w:rPr>
+        <w:t>两次输入的密码不一致</w:t>
+      </w:r>
+      <w:r>
+        <w:rPr>
+          <w:rFonts w:ascii="Times New Roman" w:hAnsi="Times New Roman" w:cs="Times New Roman" w:hint="eastAsia"/>
+          <w:sz w:val="20"/>
+          <w:szCs w:val="20"/>
+        </w:rPr>
+        <w:t>,</w:t>
+      </w:r>
+      <w:r>
+        <w:rPr>
+          <w:rFonts w:ascii="Times New Roman" w:hAnsi="Times New Roman" w:cs="Times New Roman" w:hint="eastAsia"/>
+          <w:sz w:val="20"/>
+          <w:szCs w:val="20"/>
+        </w:rPr>
+        <w:t>请重新输入</w:t>
+      </w:r>
+      <w:r>
+        <w:rPr>
+          <w:rFonts w:ascii="Times New Roman" w:hAnsi="Times New Roman" w:cs="Times New Roman" w:hint="eastAsia"/>
+          <w:sz w:val="20"/>
+          <w:szCs w:val="20"/>
+        </w:rPr>
+        <w:t>&lt;/errMsg&gt;</w:t>
+      </w:r>
+    </w:p>
+    <w:p>
+      <w:pPr>
+        <w:rPr>
+          <w:rFonts w:ascii="Times New Roman" w:hAnsi="Times New Roman" w:cs="Times New Roman"/>
+          <w:sz w:val="20"/>
+          <w:szCs w:val="20"/>
+        </w:rPr>
+      </w:pPr>
+      <w:r>
+        <w:rPr>
+          <w:rFonts w:ascii="Times New Roman" w:hAnsi="Times New Roman" w:cs="Times New Roman"/>
+          <w:sz w:val="20"/>
+          <w:szCs w:val="20"/>
+        </w:rPr>
+        <w:t xml:space="preserve">        &lt;/equal&gt;</w:t>
+      </w:r>
+    </w:p>
+    <w:p>
+      <w:pPr>
+        <w:rPr>
+          <w:rFonts w:ascii="Times New Roman" w:hAnsi="Times New Roman" w:cs="Times New Roman"/>
+          <w:sz w:val="20"/>
+          <w:szCs w:val="20"/>
+        </w:rPr>
+      </w:pPr>
+      <w:r>
+        <w:rPr>
+          <w:rFonts w:ascii="Times New Roman" w:hAnsi="Times New Roman" w:cs="Times New Roman"/>
+          <w:sz w:val="20"/>
+          <w:szCs w:val="20"/>
+        </w:rPr>
         <w:lastRenderedPageBreak/>
-        <w:t xml:space="preserve">    &lt;/exception&gt;</w:t>
-      </w:r>
-    </w:p>
-    <w:p>
-      <w:pPr>
-        <w:rPr>
-          <w:rFonts w:ascii="Times New Roman" w:hAnsi="Times New Roman" w:cs="Times New Roman"/>
-          <w:sz w:val="20"/>
-          <w:szCs w:val="20"/>
-        </w:rPr>
-      </w:pPr>
-      <w:r>
-        <w:rPr>
-          <w:rFonts w:ascii="Times New Roman" w:hAnsi="Times New Roman" w:cs="Times New Roman"/>
-          <w:sz w:val="20"/>
-          <w:szCs w:val="20"/>
-        </w:rPr>
-        <w:t xml:space="preserve">    &lt;checkRules&gt;        </w:t>
-      </w:r>
-      <w:r>
-        <w:rPr>
-          <w:rFonts w:ascii="Times New Roman" w:hAnsi="Times New Roman" w:cs="Times New Roman"/>
-          <w:color w:val="FF0000"/>
-          <w:sz w:val="20"/>
-          <w:szCs w:val="20"/>
-        </w:rPr>
-        <w:t>&lt;!-- rule checking before sending data to server --&gt;</w:t>
-      </w:r>
-    </w:p>
-    <w:p>
-      <w:pPr>
-        <w:rPr>
-          <w:rFonts w:ascii="Times New Roman" w:hAnsi="Times New Roman" w:cs="Times New Roman"/>
-          <w:sz w:val="20"/>
-          <w:szCs w:val="20"/>
-        </w:rPr>
-      </w:pPr>
-      <w:r>
-        <w:rPr>
-          <w:rFonts w:ascii="Times New Roman" w:hAnsi="Times New Roman" w:cs="Times New Roman"/>
-          <w:sz w:val="20"/>
-          <w:szCs w:val="20"/>
-        </w:rPr>
-        <w:t xml:space="preserve">        &lt;notNull&gt;</w:t>
-      </w:r>
-    </w:p>
-    <w:p>
-      <w:pPr>
-        <w:rPr>
-          <w:rFonts w:ascii="Times New Roman" w:hAnsi="Times New Roman" w:cs="Times New Roman"/>
-          <w:sz w:val="20"/>
-          <w:szCs w:val="20"/>
-        </w:rPr>
-      </w:pPr>
-      <w:r>
-        <w:rPr>
-          <w:rFonts w:ascii="Times New Roman" w:hAnsi="Times New Roman" w:cs="Times New Roman"/>
-          <w:sz w:val="20"/>
-          <w:szCs w:val="20"/>
-        </w:rPr>
-        <w:t xml:space="preserve">            &lt;content&gt;333&lt;/content&gt;            </w:t>
-      </w:r>
-      <w:r>
-        <w:rPr>
-          <w:rFonts w:ascii="Times New Roman" w:hAnsi="Times New Roman" w:cs="Times New Roman"/>
-          <w:color w:val="FF0000"/>
-          <w:sz w:val="20"/>
-          <w:szCs w:val="20"/>
-        </w:rPr>
-        <w:t>&lt;!-- component input must not be empty --&gt;</w:t>
-      </w:r>
-    </w:p>
-    <w:p>
-      <w:pPr>
-        <w:rPr>
-          <w:rFonts w:ascii="Times New Roman" w:hAnsi="Times New Roman" w:cs="Times New Roman"/>
-          <w:sz w:val="20"/>
-          <w:szCs w:val="20"/>
-        </w:rPr>
-      </w:pPr>
-      <w:r>
-        <w:rPr>
-          <w:rFonts w:ascii="Times New Roman" w:hAnsi="Times New Roman" w:cs="Times New Roman" w:hint="eastAsia"/>
-          <w:sz w:val="20"/>
-          <w:szCs w:val="20"/>
-        </w:rPr>
-        <w:t xml:space="preserve">            &lt;errMsg&gt;</w:t>
-      </w:r>
-      <w:r>
-        <w:rPr>
-          <w:rFonts w:ascii="Times New Roman" w:hAnsi="Times New Roman" w:cs="Times New Roman" w:hint="eastAsia"/>
-          <w:sz w:val="20"/>
-          <w:szCs w:val="20"/>
-        </w:rPr>
-        <w:t>密码不能为空</w:t>
-      </w:r>
-      <w:r>
-        <w:rPr>
-          <w:rFonts w:ascii="Times New Roman" w:hAnsi="Times New Roman" w:cs="Times New Roman" w:hint="eastAsia"/>
-          <w:sz w:val="20"/>
-          <w:szCs w:val="20"/>
-        </w:rPr>
-        <w:t>&lt;/errMsg&gt;</w:t>
-      </w:r>
-    </w:p>
-    <w:p>
-      <w:pPr>
-        <w:rPr>
-          <w:rFonts w:ascii="Times New Roman" w:hAnsi="Times New Roman" w:cs="Times New Roman"/>
-          <w:sz w:val="20"/>
-          <w:szCs w:val="20"/>
-        </w:rPr>
-      </w:pPr>
-      <w:r>
-        <w:rPr>
-          <w:rFonts w:ascii="Times New Roman" w:hAnsi="Times New Roman" w:cs="Times New Roman"/>
-          <w:sz w:val="20"/>
-          <w:szCs w:val="20"/>
-        </w:rPr>
-        <w:t xml:space="preserve">        &lt;/notNull&gt;</w:t>
-      </w:r>
-    </w:p>
-    <w:p>
-      <w:pPr>
-        <w:rPr>
-          <w:rFonts w:ascii="Times New Roman" w:hAnsi="Times New Roman" w:cs="Times New Roman"/>
-          <w:sz w:val="20"/>
-          <w:szCs w:val="20"/>
-        </w:rPr>
-      </w:pPr>
-      <w:r>
-        <w:rPr>
-          <w:rFonts w:ascii="Times New Roman" w:hAnsi="Times New Roman" w:cs="Times New Roman"/>
-          <w:sz w:val="20"/>
-          <w:szCs w:val="20"/>
-        </w:rPr>
-        <w:t xml:space="preserve">        &lt;notNull&gt;</w:t>
-      </w:r>
-    </w:p>
-    <w:p>
-      <w:pPr>
-        <w:rPr>
-          <w:rFonts w:ascii="Times New Roman" w:hAnsi="Times New Roman" w:cs="Times New Roman"/>
-          <w:sz w:val="20"/>
-          <w:szCs w:val="20"/>
-        </w:rPr>
-      </w:pPr>
-      <w:r>
-        <w:rPr>
-          <w:rFonts w:ascii="Times New Roman" w:hAnsi="Times New Roman" w:cs="Times New Roman"/>
-          <w:sz w:val="20"/>
-          <w:szCs w:val="20"/>
-        </w:rPr>
-        <w:t xml:space="preserve">            &lt;content&gt;334&lt;/content&gt;</w:t>
-      </w:r>
-    </w:p>
-    <w:p>
-      <w:pPr>
-        <w:rPr>
-          <w:rFonts w:ascii="Times New Roman" w:hAnsi="Times New Roman" w:cs="Times New Roman"/>
-          <w:sz w:val="20"/>
-          <w:szCs w:val="20"/>
-        </w:rPr>
-      </w:pPr>
-      <w:r>
-        <w:rPr>
-          <w:rFonts w:ascii="Times New Roman" w:hAnsi="Times New Roman" w:cs="Times New Roman" w:hint="eastAsia"/>
-          <w:sz w:val="20"/>
-          <w:szCs w:val="20"/>
-        </w:rPr>
-        <w:t xml:space="preserve">            &lt;errMsg&gt;</w:t>
-      </w:r>
-      <w:r>
-        <w:rPr>
-          <w:rFonts w:ascii="Times New Roman" w:hAnsi="Times New Roman" w:cs="Times New Roman" w:hint="eastAsia"/>
-          <w:sz w:val="20"/>
-          <w:szCs w:val="20"/>
-        </w:rPr>
-        <w:t>确认密码不能为空</w:t>
-      </w:r>
-      <w:r>
-        <w:rPr>
-          <w:rFonts w:ascii="Times New Roman" w:hAnsi="Times New Roman" w:cs="Times New Roman" w:hint="eastAsia"/>
-          <w:sz w:val="20"/>
-          <w:szCs w:val="20"/>
-        </w:rPr>
-        <w:t>&lt;/errMsg&gt;</w:t>
-      </w:r>
-    </w:p>
-    <w:p>
-      <w:pPr>
-        <w:rPr>
-          <w:rFonts w:ascii="Times New Roman" w:hAnsi="Times New Roman" w:cs="Times New Roman"/>
-          <w:sz w:val="20"/>
-          <w:szCs w:val="20"/>
-        </w:rPr>
-      </w:pPr>
-      <w:r>
-        <w:rPr>
-          <w:rFonts w:ascii="Times New Roman" w:hAnsi="Times New Roman" w:cs="Times New Roman"/>
-          <w:sz w:val="20"/>
-          <w:szCs w:val="20"/>
-        </w:rPr>
-        <w:t xml:space="preserve">        &lt;/notNull&gt;</w:t>
-      </w:r>
-    </w:p>
-    <w:p>
-      <w:pPr>
-        <w:rPr>
-          <w:rFonts w:ascii="Times New Roman" w:hAnsi="Times New Roman" w:cs="Times New Roman"/>
-          <w:sz w:val="20"/>
-          <w:szCs w:val="20"/>
-        </w:rPr>
-      </w:pPr>
-      <w:r>
-        <w:rPr>
-          <w:rFonts w:ascii="Times New Roman" w:hAnsi="Times New Roman" w:cs="Times New Roman"/>
-          <w:sz w:val="20"/>
-          <w:szCs w:val="20"/>
-        </w:rPr>
-        <w:t xml:space="preserve">        &lt;notNull&gt;</w:t>
-      </w:r>
-    </w:p>
-    <w:p>
-      <w:pPr>
-        <w:rPr>
-          <w:rFonts w:ascii="Times New Roman" w:hAnsi="Times New Roman" w:cs="Times New Roman"/>
-          <w:sz w:val="20"/>
-          <w:szCs w:val="20"/>
-        </w:rPr>
-      </w:pPr>
-      <w:r>
-        <w:rPr>
-          <w:rFonts w:ascii="Times New Roman" w:hAnsi="Times New Roman" w:cs="Times New Roman"/>
-          <w:sz w:val="20"/>
-          <w:szCs w:val="20"/>
-        </w:rPr>
-        <w:t xml:space="preserve">            &lt;content&gt;335&lt;/content&gt;</w:t>
-      </w:r>
-    </w:p>
-    <w:p>
-      <w:pPr>
-        <w:rPr>
-          <w:rFonts w:ascii="Times New Roman" w:hAnsi="Times New Roman" w:cs="Times New Roman"/>
-          <w:sz w:val="20"/>
-          <w:szCs w:val="20"/>
-        </w:rPr>
-      </w:pPr>
-      <w:r>
-        <w:rPr>
-          <w:rFonts w:ascii="Times New Roman" w:hAnsi="Times New Roman" w:cs="Times New Roman" w:hint="eastAsia"/>
-          <w:sz w:val="20"/>
-          <w:szCs w:val="20"/>
-        </w:rPr>
-        <w:t xml:space="preserve">            &lt;errMsg&gt;</w:t>
-      </w:r>
-      <w:r>
-        <w:rPr>
-          <w:rFonts w:ascii="Times New Roman" w:hAnsi="Times New Roman" w:cs="Times New Roman" w:hint="eastAsia"/>
-          <w:sz w:val="20"/>
-          <w:szCs w:val="20"/>
-        </w:rPr>
-        <w:t>账户不能为空</w:t>
-      </w:r>
-      <w:r>
-        <w:rPr>
-          <w:rFonts w:ascii="Times New Roman" w:hAnsi="Times New Roman" w:cs="Times New Roman" w:hint="eastAsia"/>
-          <w:sz w:val="20"/>
-          <w:szCs w:val="20"/>
-        </w:rPr>
-        <w:t>&lt;/errMsg&gt;</w:t>
-      </w:r>
-    </w:p>
-    <w:p>
-      <w:pPr>
-        <w:rPr>
-          <w:rFonts w:ascii="Times New Roman" w:hAnsi="Times New Roman" w:cs="Times New Roman"/>
-          <w:sz w:val="20"/>
-          <w:szCs w:val="20"/>
-        </w:rPr>
-      </w:pPr>
-      <w:r>
-        <w:rPr>
-          <w:rFonts w:ascii="Times New Roman" w:hAnsi="Times New Roman" w:cs="Times New Roman"/>
-          <w:sz w:val="20"/>
-          <w:szCs w:val="20"/>
-        </w:rPr>
-        <w:t xml:space="preserve">        &lt;/notNull&gt;</w:t>
-      </w:r>
-    </w:p>
-    <w:p>
-      <w:pPr>
-        <w:rPr>
-          <w:rFonts w:ascii="Times New Roman" w:hAnsi="Times New Roman" w:cs="Times New Roman"/>
-          <w:sz w:val="20"/>
-          <w:szCs w:val="20"/>
-        </w:rPr>
-      </w:pPr>
-      <w:r>
-        <w:rPr>
-          <w:rFonts w:ascii="Times New Roman" w:hAnsi="Times New Roman" w:cs="Times New Roman"/>
-          <w:sz w:val="20"/>
-          <w:szCs w:val="20"/>
-        </w:rPr>
-        <w:t xml:space="preserve">        &lt;validateCJK&gt;</w:t>
-      </w:r>
-    </w:p>
-    <w:p>
-      <w:pPr>
-        <w:rPr>
-          <w:rFonts w:ascii="Times New Roman" w:hAnsi="Times New Roman" w:cs="Times New Roman"/>
-          <w:sz w:val="20"/>
-          <w:szCs w:val="20"/>
-        </w:rPr>
-      </w:pPr>
-      <w:r>
-        <w:rPr>
-          <w:rFonts w:ascii="Times New Roman" w:hAnsi="Times New Roman" w:cs="Times New Roman"/>
-          <w:sz w:val="20"/>
-          <w:szCs w:val="20"/>
-        </w:rPr>
-        <w:t xml:space="preserve">            &lt;content&gt;335&lt;/content&gt;            </w:t>
-      </w:r>
-      <w:r>
-        <w:rPr>
-          <w:rFonts w:ascii="Times New Roman" w:hAnsi="Times New Roman" w:cs="Times New Roman"/>
-          <w:color w:val="FF0000"/>
-          <w:sz w:val="20"/>
-          <w:szCs w:val="20"/>
-        </w:rPr>
-        <w:t>&lt;!-- component input must be Chinese character --&gt;</w:t>
-      </w:r>
-    </w:p>
-    <w:p>
-      <w:pPr>
-        <w:rPr>
-          <w:rFonts w:ascii="Times New Roman" w:hAnsi="Times New Roman" w:cs="Times New Roman"/>
-          <w:sz w:val="20"/>
-          <w:szCs w:val="20"/>
-        </w:rPr>
-      </w:pPr>
-      <w:r>
-        <w:rPr>
-          <w:rFonts w:ascii="Times New Roman" w:hAnsi="Times New Roman" w:cs="Times New Roman" w:hint="eastAsia"/>
-          <w:sz w:val="20"/>
-          <w:szCs w:val="20"/>
-        </w:rPr>
-        <w:t xml:space="preserve">            &lt;errMsg&gt;</w:t>
-      </w:r>
-      <w:r>
-        <w:rPr>
-          <w:rFonts w:ascii="Times New Roman" w:hAnsi="Times New Roman" w:cs="Times New Roman" w:hint="eastAsia"/>
-          <w:sz w:val="20"/>
-          <w:szCs w:val="20"/>
-        </w:rPr>
-        <w:t>账户名称必须是中文</w:t>
-      </w:r>
-      <w:r>
-        <w:rPr>
-          <w:rFonts w:ascii="Times New Roman" w:hAnsi="Times New Roman" w:cs="Times New Roman" w:hint="eastAsia"/>
-          <w:sz w:val="20"/>
-          <w:szCs w:val="20"/>
-        </w:rPr>
-        <w:t>&lt;/errMsg&gt;</w:t>
-      </w:r>
-    </w:p>
-    <w:p>
-      <w:pPr>
-        <w:rPr>
-          <w:rFonts w:ascii="Times New Roman" w:hAnsi="Times New Roman" w:cs="Times New Roman"/>
-          <w:sz w:val="20"/>
-          <w:szCs w:val="20"/>
-        </w:rPr>
-      </w:pPr>
-      <w:r>
-        <w:rPr>
-          <w:rFonts w:ascii="Times New Roman" w:hAnsi="Times New Roman" w:cs="Times New Roman"/>
-          <w:sz w:val="20"/>
-          <w:szCs w:val="20"/>
-        </w:rPr>
-        <w:t xml:space="preserve">        &lt;/validateCJK&gt;</w:t>
-      </w:r>
-    </w:p>
-    <w:p>
-      <w:pPr>
-        <w:rPr>
-          <w:rFonts w:ascii="Times New Roman" w:hAnsi="Times New Roman" w:cs="Times New Roman"/>
-          <w:sz w:val="20"/>
-          <w:szCs w:val="20"/>
-        </w:rPr>
-      </w:pPr>
-      <w:r>
-        <w:rPr>
-          <w:rFonts w:ascii="Times New Roman" w:hAnsi="Times New Roman" w:cs="Times New Roman"/>
-          <w:sz w:val="20"/>
-          <w:szCs w:val="20"/>
-        </w:rPr>
-        <w:t xml:space="preserve">        &lt;validateCJK&gt;</w:t>
-      </w:r>
-    </w:p>
-    <w:p>
-      <w:pPr>
-        <w:rPr>
-          <w:rFonts w:ascii="Times New Roman" w:hAnsi="Times New Roman" w:cs="Times New Roman"/>
-          <w:sz w:val="20"/>
-          <w:szCs w:val="20"/>
-        </w:rPr>
-      </w:pPr>
-      <w:r>
-        <w:rPr>
-          <w:rFonts w:ascii="Times New Roman" w:hAnsi="Times New Roman" w:cs="Times New Roman"/>
-          <w:sz w:val="20"/>
-          <w:szCs w:val="20"/>
-        </w:rPr>
-        <w:t xml:space="preserve">            &lt;content&gt;336&lt;/content&gt;</w:t>
-      </w:r>
-    </w:p>
-    <w:p>
-      <w:pPr>
-        <w:rPr>
-          <w:rFonts w:ascii="Times New Roman" w:hAnsi="Times New Roman" w:cs="Times New Roman"/>
-          <w:sz w:val="20"/>
-          <w:szCs w:val="20"/>
-        </w:rPr>
-      </w:pPr>
-      <w:r>
-        <w:rPr>
-          <w:rFonts w:ascii="Times New Roman" w:hAnsi="Times New Roman" w:cs="Times New Roman" w:hint="eastAsia"/>
-          <w:sz w:val="20"/>
-          <w:szCs w:val="20"/>
-        </w:rPr>
-        <w:t xml:space="preserve">            &lt;errMsg&gt;</w:t>
-      </w:r>
-      <w:r>
-        <w:rPr>
-          <w:rFonts w:ascii="Times New Roman" w:hAnsi="Times New Roman" w:cs="Times New Roman" w:hint="eastAsia"/>
-          <w:sz w:val="20"/>
-          <w:szCs w:val="20"/>
-        </w:rPr>
-        <w:t>输入必须是中文</w:t>
-      </w:r>
-      <w:r>
-        <w:rPr>
-          <w:rFonts w:ascii="Times New Roman" w:hAnsi="Times New Roman" w:cs="Times New Roman" w:hint="eastAsia"/>
-          <w:sz w:val="20"/>
-          <w:szCs w:val="20"/>
-        </w:rPr>
-        <w:t>&lt;/errMsg&gt;</w:t>
-      </w:r>
-    </w:p>
-    <w:p>
-      <w:pPr>
-        <w:rPr>
-          <w:rFonts w:ascii="Times New Roman" w:hAnsi="Times New Roman" w:cs="Times New Roman"/>
-          <w:sz w:val="20"/>
-          <w:szCs w:val="20"/>
-        </w:rPr>
-      </w:pPr>
-      <w:r>
-        <w:rPr>
-          <w:rFonts w:ascii="Times New Roman" w:hAnsi="Times New Roman" w:cs="Times New Roman"/>
-          <w:sz w:val="20"/>
-          <w:szCs w:val="20"/>
-        </w:rPr>
-        <w:t xml:space="preserve">        &lt;/validateCJK&gt;</w:t>
-      </w:r>
-    </w:p>
-    <w:p>
-      <w:pPr>
-        <w:rPr>
-          <w:rFonts w:ascii="Times New Roman" w:hAnsi="Times New Roman" w:cs="Times New Roman"/>
-          <w:sz w:val="20"/>
-          <w:szCs w:val="20"/>
-        </w:rPr>
-      </w:pPr>
-      <w:r>
-        <w:rPr>
-          <w:rFonts w:ascii="Times New Roman" w:hAnsi="Times New Roman" w:cs="Times New Roman"/>
-          <w:sz w:val="20"/>
-          <w:szCs w:val="20"/>
-        </w:rPr>
-        <w:t xml:space="preserve">        &lt;template&gt;</w:t>
-      </w:r>
-    </w:p>
-    <w:p>
-      <w:pPr>
-        <w:rPr>
-          <w:rFonts w:ascii="Times New Roman" w:hAnsi="Times New Roman" w:cs="Times New Roman"/>
-          <w:sz w:val="20"/>
-          <w:szCs w:val="20"/>
-        </w:rPr>
-      </w:pPr>
-      <w:r>
-        <w:rPr>
-          <w:rFonts w:ascii="Times New Roman" w:hAnsi="Times New Roman" w:cs="Times New Roman"/>
-          <w:sz w:val="20"/>
-          <w:szCs w:val="20"/>
-        </w:rPr>
-        <w:t xml:space="preserve">            &lt;content&gt;307&lt;/content&gt;            </w:t>
-      </w:r>
-      <w:r>
-        <w:rPr>
-          <w:rFonts w:ascii="Times New Roman" w:hAnsi="Times New Roman" w:cs="Times New Roman"/>
-          <w:color w:val="FF0000"/>
-          <w:sz w:val="20"/>
-          <w:szCs w:val="20"/>
-        </w:rPr>
-        <w:t>&lt;!-- component input must start with pattern value --&gt;</w:t>
-      </w:r>
-    </w:p>
-    <w:p>
-      <w:pPr>
-        <w:rPr>
-          <w:rFonts w:ascii="Times New Roman" w:hAnsi="Times New Roman" w:cs="Times New Roman"/>
-          <w:sz w:val="20"/>
-          <w:szCs w:val="20"/>
-        </w:rPr>
-      </w:pPr>
-      <w:r>
-        <w:rPr>
-          <w:rFonts w:ascii="Times New Roman" w:hAnsi="Times New Roman" w:cs="Times New Roman"/>
-          <w:sz w:val="20"/>
-          <w:szCs w:val="20"/>
-        </w:rPr>
-        <w:t xml:space="preserve">            &lt;pattern&gt;6222&lt;/pattern&gt;</w:t>
-      </w:r>
-    </w:p>
-    <w:p>
-      <w:pPr>
-        <w:rPr>
-          <w:rFonts w:ascii="Times New Roman" w:hAnsi="Times New Roman" w:cs="Times New Roman"/>
-          <w:sz w:val="20"/>
-          <w:szCs w:val="20"/>
-        </w:rPr>
-      </w:pPr>
-      <w:r>
-        <w:rPr>
-          <w:rFonts w:ascii="Times New Roman" w:hAnsi="Times New Roman" w:cs="Times New Roman" w:hint="eastAsia"/>
-          <w:sz w:val="20"/>
-          <w:szCs w:val="20"/>
-        </w:rPr>
-        <w:t xml:space="preserve">            &lt;errMsg&gt;</w:t>
-      </w:r>
-      <w:r>
-        <w:rPr>
-          <w:rFonts w:ascii="Times New Roman" w:hAnsi="Times New Roman" w:cs="Times New Roman" w:hint="eastAsia"/>
-          <w:sz w:val="20"/>
-          <w:szCs w:val="20"/>
-        </w:rPr>
-        <w:t>当前使用非本行发行卡片，请使用本行卡</w:t>
-      </w:r>
-      <w:r>
-        <w:rPr>
-          <w:rFonts w:ascii="Times New Roman" w:hAnsi="Times New Roman" w:cs="Times New Roman" w:hint="eastAsia"/>
-          <w:sz w:val="20"/>
-          <w:szCs w:val="20"/>
-        </w:rPr>
-        <w:t>&lt;/errMsg&gt;</w:t>
-      </w:r>
-    </w:p>
-    <w:p>
-      <w:pPr>
-        <w:rPr>
-          <w:rFonts w:ascii="Times New Roman" w:hAnsi="Times New Roman" w:cs="Times New Roman"/>
-          <w:sz w:val="20"/>
-          <w:szCs w:val="20"/>
-        </w:rPr>
-      </w:pPr>
-      <w:r>
-        <w:rPr>
-          <w:rFonts w:ascii="Times New Roman" w:hAnsi="Times New Roman" w:cs="Times New Roman"/>
-          <w:sz w:val="20"/>
-          <w:szCs w:val="20"/>
-        </w:rPr>
-        <w:t xml:space="preserve">        &lt;/template&gt;</w:t>
-      </w:r>
-    </w:p>
-    <w:p>
-      <w:pPr>
-        <w:rPr>
-          <w:rFonts w:ascii="Times New Roman" w:hAnsi="Times New Roman" w:cs="Times New Roman"/>
-          <w:sz w:val="20"/>
-          <w:szCs w:val="20"/>
-        </w:rPr>
-      </w:pPr>
-      <w:r>
-        <w:rPr>
-          <w:rFonts w:ascii="Times New Roman" w:hAnsi="Times New Roman" w:cs="Times New Roman"/>
-          <w:sz w:val="20"/>
-          <w:szCs w:val="20"/>
-        </w:rPr>
-        <w:t xml:space="preserve">        &lt;equal&gt;</w:t>
-      </w:r>
-    </w:p>
-    <w:p>
-      <w:pPr>
-        <w:rPr>
-          <w:rFonts w:ascii="Times New Roman" w:hAnsi="Times New Roman" w:cs="Times New Roman"/>
-          <w:sz w:val="20"/>
-          <w:szCs w:val="20"/>
-        </w:rPr>
-      </w:pPr>
-      <w:r>
-        <w:rPr>
-          <w:rFonts w:ascii="Times New Roman" w:hAnsi="Times New Roman" w:cs="Times New Roman"/>
-          <w:sz w:val="20"/>
-          <w:szCs w:val="20"/>
-        </w:rPr>
-        <w:t xml:space="preserve">            &lt;conditions&gt;333,334&lt;/conditions&gt;            </w:t>
-      </w:r>
-      <w:r>
-        <w:rPr>
-          <w:rFonts w:ascii="Times New Roman" w:hAnsi="Times New Roman" w:cs="Times New Roman"/>
-          <w:color w:val="FF0000"/>
-          <w:sz w:val="20"/>
-          <w:szCs w:val="20"/>
-        </w:rPr>
-        <w:t>&lt;!-- components input must be equal --&gt;</w:t>
-      </w:r>
-    </w:p>
-    <w:p>
-      <w:pPr>
-        <w:rPr>
-          <w:rFonts w:ascii="Times New Roman" w:hAnsi="Times New Roman" w:cs="Times New Roman"/>
-          <w:sz w:val="20"/>
-          <w:szCs w:val="20"/>
-        </w:rPr>
-      </w:pPr>
-      <w:r>
-        <w:rPr>
-          <w:rFonts w:ascii="Times New Roman" w:hAnsi="Times New Roman" w:cs="Times New Roman" w:hint="eastAsia"/>
-          <w:sz w:val="20"/>
-          <w:szCs w:val="20"/>
-        </w:rPr>
-        <w:t xml:space="preserve">            &lt;errMsg&gt;</w:t>
-      </w:r>
-      <w:r>
-        <w:rPr>
-          <w:rFonts w:ascii="Times New Roman" w:hAnsi="Times New Roman" w:cs="Times New Roman" w:hint="eastAsia"/>
-          <w:sz w:val="20"/>
-          <w:szCs w:val="20"/>
-        </w:rPr>
-        <w:t>两次输入的密码不一致</w:t>
-      </w:r>
-      <w:r>
-        <w:rPr>
-          <w:rFonts w:ascii="Times New Roman" w:hAnsi="Times New Roman" w:cs="Times New Roman" w:hint="eastAsia"/>
-          <w:sz w:val="20"/>
-          <w:szCs w:val="20"/>
-        </w:rPr>
-        <w:t>,</w:t>
-      </w:r>
-      <w:r>
-        <w:rPr>
-          <w:rFonts w:ascii="Times New Roman" w:hAnsi="Times New Roman" w:cs="Times New Roman" w:hint="eastAsia"/>
-          <w:sz w:val="20"/>
-          <w:szCs w:val="20"/>
-        </w:rPr>
-        <w:t>请重新输入</w:t>
-      </w:r>
-      <w:r>
-        <w:rPr>
-          <w:rFonts w:ascii="Times New Roman" w:hAnsi="Times New Roman" w:cs="Times New Roman" w:hint="eastAsia"/>
-          <w:sz w:val="20"/>
-          <w:szCs w:val="20"/>
-        </w:rPr>
-        <w:t>&lt;/errMsg&gt;</w:t>
-      </w:r>
-    </w:p>
-    <w:p>
-      <w:pPr>
-        <w:rPr>
-          <w:rFonts w:ascii="Times New Roman" w:hAnsi="Times New Roman" w:cs="Times New Roman"/>
-          <w:sz w:val="20"/>
-          <w:szCs w:val="20"/>
-        </w:rPr>
-      </w:pPr>
-      <w:r>
-        <w:rPr>
-          <w:rFonts w:ascii="Times New Roman" w:hAnsi="Times New Roman" w:cs="Times New Roman"/>
-          <w:sz w:val="20"/>
-          <w:szCs w:val="20"/>
-        </w:rPr>
-        <w:t xml:space="preserve">        &lt;/equal&gt;</w:t>
-      </w:r>
-    </w:p>
-    <w:p>
-      <w:pPr>
-        <w:rPr>
-          <w:rFonts w:ascii="Times New Roman" w:hAnsi="Times New Roman" w:cs="Times New Roman"/>
-          <w:sz w:val="20"/>
-          <w:szCs w:val="20"/>
-        </w:rPr>
-      </w:pPr>
-      <w:r>
-        <w:rPr>
-          <w:rFonts w:ascii="Times New Roman" w:hAnsi="Times New Roman" w:cs="Times New Roman"/>
-          <w:sz w:val="20"/>
-          <w:szCs w:val="20"/>
-        </w:rPr>
         <w:t xml:space="preserve">        &lt;notEqual&gt;            </w:t>
       </w:r>
       <w:r>
@@ -25223,7 +25314,6 @@
           <w:sz w:val="20"/>
           <w:szCs w:val="20"/>
         </w:rPr>
-        <w:lastRenderedPageBreak/>
         <w:t xml:space="preserve">            &lt;more&gt;304&lt;/more&gt;</w:t>
       </w:r>
     </w:p>
@@ -25638,14 +25728,14 @@
           <w:rFonts w:ascii="Times New Roman" w:hAnsi="Times New Roman" w:cs="Times New Roman"/>
         </w:rPr>
       </w:pPr>
-      <w:bookmarkStart w:id="49" w:name="_Toc437802393"/>
+      <w:bookmarkStart w:id="50" w:name="_Toc437802393"/>
       <w:r>
         <w:rPr>
           <w:rFonts w:ascii="Times New Roman" w:hAnsi="Times New Roman" w:cs="Times New Roman"/>
         </w:rPr>
         <w:t>insertICardAction</w:t>
       </w:r>
-      <w:bookmarkEnd w:id="49"/>
+      <w:bookmarkEnd w:id="50"/>
     </w:p>
     <w:p>
       <w:pPr>
@@ -26701,8 +26791,6 @@
         </w:rPr>
         <w:t>, allow to jump over next page370</w:t>
       </w:r>
-      <w:bookmarkStart w:id="50" w:name="_GoBack"/>
-      <w:bookmarkEnd w:id="50"/>
       <w:r>
         <w:rPr>
           <w:rFonts w:ascii="Times New Roman" w:hAnsi="Times New Roman" w:cs="Times New Roman"/>
@@ -34516,7 +34604,7 @@
 </file>
 
 <file path=customXml/itemProps1.xml><?xml version="1.0" encoding="utf-8"?>
-<ds:datastoreItem xmlns:ds="http://schemas.openxmlformats.org/officeDocument/2006/customXml" ds:itemID="{4ED2B5E3-03E5-9A4A-B023-7F388781A652}">
+<ds:datastoreItem xmlns:ds="http://schemas.openxmlformats.org/officeDocument/2006/customXml" ds:itemID="{80D8AD16-8739-2E47-876A-13E371541627}">
   <ds:schemaRefs>
     <ds:schemaRef ds:uri="http://schemas.openxmlformats.org/officeDocument/2006/bibliography"/>
   </ds:schemaRefs>

</xml_diff>

<commit_message>
update guozhen project config
1.add transactional message configuration
2.update config document
</commit_message>
<xml_diff>
--- a/xml-UI/document/How to config UI.docx
+++ b/xml-UI/document/How to config UI.docx
@@ -109,6 +109,8 @@
         </w:rPr>
       </w:pPr>
     </w:p>
+    <w:bookmarkStart w:id="2" w:name="_GoBack"/>
+    <w:bookmarkEnd w:id="2"/>
     <w:p>
       <w:pPr>
         <w:pStyle w:val="TOC2"/>
@@ -119,8 +121,6 @@
         <w:rPr>
           <w:rFonts w:asciiTheme="minorHAnsi" w:eastAsiaTheme="minorEastAsia" w:hAnsiTheme="minorHAnsi"/>
           <w:noProof/>
-          <w:kern w:val="2"/>
-          <w:sz w:val="21"/>
         </w:rPr>
       </w:pPr>
       <w:r>
@@ -141,7 +141,7 @@
         </w:rPr>
         <w:fldChar w:fldCharType="separate"/>
       </w:r>
-      <w:hyperlink w:anchor="_Toc437802362" w:history="1">
+      <w:hyperlink w:anchor="_Toc445210563" w:history="1">
         <w:r>
           <w:rPr>
             <w:rStyle w:val="Hyperlink"/>
@@ -169,7 +169,7 @@
             <w:noProof/>
             <w:webHidden/>
           </w:rPr>
-          <w:instrText xml:space="preserve"> PAGEREF _Toc437802362 \h </w:instrText>
+          <w:instrText xml:space="preserve"> PAGEREF _Toc445210563 \h </w:instrText>
         </w:r>
         <w:r>
           <w:rPr>
@@ -204,18 +204,16 @@
       <w:pPr>
         <w:pStyle w:val="TOC3"/>
         <w:tabs>
-          <w:tab w:val="left" w:pos="1260"/>
+          <w:tab w:val="left" w:pos="1680"/>
           <w:tab w:val="right" w:leader="dot" w:pos="8296"/>
         </w:tabs>
         <w:ind w:left="880"/>
         <w:rPr>
           <w:rFonts w:asciiTheme="minorHAnsi" w:eastAsiaTheme="minorEastAsia" w:hAnsiTheme="minorHAnsi"/>
           <w:noProof/>
-          <w:kern w:val="2"/>
-          <w:sz w:val="21"/>
-        </w:rPr>
-      </w:pPr>
-      <w:hyperlink w:anchor="_Toc437802363" w:history="1">
+        </w:rPr>
+      </w:pPr>
+      <w:hyperlink w:anchor="_Toc445210564" w:history="1">
         <w:r>
           <w:rPr>
             <w:rStyle w:val="Hyperlink"/>
@@ -228,8 +226,6 @@
           <w:rPr>
             <w:rFonts w:asciiTheme="minorHAnsi" w:eastAsiaTheme="minorEastAsia" w:hAnsiTheme="minorHAnsi"/>
             <w:noProof/>
-            <w:kern w:val="2"/>
-            <w:sz w:val="21"/>
           </w:rPr>
           <w:tab/>
         </w:r>
@@ -260,7 +256,7 @@
             <w:noProof/>
             <w:webHidden/>
           </w:rPr>
-          <w:instrText xml:space="preserve"> PAGEREF _Toc437802363 \h </w:instrText>
+          <w:instrText xml:space="preserve"> PAGEREF _Toc445210564 \h </w:instrText>
         </w:r>
         <w:r>
           <w:rPr>
@@ -295,18 +291,16 @@
       <w:pPr>
         <w:pStyle w:val="TOC3"/>
         <w:tabs>
-          <w:tab w:val="left" w:pos="1260"/>
+          <w:tab w:val="left" w:pos="1680"/>
           <w:tab w:val="right" w:leader="dot" w:pos="8296"/>
         </w:tabs>
         <w:ind w:left="880"/>
         <w:rPr>
           <w:rFonts w:asciiTheme="minorHAnsi" w:eastAsiaTheme="minorEastAsia" w:hAnsiTheme="minorHAnsi"/>
           <w:noProof/>
-          <w:kern w:val="2"/>
-          <w:sz w:val="21"/>
-        </w:rPr>
-      </w:pPr>
-      <w:hyperlink w:anchor="_Toc437802364" w:history="1">
+        </w:rPr>
+      </w:pPr>
+      <w:hyperlink w:anchor="_Toc445210565" w:history="1">
         <w:r>
           <w:rPr>
             <w:rStyle w:val="Hyperlink"/>
@@ -319,8 +313,6 @@
           <w:rPr>
             <w:rFonts w:asciiTheme="minorHAnsi" w:eastAsiaTheme="minorEastAsia" w:hAnsiTheme="minorHAnsi"/>
             <w:noProof/>
-            <w:kern w:val="2"/>
-            <w:sz w:val="21"/>
           </w:rPr>
           <w:tab/>
         </w:r>
@@ -351,7 +343,7 @@
             <w:noProof/>
             <w:webHidden/>
           </w:rPr>
-          <w:instrText xml:space="preserve"> PAGEREF _Toc437802364 \h </w:instrText>
+          <w:instrText xml:space="preserve"> PAGEREF _Toc445210565 \h </w:instrText>
         </w:r>
         <w:r>
           <w:rPr>
@@ -386,18 +378,16 @@
       <w:pPr>
         <w:pStyle w:val="TOC3"/>
         <w:tabs>
-          <w:tab w:val="left" w:pos="1260"/>
+          <w:tab w:val="left" w:pos="1680"/>
           <w:tab w:val="right" w:leader="dot" w:pos="8296"/>
         </w:tabs>
         <w:ind w:left="880"/>
         <w:rPr>
           <w:rFonts w:asciiTheme="minorHAnsi" w:eastAsiaTheme="minorEastAsia" w:hAnsiTheme="minorHAnsi"/>
           <w:noProof/>
-          <w:kern w:val="2"/>
-          <w:sz w:val="21"/>
-        </w:rPr>
-      </w:pPr>
-      <w:hyperlink w:anchor="_Toc437802365" w:history="1">
+        </w:rPr>
+      </w:pPr>
+      <w:hyperlink w:anchor="_Toc445210566" w:history="1">
         <w:r>
           <w:rPr>
             <w:rStyle w:val="Hyperlink"/>
@@ -410,8 +400,6 @@
           <w:rPr>
             <w:rFonts w:asciiTheme="minorHAnsi" w:eastAsiaTheme="minorEastAsia" w:hAnsiTheme="minorHAnsi"/>
             <w:noProof/>
-            <w:kern w:val="2"/>
-            <w:sz w:val="21"/>
           </w:rPr>
           <w:tab/>
         </w:r>
@@ -442,7 +430,7 @@
             <w:noProof/>
             <w:webHidden/>
           </w:rPr>
-          <w:instrText xml:space="preserve"> PAGEREF _Toc437802365 \h </w:instrText>
+          <w:instrText xml:space="preserve"> PAGEREF _Toc445210566 \h </w:instrText>
         </w:r>
         <w:r>
           <w:rPr>
@@ -477,18 +465,16 @@
       <w:pPr>
         <w:pStyle w:val="TOC4"/>
         <w:tabs>
-          <w:tab w:val="left" w:pos="1680"/>
+          <w:tab w:val="left" w:pos="1760"/>
           <w:tab w:val="right" w:leader="dot" w:pos="8296"/>
         </w:tabs>
         <w:ind w:left="1320"/>
         <w:rPr>
           <w:rFonts w:asciiTheme="minorHAnsi" w:eastAsiaTheme="minorEastAsia" w:hAnsiTheme="minorHAnsi"/>
           <w:noProof/>
-          <w:kern w:val="2"/>
-          <w:sz w:val="21"/>
-        </w:rPr>
-      </w:pPr>
-      <w:hyperlink w:anchor="_Toc437802366" w:history="1">
+        </w:rPr>
+      </w:pPr>
+      <w:hyperlink w:anchor="_Toc445210567" w:history="1">
         <w:r>
           <w:rPr>
             <w:rStyle w:val="Hyperlink"/>
@@ -501,8 +487,6 @@
           <w:rPr>
             <w:rFonts w:asciiTheme="minorHAnsi" w:eastAsiaTheme="minorEastAsia" w:hAnsiTheme="minorHAnsi"/>
             <w:noProof/>
-            <w:kern w:val="2"/>
-            <w:sz w:val="21"/>
           </w:rPr>
           <w:tab/>
         </w:r>
@@ -533,7 +517,7 @@
             <w:noProof/>
             <w:webHidden/>
           </w:rPr>
-          <w:instrText xml:space="preserve"> PAGEREF _Toc437802366 \h </w:instrText>
+          <w:instrText xml:space="preserve"> PAGEREF _Toc445210567 \h </w:instrText>
         </w:r>
         <w:r>
           <w:rPr>
@@ -568,18 +552,16 @@
       <w:pPr>
         <w:pStyle w:val="TOC4"/>
         <w:tabs>
-          <w:tab w:val="left" w:pos="1680"/>
+          <w:tab w:val="left" w:pos="1760"/>
           <w:tab w:val="right" w:leader="dot" w:pos="8296"/>
         </w:tabs>
         <w:ind w:left="1320"/>
         <w:rPr>
           <w:rFonts w:asciiTheme="minorHAnsi" w:eastAsiaTheme="minorEastAsia" w:hAnsiTheme="minorHAnsi"/>
           <w:noProof/>
-          <w:kern w:val="2"/>
-          <w:sz w:val="21"/>
-        </w:rPr>
-      </w:pPr>
-      <w:hyperlink w:anchor="_Toc437802367" w:history="1">
+        </w:rPr>
+      </w:pPr>
+      <w:hyperlink w:anchor="_Toc445210568" w:history="1">
         <w:r>
           <w:rPr>
             <w:rStyle w:val="Hyperlink"/>
@@ -592,8 +574,6 @@
           <w:rPr>
             <w:rFonts w:asciiTheme="minorHAnsi" w:eastAsiaTheme="minorEastAsia" w:hAnsiTheme="minorHAnsi"/>
             <w:noProof/>
-            <w:kern w:val="2"/>
-            <w:sz w:val="21"/>
           </w:rPr>
           <w:tab/>
         </w:r>
@@ -624,7 +604,7 @@
             <w:noProof/>
             <w:webHidden/>
           </w:rPr>
-          <w:instrText xml:space="preserve"> PAGEREF _Toc437802367 \h </w:instrText>
+          <w:instrText xml:space="preserve"> PAGEREF _Toc445210568 \h </w:instrText>
         </w:r>
         <w:r>
           <w:rPr>
@@ -659,18 +639,16 @@
       <w:pPr>
         <w:pStyle w:val="TOC4"/>
         <w:tabs>
-          <w:tab w:val="left" w:pos="1680"/>
+          <w:tab w:val="left" w:pos="1760"/>
           <w:tab w:val="right" w:leader="dot" w:pos="8296"/>
         </w:tabs>
         <w:ind w:left="1320"/>
         <w:rPr>
           <w:rFonts w:asciiTheme="minorHAnsi" w:eastAsiaTheme="minorEastAsia" w:hAnsiTheme="minorHAnsi"/>
           <w:noProof/>
-          <w:kern w:val="2"/>
-          <w:sz w:val="21"/>
-        </w:rPr>
-      </w:pPr>
-      <w:hyperlink w:anchor="_Toc437802368" w:history="1">
+        </w:rPr>
+      </w:pPr>
+      <w:hyperlink w:anchor="_Toc445210569" w:history="1">
         <w:r>
           <w:rPr>
             <w:rStyle w:val="Hyperlink"/>
@@ -683,8 +661,6 @@
           <w:rPr>
             <w:rFonts w:asciiTheme="minorHAnsi" w:eastAsiaTheme="minorEastAsia" w:hAnsiTheme="minorHAnsi"/>
             <w:noProof/>
-            <w:kern w:val="2"/>
-            <w:sz w:val="21"/>
           </w:rPr>
           <w:tab/>
         </w:r>
@@ -715,7 +691,7 @@
             <w:noProof/>
             <w:webHidden/>
           </w:rPr>
-          <w:instrText xml:space="preserve"> PAGEREF _Toc437802368 \h </w:instrText>
+          <w:instrText xml:space="preserve"> PAGEREF _Toc445210569 \h </w:instrText>
         </w:r>
         <w:r>
           <w:rPr>
@@ -750,18 +726,16 @@
       <w:pPr>
         <w:pStyle w:val="TOC4"/>
         <w:tabs>
-          <w:tab w:val="left" w:pos="1680"/>
+          <w:tab w:val="left" w:pos="1760"/>
           <w:tab w:val="right" w:leader="dot" w:pos="8296"/>
         </w:tabs>
         <w:ind w:left="1320"/>
         <w:rPr>
           <w:rFonts w:asciiTheme="minorHAnsi" w:eastAsiaTheme="minorEastAsia" w:hAnsiTheme="minorHAnsi"/>
           <w:noProof/>
-          <w:kern w:val="2"/>
-          <w:sz w:val="21"/>
-        </w:rPr>
-      </w:pPr>
-      <w:hyperlink w:anchor="_Toc437802369" w:history="1">
+        </w:rPr>
+      </w:pPr>
+      <w:hyperlink w:anchor="_Toc445210570" w:history="1">
         <w:r>
           <w:rPr>
             <w:rStyle w:val="Hyperlink"/>
@@ -774,8 +748,6 @@
           <w:rPr>
             <w:rFonts w:asciiTheme="minorHAnsi" w:eastAsiaTheme="minorEastAsia" w:hAnsiTheme="minorHAnsi"/>
             <w:noProof/>
-            <w:kern w:val="2"/>
-            <w:sz w:val="21"/>
           </w:rPr>
           <w:tab/>
         </w:r>
@@ -806,7 +778,7 @@
             <w:noProof/>
             <w:webHidden/>
           </w:rPr>
-          <w:instrText xml:space="preserve"> PAGEREF _Toc437802369 \h </w:instrText>
+          <w:instrText xml:space="preserve"> PAGEREF _Toc445210570 \h </w:instrText>
         </w:r>
         <w:r>
           <w:rPr>
@@ -841,18 +813,16 @@
       <w:pPr>
         <w:pStyle w:val="TOC4"/>
         <w:tabs>
-          <w:tab w:val="left" w:pos="1680"/>
+          <w:tab w:val="left" w:pos="1760"/>
           <w:tab w:val="right" w:leader="dot" w:pos="8296"/>
         </w:tabs>
         <w:ind w:left="1320"/>
         <w:rPr>
           <w:rFonts w:asciiTheme="minorHAnsi" w:eastAsiaTheme="minorEastAsia" w:hAnsiTheme="minorHAnsi"/>
           <w:noProof/>
-          <w:kern w:val="2"/>
-          <w:sz w:val="21"/>
-        </w:rPr>
-      </w:pPr>
-      <w:hyperlink w:anchor="_Toc437802370" w:history="1">
+        </w:rPr>
+      </w:pPr>
+      <w:hyperlink w:anchor="_Toc445210571" w:history="1">
         <w:r>
           <w:rPr>
             <w:rStyle w:val="Hyperlink"/>
@@ -865,8 +835,6 @@
           <w:rPr>
             <w:rFonts w:asciiTheme="minorHAnsi" w:eastAsiaTheme="minorEastAsia" w:hAnsiTheme="minorHAnsi"/>
             <w:noProof/>
-            <w:kern w:val="2"/>
-            <w:sz w:val="21"/>
           </w:rPr>
           <w:tab/>
         </w:r>
@@ -897,7 +865,7 @@
             <w:noProof/>
             <w:webHidden/>
           </w:rPr>
-          <w:instrText xml:space="preserve"> PAGEREF _Toc437802370 \h </w:instrText>
+          <w:instrText xml:space="preserve"> PAGEREF _Toc445210571 \h </w:instrText>
         </w:r>
         <w:r>
           <w:rPr>
@@ -932,18 +900,16 @@
       <w:pPr>
         <w:pStyle w:val="TOC4"/>
         <w:tabs>
-          <w:tab w:val="left" w:pos="1680"/>
+          <w:tab w:val="left" w:pos="1760"/>
           <w:tab w:val="right" w:leader="dot" w:pos="8296"/>
         </w:tabs>
         <w:ind w:left="1320"/>
         <w:rPr>
           <w:rFonts w:asciiTheme="minorHAnsi" w:eastAsiaTheme="minorEastAsia" w:hAnsiTheme="minorHAnsi"/>
           <w:noProof/>
-          <w:kern w:val="2"/>
-          <w:sz w:val="21"/>
-        </w:rPr>
-      </w:pPr>
-      <w:hyperlink w:anchor="_Toc437802371" w:history="1">
+        </w:rPr>
+      </w:pPr>
+      <w:hyperlink w:anchor="_Toc445210572" w:history="1">
         <w:r>
           <w:rPr>
             <w:rStyle w:val="Hyperlink"/>
@@ -956,8 +922,6 @@
           <w:rPr>
             <w:rFonts w:asciiTheme="minorHAnsi" w:eastAsiaTheme="minorEastAsia" w:hAnsiTheme="minorHAnsi"/>
             <w:noProof/>
-            <w:kern w:val="2"/>
-            <w:sz w:val="21"/>
           </w:rPr>
           <w:tab/>
         </w:r>
@@ -988,7 +952,7 @@
             <w:noProof/>
             <w:webHidden/>
           </w:rPr>
-          <w:instrText xml:space="preserve"> PAGEREF _Toc437802371 \h </w:instrText>
+          <w:instrText xml:space="preserve"> PAGEREF _Toc445210572 \h </w:instrText>
         </w:r>
         <w:r>
           <w:rPr>
@@ -1023,18 +987,16 @@
       <w:pPr>
         <w:pStyle w:val="TOC4"/>
         <w:tabs>
-          <w:tab w:val="left" w:pos="1680"/>
+          <w:tab w:val="left" w:pos="1760"/>
           <w:tab w:val="right" w:leader="dot" w:pos="8296"/>
         </w:tabs>
         <w:ind w:left="1320"/>
         <w:rPr>
           <w:rFonts w:asciiTheme="minorHAnsi" w:eastAsiaTheme="minorEastAsia" w:hAnsiTheme="minorHAnsi"/>
           <w:noProof/>
-          <w:kern w:val="2"/>
-          <w:sz w:val="21"/>
-        </w:rPr>
-      </w:pPr>
-      <w:hyperlink w:anchor="_Toc437802372" w:history="1">
+        </w:rPr>
+      </w:pPr>
+      <w:hyperlink w:anchor="_Toc445210573" w:history="1">
         <w:r>
           <w:rPr>
             <w:rStyle w:val="Hyperlink"/>
@@ -1047,8 +1009,6 @@
           <w:rPr>
             <w:rFonts w:asciiTheme="minorHAnsi" w:eastAsiaTheme="minorEastAsia" w:hAnsiTheme="minorHAnsi"/>
             <w:noProof/>
-            <w:kern w:val="2"/>
-            <w:sz w:val="21"/>
           </w:rPr>
           <w:tab/>
         </w:r>
@@ -1079,7 +1039,7 @@
             <w:noProof/>
             <w:webHidden/>
           </w:rPr>
-          <w:instrText xml:space="preserve"> PAGEREF _Toc437802372 \h </w:instrText>
+          <w:instrText xml:space="preserve"> PAGEREF _Toc445210573 \h </w:instrText>
         </w:r>
         <w:r>
           <w:rPr>
@@ -1114,18 +1074,16 @@
       <w:pPr>
         <w:pStyle w:val="TOC4"/>
         <w:tabs>
-          <w:tab w:val="left" w:pos="1680"/>
+          <w:tab w:val="left" w:pos="1760"/>
           <w:tab w:val="right" w:leader="dot" w:pos="8296"/>
         </w:tabs>
         <w:ind w:left="1320"/>
         <w:rPr>
           <w:rFonts w:asciiTheme="minorHAnsi" w:eastAsiaTheme="minorEastAsia" w:hAnsiTheme="minorHAnsi"/>
           <w:noProof/>
-          <w:kern w:val="2"/>
-          <w:sz w:val="21"/>
-        </w:rPr>
-      </w:pPr>
-      <w:hyperlink w:anchor="_Toc437802373" w:history="1">
+        </w:rPr>
+      </w:pPr>
+      <w:hyperlink w:anchor="_Toc445210574" w:history="1">
         <w:r>
           <w:rPr>
             <w:rStyle w:val="Hyperlink"/>
@@ -1138,8 +1096,6 @@
           <w:rPr>
             <w:rFonts w:asciiTheme="minorHAnsi" w:eastAsiaTheme="minorEastAsia" w:hAnsiTheme="minorHAnsi"/>
             <w:noProof/>
-            <w:kern w:val="2"/>
-            <w:sz w:val="21"/>
           </w:rPr>
           <w:tab/>
         </w:r>
@@ -1170,7 +1126,7 @@
             <w:noProof/>
             <w:webHidden/>
           </w:rPr>
-          <w:instrText xml:space="preserve"> PAGEREF _Toc437802373 \h </w:instrText>
+          <w:instrText xml:space="preserve"> PAGEREF _Toc445210574 \h </w:instrText>
         </w:r>
         <w:r>
           <w:rPr>
@@ -1205,18 +1161,16 @@
       <w:pPr>
         <w:pStyle w:val="TOC4"/>
         <w:tabs>
-          <w:tab w:val="left" w:pos="1680"/>
+          <w:tab w:val="left" w:pos="1760"/>
           <w:tab w:val="right" w:leader="dot" w:pos="8296"/>
         </w:tabs>
         <w:ind w:left="1320"/>
         <w:rPr>
           <w:rFonts w:asciiTheme="minorHAnsi" w:eastAsiaTheme="minorEastAsia" w:hAnsiTheme="minorHAnsi"/>
           <w:noProof/>
-          <w:kern w:val="2"/>
-          <w:sz w:val="21"/>
-        </w:rPr>
-      </w:pPr>
-      <w:hyperlink w:anchor="_Toc437802374" w:history="1">
+        </w:rPr>
+      </w:pPr>
+      <w:hyperlink w:anchor="_Toc445210575" w:history="1">
         <w:r>
           <w:rPr>
             <w:rStyle w:val="Hyperlink"/>
@@ -1229,8 +1183,6 @@
           <w:rPr>
             <w:rFonts w:asciiTheme="minorHAnsi" w:eastAsiaTheme="minorEastAsia" w:hAnsiTheme="minorHAnsi"/>
             <w:noProof/>
-            <w:kern w:val="2"/>
-            <w:sz w:val="21"/>
           </w:rPr>
           <w:tab/>
         </w:r>
@@ -1261,7 +1213,7 @@
             <w:noProof/>
             <w:webHidden/>
           </w:rPr>
-          <w:instrText xml:space="preserve"> PAGEREF _Toc437802374 \h </w:instrText>
+          <w:instrText xml:space="preserve"> PAGEREF _Toc445210575 \h </w:instrText>
         </w:r>
         <w:r>
           <w:rPr>
@@ -1296,18 +1248,16 @@
       <w:pPr>
         <w:pStyle w:val="TOC3"/>
         <w:tabs>
-          <w:tab w:val="left" w:pos="1260"/>
+          <w:tab w:val="left" w:pos="1680"/>
           <w:tab w:val="right" w:leader="dot" w:pos="8296"/>
         </w:tabs>
         <w:ind w:left="880"/>
         <w:rPr>
           <w:rFonts w:asciiTheme="minorHAnsi" w:eastAsiaTheme="minorEastAsia" w:hAnsiTheme="minorHAnsi"/>
           <w:noProof/>
-          <w:kern w:val="2"/>
-          <w:sz w:val="21"/>
-        </w:rPr>
-      </w:pPr>
-      <w:hyperlink w:anchor="_Toc437802375" w:history="1">
+        </w:rPr>
+      </w:pPr>
+      <w:hyperlink w:anchor="_Toc445210576" w:history="1">
         <w:r>
           <w:rPr>
             <w:rStyle w:val="Hyperlink"/>
@@ -1320,8 +1270,6 @@
           <w:rPr>
             <w:rFonts w:asciiTheme="minorHAnsi" w:eastAsiaTheme="minorEastAsia" w:hAnsiTheme="minorHAnsi"/>
             <w:noProof/>
-            <w:kern w:val="2"/>
-            <w:sz w:val="21"/>
           </w:rPr>
           <w:tab/>
         </w:r>
@@ -1352,7 +1300,7 @@
             <w:noProof/>
             <w:webHidden/>
           </w:rPr>
-          <w:instrText xml:space="preserve"> PAGEREF _Toc437802375 \h </w:instrText>
+          <w:instrText xml:space="preserve"> PAGEREF _Toc445210576 \h </w:instrText>
         </w:r>
         <w:r>
           <w:rPr>
@@ -1387,18 +1335,16 @@
       <w:pPr>
         <w:pStyle w:val="TOC4"/>
         <w:tabs>
-          <w:tab w:val="left" w:pos="1680"/>
+          <w:tab w:val="left" w:pos="1760"/>
           <w:tab w:val="right" w:leader="dot" w:pos="8296"/>
         </w:tabs>
         <w:ind w:left="1320"/>
         <w:rPr>
           <w:rFonts w:asciiTheme="minorHAnsi" w:eastAsiaTheme="minorEastAsia" w:hAnsiTheme="minorHAnsi"/>
           <w:noProof/>
-          <w:kern w:val="2"/>
-          <w:sz w:val="21"/>
-        </w:rPr>
-      </w:pPr>
-      <w:hyperlink w:anchor="_Toc437802376" w:history="1">
+        </w:rPr>
+      </w:pPr>
+      <w:hyperlink w:anchor="_Toc445210577" w:history="1">
         <w:r>
           <w:rPr>
             <w:rStyle w:val="Hyperlink"/>
@@ -1411,8 +1357,6 @@
           <w:rPr>
             <w:rFonts w:asciiTheme="minorHAnsi" w:eastAsiaTheme="minorEastAsia" w:hAnsiTheme="minorHAnsi"/>
             <w:noProof/>
-            <w:kern w:val="2"/>
-            <w:sz w:val="21"/>
           </w:rPr>
           <w:tab/>
         </w:r>
@@ -1443,7 +1387,7 @@
             <w:noProof/>
             <w:webHidden/>
           </w:rPr>
-          <w:instrText xml:space="preserve"> PAGEREF _Toc437802376 \h </w:instrText>
+          <w:instrText xml:space="preserve"> PAGEREF _Toc445210577 \h </w:instrText>
         </w:r>
         <w:r>
           <w:rPr>
@@ -1478,18 +1422,16 @@
       <w:pPr>
         <w:pStyle w:val="TOC4"/>
         <w:tabs>
-          <w:tab w:val="left" w:pos="1680"/>
+          <w:tab w:val="left" w:pos="1760"/>
           <w:tab w:val="right" w:leader="dot" w:pos="8296"/>
         </w:tabs>
         <w:ind w:left="1320"/>
         <w:rPr>
           <w:rFonts w:asciiTheme="minorHAnsi" w:eastAsiaTheme="minorEastAsia" w:hAnsiTheme="minorHAnsi"/>
           <w:noProof/>
-          <w:kern w:val="2"/>
-          <w:sz w:val="21"/>
-        </w:rPr>
-      </w:pPr>
-      <w:hyperlink w:anchor="_Toc437802377" w:history="1">
+        </w:rPr>
+      </w:pPr>
+      <w:hyperlink w:anchor="_Toc445210578" w:history="1">
         <w:r>
           <w:rPr>
             <w:rStyle w:val="Hyperlink"/>
@@ -1502,8 +1444,6 @@
           <w:rPr>
             <w:rFonts w:asciiTheme="minorHAnsi" w:eastAsiaTheme="minorEastAsia" w:hAnsiTheme="minorHAnsi"/>
             <w:noProof/>
-            <w:kern w:val="2"/>
-            <w:sz w:val="21"/>
           </w:rPr>
           <w:tab/>
         </w:r>
@@ -1534,7 +1474,7 @@
             <w:noProof/>
             <w:webHidden/>
           </w:rPr>
-          <w:instrText xml:space="preserve"> PAGEREF _Toc437802377 \h </w:instrText>
+          <w:instrText xml:space="preserve"> PAGEREF _Toc445210578 \h </w:instrText>
         </w:r>
         <w:r>
           <w:rPr>
@@ -1569,18 +1509,16 @@
       <w:pPr>
         <w:pStyle w:val="TOC4"/>
         <w:tabs>
-          <w:tab w:val="left" w:pos="1680"/>
+          <w:tab w:val="left" w:pos="1760"/>
           <w:tab w:val="right" w:leader="dot" w:pos="8296"/>
         </w:tabs>
         <w:ind w:left="1320"/>
         <w:rPr>
           <w:rFonts w:asciiTheme="minorHAnsi" w:eastAsiaTheme="minorEastAsia" w:hAnsiTheme="minorHAnsi"/>
           <w:noProof/>
-          <w:kern w:val="2"/>
-          <w:sz w:val="21"/>
-        </w:rPr>
-      </w:pPr>
-      <w:hyperlink w:anchor="_Toc437802378" w:history="1">
+        </w:rPr>
+      </w:pPr>
+      <w:hyperlink w:anchor="_Toc445210579" w:history="1">
         <w:r>
           <w:rPr>
             <w:rStyle w:val="Hyperlink"/>
@@ -1593,8 +1531,6 @@
           <w:rPr>
             <w:rFonts w:asciiTheme="minorHAnsi" w:eastAsiaTheme="minorEastAsia" w:hAnsiTheme="minorHAnsi"/>
             <w:noProof/>
-            <w:kern w:val="2"/>
-            <w:sz w:val="21"/>
           </w:rPr>
           <w:tab/>
         </w:r>
@@ -1625,7 +1561,7 @@
             <w:noProof/>
             <w:webHidden/>
           </w:rPr>
-          <w:instrText xml:space="preserve"> PAGEREF _Toc437802378 \h </w:instrText>
+          <w:instrText xml:space="preserve"> PAGEREF _Toc445210579 \h </w:instrText>
         </w:r>
         <w:r>
           <w:rPr>
@@ -1660,18 +1596,16 @@
       <w:pPr>
         <w:pStyle w:val="TOC4"/>
         <w:tabs>
-          <w:tab w:val="left" w:pos="1680"/>
+          <w:tab w:val="left" w:pos="1760"/>
           <w:tab w:val="right" w:leader="dot" w:pos="8296"/>
         </w:tabs>
         <w:ind w:left="1320"/>
         <w:rPr>
           <w:rFonts w:asciiTheme="minorHAnsi" w:eastAsiaTheme="minorEastAsia" w:hAnsiTheme="minorHAnsi"/>
           <w:noProof/>
-          <w:kern w:val="2"/>
-          <w:sz w:val="21"/>
-        </w:rPr>
-      </w:pPr>
-      <w:hyperlink w:anchor="_Toc437802379" w:history="1">
+        </w:rPr>
+      </w:pPr>
+      <w:hyperlink w:anchor="_Toc445210580" w:history="1">
         <w:r>
           <w:rPr>
             <w:rStyle w:val="Hyperlink"/>
@@ -1684,8 +1618,6 @@
           <w:rPr>
             <w:rFonts w:asciiTheme="minorHAnsi" w:eastAsiaTheme="minorEastAsia" w:hAnsiTheme="minorHAnsi"/>
             <w:noProof/>
-            <w:kern w:val="2"/>
-            <w:sz w:val="21"/>
           </w:rPr>
           <w:tab/>
         </w:r>
@@ -1716,7 +1648,7 @@
             <w:noProof/>
             <w:webHidden/>
           </w:rPr>
-          <w:instrText xml:space="preserve"> PAGEREF _Toc437802379 \h </w:instrText>
+          <w:instrText xml:space="preserve"> PAGEREF _Toc445210580 \h </w:instrText>
         </w:r>
         <w:r>
           <w:rPr>
@@ -1751,18 +1683,16 @@
       <w:pPr>
         <w:pStyle w:val="TOC4"/>
         <w:tabs>
-          <w:tab w:val="left" w:pos="1680"/>
+          <w:tab w:val="left" w:pos="1760"/>
           <w:tab w:val="right" w:leader="dot" w:pos="8296"/>
         </w:tabs>
         <w:ind w:left="1320"/>
         <w:rPr>
           <w:rFonts w:asciiTheme="minorHAnsi" w:eastAsiaTheme="minorEastAsia" w:hAnsiTheme="minorHAnsi"/>
           <w:noProof/>
-          <w:kern w:val="2"/>
-          <w:sz w:val="21"/>
-        </w:rPr>
-      </w:pPr>
-      <w:hyperlink w:anchor="_Toc437802380" w:history="1">
+        </w:rPr>
+      </w:pPr>
+      <w:hyperlink w:anchor="_Toc445210581" w:history="1">
         <w:r>
           <w:rPr>
             <w:rStyle w:val="Hyperlink"/>
@@ -1775,8 +1705,6 @@
           <w:rPr>
             <w:rFonts w:asciiTheme="minorHAnsi" w:eastAsiaTheme="minorEastAsia" w:hAnsiTheme="minorHAnsi"/>
             <w:noProof/>
-            <w:kern w:val="2"/>
-            <w:sz w:val="21"/>
           </w:rPr>
           <w:tab/>
         </w:r>
@@ -1807,7 +1735,7 @@
             <w:noProof/>
             <w:webHidden/>
           </w:rPr>
-          <w:instrText xml:space="preserve"> PAGEREF _Toc437802380 \h </w:instrText>
+          <w:instrText xml:space="preserve"> PAGEREF _Toc445210581 \h </w:instrText>
         </w:r>
         <w:r>
           <w:rPr>
@@ -1842,18 +1770,16 @@
       <w:pPr>
         <w:pStyle w:val="TOC4"/>
         <w:tabs>
-          <w:tab w:val="left" w:pos="1680"/>
+          <w:tab w:val="left" w:pos="1760"/>
           <w:tab w:val="right" w:leader="dot" w:pos="8296"/>
         </w:tabs>
         <w:ind w:left="1320"/>
         <w:rPr>
           <w:rFonts w:asciiTheme="minorHAnsi" w:eastAsiaTheme="minorEastAsia" w:hAnsiTheme="minorHAnsi"/>
           <w:noProof/>
-          <w:kern w:val="2"/>
-          <w:sz w:val="21"/>
-        </w:rPr>
-      </w:pPr>
-      <w:hyperlink w:anchor="_Toc437802381" w:history="1">
+        </w:rPr>
+      </w:pPr>
+      <w:hyperlink w:anchor="_Toc445210582" w:history="1">
         <w:r>
           <w:rPr>
             <w:rStyle w:val="Hyperlink"/>
@@ -1866,8 +1792,6 @@
           <w:rPr>
             <w:rFonts w:asciiTheme="minorHAnsi" w:eastAsiaTheme="minorEastAsia" w:hAnsiTheme="minorHAnsi"/>
             <w:noProof/>
-            <w:kern w:val="2"/>
-            <w:sz w:val="21"/>
           </w:rPr>
           <w:tab/>
         </w:r>
@@ -1898,7 +1822,7 @@
             <w:noProof/>
             <w:webHidden/>
           </w:rPr>
-          <w:instrText xml:space="preserve"> PAGEREF _Toc437802381 \h </w:instrText>
+          <w:instrText xml:space="preserve"> PAGEREF _Toc445210582 \h </w:instrText>
         </w:r>
         <w:r>
           <w:rPr>
@@ -1933,18 +1857,16 @@
       <w:pPr>
         <w:pStyle w:val="TOC4"/>
         <w:tabs>
-          <w:tab w:val="left" w:pos="1680"/>
+          <w:tab w:val="left" w:pos="1760"/>
           <w:tab w:val="right" w:leader="dot" w:pos="8296"/>
         </w:tabs>
         <w:ind w:left="1320"/>
         <w:rPr>
           <w:rFonts w:asciiTheme="minorHAnsi" w:eastAsiaTheme="minorEastAsia" w:hAnsiTheme="minorHAnsi"/>
           <w:noProof/>
-          <w:kern w:val="2"/>
-          <w:sz w:val="21"/>
-        </w:rPr>
-      </w:pPr>
-      <w:hyperlink w:anchor="_Toc437802382" w:history="1">
+        </w:rPr>
+      </w:pPr>
+      <w:hyperlink w:anchor="_Toc445210583" w:history="1">
         <w:r>
           <w:rPr>
             <w:rStyle w:val="Hyperlink"/>
@@ -1957,8 +1879,6 @@
           <w:rPr>
             <w:rFonts w:asciiTheme="minorHAnsi" w:eastAsiaTheme="minorEastAsia" w:hAnsiTheme="minorHAnsi"/>
             <w:noProof/>
-            <w:kern w:val="2"/>
-            <w:sz w:val="21"/>
           </w:rPr>
           <w:tab/>
         </w:r>
@@ -1989,7 +1909,7 @@
             <w:noProof/>
             <w:webHidden/>
           </w:rPr>
-          <w:instrText xml:space="preserve"> PAGEREF _Toc437802382 \h </w:instrText>
+          <w:instrText xml:space="preserve"> PAGEREF _Toc445210583 \h </w:instrText>
         </w:r>
         <w:r>
           <w:rPr>
@@ -2024,18 +1944,16 @@
       <w:pPr>
         <w:pStyle w:val="TOC4"/>
         <w:tabs>
-          <w:tab w:val="left" w:pos="1680"/>
+          <w:tab w:val="left" w:pos="1760"/>
           <w:tab w:val="right" w:leader="dot" w:pos="8296"/>
         </w:tabs>
         <w:ind w:left="1320"/>
         <w:rPr>
           <w:rFonts w:asciiTheme="minorHAnsi" w:eastAsiaTheme="minorEastAsia" w:hAnsiTheme="minorHAnsi"/>
           <w:noProof/>
-          <w:kern w:val="2"/>
-          <w:sz w:val="21"/>
-        </w:rPr>
-      </w:pPr>
-      <w:hyperlink w:anchor="_Toc437802383" w:history="1">
+        </w:rPr>
+      </w:pPr>
+      <w:hyperlink w:anchor="_Toc445210584" w:history="1">
         <w:r>
           <w:rPr>
             <w:rStyle w:val="Hyperlink"/>
@@ -2048,8 +1966,6 @@
           <w:rPr>
             <w:rFonts w:asciiTheme="minorHAnsi" w:eastAsiaTheme="minorEastAsia" w:hAnsiTheme="minorHAnsi"/>
             <w:noProof/>
-            <w:kern w:val="2"/>
-            <w:sz w:val="21"/>
           </w:rPr>
           <w:tab/>
         </w:r>
@@ -2080,7 +1996,7 @@
             <w:noProof/>
             <w:webHidden/>
           </w:rPr>
-          <w:instrText xml:space="preserve"> PAGEREF _Toc437802383 \h </w:instrText>
+          <w:instrText xml:space="preserve"> PAGEREF _Toc445210584 \h </w:instrText>
         </w:r>
         <w:r>
           <w:rPr>
@@ -2115,18 +2031,16 @@
       <w:pPr>
         <w:pStyle w:val="TOC4"/>
         <w:tabs>
-          <w:tab w:val="left" w:pos="1680"/>
+          <w:tab w:val="left" w:pos="1760"/>
           <w:tab w:val="right" w:leader="dot" w:pos="8296"/>
         </w:tabs>
         <w:ind w:left="1320"/>
         <w:rPr>
           <w:rFonts w:asciiTheme="minorHAnsi" w:eastAsiaTheme="minorEastAsia" w:hAnsiTheme="minorHAnsi"/>
           <w:noProof/>
-          <w:kern w:val="2"/>
-          <w:sz w:val="21"/>
-        </w:rPr>
-      </w:pPr>
-      <w:hyperlink w:anchor="_Toc437802384" w:history="1">
+        </w:rPr>
+      </w:pPr>
+      <w:hyperlink w:anchor="_Toc445210585" w:history="1">
         <w:r>
           <w:rPr>
             <w:rStyle w:val="Hyperlink"/>
@@ -2139,8 +2053,6 @@
           <w:rPr>
             <w:rFonts w:asciiTheme="minorHAnsi" w:eastAsiaTheme="minorEastAsia" w:hAnsiTheme="minorHAnsi"/>
             <w:noProof/>
-            <w:kern w:val="2"/>
-            <w:sz w:val="21"/>
           </w:rPr>
           <w:tab/>
         </w:r>
@@ -2171,7 +2083,7 @@
             <w:noProof/>
             <w:webHidden/>
           </w:rPr>
-          <w:instrText xml:space="preserve"> PAGEREF _Toc437802384 \h </w:instrText>
+          <w:instrText xml:space="preserve"> PAGEREF _Toc445210585 \h </w:instrText>
         </w:r>
         <w:r>
           <w:rPr>
@@ -2206,18 +2118,16 @@
       <w:pPr>
         <w:pStyle w:val="TOC4"/>
         <w:tabs>
-          <w:tab w:val="left" w:pos="1680"/>
+          <w:tab w:val="left" w:pos="1760"/>
           <w:tab w:val="right" w:leader="dot" w:pos="8296"/>
         </w:tabs>
         <w:ind w:left="1320"/>
         <w:rPr>
           <w:rFonts w:asciiTheme="minorHAnsi" w:eastAsiaTheme="minorEastAsia" w:hAnsiTheme="minorHAnsi"/>
           <w:noProof/>
-          <w:kern w:val="2"/>
-          <w:sz w:val="21"/>
-        </w:rPr>
-      </w:pPr>
-      <w:hyperlink w:anchor="_Toc437802385" w:history="1">
+        </w:rPr>
+      </w:pPr>
+      <w:hyperlink w:anchor="_Toc445210586" w:history="1">
         <w:r>
           <w:rPr>
             <w:rStyle w:val="Hyperlink"/>
@@ -2230,8 +2140,6 @@
           <w:rPr>
             <w:rFonts w:asciiTheme="minorHAnsi" w:eastAsiaTheme="minorEastAsia" w:hAnsiTheme="minorHAnsi"/>
             <w:noProof/>
-            <w:kern w:val="2"/>
-            <w:sz w:val="21"/>
           </w:rPr>
           <w:tab/>
         </w:r>
@@ -2262,7 +2170,7 @@
             <w:noProof/>
             <w:webHidden/>
           </w:rPr>
-          <w:instrText xml:space="preserve"> PAGEREF _Toc437802385 \h </w:instrText>
+          <w:instrText xml:space="preserve"> PAGEREF _Toc445210586 \h </w:instrText>
         </w:r>
         <w:r>
           <w:rPr>
@@ -2297,18 +2205,16 @@
       <w:pPr>
         <w:pStyle w:val="TOC4"/>
         <w:tabs>
-          <w:tab w:val="left" w:pos="1680"/>
+          <w:tab w:val="left" w:pos="1760"/>
           <w:tab w:val="right" w:leader="dot" w:pos="8296"/>
         </w:tabs>
         <w:ind w:left="1320"/>
         <w:rPr>
           <w:rFonts w:asciiTheme="minorHAnsi" w:eastAsiaTheme="minorEastAsia" w:hAnsiTheme="minorHAnsi"/>
           <w:noProof/>
-          <w:kern w:val="2"/>
-          <w:sz w:val="21"/>
-        </w:rPr>
-      </w:pPr>
-      <w:hyperlink w:anchor="_Toc437802386" w:history="1">
+        </w:rPr>
+      </w:pPr>
+      <w:hyperlink w:anchor="_Toc445210587" w:history="1">
         <w:r>
           <w:rPr>
             <w:rStyle w:val="Hyperlink"/>
@@ -2321,8 +2227,6 @@
           <w:rPr>
             <w:rFonts w:asciiTheme="minorHAnsi" w:eastAsiaTheme="minorEastAsia" w:hAnsiTheme="minorHAnsi"/>
             <w:noProof/>
-            <w:kern w:val="2"/>
-            <w:sz w:val="21"/>
           </w:rPr>
           <w:tab/>
         </w:r>
@@ -2353,7 +2257,7 @@
             <w:noProof/>
             <w:webHidden/>
           </w:rPr>
-          <w:instrText xml:space="preserve"> PAGEREF _Toc437802386 \h </w:instrText>
+          <w:instrText xml:space="preserve"> PAGEREF _Toc445210587 \h </w:instrText>
         </w:r>
         <w:r>
           <w:rPr>
@@ -2388,18 +2292,16 @@
       <w:pPr>
         <w:pStyle w:val="TOC4"/>
         <w:tabs>
-          <w:tab w:val="left" w:pos="1680"/>
+          <w:tab w:val="left" w:pos="1760"/>
           <w:tab w:val="right" w:leader="dot" w:pos="8296"/>
         </w:tabs>
         <w:ind w:left="1320"/>
         <w:rPr>
           <w:rFonts w:asciiTheme="minorHAnsi" w:eastAsiaTheme="minorEastAsia" w:hAnsiTheme="minorHAnsi"/>
           <w:noProof/>
-          <w:kern w:val="2"/>
-          <w:sz w:val="21"/>
-        </w:rPr>
-      </w:pPr>
-      <w:hyperlink w:anchor="_Toc437802387" w:history="1">
+        </w:rPr>
+      </w:pPr>
+      <w:hyperlink w:anchor="_Toc445210588" w:history="1">
         <w:r>
           <w:rPr>
             <w:rStyle w:val="Hyperlink"/>
@@ -2412,8 +2314,6 @@
           <w:rPr>
             <w:rFonts w:asciiTheme="minorHAnsi" w:eastAsiaTheme="minorEastAsia" w:hAnsiTheme="minorHAnsi"/>
             <w:noProof/>
-            <w:kern w:val="2"/>
-            <w:sz w:val="21"/>
           </w:rPr>
           <w:tab/>
         </w:r>
@@ -2444,7 +2344,7 @@
             <w:noProof/>
             <w:webHidden/>
           </w:rPr>
-          <w:instrText xml:space="preserve"> PAGEREF _Toc437802387 \h </w:instrText>
+          <w:instrText xml:space="preserve"> PAGEREF _Toc445210588 \h </w:instrText>
         </w:r>
         <w:r>
           <w:rPr>
@@ -2479,18 +2379,16 @@
       <w:pPr>
         <w:pStyle w:val="TOC4"/>
         <w:tabs>
-          <w:tab w:val="left" w:pos="1680"/>
+          <w:tab w:val="left" w:pos="1760"/>
           <w:tab w:val="right" w:leader="dot" w:pos="8296"/>
         </w:tabs>
         <w:ind w:left="1320"/>
         <w:rPr>
           <w:rFonts w:asciiTheme="minorHAnsi" w:eastAsiaTheme="minorEastAsia" w:hAnsiTheme="minorHAnsi"/>
           <w:noProof/>
-          <w:kern w:val="2"/>
-          <w:sz w:val="21"/>
-        </w:rPr>
-      </w:pPr>
-      <w:hyperlink w:anchor="_Toc437802388" w:history="1">
+        </w:rPr>
+      </w:pPr>
+      <w:hyperlink w:anchor="_Toc445210589" w:history="1">
         <w:r>
           <w:rPr>
             <w:rStyle w:val="Hyperlink"/>
@@ -2503,8 +2401,6 @@
           <w:rPr>
             <w:rFonts w:asciiTheme="minorHAnsi" w:eastAsiaTheme="minorEastAsia" w:hAnsiTheme="minorHAnsi"/>
             <w:noProof/>
-            <w:kern w:val="2"/>
-            <w:sz w:val="21"/>
           </w:rPr>
           <w:tab/>
         </w:r>
@@ -2535,7 +2431,7 @@
             <w:noProof/>
             <w:webHidden/>
           </w:rPr>
-          <w:instrText xml:space="preserve"> PAGEREF _Toc437802388 \h </w:instrText>
+          <w:instrText xml:space="preserve"> PAGEREF _Toc445210589 \h </w:instrText>
         </w:r>
         <w:r>
           <w:rPr>
@@ -2570,18 +2466,16 @@
       <w:pPr>
         <w:pStyle w:val="TOC4"/>
         <w:tabs>
-          <w:tab w:val="left" w:pos="1680"/>
+          <w:tab w:val="left" w:pos="1760"/>
           <w:tab w:val="right" w:leader="dot" w:pos="8296"/>
         </w:tabs>
         <w:ind w:left="1320"/>
         <w:rPr>
           <w:rFonts w:asciiTheme="minorHAnsi" w:eastAsiaTheme="minorEastAsia" w:hAnsiTheme="minorHAnsi"/>
           <w:noProof/>
-          <w:kern w:val="2"/>
-          <w:sz w:val="21"/>
-        </w:rPr>
-      </w:pPr>
-      <w:hyperlink w:anchor="_Toc437802389" w:history="1">
+        </w:rPr>
+      </w:pPr>
+      <w:hyperlink w:anchor="_Toc445210590" w:history="1">
         <w:r>
           <w:rPr>
             <w:rStyle w:val="Hyperlink"/>
@@ -2594,8 +2488,6 @@
           <w:rPr>
             <w:rFonts w:asciiTheme="minorHAnsi" w:eastAsiaTheme="minorEastAsia" w:hAnsiTheme="minorHAnsi"/>
             <w:noProof/>
-            <w:kern w:val="2"/>
-            <w:sz w:val="21"/>
           </w:rPr>
           <w:tab/>
         </w:r>
@@ -2626,7 +2518,7 @@
             <w:noProof/>
             <w:webHidden/>
           </w:rPr>
-          <w:instrText xml:space="preserve"> PAGEREF _Toc437802389 \h </w:instrText>
+          <w:instrText xml:space="preserve"> PAGEREF _Toc445210590 \h </w:instrText>
         </w:r>
         <w:r>
           <w:rPr>
@@ -2661,18 +2553,16 @@
       <w:pPr>
         <w:pStyle w:val="TOC4"/>
         <w:tabs>
-          <w:tab w:val="left" w:pos="1680"/>
+          <w:tab w:val="left" w:pos="1760"/>
           <w:tab w:val="right" w:leader="dot" w:pos="8296"/>
         </w:tabs>
         <w:ind w:left="1320"/>
         <w:rPr>
           <w:rFonts w:asciiTheme="minorHAnsi" w:eastAsiaTheme="minorEastAsia" w:hAnsiTheme="minorHAnsi"/>
           <w:noProof/>
-          <w:kern w:val="2"/>
-          <w:sz w:val="21"/>
-        </w:rPr>
-      </w:pPr>
-      <w:hyperlink w:anchor="_Toc437802390" w:history="1">
+        </w:rPr>
+      </w:pPr>
+      <w:hyperlink w:anchor="_Toc445210591" w:history="1">
         <w:r>
           <w:rPr>
             <w:rStyle w:val="Hyperlink"/>
@@ -2685,8 +2575,6 @@
           <w:rPr>
             <w:rFonts w:asciiTheme="minorHAnsi" w:eastAsiaTheme="minorEastAsia" w:hAnsiTheme="minorHAnsi"/>
             <w:noProof/>
-            <w:kern w:val="2"/>
-            <w:sz w:val="21"/>
           </w:rPr>
           <w:tab/>
         </w:r>
@@ -2717,7 +2605,7 @@
             <w:noProof/>
             <w:webHidden/>
           </w:rPr>
-          <w:instrText xml:space="preserve"> PAGEREF _Toc437802390 \h </w:instrText>
+          <w:instrText xml:space="preserve"> PAGEREF _Toc445210591 \h </w:instrText>
         </w:r>
         <w:r>
           <w:rPr>
@@ -2752,18 +2640,16 @@
       <w:pPr>
         <w:pStyle w:val="TOC4"/>
         <w:tabs>
-          <w:tab w:val="left" w:pos="1680"/>
+          <w:tab w:val="left" w:pos="1760"/>
           <w:tab w:val="right" w:leader="dot" w:pos="8296"/>
         </w:tabs>
         <w:ind w:left="1320"/>
         <w:rPr>
           <w:rFonts w:asciiTheme="minorHAnsi" w:eastAsiaTheme="minorEastAsia" w:hAnsiTheme="minorHAnsi"/>
           <w:noProof/>
-          <w:kern w:val="2"/>
-          <w:sz w:val="21"/>
-        </w:rPr>
-      </w:pPr>
-      <w:hyperlink w:anchor="_Toc437802391" w:history="1">
+        </w:rPr>
+      </w:pPr>
+      <w:hyperlink w:anchor="_Toc445210592" w:history="1">
         <w:r>
           <w:rPr>
             <w:rStyle w:val="Hyperlink"/>
@@ -2776,8 +2662,6 @@
           <w:rPr>
             <w:rFonts w:asciiTheme="minorHAnsi" w:eastAsiaTheme="minorEastAsia" w:hAnsiTheme="minorHAnsi"/>
             <w:noProof/>
-            <w:kern w:val="2"/>
-            <w:sz w:val="21"/>
           </w:rPr>
           <w:tab/>
         </w:r>
@@ -2808,7 +2692,7 @@
             <w:noProof/>
             <w:webHidden/>
           </w:rPr>
-          <w:instrText xml:space="preserve"> PAGEREF _Toc437802391 \h </w:instrText>
+          <w:instrText xml:space="preserve"> PAGEREF _Toc445210592 \h </w:instrText>
         </w:r>
         <w:r>
           <w:rPr>
@@ -2843,18 +2727,16 @@
       <w:pPr>
         <w:pStyle w:val="TOC4"/>
         <w:tabs>
-          <w:tab w:val="left" w:pos="1680"/>
+          <w:tab w:val="left" w:pos="1760"/>
           <w:tab w:val="right" w:leader="dot" w:pos="8296"/>
         </w:tabs>
         <w:ind w:left="1320"/>
         <w:rPr>
           <w:rFonts w:asciiTheme="minorHAnsi" w:eastAsiaTheme="minorEastAsia" w:hAnsiTheme="minorHAnsi"/>
           <w:noProof/>
-          <w:kern w:val="2"/>
-          <w:sz w:val="21"/>
-        </w:rPr>
-      </w:pPr>
-      <w:hyperlink w:anchor="_Toc437802392" w:history="1">
+        </w:rPr>
+      </w:pPr>
+      <w:hyperlink w:anchor="_Toc445210593" w:history="1">
         <w:r>
           <w:rPr>
             <w:rStyle w:val="Hyperlink"/>
@@ -2867,8 +2749,6 @@
           <w:rPr>
             <w:rFonts w:asciiTheme="minorHAnsi" w:eastAsiaTheme="minorEastAsia" w:hAnsiTheme="minorHAnsi"/>
             <w:noProof/>
-            <w:kern w:val="2"/>
-            <w:sz w:val="21"/>
           </w:rPr>
           <w:tab/>
         </w:r>
@@ -2899,7 +2779,7 @@
             <w:noProof/>
             <w:webHidden/>
           </w:rPr>
-          <w:instrText xml:space="preserve"> PAGEREF _Toc437802392 \h </w:instrText>
+          <w:instrText xml:space="preserve"> PAGEREF _Toc445210593 \h </w:instrText>
         </w:r>
         <w:r>
           <w:rPr>
@@ -2934,18 +2814,16 @@
       <w:pPr>
         <w:pStyle w:val="TOC4"/>
         <w:tabs>
-          <w:tab w:val="left" w:pos="1680"/>
+          <w:tab w:val="left" w:pos="1760"/>
           <w:tab w:val="right" w:leader="dot" w:pos="8296"/>
         </w:tabs>
         <w:ind w:left="1320"/>
         <w:rPr>
           <w:rFonts w:asciiTheme="minorHAnsi" w:eastAsiaTheme="minorEastAsia" w:hAnsiTheme="minorHAnsi"/>
           <w:noProof/>
-          <w:kern w:val="2"/>
-          <w:sz w:val="21"/>
-        </w:rPr>
-      </w:pPr>
-      <w:hyperlink w:anchor="_Toc437802393" w:history="1">
+        </w:rPr>
+      </w:pPr>
+      <w:hyperlink w:anchor="_Toc445210594" w:history="1">
         <w:r>
           <w:rPr>
             <w:rStyle w:val="Hyperlink"/>
@@ -2958,8 +2836,6 @@
           <w:rPr>
             <w:rFonts w:asciiTheme="minorHAnsi" w:eastAsiaTheme="minorEastAsia" w:hAnsiTheme="minorHAnsi"/>
             <w:noProof/>
-            <w:kern w:val="2"/>
-            <w:sz w:val="21"/>
           </w:rPr>
           <w:tab/>
         </w:r>
@@ -2990,7 +2866,7 @@
             <w:noProof/>
             <w:webHidden/>
           </w:rPr>
-          <w:instrText xml:space="preserve"> PAGEREF _Toc437802393 \h </w:instrText>
+          <w:instrText xml:space="preserve"> PAGEREF _Toc445210594 \h </w:instrText>
         </w:r>
         <w:r>
           <w:rPr>
@@ -3025,18 +2901,16 @@
       <w:pPr>
         <w:pStyle w:val="TOC4"/>
         <w:tabs>
-          <w:tab w:val="left" w:pos="1680"/>
+          <w:tab w:val="left" w:pos="1760"/>
           <w:tab w:val="right" w:leader="dot" w:pos="8296"/>
         </w:tabs>
         <w:ind w:left="1320"/>
         <w:rPr>
           <w:rFonts w:asciiTheme="minorHAnsi" w:eastAsiaTheme="minorEastAsia" w:hAnsiTheme="minorHAnsi"/>
           <w:noProof/>
-          <w:kern w:val="2"/>
-          <w:sz w:val="21"/>
-        </w:rPr>
-      </w:pPr>
-      <w:hyperlink w:anchor="_Toc437802394" w:history="1">
+        </w:rPr>
+      </w:pPr>
+      <w:hyperlink w:anchor="_Toc445210595" w:history="1">
         <w:r>
           <w:rPr>
             <w:rStyle w:val="Hyperlink"/>
@@ -3049,8 +2923,6 @@
           <w:rPr>
             <w:rFonts w:asciiTheme="minorHAnsi" w:eastAsiaTheme="minorEastAsia" w:hAnsiTheme="minorHAnsi"/>
             <w:noProof/>
-            <w:kern w:val="2"/>
-            <w:sz w:val="21"/>
           </w:rPr>
           <w:tab/>
         </w:r>
@@ -3081,7 +2953,7 @@
             <w:noProof/>
             <w:webHidden/>
           </w:rPr>
-          <w:instrText xml:space="preserve"> PAGEREF _Toc437802394 \h </w:instrText>
+          <w:instrText xml:space="preserve"> PAGEREF _Toc445210595 \h </w:instrText>
         </w:r>
         <w:r>
           <w:rPr>
@@ -3101,7 +2973,7 @@
             <w:noProof/>
             <w:webHidden/>
           </w:rPr>
-          <w:t>30</w:t>
+          <w:t>31</w:t>
         </w:r>
         <w:r>
           <w:rPr>
@@ -3116,18 +2988,16 @@
       <w:pPr>
         <w:pStyle w:val="TOC4"/>
         <w:tabs>
-          <w:tab w:val="left" w:pos="1680"/>
+          <w:tab w:val="left" w:pos="1760"/>
           <w:tab w:val="right" w:leader="dot" w:pos="8296"/>
         </w:tabs>
         <w:ind w:left="1320"/>
         <w:rPr>
           <w:rFonts w:asciiTheme="minorHAnsi" w:eastAsiaTheme="minorEastAsia" w:hAnsiTheme="minorHAnsi"/>
           <w:noProof/>
-          <w:kern w:val="2"/>
-          <w:sz w:val="21"/>
-        </w:rPr>
-      </w:pPr>
-      <w:hyperlink w:anchor="_Toc437802395" w:history="1">
+        </w:rPr>
+      </w:pPr>
+      <w:hyperlink w:anchor="_Toc445210596" w:history="1">
         <w:r>
           <w:rPr>
             <w:rStyle w:val="Hyperlink"/>
@@ -3140,8 +3010,6 @@
           <w:rPr>
             <w:rFonts w:asciiTheme="minorHAnsi" w:eastAsiaTheme="minorEastAsia" w:hAnsiTheme="minorHAnsi"/>
             <w:noProof/>
-            <w:kern w:val="2"/>
-            <w:sz w:val="21"/>
           </w:rPr>
           <w:tab/>
         </w:r>
@@ -3172,7 +3040,7 @@
             <w:noProof/>
             <w:webHidden/>
           </w:rPr>
-          <w:instrText xml:space="preserve"> PAGEREF _Toc437802395 \h </w:instrText>
+          <w:instrText xml:space="preserve"> PAGEREF _Toc445210596 \h </w:instrText>
         </w:r>
         <w:r>
           <w:rPr>
@@ -3192,7 +3060,7 @@
             <w:noProof/>
             <w:webHidden/>
           </w:rPr>
-          <w:t>31</w:t>
+          <w:t>32</w:t>
         </w:r>
         <w:r>
           <w:rPr>
@@ -3207,18 +3075,16 @@
       <w:pPr>
         <w:pStyle w:val="TOC4"/>
         <w:tabs>
-          <w:tab w:val="left" w:pos="1680"/>
+          <w:tab w:val="left" w:pos="1760"/>
           <w:tab w:val="right" w:leader="dot" w:pos="8296"/>
         </w:tabs>
         <w:ind w:left="1320"/>
         <w:rPr>
           <w:rFonts w:asciiTheme="minorHAnsi" w:eastAsiaTheme="minorEastAsia" w:hAnsiTheme="minorHAnsi"/>
           <w:noProof/>
-          <w:kern w:val="2"/>
-          <w:sz w:val="21"/>
-        </w:rPr>
-      </w:pPr>
-      <w:hyperlink w:anchor="_Toc437802396" w:history="1">
+        </w:rPr>
+      </w:pPr>
+      <w:hyperlink w:anchor="_Toc445210597" w:history="1">
         <w:r>
           <w:rPr>
             <w:rStyle w:val="Hyperlink"/>
@@ -3231,8 +3097,6 @@
           <w:rPr>
             <w:rFonts w:asciiTheme="minorHAnsi" w:eastAsiaTheme="minorEastAsia" w:hAnsiTheme="minorHAnsi"/>
             <w:noProof/>
-            <w:kern w:val="2"/>
-            <w:sz w:val="21"/>
           </w:rPr>
           <w:tab/>
         </w:r>
@@ -3263,7 +3127,7 @@
             <w:noProof/>
             <w:webHidden/>
           </w:rPr>
-          <w:instrText xml:space="preserve"> PAGEREF _Toc437802396 \h </w:instrText>
+          <w:instrText xml:space="preserve"> PAGEREF _Toc445210597 \h </w:instrText>
         </w:r>
         <w:r>
           <w:rPr>
@@ -3283,7 +3147,7 @@
             <w:noProof/>
             <w:webHidden/>
           </w:rPr>
-          <w:t>31</w:t>
+          <w:t>33</w:t>
         </w:r>
         <w:r>
           <w:rPr>
@@ -3298,18 +3162,16 @@
       <w:pPr>
         <w:pStyle w:val="TOC4"/>
         <w:tabs>
-          <w:tab w:val="left" w:pos="1680"/>
+          <w:tab w:val="left" w:pos="1760"/>
           <w:tab w:val="right" w:leader="dot" w:pos="8296"/>
         </w:tabs>
         <w:ind w:left="1320"/>
         <w:rPr>
           <w:rFonts w:asciiTheme="minorHAnsi" w:eastAsiaTheme="minorEastAsia" w:hAnsiTheme="minorHAnsi"/>
           <w:noProof/>
-          <w:kern w:val="2"/>
-          <w:sz w:val="21"/>
-        </w:rPr>
-      </w:pPr>
-      <w:hyperlink w:anchor="_Toc437802397" w:history="1">
+        </w:rPr>
+      </w:pPr>
+      <w:hyperlink w:anchor="_Toc445210598" w:history="1">
         <w:r>
           <w:rPr>
             <w:rStyle w:val="Hyperlink"/>
@@ -3322,8 +3184,6 @@
           <w:rPr>
             <w:rFonts w:asciiTheme="minorHAnsi" w:eastAsiaTheme="minorEastAsia" w:hAnsiTheme="minorHAnsi"/>
             <w:noProof/>
-            <w:kern w:val="2"/>
-            <w:sz w:val="21"/>
           </w:rPr>
           <w:tab/>
         </w:r>
@@ -3354,7 +3214,7 @@
             <w:noProof/>
             <w:webHidden/>
           </w:rPr>
-          <w:instrText xml:space="preserve"> PAGEREF _Toc437802397 \h </w:instrText>
+          <w:instrText xml:space="preserve"> PAGEREF _Toc445210598 \h </w:instrText>
         </w:r>
         <w:r>
           <w:rPr>
@@ -3374,7 +3234,7 @@
             <w:noProof/>
             <w:webHidden/>
           </w:rPr>
-          <w:t>32</w:t>
+          <w:t>33</w:t>
         </w:r>
         <w:r>
           <w:rPr>
@@ -3389,18 +3249,16 @@
       <w:pPr>
         <w:pStyle w:val="TOC4"/>
         <w:tabs>
-          <w:tab w:val="left" w:pos="1680"/>
+          <w:tab w:val="left" w:pos="1760"/>
           <w:tab w:val="right" w:leader="dot" w:pos="8296"/>
         </w:tabs>
         <w:ind w:left="1320"/>
         <w:rPr>
           <w:rFonts w:asciiTheme="minorHAnsi" w:eastAsiaTheme="minorEastAsia" w:hAnsiTheme="minorHAnsi"/>
           <w:noProof/>
-          <w:kern w:val="2"/>
-          <w:sz w:val="21"/>
-        </w:rPr>
-      </w:pPr>
-      <w:hyperlink w:anchor="_Toc437802398" w:history="1">
+        </w:rPr>
+      </w:pPr>
+      <w:hyperlink w:anchor="_Toc445210599" w:history="1">
         <w:r>
           <w:rPr>
             <w:rStyle w:val="Hyperlink"/>
@@ -3413,8 +3271,6 @@
           <w:rPr>
             <w:rFonts w:asciiTheme="minorHAnsi" w:eastAsiaTheme="minorEastAsia" w:hAnsiTheme="minorHAnsi"/>
             <w:noProof/>
-            <w:kern w:val="2"/>
-            <w:sz w:val="21"/>
           </w:rPr>
           <w:tab/>
         </w:r>
@@ -3445,7 +3301,7 @@
             <w:noProof/>
             <w:webHidden/>
           </w:rPr>
-          <w:instrText xml:space="preserve"> PAGEREF _Toc437802398 \h </w:instrText>
+          <w:instrText xml:space="preserve"> PAGEREF _Toc445210599 \h </w:instrText>
         </w:r>
         <w:r>
           <w:rPr>
@@ -3465,7 +3321,7 @@
             <w:noProof/>
             <w:webHidden/>
           </w:rPr>
-          <w:t>32</w:t>
+          <w:t>33</w:t>
         </w:r>
         <w:r>
           <w:rPr>
@@ -3480,18 +3336,16 @@
       <w:pPr>
         <w:pStyle w:val="TOC4"/>
         <w:tabs>
-          <w:tab w:val="left" w:pos="1680"/>
+          <w:tab w:val="left" w:pos="1760"/>
           <w:tab w:val="right" w:leader="dot" w:pos="8296"/>
         </w:tabs>
         <w:ind w:left="1320"/>
         <w:rPr>
           <w:rFonts w:asciiTheme="minorHAnsi" w:eastAsiaTheme="minorEastAsia" w:hAnsiTheme="minorHAnsi"/>
           <w:noProof/>
-          <w:kern w:val="2"/>
-          <w:sz w:val="21"/>
-        </w:rPr>
-      </w:pPr>
-      <w:hyperlink w:anchor="_Toc437802399" w:history="1">
+        </w:rPr>
+      </w:pPr>
+      <w:hyperlink w:anchor="_Toc445210600" w:history="1">
         <w:r>
           <w:rPr>
             <w:rStyle w:val="Hyperlink"/>
@@ -3504,8 +3358,6 @@
           <w:rPr>
             <w:rFonts w:asciiTheme="minorHAnsi" w:eastAsiaTheme="minorEastAsia" w:hAnsiTheme="minorHAnsi"/>
             <w:noProof/>
-            <w:kern w:val="2"/>
-            <w:sz w:val="21"/>
           </w:rPr>
           <w:tab/>
         </w:r>
@@ -3536,7 +3388,7 @@
             <w:noProof/>
             <w:webHidden/>
           </w:rPr>
-          <w:instrText xml:space="preserve"> PAGEREF _Toc437802399 \h </w:instrText>
+          <w:instrText xml:space="preserve"> PAGEREF _Toc445210600 \h </w:instrText>
         </w:r>
         <w:r>
           <w:rPr>
@@ -3556,7 +3408,7 @@
             <w:noProof/>
             <w:webHidden/>
           </w:rPr>
-          <w:t>33</w:t>
+          <w:t>34</w:t>
         </w:r>
         <w:r>
           <w:rPr>
@@ -3569,20 +3421,105 @@
     </w:p>
     <w:p>
       <w:pPr>
+        <w:pStyle w:val="TOC4"/>
+        <w:tabs>
+          <w:tab w:val="left" w:pos="1760"/>
+          <w:tab w:val="right" w:leader="dot" w:pos="8296"/>
+        </w:tabs>
+        <w:ind w:left="1320"/>
+        <w:rPr>
+          <w:rFonts w:asciiTheme="minorHAnsi" w:eastAsiaTheme="minorEastAsia" w:hAnsiTheme="minorHAnsi"/>
+          <w:noProof/>
+        </w:rPr>
+      </w:pPr>
+      <w:hyperlink w:anchor="_Toc445210601" w:history="1">
+        <w:r>
+          <w:rPr>
+            <w:rStyle w:val="Hyperlink"/>
+            <w:rFonts w:ascii="Wingdings" w:hAnsi="Wingdings" w:cs="Times New Roman"/>
+            <w:noProof/>
+          </w:rPr>
+          <w:t></w:t>
+        </w:r>
+        <w:r>
+          <w:rPr>
+            <w:rFonts w:asciiTheme="minorHAnsi" w:eastAsiaTheme="minorEastAsia" w:hAnsiTheme="minorHAnsi"/>
+            <w:noProof/>
+          </w:rPr>
+          <w:tab/>
+        </w:r>
+        <w:r>
+          <w:rPr>
+            <w:rStyle w:val="Hyperlink"/>
+            <w:rFonts w:ascii="Times New Roman" w:hAnsi="Times New Roman" w:cs="Times New Roman"/>
+            <w:noProof/>
+          </w:rPr>
+          <w:t>balanceTransAction</w:t>
+        </w:r>
+        <w:r>
+          <w:rPr>
+            <w:noProof/>
+            <w:webHidden/>
+          </w:rPr>
+          <w:tab/>
+        </w:r>
+        <w:r>
+          <w:rPr>
+            <w:noProof/>
+            <w:webHidden/>
+          </w:rPr>
+          <w:fldChar w:fldCharType="begin"/>
+        </w:r>
+        <w:r>
+          <w:rPr>
+            <w:noProof/>
+            <w:webHidden/>
+          </w:rPr>
+          <w:instrText xml:space="preserve"> PAGEREF _Toc445210601 \h </w:instrText>
+        </w:r>
+        <w:r>
+          <w:rPr>
+            <w:noProof/>
+            <w:webHidden/>
+          </w:rPr>
+        </w:r>
+        <w:r>
+          <w:rPr>
+            <w:noProof/>
+            <w:webHidden/>
+          </w:rPr>
+          <w:fldChar w:fldCharType="separate"/>
+        </w:r>
+        <w:r>
+          <w:rPr>
+            <w:noProof/>
+            <w:webHidden/>
+          </w:rPr>
+          <w:t>35</w:t>
+        </w:r>
+        <w:r>
+          <w:rPr>
+            <w:noProof/>
+            <w:webHidden/>
+          </w:rPr>
+          <w:fldChar w:fldCharType="end"/>
+        </w:r>
+      </w:hyperlink>
+    </w:p>
+    <w:p>
+      <w:pPr>
         <w:pStyle w:val="TOC3"/>
         <w:tabs>
-          <w:tab w:val="left" w:pos="1260"/>
+          <w:tab w:val="left" w:pos="1680"/>
           <w:tab w:val="right" w:leader="dot" w:pos="8296"/>
         </w:tabs>
         <w:ind w:left="880"/>
         <w:rPr>
           <w:rFonts w:asciiTheme="minorHAnsi" w:eastAsiaTheme="minorEastAsia" w:hAnsiTheme="minorHAnsi"/>
           <w:noProof/>
-          <w:kern w:val="2"/>
-          <w:sz w:val="21"/>
-        </w:rPr>
-      </w:pPr>
-      <w:hyperlink w:anchor="_Toc437802400" w:history="1">
+        </w:rPr>
+      </w:pPr>
+      <w:hyperlink w:anchor="_Toc445210602" w:history="1">
         <w:r>
           <w:rPr>
             <w:rStyle w:val="Hyperlink"/>
@@ -3595,8 +3532,6 @@
           <w:rPr>
             <w:rFonts w:asciiTheme="minorHAnsi" w:eastAsiaTheme="minorEastAsia" w:hAnsiTheme="minorHAnsi"/>
             <w:noProof/>
-            <w:kern w:val="2"/>
-            <w:sz w:val="21"/>
           </w:rPr>
           <w:tab/>
         </w:r>
@@ -3627,7 +3562,7 @@
             <w:noProof/>
             <w:webHidden/>
           </w:rPr>
-          <w:instrText xml:space="preserve"> PAGEREF _Toc437802400 \h </w:instrText>
+          <w:instrText xml:space="preserve"> PAGEREF _Toc445210602 \h </w:instrText>
         </w:r>
         <w:r>
           <w:rPr>
@@ -3647,7 +3582,7 @@
             <w:noProof/>
             <w:webHidden/>
           </w:rPr>
-          <w:t>34</w:t>
+          <w:t>36</w:t>
         </w:r>
         <w:r>
           <w:rPr>
@@ -3678,7 +3613,7 @@
           <w:rFonts w:ascii="Times New Roman" w:hAnsi="Times New Roman" w:cs="Times New Roman"/>
         </w:rPr>
       </w:pPr>
-      <w:bookmarkStart w:id="2" w:name="_Toc437802362"/>
+      <w:bookmarkStart w:id="3" w:name="_Toc445210563"/>
       <w:r>
         <w:rPr>
           <w:rFonts w:ascii="Times New Roman" w:hAnsi="Times New Roman" w:cs="Times New Roman"/>
@@ -3691,7 +3626,7 @@
         </w:rPr>
         <w:t>UI Construction</w:t>
       </w:r>
-      <w:bookmarkEnd w:id="2"/>
+      <w:bookmarkEnd w:id="3"/>
     </w:p>
     <w:p>
       <w:pPr>
@@ -3859,7 +3794,7 @@
           <w:b w:val="0"/>
         </w:rPr>
       </w:pPr>
-      <w:bookmarkStart w:id="3" w:name="_Toc437802363"/>
+      <w:bookmarkStart w:id="4" w:name="_Toc445210564"/>
       <w:r>
         <w:rPr>
           <w:rFonts w:ascii="Times New Roman" w:hAnsi="Times New Roman" w:cs="Times New Roman"/>
@@ -3867,7 +3802,7 @@
         </w:rPr>
         <w:t>Window</w:t>
       </w:r>
-      <w:bookmarkEnd w:id="3"/>
+      <w:bookmarkEnd w:id="4"/>
     </w:p>
     <w:p>
       <w:pPr>
@@ -4049,6 +3984,7 @@
           <w:sz w:val="20"/>
           <w:szCs w:val="20"/>
         </w:rPr>
+        <w:lastRenderedPageBreak/>
         <w:t>&lt;window</w:t>
       </w:r>
     </w:p>
@@ -4066,7 +4002,6 @@
           <w:sz w:val="20"/>
           <w:szCs w:val="20"/>
         </w:rPr>
-        <w:lastRenderedPageBreak/>
         <w:t xml:space="preserve">    </w:t>
       </w:r>
       <w:proofErr w:type="spellStart"/>
@@ -6123,6 +6058,7 @@
           <w:sz w:val="20"/>
           <w:szCs w:val="20"/>
         </w:rPr>
+        <w:lastRenderedPageBreak/>
         <w:t xml:space="preserve">        &lt;</w:t>
       </w:r>
       <w:proofErr w:type="gramStart"/>
@@ -6158,7 +6094,6 @@
           <w:sz w:val="20"/>
           <w:szCs w:val="20"/>
         </w:rPr>
-        <w:lastRenderedPageBreak/>
         <w:t xml:space="preserve">            &lt;</w:t>
       </w:r>
       <w:proofErr w:type="gramStart"/>
@@ -7515,6 +7450,7 @@
           <w:sz w:val="20"/>
           <w:szCs w:val="20"/>
         </w:rPr>
+        <w:lastRenderedPageBreak/>
         <w:t xml:space="preserve">            &lt;/item&gt;</w:t>
       </w:r>
     </w:p>
@@ -7532,7 +7468,6 @@
           <w:sz w:val="20"/>
           <w:szCs w:val="20"/>
         </w:rPr>
-        <w:lastRenderedPageBreak/>
         <w:t xml:space="preserve">            &lt;</w:t>
       </w:r>
       <w:proofErr w:type="gramStart"/>
@@ -8693,6 +8628,7 @@
           <w:sz w:val="20"/>
           <w:szCs w:val="20"/>
         </w:rPr>
+        <w:lastRenderedPageBreak/>
         <w:t xml:space="preserve">        &lt;page&gt;./</w:t>
       </w:r>
       <w:proofErr w:type="spellStart"/>
@@ -8728,7 +8664,6 @@
           <w:sz w:val="20"/>
           <w:szCs w:val="20"/>
         </w:rPr>
-        <w:lastRenderedPageBreak/>
         <w:t xml:space="preserve">        &lt;page&gt;./</w:t>
       </w:r>
       <w:proofErr w:type="spellStart"/>
@@ -8913,7 +8848,7 @@
           <w:b w:val="0"/>
         </w:rPr>
       </w:pPr>
-      <w:bookmarkStart w:id="4" w:name="_Toc437802364"/>
+      <w:bookmarkStart w:id="5" w:name="_Toc445210565"/>
       <w:r>
         <w:rPr>
           <w:rFonts w:ascii="Times New Roman" w:hAnsi="Times New Roman" w:cs="Times New Roman"/>
@@ -8921,7 +8856,7 @@
         </w:rPr>
         <w:t>Page</w:t>
       </w:r>
-      <w:bookmarkEnd w:id="4"/>
+      <w:bookmarkEnd w:id="5"/>
     </w:p>
     <w:p>
       <w:pPr>
@@ -9341,6 +9276,7 @@
           <w:sz w:val="20"/>
           <w:szCs w:val="20"/>
         </w:rPr>
+        <w:lastRenderedPageBreak/>
         <w:t xml:space="preserve">    &lt;</w:t>
       </w:r>
       <w:proofErr w:type="gramStart"/>
@@ -9376,7 +9312,6 @@
           <w:sz w:val="20"/>
           <w:szCs w:val="20"/>
         </w:rPr>
-        <w:lastRenderedPageBreak/>
         <w:t xml:space="preserve">    &lt;active&gt;true&lt;/active&gt;</w:t>
       </w:r>
       <w:r>
@@ -11162,6 +11097,7 @@
           <w:sz w:val="20"/>
           <w:szCs w:val="20"/>
         </w:rPr>
+        <w:lastRenderedPageBreak/>
         <w:t xml:space="preserve">                &lt;</w:t>
       </w:r>
       <w:proofErr w:type="gramStart"/>
@@ -11197,7 +11133,6 @@
           <w:sz w:val="20"/>
           <w:szCs w:val="20"/>
         </w:rPr>
-        <w:lastRenderedPageBreak/>
         <w:t xml:space="preserve">                &lt;</w:t>
       </w:r>
       <w:proofErr w:type="spellStart"/>
@@ -11648,7 +11583,7 @@
           <w:b w:val="0"/>
         </w:rPr>
       </w:pPr>
-      <w:bookmarkStart w:id="5" w:name="_Toc437802365"/>
+      <w:bookmarkStart w:id="6" w:name="_Toc445210566"/>
       <w:r>
         <w:rPr>
           <w:rFonts w:ascii="Times New Roman" w:hAnsi="Times New Roman" w:cs="Times New Roman"/>
@@ -11663,7 +11598,7 @@
         </w:rPr>
         <w:t>omponent</w:t>
       </w:r>
-      <w:bookmarkEnd w:id="5"/>
+      <w:bookmarkEnd w:id="6"/>
     </w:p>
     <w:p>
       <w:pPr>
@@ -11799,14 +11734,14 @@
           <w:rFonts w:ascii="Times New Roman" w:hAnsi="Times New Roman" w:cs="Times New Roman"/>
         </w:rPr>
       </w:pPr>
-      <w:bookmarkStart w:id="6" w:name="_Toc437802366"/>
+      <w:bookmarkStart w:id="7" w:name="_Toc445210567"/>
       <w:r>
         <w:rPr>
           <w:rFonts w:ascii="Times New Roman" w:hAnsi="Times New Roman" w:cs="Times New Roman"/>
         </w:rPr>
         <w:t>Button</w:t>
       </w:r>
-      <w:bookmarkEnd w:id="6"/>
+      <w:bookmarkEnd w:id="7"/>
     </w:p>
     <w:p>
       <w:pPr>
@@ -12199,6 +12134,7 @@
           <w:sz w:val="20"/>
           <w:szCs w:val="20"/>
         </w:rPr>
+        <w:lastRenderedPageBreak/>
         <w:t xml:space="preserve">            &lt;/</w:t>
       </w:r>
       <w:proofErr w:type="spellStart"/>
@@ -12234,7 +12170,6 @@
           <w:sz w:val="20"/>
           <w:szCs w:val="20"/>
         </w:rPr>
-        <w:lastRenderedPageBreak/>
         <w:tab/>
       </w:r>
       <w:r>
@@ -12562,7 +12497,7 @@
           <w:rFonts w:ascii="Times New Roman" w:hAnsi="Times New Roman" w:cs="Times New Roman"/>
         </w:rPr>
       </w:pPr>
-      <w:bookmarkStart w:id="7" w:name="_Toc437802367"/>
+      <w:bookmarkStart w:id="8" w:name="_Toc445210568"/>
       <w:proofErr w:type="spellStart"/>
       <w:r>
         <w:rPr>
@@ -12570,7 +12505,7 @@
         </w:rPr>
         <w:t>ComboBox</w:t>
       </w:r>
-      <w:bookmarkEnd w:id="7"/>
+      <w:bookmarkEnd w:id="8"/>
       <w:proofErr w:type="spellEnd"/>
     </w:p>
     <w:p>
@@ -13277,14 +13212,14 @@
           <w:rFonts w:ascii="Times New Roman" w:hAnsi="Times New Roman" w:cs="Times New Roman"/>
         </w:rPr>
       </w:pPr>
-      <w:bookmarkStart w:id="8" w:name="_Toc437802368"/>
+      <w:bookmarkStart w:id="9" w:name="_Toc445210569"/>
       <w:r>
         <w:rPr>
           <w:rFonts w:ascii="Times New Roman" w:hAnsi="Times New Roman" w:cs="Times New Roman"/>
         </w:rPr>
         <w:t>Label</w:t>
       </w:r>
-      <w:bookmarkEnd w:id="8"/>
+      <w:bookmarkEnd w:id="9"/>
     </w:p>
     <w:p>
       <w:pPr>
@@ -14004,7 +13939,7 @@
           <w:rFonts w:ascii="Times New Roman" w:hAnsi="Times New Roman" w:cs="Times New Roman"/>
         </w:rPr>
       </w:pPr>
-      <w:bookmarkStart w:id="9" w:name="_Toc437802369"/>
+      <w:bookmarkStart w:id="10" w:name="_Toc445210570"/>
       <w:proofErr w:type="spellStart"/>
       <w:r>
         <w:rPr>
@@ -14013,7 +13948,7 @@
         <w:lastRenderedPageBreak/>
         <w:t>TextField</w:t>
       </w:r>
-      <w:bookmarkEnd w:id="9"/>
+      <w:bookmarkEnd w:id="10"/>
       <w:proofErr w:type="spellEnd"/>
     </w:p>
     <w:p>
@@ -14514,7 +14449,7 @@
           <w:rFonts w:ascii="Times New Roman" w:hAnsi="Times New Roman" w:cs="Times New Roman"/>
         </w:rPr>
       </w:pPr>
-      <w:bookmarkStart w:id="10" w:name="_Toc437802370"/>
+      <w:bookmarkStart w:id="11" w:name="_Toc445210571"/>
       <w:proofErr w:type="spellStart"/>
       <w:r>
         <w:rPr>
@@ -14522,7 +14457,7 @@
         </w:rPr>
         <w:t>PasswordField</w:t>
       </w:r>
-      <w:bookmarkEnd w:id="10"/>
+      <w:bookmarkEnd w:id="11"/>
       <w:proofErr w:type="spellEnd"/>
     </w:p>
     <w:p>
@@ -15024,14 +14959,14 @@
           <w:rFonts w:ascii="Times New Roman" w:hAnsi="Times New Roman" w:cs="Times New Roman"/>
         </w:rPr>
       </w:pPr>
-      <w:bookmarkStart w:id="11" w:name="_Toc437802371"/>
+      <w:bookmarkStart w:id="12" w:name="_Toc445210572"/>
       <w:r>
         <w:rPr>
           <w:rFonts w:ascii="Times New Roman" w:hAnsi="Times New Roman" w:cs="Times New Roman"/>
         </w:rPr>
         <w:t>Date</w:t>
       </w:r>
-      <w:bookmarkEnd w:id="11"/>
+      <w:bookmarkEnd w:id="12"/>
     </w:p>
     <w:p>
       <w:pPr>
@@ -15521,14 +15456,14 @@
           <w:rFonts w:ascii="Times New Roman" w:hAnsi="Times New Roman" w:cs="Times New Roman"/>
         </w:rPr>
       </w:pPr>
-      <w:bookmarkStart w:id="12" w:name="_Toc437802372"/>
+      <w:bookmarkStart w:id="13" w:name="_Toc445210573"/>
       <w:r>
         <w:rPr>
           <w:rFonts w:ascii="Times New Roman" w:hAnsi="Times New Roman" w:cs="Times New Roman"/>
         </w:rPr>
         <w:t>Table</w:t>
       </w:r>
-      <w:bookmarkEnd w:id="12"/>
+      <w:bookmarkEnd w:id="13"/>
     </w:p>
     <w:p>
       <w:pPr>
@@ -17821,7 +17756,7 @@
           <w:rFonts w:ascii="Times New Roman" w:hAnsi="Times New Roman" w:cs="Times New Roman"/>
         </w:rPr>
       </w:pPr>
-      <w:bookmarkStart w:id="13" w:name="_Toc437802373"/>
+      <w:bookmarkStart w:id="14" w:name="_Toc445210574"/>
       <w:proofErr w:type="spellStart"/>
       <w:r>
         <w:rPr>
@@ -17829,7 +17764,7 @@
         </w:rPr>
         <w:t>AdvancedTable</w:t>
       </w:r>
-      <w:bookmarkEnd w:id="13"/>
+      <w:bookmarkEnd w:id="14"/>
       <w:proofErr w:type="spellEnd"/>
     </w:p>
     <w:p>
@@ -19514,7 +19449,7 @@
           <w:rFonts w:ascii="Times New Roman" w:hAnsi="Times New Roman" w:cs="Times New Roman"/>
         </w:rPr>
       </w:pPr>
-      <w:bookmarkStart w:id="14" w:name="_Toc437802374"/>
+      <w:bookmarkStart w:id="15" w:name="_Toc445210575"/>
       <w:proofErr w:type="spellStart"/>
       <w:r>
         <w:rPr>
@@ -19522,7 +19457,7 @@
         </w:rPr>
         <w:t>VideoPlayer</w:t>
       </w:r>
-      <w:bookmarkEnd w:id="14"/>
+      <w:bookmarkEnd w:id="15"/>
       <w:proofErr w:type="spellEnd"/>
     </w:p>
     <w:p>
@@ -20259,7 +20194,7 @@
           <w:b w:val="0"/>
         </w:rPr>
       </w:pPr>
-      <w:bookmarkStart w:id="15" w:name="_Toc437802375"/>
+      <w:bookmarkStart w:id="16" w:name="_Toc445210576"/>
       <w:r>
         <w:rPr>
           <w:rFonts w:ascii="Times New Roman" w:hAnsi="Times New Roman" w:cs="Times New Roman"/>
@@ -20275,7 +20210,7 @@
         </w:rPr>
         <w:t xml:space="preserve"> configuration</w:t>
       </w:r>
-      <w:bookmarkEnd w:id="15"/>
+      <w:bookmarkEnd w:id="16"/>
     </w:p>
     <w:p>
       <w:pPr>
@@ -23539,16 +23474,16 @@
                 <w:rFonts w:ascii="Times New Roman" w:hAnsi="Times New Roman" w:cs="Times New Roman"/>
               </w:rPr>
             </w:pPr>
-            <w:bookmarkStart w:id="16" w:name="OLE_LINK15"/>
-            <w:bookmarkStart w:id="17" w:name="OLE_LINK16"/>
+            <w:bookmarkStart w:id="17" w:name="OLE_LINK15"/>
+            <w:bookmarkStart w:id="18" w:name="OLE_LINK16"/>
             <w:r>
               <w:rPr>
                 <w:rFonts w:ascii="微软雅黑" w:hAnsi="微软雅黑" w:cs="Times New Roman" w:hint="eastAsia"/>
               </w:rPr>
               <w:t>√</w:t>
             </w:r>
-            <w:bookmarkEnd w:id="16"/>
             <w:bookmarkEnd w:id="17"/>
+            <w:bookmarkEnd w:id="18"/>
           </w:p>
         </w:tc>
         <w:tc>
@@ -24371,7 +24306,7 @@
           <w:rFonts w:ascii="Times New Roman" w:hAnsi="Times New Roman" w:cs="Times New Roman"/>
         </w:rPr>
       </w:pPr>
-      <w:bookmarkStart w:id="18" w:name="_Toc437802376"/>
+      <w:bookmarkStart w:id="19" w:name="_Toc445210577"/>
       <w:proofErr w:type="spellStart"/>
       <w:proofErr w:type="gramStart"/>
       <w:r>
@@ -24381,7 +24316,7 @@
         <w:lastRenderedPageBreak/>
         <w:t>customizedAction</w:t>
       </w:r>
-      <w:bookmarkEnd w:id="18"/>
+      <w:bookmarkEnd w:id="19"/>
       <w:proofErr w:type="spellEnd"/>
       <w:proofErr w:type="gramEnd"/>
     </w:p>
@@ -24452,7 +24387,7 @@
           <w:rFonts w:ascii="Times New Roman" w:hAnsi="Times New Roman" w:cs="Times New Roman"/>
         </w:rPr>
       </w:pPr>
-      <w:bookmarkStart w:id="19" w:name="_Toc437802377"/>
+      <w:bookmarkStart w:id="20" w:name="_Toc445210578"/>
       <w:proofErr w:type="spellStart"/>
       <w:proofErr w:type="gramStart"/>
       <w:r>
@@ -24467,7 +24402,7 @@
         </w:rPr>
         <w:t>umpPanelAction</w:t>
       </w:r>
-      <w:bookmarkEnd w:id="19"/>
+      <w:bookmarkEnd w:id="20"/>
       <w:proofErr w:type="spellEnd"/>
       <w:proofErr w:type="gramEnd"/>
     </w:p>
@@ -24918,7 +24853,7 @@
           <w:rFonts w:ascii="Times New Roman" w:hAnsi="Times New Roman" w:cs="Times New Roman"/>
         </w:rPr>
       </w:pPr>
-      <w:bookmarkStart w:id="20" w:name="_Toc437802378"/>
+      <w:bookmarkStart w:id="21" w:name="_Toc445210579"/>
       <w:proofErr w:type="spellStart"/>
       <w:proofErr w:type="gramStart"/>
       <w:r>
@@ -24933,7 +24868,7 @@
         </w:rPr>
         <w:t>Action</w:t>
       </w:r>
-      <w:bookmarkEnd w:id="20"/>
+      <w:bookmarkEnd w:id="21"/>
       <w:proofErr w:type="spellEnd"/>
       <w:proofErr w:type="gramEnd"/>
     </w:p>
@@ -25289,8 +25224,8 @@
         </w:rPr>
         <w:t xml:space="preserve"> </w:t>
       </w:r>
-      <w:bookmarkStart w:id="21" w:name="OLE_LINK17"/>
-      <w:bookmarkStart w:id="22" w:name="OLE_LINK18"/>
+      <w:bookmarkStart w:id="22" w:name="OLE_LINK17"/>
+      <w:bookmarkStart w:id="23" w:name="OLE_LINK18"/>
       <w:r>
         <w:rPr>
           <w:rFonts w:ascii="Times New Roman" w:hAnsi="Times New Roman" w:cs="Times New Roman"/>
@@ -25327,8 +25262,8 @@
         </w:rPr>
         <w:t xml:space="preserve"> --&gt;</w:t>
       </w:r>
-      <w:bookmarkEnd w:id="21"/>
       <w:bookmarkEnd w:id="22"/>
+      <w:bookmarkEnd w:id="23"/>
     </w:p>
     <w:p>
       <w:pPr>
@@ -25525,8 +25460,6 @@
         </w:rPr>
         <w:t>set font background color</w:t>
       </w:r>
-      <w:bookmarkStart w:id="23" w:name="_GoBack"/>
-      <w:bookmarkEnd w:id="23"/>
       <w:r>
         <w:rPr>
           <w:rFonts w:ascii="Times New Roman" w:hAnsi="Times New Roman" w:cs="Times New Roman"/>
@@ -25609,7 +25542,7 @@
           <w:rFonts w:ascii="Times New Roman" w:hAnsi="Times New Roman" w:cs="Times New Roman"/>
         </w:rPr>
       </w:pPr>
-      <w:bookmarkStart w:id="24" w:name="_Toc437802379"/>
+      <w:bookmarkStart w:id="24" w:name="_Toc445210580"/>
       <w:proofErr w:type="spellStart"/>
       <w:proofErr w:type="gramStart"/>
       <w:r>
@@ -25866,7 +25799,7 @@
           <w:rFonts w:ascii="Times New Roman" w:hAnsi="Times New Roman" w:cs="Times New Roman"/>
         </w:rPr>
       </w:pPr>
-      <w:bookmarkStart w:id="25" w:name="_Toc437802380"/>
+      <w:bookmarkStart w:id="25" w:name="_Toc445210581"/>
       <w:proofErr w:type="spellStart"/>
       <w:proofErr w:type="gramStart"/>
       <w:r>
@@ -26888,7 +26821,7 @@
           <w:rFonts w:ascii="Times New Roman" w:hAnsi="Times New Roman" w:cs="Times New Roman"/>
         </w:rPr>
       </w:pPr>
-      <w:bookmarkStart w:id="30" w:name="_Toc437802381"/>
+      <w:bookmarkStart w:id="30" w:name="_Toc445210582"/>
       <w:proofErr w:type="spellStart"/>
       <w:proofErr w:type="gramStart"/>
       <w:r>
@@ -27242,7 +27175,7 @@
           <w:rFonts w:ascii="Times New Roman" w:hAnsi="Times New Roman" w:cs="Times New Roman"/>
         </w:rPr>
       </w:pPr>
-      <w:bookmarkStart w:id="31" w:name="_Toc437802382"/>
+      <w:bookmarkStart w:id="31" w:name="_Toc445210583"/>
       <w:proofErr w:type="spellStart"/>
       <w:proofErr w:type="gramStart"/>
       <w:r>
@@ -27718,7 +27651,7 @@
           <w:rFonts w:ascii="Times New Roman" w:hAnsi="Times New Roman" w:cs="Times New Roman"/>
         </w:rPr>
       </w:pPr>
-      <w:bookmarkStart w:id="32" w:name="_Toc437802383"/>
+      <w:bookmarkStart w:id="32" w:name="_Toc445210584"/>
       <w:proofErr w:type="spellStart"/>
       <w:proofErr w:type="gramStart"/>
       <w:r>
@@ -28326,7 +28259,7 @@
           <w:rFonts w:ascii="Times New Roman" w:hAnsi="Times New Roman" w:cs="Times New Roman"/>
         </w:rPr>
       </w:pPr>
-      <w:bookmarkStart w:id="33" w:name="_Toc437802384"/>
+      <w:bookmarkStart w:id="33" w:name="_Toc445210585"/>
       <w:proofErr w:type="spellStart"/>
       <w:proofErr w:type="gramStart"/>
       <w:r>
@@ -29729,7 +29662,7 @@
           <w:rFonts w:ascii="Times New Roman" w:hAnsi="Times New Roman" w:cs="Times New Roman"/>
         </w:rPr>
       </w:pPr>
-      <w:bookmarkStart w:id="42" w:name="_Toc437802385"/>
+      <w:bookmarkStart w:id="42" w:name="_Toc445210586"/>
       <w:r>
         <w:rPr>
           <w:rFonts w:ascii="Times New Roman" w:hAnsi="Times New Roman" w:cs="Times New Roman"/>
@@ -31043,7 +30976,7 @@
           <w:rFonts w:ascii="Times New Roman" w:hAnsi="Times New Roman" w:cs="Times New Roman"/>
         </w:rPr>
       </w:pPr>
-      <w:bookmarkStart w:id="45" w:name="_Toc437802386"/>
+      <w:bookmarkStart w:id="45" w:name="_Toc445210587"/>
       <w:proofErr w:type="spellStart"/>
       <w:proofErr w:type="gramStart"/>
       <w:r>
@@ -31280,7 +31213,7 @@
           <w:rFonts w:ascii="Times New Roman" w:hAnsi="Times New Roman" w:cs="Times New Roman"/>
         </w:rPr>
       </w:pPr>
-      <w:bookmarkStart w:id="46" w:name="_Toc437802387"/>
+      <w:bookmarkStart w:id="46" w:name="_Toc445210588"/>
       <w:proofErr w:type="spellStart"/>
       <w:proofErr w:type="gramStart"/>
       <w:r>
@@ -31612,7 +31545,7 @@
           <w:rFonts w:ascii="Times New Roman" w:hAnsi="Times New Roman" w:cs="Times New Roman"/>
         </w:rPr>
       </w:pPr>
-      <w:bookmarkStart w:id="47" w:name="_Toc437802388"/>
+      <w:bookmarkStart w:id="47" w:name="_Toc445210589"/>
       <w:proofErr w:type="spellStart"/>
       <w:proofErr w:type="gramStart"/>
       <w:r>
@@ -31847,7 +31780,7 @@
           <w:rFonts w:ascii="Times New Roman" w:hAnsi="Times New Roman" w:cs="Times New Roman"/>
         </w:rPr>
       </w:pPr>
-      <w:bookmarkStart w:id="48" w:name="_Toc437802389"/>
+      <w:bookmarkStart w:id="48" w:name="_Toc445210590"/>
       <w:proofErr w:type="spellStart"/>
       <w:proofErr w:type="gramStart"/>
       <w:r>
@@ -32159,7 +32092,7 @@
           <w:rFonts w:ascii="Times New Roman" w:hAnsi="Times New Roman" w:cs="Times New Roman"/>
         </w:rPr>
       </w:pPr>
-      <w:bookmarkStart w:id="49" w:name="_Toc437802390"/>
+      <w:bookmarkStart w:id="49" w:name="_Toc445210591"/>
       <w:proofErr w:type="spellStart"/>
       <w:proofErr w:type="gramStart"/>
       <w:r>
@@ -32441,7 +32374,7 @@
           <w:rFonts w:ascii="Times New Roman" w:hAnsi="Times New Roman" w:cs="Times New Roman"/>
         </w:rPr>
       </w:pPr>
-      <w:bookmarkStart w:id="50" w:name="_Toc437802391"/>
+      <w:bookmarkStart w:id="50" w:name="_Toc445210592"/>
       <w:proofErr w:type="spellStart"/>
       <w:proofErr w:type="gramStart"/>
       <w:r>
@@ -33124,7 +33057,9 @@
           <w:rFonts w:ascii="Times New Roman" w:hAnsi="Times New Roman" w:cs="Times New Roman"/>
         </w:rPr>
       </w:pPr>
-      <w:bookmarkStart w:id="51" w:name="_Toc437802392"/>
+      <w:bookmarkStart w:id="51" w:name="_sendMsgAction"/>
+      <w:bookmarkStart w:id="52" w:name="_Toc445210593"/>
+      <w:bookmarkEnd w:id="51"/>
       <w:proofErr w:type="spellStart"/>
       <w:proofErr w:type="gramStart"/>
       <w:r>
@@ -33133,7 +33068,7 @@
         </w:rPr>
         <w:t>sendMsgAction</w:t>
       </w:r>
-      <w:bookmarkEnd w:id="51"/>
+      <w:bookmarkEnd w:id="52"/>
       <w:proofErr w:type="spellEnd"/>
       <w:proofErr w:type="gramEnd"/>
     </w:p>
@@ -35969,7 +35904,7 @@
           <w:rFonts w:ascii="Times New Roman" w:hAnsi="Times New Roman" w:cs="Times New Roman"/>
         </w:rPr>
       </w:pPr>
-      <w:bookmarkStart w:id="52" w:name="_Toc437802393"/>
+      <w:bookmarkStart w:id="53" w:name="_Toc445210594"/>
       <w:proofErr w:type="spellStart"/>
       <w:proofErr w:type="gramStart"/>
       <w:r>
@@ -35979,7 +35914,7 @@
         <w:lastRenderedPageBreak/>
         <w:t>insertICardAction</w:t>
       </w:r>
-      <w:bookmarkEnd w:id="52"/>
+      <w:bookmarkEnd w:id="53"/>
       <w:proofErr w:type="spellEnd"/>
       <w:proofErr w:type="gramEnd"/>
     </w:p>
@@ -38178,7 +38113,7 @@
           <w:rFonts w:ascii="Times New Roman" w:hAnsi="Times New Roman" w:cs="Times New Roman"/>
         </w:rPr>
       </w:pPr>
-      <w:bookmarkStart w:id="53" w:name="_Toc437802394"/>
+      <w:bookmarkStart w:id="54" w:name="_Toc445210595"/>
       <w:proofErr w:type="spellStart"/>
       <w:proofErr w:type="gramStart"/>
       <w:r>
@@ -38187,7 +38122,7 @@
         </w:rPr>
         <w:t>writeICardAction</w:t>
       </w:r>
-      <w:bookmarkEnd w:id="53"/>
+      <w:bookmarkEnd w:id="54"/>
       <w:proofErr w:type="spellEnd"/>
       <w:proofErr w:type="gramEnd"/>
     </w:p>
@@ -38227,7 +38162,19 @@
         <w:rPr>
           <w:rFonts w:ascii="Times New Roman" w:hAnsi="Times New Roman" w:cs="Times New Roman"/>
         </w:rPr>
-        <w:t xml:space="preserve"> after a transaction</w:t>
+        <w:t xml:space="preserve"> after </w:t>
+      </w:r>
+      <w:r>
+        <w:rPr>
+          <w:rFonts w:ascii="Times New Roman" w:hAnsi="Times New Roman" w:cs="Times New Roman"/>
+        </w:rPr>
+        <w:t xml:space="preserve">successful </w:t>
+      </w:r>
+      <w:r>
+        <w:rPr>
+          <w:rFonts w:ascii="Times New Roman" w:hAnsi="Times New Roman" w:cs="Times New Roman"/>
+        </w:rPr>
+        <w:t>transaction</w:t>
       </w:r>
       <w:r>
         <w:rPr>
@@ -38273,8 +38220,80 @@
         <w:rPr>
           <w:rFonts w:ascii="Times New Roman" w:hAnsi="Times New Roman" w:cs="Times New Roman"/>
         </w:rPr>
-        <w:t xml:space="preserve"> is specific function, because there probably is error happening in writing an IC card, so we have to send strike-a-balance message to convergent server.</w:t>
-      </w:r>
+        <w:t xml:space="preserve"> is specific function, because there probably is </w:t>
+      </w:r>
+      <w:r>
+        <w:rPr>
+          <w:rFonts w:ascii="Times New Roman" w:hAnsi="Times New Roman" w:cs="Times New Roman"/>
+        </w:rPr>
+        <w:t xml:space="preserve">an </w:t>
+      </w:r>
+      <w:r>
+        <w:rPr>
+          <w:rFonts w:ascii="Times New Roman" w:hAnsi="Times New Roman" w:cs="Times New Roman"/>
+        </w:rPr>
+        <w:t>error happening in writing an IC card, so we have to send a</w:t>
+      </w:r>
+      <w:r>
+        <w:rPr>
+          <w:rFonts w:ascii="Times New Roman" w:hAnsi="Times New Roman" w:cs="Times New Roman"/>
+        </w:rPr>
+        <w:t xml:space="preserve"> </w:t>
+      </w:r>
+      <w:r>
+        <w:rPr>
+          <w:rFonts w:ascii="Times New Roman" w:hAnsi="Times New Roman" w:cs="Times New Roman"/>
+        </w:rPr>
+        <w:t>balance</w:t>
+      </w:r>
+      <w:r>
+        <w:rPr>
+          <w:rFonts w:ascii="Times New Roman" w:hAnsi="Times New Roman" w:cs="Times New Roman"/>
+        </w:rPr>
+        <w:t>d</w:t>
+      </w:r>
+      <w:r>
+        <w:rPr>
+          <w:rFonts w:ascii="Times New Roman" w:hAnsi="Times New Roman" w:cs="Times New Roman"/>
+        </w:rPr>
+        <w:t xml:space="preserve"> message </w:t>
+      </w:r>
+      <w:r>
+        <w:rPr>
+          <w:rFonts w:ascii="Times New Roman" w:hAnsi="Times New Roman" w:cs="Times New Roman"/>
+        </w:rPr>
+        <w:t xml:space="preserve">rolling back previous transaction </w:t>
+      </w:r>
+      <w:r>
+        <w:rPr>
+          <w:rFonts w:ascii="Times New Roman" w:hAnsi="Times New Roman" w:cs="Times New Roman"/>
+        </w:rPr>
+        <w:t>to convergent server.</w:t>
+      </w:r>
+    </w:p>
+    <w:p>
+      <w:pPr>
+        <w:rPr>
+          <w:rFonts w:ascii="Times New Roman" w:hAnsi="Times New Roman" w:cs="Times New Roman"/>
+        </w:rPr>
+      </w:pPr>
+      <w:r>
+        <w:rPr>
+          <w:rFonts w:ascii="Times New Roman" w:hAnsi="Times New Roman" w:cs="Times New Roman"/>
+        </w:rPr>
+        <w:t xml:space="preserve">This action configuration is totally same as </w:t>
+      </w:r>
+      <w:hyperlink w:anchor="_sendMsgAction" w:history="1">
+        <w:proofErr w:type="spellStart"/>
+        <w:r>
+          <w:rPr>
+            <w:rStyle w:val="Hyperlink"/>
+            <w:rFonts w:ascii="Times New Roman" w:hAnsi="Times New Roman" w:cs="Times New Roman"/>
+          </w:rPr>
+          <w:t>sendMsgAction</w:t>
+        </w:r>
+        <w:proofErr w:type="spellEnd"/>
+      </w:hyperlink>
     </w:p>
     <w:p>
       <w:pPr>
@@ -38379,6 +38398,7 @@
           <w:sz w:val="20"/>
           <w:szCs w:val="20"/>
         </w:rPr>
+        <w:lastRenderedPageBreak/>
         <w:t xml:space="preserve">        &lt;</w:t>
       </w:r>
       <w:proofErr w:type="spellStart"/>
@@ -38452,7 +38472,6 @@
           <w:sz w:val="20"/>
           <w:szCs w:val="20"/>
         </w:rPr>
-        <w:lastRenderedPageBreak/>
         <w:t xml:space="preserve">        &lt;</w:t>
       </w:r>
       <w:proofErr w:type="gramStart"/>
@@ -39497,7 +39516,7 @@
           <w:rFonts w:ascii="Times New Roman" w:hAnsi="Times New Roman" w:cs="Times New Roman"/>
         </w:rPr>
       </w:pPr>
-      <w:bookmarkStart w:id="54" w:name="_Toc437802395"/>
+      <w:bookmarkStart w:id="55" w:name="_Toc445210596"/>
       <w:proofErr w:type="spellStart"/>
       <w:proofErr w:type="gramStart"/>
       <w:r>
@@ -39506,7 +39525,7 @@
         </w:rPr>
         <w:t>moveCursorAction</w:t>
       </w:r>
-      <w:bookmarkEnd w:id="54"/>
+      <w:bookmarkEnd w:id="55"/>
       <w:proofErr w:type="spellEnd"/>
       <w:proofErr w:type="gramEnd"/>
     </w:p>
@@ -39566,6 +39585,7 @@
           <w:sz w:val="20"/>
           <w:szCs w:val="20"/>
         </w:rPr>
+        <w:lastRenderedPageBreak/>
         <w:t>&lt;</w:t>
       </w:r>
       <w:proofErr w:type="gramStart"/>
@@ -39601,7 +39621,6 @@
           <w:sz w:val="20"/>
           <w:szCs w:val="20"/>
         </w:rPr>
-        <w:lastRenderedPageBreak/>
         <w:t xml:space="preserve">    &lt;</w:t>
       </w:r>
       <w:proofErr w:type="spellStart"/>
@@ -39823,7 +39842,7 @@
           <w:rFonts w:ascii="Times New Roman" w:hAnsi="Times New Roman" w:cs="Times New Roman"/>
         </w:rPr>
       </w:pPr>
-      <w:bookmarkStart w:id="55" w:name="_Toc437802396"/>
+      <w:bookmarkStart w:id="56" w:name="_Toc445210597"/>
       <w:proofErr w:type="spellStart"/>
       <w:proofErr w:type="gramStart"/>
       <w:r>
@@ -39832,7 +39851,7 @@
         </w:rPr>
         <w:t>printPassbookAction</w:t>
       </w:r>
-      <w:bookmarkEnd w:id="55"/>
+      <w:bookmarkEnd w:id="56"/>
       <w:proofErr w:type="spellEnd"/>
       <w:proofErr w:type="gramEnd"/>
     </w:p>
@@ -40090,7 +40109,7 @@
           <w:rFonts w:ascii="Times New Roman" w:hAnsi="Times New Roman" w:cs="Times New Roman"/>
         </w:rPr>
       </w:pPr>
-      <w:bookmarkStart w:id="56" w:name="_Toc437802397"/>
+      <w:bookmarkStart w:id="57" w:name="_Toc445210598"/>
       <w:proofErr w:type="spellStart"/>
       <w:proofErr w:type="gramStart"/>
       <w:r>
@@ -40099,7 +40118,7 @@
         </w:rPr>
         <w:t>playVideoAction</w:t>
       </w:r>
-      <w:bookmarkEnd w:id="56"/>
+      <w:bookmarkEnd w:id="57"/>
       <w:proofErr w:type="spellEnd"/>
       <w:proofErr w:type="gramEnd"/>
     </w:p>
@@ -40402,7 +40421,7 @@
           <w:rFonts w:ascii="Times New Roman" w:hAnsi="Times New Roman" w:cs="Times New Roman"/>
         </w:rPr>
       </w:pPr>
-      <w:bookmarkStart w:id="57" w:name="_Toc437802398"/>
+      <w:bookmarkStart w:id="58" w:name="_Toc445210599"/>
       <w:proofErr w:type="spellStart"/>
       <w:proofErr w:type="gramStart"/>
       <w:r>
@@ -40411,7 +40430,7 @@
         </w:rPr>
         <w:t>showClockAction</w:t>
       </w:r>
-      <w:bookmarkEnd w:id="57"/>
+      <w:bookmarkEnd w:id="58"/>
       <w:proofErr w:type="spellEnd"/>
       <w:proofErr w:type="gramEnd"/>
     </w:p>
@@ -40483,6 +40502,7 @@
           <w:sz w:val="20"/>
           <w:szCs w:val="20"/>
         </w:rPr>
+        <w:lastRenderedPageBreak/>
         <w:t>&lt;</w:t>
       </w:r>
       <w:proofErr w:type="gramStart"/>
@@ -40518,7 +40538,6 @@
           <w:sz w:val="20"/>
           <w:szCs w:val="20"/>
         </w:rPr>
-        <w:lastRenderedPageBreak/>
         <w:t xml:space="preserve">    &lt;</w:t>
       </w:r>
       <w:proofErr w:type="spellStart"/>
@@ -40952,7 +40971,7 @@
           <w:rFonts w:ascii="Times New Roman" w:hAnsi="Times New Roman" w:cs="Times New Roman"/>
         </w:rPr>
       </w:pPr>
-      <w:bookmarkStart w:id="58" w:name="_Toc437802399"/>
+      <w:bookmarkStart w:id="59" w:name="_Toc445210600"/>
       <w:proofErr w:type="spellStart"/>
       <w:proofErr w:type="gramStart"/>
       <w:r>
@@ -40961,7 +40980,7 @@
         </w:rPr>
         <w:t>uploadFileAction</w:t>
       </w:r>
-      <w:bookmarkEnd w:id="58"/>
+      <w:bookmarkEnd w:id="59"/>
       <w:proofErr w:type="spellEnd"/>
       <w:proofErr w:type="gramEnd"/>
     </w:p>
@@ -41064,8 +41083,7 @@
           <w:sz w:val="20"/>
           <w:szCs w:val="20"/>
         </w:rPr>
-        <w:tab/>
-        <w:t>&lt;</w:t>
+        <w:t xml:space="preserve">    &lt;</w:t>
       </w:r>
       <w:proofErr w:type="spellStart"/>
       <w:proofErr w:type="gramStart"/>
@@ -41102,16 +41120,7 @@
           <w:sz w:val="20"/>
           <w:szCs w:val="20"/>
         </w:rPr>
-        <w:tab/>
-      </w:r>
-      <w:r>
-        <w:rPr>
-          <w:rFonts w:ascii="Times New Roman" w:hAnsi="Times New Roman" w:cs="Times New Roman"/>
-          <w:sz w:val="20"/>
-          <w:szCs w:val="20"/>
-        </w:rPr>
-        <w:tab/>
-        <w:t>&lt;</w:t>
+        <w:t xml:space="preserve">        &lt;</w:t>
       </w:r>
       <w:proofErr w:type="gramStart"/>
       <w:r>
@@ -41146,16 +41155,7 @@
           <w:sz w:val="20"/>
           <w:szCs w:val="20"/>
         </w:rPr>
-        <w:tab/>
-      </w:r>
-      <w:r>
-        <w:rPr>
-          <w:rFonts w:ascii="Times New Roman" w:hAnsi="Times New Roman" w:cs="Times New Roman"/>
-          <w:sz w:val="20"/>
-          <w:szCs w:val="20"/>
-        </w:rPr>
-        <w:tab/>
-        <w:t>&lt;</w:t>
+        <w:t xml:space="preserve">        &lt;</w:t>
       </w:r>
       <w:proofErr w:type="spellStart"/>
       <w:r>
@@ -41190,8 +41190,8 @@
           <w:sz w:val="20"/>
           <w:szCs w:val="20"/>
         </w:rPr>
-        <w:tab/>
-        <w:t>&lt;/</w:t>
+        <w:lastRenderedPageBreak/>
+        <w:t xml:space="preserve">    &lt;/</w:t>
       </w:r>
       <w:proofErr w:type="spellStart"/>
       <w:r>
@@ -41226,7 +41226,6 @@
           <w:sz w:val="20"/>
           <w:szCs w:val="20"/>
         </w:rPr>
-        <w:lastRenderedPageBreak/>
         <w:t>&lt;/action&gt;</w:t>
       </w:r>
     </w:p>
@@ -41301,6 +41300,1102 @@
     </w:p>
     <w:p>
       <w:pPr>
+        <w:pStyle w:val="Heading4"/>
+        <w:numPr>
+          <w:ilvl w:val="0"/>
+          <w:numId w:val="39"/>
+        </w:numPr>
+        <w:rPr>
+          <w:rFonts w:ascii="Times New Roman" w:hAnsi="Times New Roman" w:cs="Times New Roman"/>
+        </w:rPr>
+      </w:pPr>
+      <w:bookmarkStart w:id="60" w:name="_Toc445210601"/>
+      <w:proofErr w:type="spellStart"/>
+      <w:proofErr w:type="gramStart"/>
+      <w:r>
+        <w:rPr>
+          <w:rFonts w:ascii="Times New Roman" w:hAnsi="Times New Roman" w:cs="Times New Roman"/>
+        </w:rPr>
+        <w:t>balanceTransAction</w:t>
+      </w:r>
+      <w:bookmarkEnd w:id="60"/>
+      <w:proofErr w:type="spellEnd"/>
+      <w:proofErr w:type="gramEnd"/>
+    </w:p>
+    <w:p>
+      <w:pPr>
+        <w:rPr>
+          <w:rFonts w:ascii="Times New Roman" w:hAnsi="Times New Roman" w:cs="Times New Roman"/>
+        </w:rPr>
+      </w:pPr>
+      <w:r>
+        <w:rPr>
+          <w:rFonts w:ascii="Times New Roman" w:hAnsi="Times New Roman" w:cs="Times New Roman"/>
+        </w:rPr>
+        <w:t xml:space="preserve">This action will </w:t>
+      </w:r>
+      <w:r>
+        <w:rPr>
+          <w:rFonts w:ascii="Times New Roman" w:hAnsi="Times New Roman" w:cs="Times New Roman" w:hint="eastAsia"/>
+        </w:rPr>
+        <w:t xml:space="preserve">allow user to </w:t>
+      </w:r>
+      <w:r>
+        <w:rPr>
+          <w:rFonts w:ascii="Times New Roman" w:hAnsi="Times New Roman" w:cs="Times New Roman"/>
+        </w:rPr>
+        <w:t>launch transactional message flow between client and server</w:t>
+      </w:r>
+      <w:r>
+        <w:rPr>
+          <w:rFonts w:ascii="Times New Roman" w:hAnsi="Times New Roman" w:cs="Times New Roman"/>
+        </w:rPr>
+        <w:t>, if the communication is timeout, client will send another balanced message against previous one.</w:t>
+      </w:r>
+    </w:p>
+    <w:p>
+      <w:pPr>
+        <w:rPr>
+          <w:rFonts w:ascii="Times New Roman" w:hAnsi="Times New Roman" w:cs="Times New Roman"/>
+        </w:rPr>
+      </w:pPr>
+      <w:r>
+        <w:rPr>
+          <w:rFonts w:ascii="Times New Roman" w:hAnsi="Times New Roman" w:cs="Times New Roman"/>
+        </w:rPr>
+        <w:t xml:space="preserve">This action </w:t>
+      </w:r>
+      <w:r>
+        <w:rPr>
+          <w:rFonts w:ascii="Times New Roman" w:hAnsi="Times New Roman" w:cs="Times New Roman"/>
+        </w:rPr>
+        <w:t xml:space="preserve">configuration </w:t>
+      </w:r>
+      <w:r>
+        <w:rPr>
+          <w:rFonts w:ascii="Times New Roman" w:hAnsi="Times New Roman" w:cs="Times New Roman"/>
+        </w:rPr>
+        <w:t xml:space="preserve">is totally same as </w:t>
+      </w:r>
+      <w:hyperlink w:anchor="_sendMsgAction" w:history="1">
+        <w:proofErr w:type="spellStart"/>
+        <w:r>
+          <w:rPr>
+            <w:rStyle w:val="Hyperlink"/>
+            <w:rFonts w:ascii="Times New Roman" w:hAnsi="Times New Roman" w:cs="Times New Roman"/>
+          </w:rPr>
+          <w:t>sendMsgAction</w:t>
+        </w:r>
+        <w:proofErr w:type="spellEnd"/>
+      </w:hyperlink>
+    </w:p>
+    <w:p>
+      <w:pPr>
+        <w:rPr>
+          <w:rFonts w:ascii="Times New Roman" w:hAnsi="Times New Roman" w:cs="Times New Roman"/>
+          <w:b/>
+          <w:i/>
+        </w:rPr>
+      </w:pPr>
+      <w:r>
+        <w:rPr>
+          <w:rFonts w:ascii="Times New Roman" w:hAnsi="Times New Roman" w:cs="Times New Roman"/>
+          <w:b/>
+          <w:i/>
+        </w:rPr>
+        <w:t>Sample configuration:</w:t>
+      </w:r>
+    </w:p>
+    <w:p>
+      <w:pPr>
+        <w:rPr>
+          <w:rFonts w:ascii="Times New Roman" w:hAnsi="Times New Roman" w:cs="Times New Roman"/>
+          <w:sz w:val="20"/>
+          <w:szCs w:val="20"/>
+        </w:rPr>
+      </w:pPr>
+      <w:r>
+        <w:rPr>
+          <w:rFonts w:ascii="Times New Roman" w:hAnsi="Times New Roman" w:cs="Times New Roman"/>
+          <w:sz w:val="20"/>
+          <w:szCs w:val="20"/>
+        </w:rPr>
+        <w:t>&lt;</w:t>
+      </w:r>
+      <w:proofErr w:type="gramStart"/>
+      <w:r>
+        <w:rPr>
+          <w:rFonts w:ascii="Times New Roman" w:hAnsi="Times New Roman" w:cs="Times New Roman"/>
+          <w:sz w:val="20"/>
+          <w:szCs w:val="20"/>
+        </w:rPr>
+        <w:t>action</w:t>
+      </w:r>
+      <w:proofErr w:type="gramEnd"/>
+      <w:r>
+        <w:rPr>
+          <w:rFonts w:ascii="Times New Roman" w:hAnsi="Times New Roman" w:cs="Times New Roman"/>
+          <w:sz w:val="20"/>
+          <w:szCs w:val="20"/>
+        </w:rPr>
+        <w:t>&gt;</w:t>
+      </w:r>
+    </w:p>
+    <w:p>
+      <w:pPr>
+        <w:rPr>
+          <w:rFonts w:ascii="Times New Roman" w:hAnsi="Times New Roman" w:cs="Times New Roman"/>
+          <w:sz w:val="20"/>
+          <w:szCs w:val="20"/>
+        </w:rPr>
+      </w:pPr>
+      <w:r>
+        <w:rPr>
+          <w:rFonts w:ascii="Times New Roman" w:hAnsi="Times New Roman" w:cs="Times New Roman"/>
+          <w:sz w:val="20"/>
+          <w:szCs w:val="20"/>
+        </w:rPr>
+        <w:t xml:space="preserve">    &lt;</w:t>
+      </w:r>
+      <w:proofErr w:type="spellStart"/>
+      <w:proofErr w:type="gramStart"/>
+      <w:r>
+        <w:rPr>
+          <w:rFonts w:ascii="Times New Roman" w:hAnsi="Times New Roman" w:cs="Times New Roman"/>
+          <w:sz w:val="20"/>
+          <w:szCs w:val="20"/>
+        </w:rPr>
+        <w:t>balanceTransAction</w:t>
+      </w:r>
+      <w:proofErr w:type="spellEnd"/>
+      <w:proofErr w:type="gramEnd"/>
+      <w:r>
+        <w:rPr>
+          <w:rFonts w:ascii="Times New Roman" w:hAnsi="Times New Roman" w:cs="Times New Roman"/>
+          <w:sz w:val="20"/>
+          <w:szCs w:val="20"/>
+        </w:rPr>
+        <w:t>&gt;</w:t>
+      </w:r>
+    </w:p>
+    <w:p>
+      <w:pPr>
+        <w:rPr>
+          <w:rFonts w:ascii="Times New Roman" w:hAnsi="Times New Roman" w:cs="Times New Roman"/>
+          <w:sz w:val="20"/>
+          <w:szCs w:val="20"/>
+        </w:rPr>
+      </w:pPr>
+      <w:r>
+        <w:rPr>
+          <w:rFonts w:ascii="Times New Roman" w:hAnsi="Times New Roman" w:cs="Times New Roman"/>
+          <w:sz w:val="20"/>
+          <w:szCs w:val="20"/>
+        </w:rPr>
+        <w:t xml:space="preserve">        &lt;</w:t>
+      </w:r>
+      <w:proofErr w:type="spellStart"/>
+      <w:proofErr w:type="gramStart"/>
+      <w:r>
+        <w:rPr>
+          <w:rFonts w:ascii="Times New Roman" w:hAnsi="Times New Roman" w:cs="Times New Roman"/>
+          <w:sz w:val="20"/>
+          <w:szCs w:val="20"/>
+        </w:rPr>
+        <w:t>prsCode</w:t>
+      </w:r>
+      <w:proofErr w:type="spellEnd"/>
+      <w:r>
+        <w:rPr>
+          <w:rFonts w:ascii="Times New Roman" w:hAnsi="Times New Roman" w:cs="Times New Roman"/>
+          <w:sz w:val="20"/>
+          <w:szCs w:val="20"/>
+        </w:rPr>
+        <w:t>&gt;</w:t>
+      </w:r>
+      <w:proofErr w:type="spellStart"/>
+      <w:proofErr w:type="gramEnd"/>
+      <w:r>
+        <w:rPr>
+          <w:rFonts w:ascii="Times New Roman" w:hAnsi="Times New Roman" w:cs="Times New Roman"/>
+          <w:sz w:val="20"/>
+          <w:szCs w:val="20"/>
+        </w:rPr>
+        <w:t>pay_pubiao</w:t>
+      </w:r>
+      <w:proofErr w:type="spellEnd"/>
+      <w:r>
+        <w:rPr>
+          <w:rFonts w:ascii="Times New Roman" w:hAnsi="Times New Roman" w:cs="Times New Roman"/>
+          <w:sz w:val="20"/>
+          <w:szCs w:val="20"/>
+        </w:rPr>
+        <w:t>&lt;/</w:t>
+      </w:r>
+      <w:proofErr w:type="spellStart"/>
+      <w:r>
+        <w:rPr>
+          <w:rFonts w:ascii="Times New Roman" w:hAnsi="Times New Roman" w:cs="Times New Roman"/>
+          <w:sz w:val="20"/>
+          <w:szCs w:val="20"/>
+        </w:rPr>
+        <w:t>prsCode</w:t>
+      </w:r>
+      <w:proofErr w:type="spellEnd"/>
+      <w:r>
+        <w:rPr>
+          <w:rFonts w:ascii="Times New Roman" w:hAnsi="Times New Roman" w:cs="Times New Roman"/>
+          <w:sz w:val="20"/>
+          <w:szCs w:val="20"/>
+        </w:rPr>
+        <w:t>&gt;</w:t>
+      </w:r>
+    </w:p>
+    <w:p>
+      <w:pPr>
+        <w:rPr>
+          <w:rFonts w:ascii="Times New Roman" w:hAnsi="Times New Roman" w:cs="Times New Roman"/>
+          <w:sz w:val="20"/>
+          <w:szCs w:val="20"/>
+        </w:rPr>
+      </w:pPr>
+      <w:r>
+        <w:rPr>
+          <w:rFonts w:ascii="Times New Roman" w:hAnsi="Times New Roman" w:cs="Times New Roman"/>
+          <w:sz w:val="20"/>
+          <w:szCs w:val="20"/>
+        </w:rPr>
+        <w:t xml:space="preserve">        &lt;</w:t>
+      </w:r>
+      <w:proofErr w:type="gramStart"/>
+      <w:r>
+        <w:rPr>
+          <w:rFonts w:ascii="Times New Roman" w:hAnsi="Times New Roman" w:cs="Times New Roman"/>
+          <w:sz w:val="20"/>
+          <w:szCs w:val="20"/>
+        </w:rPr>
+        <w:t>conditions&gt;</w:t>
+      </w:r>
+      <w:proofErr w:type="gramEnd"/>
+      <w:r>
+        <w:rPr>
+          <w:rFonts w:ascii="Times New Roman" w:hAnsi="Times New Roman" w:cs="Times New Roman"/>
+          <w:sz w:val="20"/>
+          <w:szCs w:val="20"/>
+        </w:rPr>
+        <w:t>201501014,201501016,201501012&lt;/conditions&gt;</w:t>
+      </w:r>
+    </w:p>
+    <w:p>
+      <w:pPr>
+        <w:rPr>
+          <w:rFonts w:ascii="Times New Roman" w:hAnsi="Times New Roman" w:cs="Times New Roman"/>
+          <w:sz w:val="20"/>
+          <w:szCs w:val="20"/>
+        </w:rPr>
+      </w:pPr>
+      <w:r>
+        <w:rPr>
+          <w:rFonts w:ascii="Times New Roman" w:hAnsi="Times New Roman" w:cs="Times New Roman"/>
+          <w:sz w:val="20"/>
+          <w:szCs w:val="20"/>
+        </w:rPr>
+        <w:t xml:space="preserve">        &lt;</w:t>
+      </w:r>
+      <w:proofErr w:type="spellStart"/>
+      <w:proofErr w:type="gramStart"/>
+      <w:r>
+        <w:rPr>
+          <w:rFonts w:ascii="Times New Roman" w:hAnsi="Times New Roman" w:cs="Times New Roman"/>
+          <w:sz w:val="20"/>
+          <w:szCs w:val="20"/>
+        </w:rPr>
+        <w:t>nextStep</w:t>
+      </w:r>
+      <w:proofErr w:type="spellEnd"/>
+      <w:proofErr w:type="gramEnd"/>
+      <w:r>
+        <w:rPr>
+          <w:rFonts w:ascii="Times New Roman" w:hAnsi="Times New Roman" w:cs="Times New Roman"/>
+          <w:sz w:val="20"/>
+          <w:szCs w:val="20"/>
+        </w:rPr>
+        <w:t xml:space="preserve">&gt;  </w:t>
+      </w:r>
+    </w:p>
+    <w:p>
+      <w:pPr>
+        <w:rPr>
+          <w:rFonts w:ascii="Times New Roman" w:hAnsi="Times New Roman" w:cs="Times New Roman"/>
+          <w:sz w:val="20"/>
+          <w:szCs w:val="20"/>
+        </w:rPr>
+      </w:pPr>
+      <w:r>
+        <w:rPr>
+          <w:rFonts w:ascii="Times New Roman" w:hAnsi="Times New Roman" w:cs="Times New Roman"/>
+          <w:sz w:val="20"/>
+          <w:szCs w:val="20"/>
+        </w:rPr>
+        <w:t xml:space="preserve">            &lt;</w:t>
+      </w:r>
+      <w:proofErr w:type="spellStart"/>
+      <w:proofErr w:type="gramStart"/>
+      <w:r>
+        <w:rPr>
+          <w:rFonts w:ascii="Times New Roman" w:hAnsi="Times New Roman" w:cs="Times New Roman"/>
+          <w:sz w:val="20"/>
+          <w:szCs w:val="20"/>
+        </w:rPr>
+        <w:t>nextPanel</w:t>
+      </w:r>
+      <w:proofErr w:type="spellEnd"/>
+      <w:r>
+        <w:rPr>
+          <w:rFonts w:ascii="Times New Roman" w:hAnsi="Times New Roman" w:cs="Times New Roman"/>
+          <w:sz w:val="20"/>
+          <w:szCs w:val="20"/>
+        </w:rPr>
+        <w:t>&gt;</w:t>
+      </w:r>
+      <w:proofErr w:type="gramEnd"/>
+      <w:r>
+        <w:rPr>
+          <w:rFonts w:ascii="Times New Roman" w:hAnsi="Times New Roman" w:cs="Times New Roman"/>
+          <w:sz w:val="20"/>
+          <w:szCs w:val="20"/>
+        </w:rPr>
+        <w:t>201588&lt;/</w:t>
+      </w:r>
+      <w:proofErr w:type="spellStart"/>
+      <w:r>
+        <w:rPr>
+          <w:rFonts w:ascii="Times New Roman" w:hAnsi="Times New Roman" w:cs="Times New Roman"/>
+          <w:sz w:val="20"/>
+          <w:szCs w:val="20"/>
+        </w:rPr>
+        <w:t>nextPanel</w:t>
+      </w:r>
+      <w:proofErr w:type="spellEnd"/>
+      <w:r>
+        <w:rPr>
+          <w:rFonts w:ascii="Times New Roman" w:hAnsi="Times New Roman" w:cs="Times New Roman"/>
+          <w:sz w:val="20"/>
+          <w:szCs w:val="20"/>
+        </w:rPr>
+        <w:t xml:space="preserve">&gt; </w:t>
+      </w:r>
+    </w:p>
+    <w:p>
+      <w:pPr>
+        <w:rPr>
+          <w:rFonts w:ascii="Times New Roman" w:hAnsi="Times New Roman" w:cs="Times New Roman"/>
+          <w:sz w:val="20"/>
+          <w:szCs w:val="20"/>
+        </w:rPr>
+      </w:pPr>
+      <w:r>
+        <w:rPr>
+          <w:rFonts w:ascii="Times New Roman" w:hAnsi="Times New Roman" w:cs="Times New Roman"/>
+          <w:sz w:val="20"/>
+          <w:szCs w:val="20"/>
+        </w:rPr>
+        <w:t xml:space="preserve">            &lt;</w:t>
+      </w:r>
+      <w:proofErr w:type="gramStart"/>
+      <w:r>
+        <w:rPr>
+          <w:rFonts w:ascii="Times New Roman" w:hAnsi="Times New Roman" w:cs="Times New Roman"/>
+          <w:sz w:val="20"/>
+          <w:szCs w:val="20"/>
+        </w:rPr>
+        <w:t>display&gt;</w:t>
+      </w:r>
+      <w:proofErr w:type="gramEnd"/>
+      <w:r>
+        <w:rPr>
+          <w:rFonts w:ascii="Times New Roman" w:hAnsi="Times New Roman" w:cs="Times New Roman"/>
+          <w:sz w:val="20"/>
+          <w:szCs w:val="20"/>
+        </w:rPr>
+        <w:t xml:space="preserve">201586&lt;/display&gt;  </w:t>
+      </w:r>
+    </w:p>
+    <w:p>
+      <w:pPr>
+        <w:rPr>
+          <w:rFonts w:ascii="Times New Roman" w:hAnsi="Times New Roman" w:cs="Times New Roman"/>
+          <w:sz w:val="20"/>
+          <w:szCs w:val="20"/>
+        </w:rPr>
+      </w:pPr>
+      <w:r>
+        <w:rPr>
+          <w:rFonts w:ascii="Times New Roman" w:hAnsi="Times New Roman" w:cs="Times New Roman"/>
+          <w:sz w:val="20"/>
+          <w:szCs w:val="20"/>
+        </w:rPr>
+        <w:t xml:space="preserve">        &lt;/</w:t>
+      </w:r>
+      <w:proofErr w:type="spellStart"/>
+      <w:r>
+        <w:rPr>
+          <w:rFonts w:ascii="Times New Roman" w:hAnsi="Times New Roman" w:cs="Times New Roman"/>
+          <w:sz w:val="20"/>
+          <w:szCs w:val="20"/>
+        </w:rPr>
+        <w:t>nextStep</w:t>
+      </w:r>
+      <w:proofErr w:type="spellEnd"/>
+      <w:r>
+        <w:rPr>
+          <w:rFonts w:ascii="Times New Roman" w:hAnsi="Times New Roman" w:cs="Times New Roman"/>
+          <w:sz w:val="20"/>
+          <w:szCs w:val="20"/>
+        </w:rPr>
+        <w:t>&gt;</w:t>
+      </w:r>
+    </w:p>
+    <w:p>
+      <w:pPr>
+        <w:rPr>
+          <w:rFonts w:ascii="Times New Roman" w:hAnsi="Times New Roman" w:cs="Times New Roman"/>
+          <w:sz w:val="20"/>
+          <w:szCs w:val="20"/>
+        </w:rPr>
+      </w:pPr>
+      <w:r>
+        <w:rPr>
+          <w:rFonts w:ascii="Times New Roman" w:hAnsi="Times New Roman" w:cs="Times New Roman"/>
+          <w:sz w:val="20"/>
+          <w:szCs w:val="20"/>
+        </w:rPr>
+        <w:t xml:space="preserve">        &lt;</w:t>
+      </w:r>
+      <w:proofErr w:type="gramStart"/>
+      <w:r>
+        <w:rPr>
+          <w:rFonts w:ascii="Times New Roman" w:hAnsi="Times New Roman" w:cs="Times New Roman"/>
+          <w:sz w:val="20"/>
+          <w:szCs w:val="20"/>
+        </w:rPr>
+        <w:t>exception</w:t>
+      </w:r>
+      <w:proofErr w:type="gramEnd"/>
+      <w:r>
+        <w:rPr>
+          <w:rFonts w:ascii="Times New Roman" w:hAnsi="Times New Roman" w:cs="Times New Roman"/>
+          <w:sz w:val="20"/>
+          <w:szCs w:val="20"/>
+        </w:rPr>
+        <w:t xml:space="preserve">&gt; </w:t>
+      </w:r>
+    </w:p>
+    <w:p>
+      <w:pPr>
+        <w:rPr>
+          <w:rFonts w:ascii="Times New Roman" w:hAnsi="Times New Roman" w:cs="Times New Roman"/>
+          <w:sz w:val="20"/>
+          <w:szCs w:val="20"/>
+        </w:rPr>
+      </w:pPr>
+      <w:r>
+        <w:rPr>
+          <w:rFonts w:ascii="Times New Roman" w:hAnsi="Times New Roman" w:cs="Times New Roman"/>
+          <w:sz w:val="20"/>
+          <w:szCs w:val="20"/>
+        </w:rPr>
+        <w:t xml:space="preserve">            &lt;</w:t>
+      </w:r>
+      <w:proofErr w:type="spellStart"/>
+      <w:proofErr w:type="gramStart"/>
+      <w:r>
+        <w:rPr>
+          <w:rFonts w:ascii="Times New Roman" w:hAnsi="Times New Roman" w:cs="Times New Roman"/>
+          <w:sz w:val="20"/>
+          <w:szCs w:val="20"/>
+        </w:rPr>
+        <w:t>nextPanel</w:t>
+      </w:r>
+      <w:proofErr w:type="spellEnd"/>
+      <w:r>
+        <w:rPr>
+          <w:rFonts w:ascii="Times New Roman" w:hAnsi="Times New Roman" w:cs="Times New Roman"/>
+          <w:sz w:val="20"/>
+          <w:szCs w:val="20"/>
+        </w:rPr>
+        <w:t>&gt;</w:t>
+      </w:r>
+      <w:proofErr w:type="gramEnd"/>
+      <w:r>
+        <w:rPr>
+          <w:rFonts w:ascii="Times New Roman" w:hAnsi="Times New Roman" w:cs="Times New Roman"/>
+          <w:sz w:val="20"/>
+          <w:szCs w:val="20"/>
+        </w:rPr>
+        <w:t>201599&lt;/</w:t>
+      </w:r>
+      <w:proofErr w:type="spellStart"/>
+      <w:r>
+        <w:rPr>
+          <w:rFonts w:ascii="Times New Roman" w:hAnsi="Times New Roman" w:cs="Times New Roman"/>
+          <w:sz w:val="20"/>
+          <w:szCs w:val="20"/>
+        </w:rPr>
+        <w:t>nextPanel</w:t>
+      </w:r>
+      <w:proofErr w:type="spellEnd"/>
+      <w:r>
+        <w:rPr>
+          <w:rFonts w:ascii="Times New Roman" w:hAnsi="Times New Roman" w:cs="Times New Roman"/>
+          <w:sz w:val="20"/>
+          <w:szCs w:val="20"/>
+        </w:rPr>
+        <w:t xml:space="preserve">&gt;  </w:t>
+      </w:r>
+    </w:p>
+    <w:p>
+      <w:pPr>
+        <w:rPr>
+          <w:rFonts w:ascii="Times New Roman" w:hAnsi="Times New Roman" w:cs="Times New Roman"/>
+          <w:sz w:val="20"/>
+          <w:szCs w:val="20"/>
+        </w:rPr>
+      </w:pPr>
+      <w:r>
+        <w:rPr>
+          <w:rFonts w:ascii="Times New Roman" w:hAnsi="Times New Roman" w:cs="Times New Roman"/>
+          <w:sz w:val="20"/>
+          <w:szCs w:val="20"/>
+        </w:rPr>
+        <w:t xml:space="preserve">            &lt;</w:t>
+      </w:r>
+      <w:proofErr w:type="gramStart"/>
+      <w:r>
+        <w:rPr>
+          <w:rFonts w:ascii="Times New Roman" w:hAnsi="Times New Roman" w:cs="Times New Roman"/>
+          <w:sz w:val="20"/>
+          <w:szCs w:val="20"/>
+        </w:rPr>
+        <w:t>display&gt;</w:t>
+      </w:r>
+      <w:proofErr w:type="gramEnd"/>
+      <w:r>
+        <w:rPr>
+          <w:rFonts w:ascii="Times New Roman" w:hAnsi="Times New Roman" w:cs="Times New Roman"/>
+          <w:sz w:val="20"/>
+          <w:szCs w:val="20"/>
+        </w:rPr>
+        <w:t xml:space="preserve">201596&lt;/display&gt;  </w:t>
+      </w:r>
+    </w:p>
+    <w:p>
+      <w:pPr>
+        <w:rPr>
+          <w:rFonts w:ascii="Times New Roman" w:hAnsi="Times New Roman" w:cs="Times New Roman"/>
+          <w:sz w:val="20"/>
+          <w:szCs w:val="20"/>
+        </w:rPr>
+      </w:pPr>
+      <w:r>
+        <w:rPr>
+          <w:rFonts w:ascii="Times New Roman" w:hAnsi="Times New Roman" w:cs="Times New Roman"/>
+          <w:sz w:val="20"/>
+          <w:szCs w:val="20"/>
+        </w:rPr>
+        <w:t xml:space="preserve">        &lt;/exception&gt;</w:t>
+      </w:r>
+    </w:p>
+    <w:p>
+      <w:pPr>
+        <w:rPr>
+          <w:rFonts w:ascii="Times New Roman" w:hAnsi="Times New Roman" w:cs="Times New Roman"/>
+          <w:sz w:val="20"/>
+          <w:szCs w:val="20"/>
+        </w:rPr>
+      </w:pPr>
+      <w:r>
+        <w:rPr>
+          <w:rFonts w:ascii="Times New Roman" w:hAnsi="Times New Roman" w:cs="Times New Roman"/>
+          <w:sz w:val="20"/>
+          <w:szCs w:val="20"/>
+        </w:rPr>
+        <w:t xml:space="preserve">        &lt;</w:t>
+      </w:r>
+      <w:proofErr w:type="spellStart"/>
+      <w:proofErr w:type="gramStart"/>
+      <w:r>
+        <w:rPr>
+          <w:rFonts w:ascii="Times New Roman" w:hAnsi="Times New Roman" w:cs="Times New Roman"/>
+          <w:sz w:val="20"/>
+          <w:szCs w:val="20"/>
+        </w:rPr>
+        <w:t>checkRules</w:t>
+      </w:r>
+      <w:proofErr w:type="spellEnd"/>
+      <w:proofErr w:type="gramEnd"/>
+      <w:r>
+        <w:rPr>
+          <w:rFonts w:ascii="Times New Roman" w:hAnsi="Times New Roman" w:cs="Times New Roman"/>
+          <w:sz w:val="20"/>
+          <w:szCs w:val="20"/>
+        </w:rPr>
+        <w:t>&gt;</w:t>
+      </w:r>
+    </w:p>
+    <w:p>
+      <w:pPr>
+        <w:rPr>
+          <w:rFonts w:ascii="Times New Roman" w:hAnsi="Times New Roman" w:cs="Times New Roman"/>
+          <w:sz w:val="20"/>
+          <w:szCs w:val="20"/>
+        </w:rPr>
+      </w:pPr>
+      <w:r>
+        <w:rPr>
+          <w:rFonts w:ascii="Times New Roman" w:hAnsi="Times New Roman" w:cs="Times New Roman"/>
+          <w:sz w:val="20"/>
+          <w:szCs w:val="20"/>
+        </w:rPr>
+        <w:t xml:space="preserve">            &lt;</w:t>
+      </w:r>
+      <w:proofErr w:type="spellStart"/>
+      <w:proofErr w:type="gramStart"/>
+      <w:r>
+        <w:rPr>
+          <w:rFonts w:ascii="Times New Roman" w:hAnsi="Times New Roman" w:cs="Times New Roman"/>
+          <w:sz w:val="20"/>
+          <w:szCs w:val="20"/>
+        </w:rPr>
+        <w:t>notNull</w:t>
+      </w:r>
+      <w:proofErr w:type="spellEnd"/>
+      <w:proofErr w:type="gramEnd"/>
+      <w:r>
+        <w:rPr>
+          <w:rFonts w:ascii="Times New Roman" w:hAnsi="Times New Roman" w:cs="Times New Roman"/>
+          <w:sz w:val="20"/>
+          <w:szCs w:val="20"/>
+        </w:rPr>
+        <w:t>&gt;</w:t>
+      </w:r>
+    </w:p>
+    <w:p>
+      <w:pPr>
+        <w:rPr>
+          <w:rFonts w:ascii="Times New Roman" w:hAnsi="Times New Roman" w:cs="Times New Roman"/>
+          <w:sz w:val="20"/>
+          <w:szCs w:val="20"/>
+        </w:rPr>
+      </w:pPr>
+      <w:r>
+        <w:rPr>
+          <w:rFonts w:ascii="Times New Roman" w:hAnsi="Times New Roman" w:cs="Times New Roman"/>
+          <w:sz w:val="20"/>
+          <w:szCs w:val="20"/>
+        </w:rPr>
+        <w:t xml:space="preserve">                &lt;</w:t>
+      </w:r>
+      <w:proofErr w:type="gramStart"/>
+      <w:r>
+        <w:rPr>
+          <w:rFonts w:ascii="Times New Roman" w:hAnsi="Times New Roman" w:cs="Times New Roman"/>
+          <w:sz w:val="20"/>
+          <w:szCs w:val="20"/>
+        </w:rPr>
+        <w:t>content&gt;</w:t>
+      </w:r>
+      <w:proofErr w:type="gramEnd"/>
+      <w:r>
+        <w:rPr>
+          <w:rFonts w:ascii="Times New Roman" w:hAnsi="Times New Roman" w:cs="Times New Roman"/>
+          <w:sz w:val="20"/>
+          <w:szCs w:val="20"/>
+        </w:rPr>
+        <w:t>201501014&lt;/content&gt;</w:t>
+      </w:r>
+    </w:p>
+    <w:p>
+      <w:pPr>
+        <w:rPr>
+          <w:rFonts w:ascii="Times New Roman" w:hAnsi="Times New Roman" w:cs="Times New Roman" w:hint="eastAsia"/>
+          <w:sz w:val="20"/>
+          <w:szCs w:val="20"/>
+        </w:rPr>
+      </w:pPr>
+      <w:r>
+        <w:rPr>
+          <w:rFonts w:ascii="Times New Roman" w:hAnsi="Times New Roman" w:cs="Times New Roman" w:hint="eastAsia"/>
+          <w:sz w:val="20"/>
+          <w:szCs w:val="20"/>
+        </w:rPr>
+        <w:lastRenderedPageBreak/>
+        <w:t xml:space="preserve">                &lt;</w:t>
+      </w:r>
+      <w:proofErr w:type="spellStart"/>
+      <w:proofErr w:type="gramStart"/>
+      <w:r>
+        <w:rPr>
+          <w:rFonts w:ascii="Times New Roman" w:hAnsi="Times New Roman" w:cs="Times New Roman" w:hint="eastAsia"/>
+          <w:sz w:val="20"/>
+          <w:szCs w:val="20"/>
+        </w:rPr>
+        <w:t>errMsg</w:t>
+      </w:r>
+      <w:proofErr w:type="spellEnd"/>
+      <w:r>
+        <w:rPr>
+          <w:rFonts w:ascii="Times New Roman" w:hAnsi="Times New Roman" w:cs="Times New Roman" w:hint="eastAsia"/>
+          <w:sz w:val="20"/>
+          <w:szCs w:val="20"/>
+        </w:rPr>
+        <w:t>&gt;</w:t>
+      </w:r>
+      <w:proofErr w:type="gramEnd"/>
+      <w:r>
+        <w:rPr>
+          <w:rFonts w:ascii="Times New Roman" w:hAnsi="Times New Roman" w:cs="Times New Roman" w:hint="eastAsia"/>
+          <w:sz w:val="20"/>
+          <w:szCs w:val="20"/>
+        </w:rPr>
+        <w:t>请点击卡号框右侧按钮读取银行卡</w:t>
+      </w:r>
+      <w:r>
+        <w:rPr>
+          <w:rFonts w:ascii="Times New Roman" w:hAnsi="Times New Roman" w:cs="Times New Roman" w:hint="eastAsia"/>
+          <w:sz w:val="20"/>
+          <w:szCs w:val="20"/>
+        </w:rPr>
+        <w:t>&lt;/</w:t>
+      </w:r>
+      <w:proofErr w:type="spellStart"/>
+      <w:r>
+        <w:rPr>
+          <w:rFonts w:ascii="Times New Roman" w:hAnsi="Times New Roman" w:cs="Times New Roman" w:hint="eastAsia"/>
+          <w:sz w:val="20"/>
+          <w:szCs w:val="20"/>
+        </w:rPr>
+        <w:t>errMsg</w:t>
+      </w:r>
+      <w:proofErr w:type="spellEnd"/>
+      <w:r>
+        <w:rPr>
+          <w:rFonts w:ascii="Times New Roman" w:hAnsi="Times New Roman" w:cs="Times New Roman" w:hint="eastAsia"/>
+          <w:sz w:val="20"/>
+          <w:szCs w:val="20"/>
+        </w:rPr>
+        <w:t>&gt;</w:t>
+      </w:r>
+    </w:p>
+    <w:p>
+      <w:pPr>
+        <w:rPr>
+          <w:rFonts w:ascii="Times New Roman" w:hAnsi="Times New Roman" w:cs="Times New Roman"/>
+          <w:sz w:val="20"/>
+          <w:szCs w:val="20"/>
+        </w:rPr>
+      </w:pPr>
+      <w:r>
+        <w:rPr>
+          <w:rFonts w:ascii="Times New Roman" w:hAnsi="Times New Roman" w:cs="Times New Roman"/>
+          <w:sz w:val="20"/>
+          <w:szCs w:val="20"/>
+        </w:rPr>
+        <w:t xml:space="preserve">            &lt;/</w:t>
+      </w:r>
+      <w:proofErr w:type="spellStart"/>
+      <w:r>
+        <w:rPr>
+          <w:rFonts w:ascii="Times New Roman" w:hAnsi="Times New Roman" w:cs="Times New Roman"/>
+          <w:sz w:val="20"/>
+          <w:szCs w:val="20"/>
+        </w:rPr>
+        <w:t>notNull</w:t>
+      </w:r>
+      <w:proofErr w:type="spellEnd"/>
+      <w:r>
+        <w:rPr>
+          <w:rFonts w:ascii="Times New Roman" w:hAnsi="Times New Roman" w:cs="Times New Roman"/>
+          <w:sz w:val="20"/>
+          <w:szCs w:val="20"/>
+        </w:rPr>
+        <w:t>&gt;</w:t>
+      </w:r>
+    </w:p>
+    <w:p>
+      <w:pPr>
+        <w:rPr>
+          <w:rFonts w:ascii="Times New Roman" w:hAnsi="Times New Roman" w:cs="Times New Roman"/>
+          <w:sz w:val="20"/>
+          <w:szCs w:val="20"/>
+        </w:rPr>
+      </w:pPr>
+      <w:r>
+        <w:rPr>
+          <w:rFonts w:ascii="Times New Roman" w:hAnsi="Times New Roman" w:cs="Times New Roman"/>
+          <w:sz w:val="20"/>
+          <w:szCs w:val="20"/>
+        </w:rPr>
+        <w:t xml:space="preserve">            &lt;</w:t>
+      </w:r>
+      <w:proofErr w:type="spellStart"/>
+      <w:proofErr w:type="gramStart"/>
+      <w:r>
+        <w:rPr>
+          <w:rFonts w:ascii="Times New Roman" w:hAnsi="Times New Roman" w:cs="Times New Roman"/>
+          <w:sz w:val="20"/>
+          <w:szCs w:val="20"/>
+        </w:rPr>
+        <w:t>notNull</w:t>
+      </w:r>
+      <w:proofErr w:type="spellEnd"/>
+      <w:proofErr w:type="gramEnd"/>
+      <w:r>
+        <w:rPr>
+          <w:rFonts w:ascii="Times New Roman" w:hAnsi="Times New Roman" w:cs="Times New Roman"/>
+          <w:sz w:val="20"/>
+          <w:szCs w:val="20"/>
+        </w:rPr>
+        <w:t>&gt;</w:t>
+      </w:r>
+    </w:p>
+    <w:p>
+      <w:pPr>
+        <w:rPr>
+          <w:rFonts w:ascii="Times New Roman" w:hAnsi="Times New Roman" w:cs="Times New Roman"/>
+          <w:sz w:val="20"/>
+          <w:szCs w:val="20"/>
+        </w:rPr>
+      </w:pPr>
+      <w:r>
+        <w:rPr>
+          <w:rFonts w:ascii="Times New Roman" w:hAnsi="Times New Roman" w:cs="Times New Roman"/>
+          <w:sz w:val="20"/>
+          <w:szCs w:val="20"/>
+        </w:rPr>
+        <w:t xml:space="preserve">                &lt;</w:t>
+      </w:r>
+      <w:proofErr w:type="gramStart"/>
+      <w:r>
+        <w:rPr>
+          <w:rFonts w:ascii="Times New Roman" w:hAnsi="Times New Roman" w:cs="Times New Roman"/>
+          <w:sz w:val="20"/>
+          <w:szCs w:val="20"/>
+        </w:rPr>
+        <w:t>content&gt;</w:t>
+      </w:r>
+      <w:proofErr w:type="gramEnd"/>
+      <w:r>
+        <w:rPr>
+          <w:rFonts w:ascii="Times New Roman" w:hAnsi="Times New Roman" w:cs="Times New Roman"/>
+          <w:sz w:val="20"/>
+          <w:szCs w:val="20"/>
+        </w:rPr>
+        <w:t>201501016&lt;/content&gt;</w:t>
+      </w:r>
+    </w:p>
+    <w:p>
+      <w:pPr>
+        <w:rPr>
+          <w:rFonts w:ascii="Times New Roman" w:hAnsi="Times New Roman" w:cs="Times New Roman" w:hint="eastAsia"/>
+          <w:sz w:val="20"/>
+          <w:szCs w:val="20"/>
+        </w:rPr>
+      </w:pPr>
+      <w:r>
+        <w:rPr>
+          <w:rFonts w:ascii="Times New Roman" w:hAnsi="Times New Roman" w:cs="Times New Roman" w:hint="eastAsia"/>
+          <w:sz w:val="20"/>
+          <w:szCs w:val="20"/>
+        </w:rPr>
+        <w:t xml:space="preserve">                &lt;</w:t>
+      </w:r>
+      <w:proofErr w:type="spellStart"/>
+      <w:proofErr w:type="gramStart"/>
+      <w:r>
+        <w:rPr>
+          <w:rFonts w:ascii="Times New Roman" w:hAnsi="Times New Roman" w:cs="Times New Roman" w:hint="eastAsia"/>
+          <w:sz w:val="20"/>
+          <w:szCs w:val="20"/>
+        </w:rPr>
+        <w:t>errMsg</w:t>
+      </w:r>
+      <w:proofErr w:type="spellEnd"/>
+      <w:r>
+        <w:rPr>
+          <w:rFonts w:ascii="Times New Roman" w:hAnsi="Times New Roman" w:cs="Times New Roman" w:hint="eastAsia"/>
+          <w:sz w:val="20"/>
+          <w:szCs w:val="20"/>
+        </w:rPr>
+        <w:t>&gt;</w:t>
+      </w:r>
+      <w:proofErr w:type="gramEnd"/>
+      <w:r>
+        <w:rPr>
+          <w:rFonts w:ascii="Times New Roman" w:hAnsi="Times New Roman" w:cs="Times New Roman" w:hint="eastAsia"/>
+          <w:sz w:val="20"/>
+          <w:szCs w:val="20"/>
+        </w:rPr>
+        <w:t>请用密码键盘输入密码</w:t>
+      </w:r>
+      <w:r>
+        <w:rPr>
+          <w:rFonts w:ascii="Times New Roman" w:hAnsi="Times New Roman" w:cs="Times New Roman" w:hint="eastAsia"/>
+          <w:sz w:val="20"/>
+          <w:szCs w:val="20"/>
+        </w:rPr>
+        <w:t>&lt;/</w:t>
+      </w:r>
+      <w:proofErr w:type="spellStart"/>
+      <w:r>
+        <w:rPr>
+          <w:rFonts w:ascii="Times New Roman" w:hAnsi="Times New Roman" w:cs="Times New Roman" w:hint="eastAsia"/>
+          <w:sz w:val="20"/>
+          <w:szCs w:val="20"/>
+        </w:rPr>
+        <w:t>errMsg</w:t>
+      </w:r>
+      <w:proofErr w:type="spellEnd"/>
+      <w:r>
+        <w:rPr>
+          <w:rFonts w:ascii="Times New Roman" w:hAnsi="Times New Roman" w:cs="Times New Roman" w:hint="eastAsia"/>
+          <w:sz w:val="20"/>
+          <w:szCs w:val="20"/>
+        </w:rPr>
+        <w:t>&gt;</w:t>
+      </w:r>
+    </w:p>
+    <w:p>
+      <w:pPr>
+        <w:rPr>
+          <w:rFonts w:ascii="Times New Roman" w:hAnsi="Times New Roman" w:cs="Times New Roman"/>
+          <w:sz w:val="20"/>
+          <w:szCs w:val="20"/>
+        </w:rPr>
+      </w:pPr>
+      <w:r>
+        <w:rPr>
+          <w:rFonts w:ascii="Times New Roman" w:hAnsi="Times New Roman" w:cs="Times New Roman"/>
+          <w:sz w:val="20"/>
+          <w:szCs w:val="20"/>
+        </w:rPr>
+        <w:t xml:space="preserve">            &lt;/</w:t>
+      </w:r>
+      <w:proofErr w:type="spellStart"/>
+      <w:r>
+        <w:rPr>
+          <w:rFonts w:ascii="Times New Roman" w:hAnsi="Times New Roman" w:cs="Times New Roman"/>
+          <w:sz w:val="20"/>
+          <w:szCs w:val="20"/>
+        </w:rPr>
+        <w:t>notNull</w:t>
+      </w:r>
+      <w:proofErr w:type="spellEnd"/>
+      <w:r>
+        <w:rPr>
+          <w:rFonts w:ascii="Times New Roman" w:hAnsi="Times New Roman" w:cs="Times New Roman"/>
+          <w:sz w:val="20"/>
+          <w:szCs w:val="20"/>
+        </w:rPr>
+        <w:t>&gt;</w:t>
+      </w:r>
+    </w:p>
+    <w:p>
+      <w:pPr>
+        <w:rPr>
+          <w:rFonts w:ascii="Times New Roman" w:hAnsi="Times New Roman" w:cs="Times New Roman"/>
+          <w:sz w:val="20"/>
+          <w:szCs w:val="20"/>
+        </w:rPr>
+      </w:pPr>
+      <w:r>
+        <w:rPr>
+          <w:rFonts w:ascii="Times New Roman" w:hAnsi="Times New Roman" w:cs="Times New Roman"/>
+          <w:sz w:val="20"/>
+          <w:szCs w:val="20"/>
+        </w:rPr>
+        <w:t xml:space="preserve">        &lt;/</w:t>
+      </w:r>
+      <w:proofErr w:type="spellStart"/>
+      <w:r>
+        <w:rPr>
+          <w:rFonts w:ascii="Times New Roman" w:hAnsi="Times New Roman" w:cs="Times New Roman"/>
+          <w:sz w:val="20"/>
+          <w:szCs w:val="20"/>
+        </w:rPr>
+        <w:t>checkRules</w:t>
+      </w:r>
+      <w:proofErr w:type="spellEnd"/>
+      <w:r>
+        <w:rPr>
+          <w:rFonts w:ascii="Times New Roman" w:hAnsi="Times New Roman" w:cs="Times New Roman"/>
+          <w:sz w:val="20"/>
+          <w:szCs w:val="20"/>
+        </w:rPr>
+        <w:t>&gt;</w:t>
+      </w:r>
+    </w:p>
+    <w:p>
+      <w:pPr>
+        <w:rPr>
+          <w:rFonts w:ascii="Times New Roman" w:hAnsi="Times New Roman" w:cs="Times New Roman"/>
+          <w:sz w:val="20"/>
+          <w:szCs w:val="20"/>
+        </w:rPr>
+      </w:pPr>
+      <w:r>
+        <w:rPr>
+          <w:rFonts w:ascii="Times New Roman" w:hAnsi="Times New Roman" w:cs="Times New Roman"/>
+          <w:sz w:val="20"/>
+          <w:szCs w:val="20"/>
+        </w:rPr>
+        <w:t xml:space="preserve">    &lt;/</w:t>
+      </w:r>
+      <w:proofErr w:type="spellStart"/>
+      <w:r>
+        <w:rPr>
+          <w:rFonts w:ascii="Times New Roman" w:hAnsi="Times New Roman" w:cs="Times New Roman"/>
+          <w:sz w:val="20"/>
+          <w:szCs w:val="20"/>
+        </w:rPr>
+        <w:t>balanceTransAction</w:t>
+      </w:r>
+      <w:proofErr w:type="spellEnd"/>
+      <w:r>
+        <w:rPr>
+          <w:rFonts w:ascii="Times New Roman" w:hAnsi="Times New Roman" w:cs="Times New Roman"/>
+          <w:sz w:val="20"/>
+          <w:szCs w:val="20"/>
+        </w:rPr>
+        <w:t>&gt;</w:t>
+      </w:r>
+    </w:p>
+    <w:p>
+      <w:pPr>
+        <w:rPr>
+          <w:rFonts w:ascii="Times New Roman" w:hAnsi="Times New Roman" w:cs="Times New Roman"/>
+          <w:sz w:val="20"/>
+          <w:szCs w:val="20"/>
+        </w:rPr>
+      </w:pPr>
+      <w:r>
+        <w:rPr>
+          <w:rFonts w:ascii="Times New Roman" w:hAnsi="Times New Roman" w:cs="Times New Roman"/>
+          <w:sz w:val="20"/>
+          <w:szCs w:val="20"/>
+        </w:rPr>
+        <w:t>&lt;/action&gt;</w:t>
+      </w:r>
+    </w:p>
+    <w:p>
+      <w:pPr>
+        <w:rPr>
+          <w:rFonts w:ascii="Times New Roman" w:hAnsi="Times New Roman" w:cs="Times New Roman"/>
+        </w:rPr>
+      </w:pPr>
+    </w:p>
+    <w:p>
+      <w:pPr>
         <w:pStyle w:val="Heading3"/>
         <w:numPr>
           <w:ilvl w:val="0"/>
@@ -41311,7 +42406,7 @@
           <w:b w:val="0"/>
         </w:rPr>
       </w:pPr>
-      <w:bookmarkStart w:id="59" w:name="_Toc437802400"/>
+      <w:bookmarkStart w:id="61" w:name="_Toc445210602"/>
       <w:r>
         <w:rPr>
           <w:rFonts w:ascii="Times New Roman" w:hAnsi="Times New Roman" w:cs="Times New Roman"/>
@@ -41333,7 +42428,7 @@
         </w:rPr>
         <w:t>variable</w:t>
       </w:r>
-      <w:bookmarkEnd w:id="59"/>
+      <w:bookmarkEnd w:id="61"/>
     </w:p>
     <w:p>
       <w:pPr>
@@ -46879,6 +47974,18 @@
       </w:tblBorders>
     </w:tblPr>
   </w:style>
+  <w:style w:type="character" w:styleId="FollowedHyperlink">
+    <w:name w:val="FollowedHyperlink"/>
+    <w:basedOn w:val="DefaultParagraphFont"/>
+    <w:uiPriority w:val="99"/>
+    <w:semiHidden/>
+    <w:unhideWhenUsed/>
+    <w:rsid w:val="00DB304B"/>
+    <w:rPr>
+      <w:color w:val="800080" w:themeColor="followedHyperlink"/>
+      <w:u w:val="single"/>
+    </w:rPr>
+  </w:style>
 </w:styles>
 </file>
 
@@ -47170,7 +48277,7 @@
 </file>
 
 <file path=customXml/itemProps1.xml><?xml version="1.0" encoding="utf-8"?>
-<ds:datastoreItem xmlns:ds="http://schemas.openxmlformats.org/officeDocument/2006/customXml" ds:itemID="{4A23B1AD-D71A-4EEB-BEF6-C11B6EF66760}">
+<ds:datastoreItem xmlns:ds="http://schemas.openxmlformats.org/officeDocument/2006/customXml" ds:itemID="{F66362DB-6D64-46E2-8B0F-7657B20D38B1}">
   <ds:schemaRefs>
     <ds:schemaRef ds:uri="http://schemas.openxmlformats.org/officeDocument/2006/bibliography"/>
   </ds:schemaRefs>

</xml_diff>

<commit_message>
update series of documents
1.evolution document
2.config document
</commit_message>
<xml_diff>
--- a/xml-UI/document/How to config UI.docx
+++ b/xml-UI/document/How to config UI.docx
@@ -15440,7 +15440,7 @@
     <w:p>
       <w:pPr>
         <w:rPr>
-          <w:rFonts w:ascii="Times New Roman" w:hAnsi="Times New Roman" w:cs="Times New Roman" w:hint="eastAsia"/>
+          <w:rFonts w:ascii="Times New Roman" w:hAnsi="Times New Roman" w:cs="Times New Roman"/>
         </w:rPr>
       </w:pPr>
       <w:r>
@@ -20900,7 +20900,7 @@
             <w:pPr>
               <w:jc w:val="center"/>
               <w:rPr>
-                <w:rFonts w:ascii="微软雅黑" w:hAnsi="微软雅黑" w:cs="Times New Roman" w:hint="eastAsia"/>
+                <w:rFonts w:ascii="微软雅黑" w:hAnsi="微软雅黑" w:cs="Times New Roman"/>
               </w:rPr>
             </w:pPr>
           </w:p>
@@ -23378,6 +23378,7 @@
       <w:pPr>
         <w:rPr>
           <w:rFonts w:ascii="Times New Roman" w:hAnsi="Times New Roman" w:cs="Times New Roman"/>
+          <w:color w:val="FF0000"/>
           <w:sz w:val="20"/>
           <w:szCs w:val="20"/>
         </w:rPr>
@@ -23513,6 +23514,183 @@
           <w:szCs w:val="20"/>
         </w:rPr>
         <w:t xml:space="preserve"> --&gt;</w:t>
+      </w:r>
+    </w:p>
+    <w:p>
+      <w:pPr>
+        <w:rPr>
+          <w:rFonts w:ascii="Times New Roman" w:hAnsi="Times New Roman" w:cs="Times New Roman"/>
+          <w:sz w:val="20"/>
+          <w:szCs w:val="20"/>
+        </w:rPr>
+      </w:pPr>
+      <w:r>
+        <w:rPr>
+          <w:rFonts w:ascii="Times New Roman" w:hAnsi="Times New Roman" w:cs="Times New Roman"/>
+          <w:color w:val="FF0000"/>
+          <w:sz w:val="20"/>
+          <w:szCs w:val="20"/>
+        </w:rPr>
+        <w:tab/>
+      </w:r>
+      <w:r>
+        <w:rPr>
+          <w:rFonts w:ascii="Times New Roman" w:hAnsi="Times New Roman" w:cs="Times New Roman"/>
+          <w:color w:val="FF0000"/>
+          <w:sz w:val="20"/>
+          <w:szCs w:val="20"/>
+        </w:rPr>
+        <w:t xml:space="preserve">      </w:t>
+      </w:r>
+      <w:r>
+        <w:rPr>
+          <w:rFonts w:ascii="Times New Roman" w:hAnsi="Times New Roman" w:cs="Times New Roman"/>
+          <w:sz w:val="20"/>
+          <w:szCs w:val="20"/>
+        </w:rPr>
+        <w:t>&lt;sum&gt;</w:t>
+      </w:r>
+    </w:p>
+    <w:p>
+      <w:pPr>
+        <w:rPr>
+          <w:rFonts w:ascii="Times New Roman" w:hAnsi="Times New Roman" w:cs="Times New Roman" w:hint="eastAsia"/>
+          <w:sz w:val="20"/>
+          <w:szCs w:val="20"/>
+        </w:rPr>
+      </w:pPr>
+      <w:r>
+        <w:rPr>
+          <w:rFonts w:ascii="Times New Roman" w:hAnsi="Times New Roman" w:cs="Times New Roman" w:hint="eastAsia"/>
+          <w:sz w:val="20"/>
+          <w:szCs w:val="20"/>
+        </w:rPr>
+        <w:t xml:space="preserve">            </w:t>
+      </w:r>
+      <w:r>
+        <w:rPr>
+          <w:rFonts w:ascii="Times New Roman" w:hAnsi="Times New Roman" w:cs="Times New Roman"/>
+          <w:sz w:val="20"/>
+          <w:szCs w:val="20"/>
+        </w:rPr>
+        <w:t xml:space="preserve">              </w:t>
+      </w:r>
+      <w:r>
+        <w:rPr>
+          <w:rFonts w:ascii="Times New Roman" w:hAnsi="Times New Roman" w:cs="Times New Roman" w:hint="eastAsia"/>
+          <w:sz w:val="20"/>
+          <w:szCs w:val="20"/>
+        </w:rPr>
+        <w:t>&lt;columnName&gt;</w:t>
+      </w:r>
+      <w:r>
+        <w:rPr>
+          <w:rFonts w:ascii="Times New Roman" w:hAnsi="Times New Roman" w:cs="Times New Roman" w:hint="eastAsia"/>
+          <w:sz w:val="20"/>
+          <w:szCs w:val="20"/>
+        </w:rPr>
+        <w:t>剩余号</w:t>
+      </w:r>
+      <w:r>
+        <w:rPr>
+          <w:rFonts w:ascii="Times New Roman" w:hAnsi="Times New Roman" w:cs="Times New Roman" w:hint="eastAsia"/>
+          <w:sz w:val="20"/>
+          <w:szCs w:val="20"/>
+        </w:rPr>
+        <w:t>&lt;/columnName</w:t>
+      </w:r>
+      <w:r>
+        <w:rPr>
+          <w:rFonts w:ascii="Times New Roman" w:hAnsi="Times New Roman" w:cs="Times New Roman"/>
+          <w:sz w:val="20"/>
+          <w:szCs w:val="20"/>
+        </w:rPr>
+        <w:t>&gt; --</w:t>
+      </w:r>
+      <w:bookmarkStart w:id="32" w:name="_GoBack"/>
+      <w:bookmarkEnd w:id="32"/>
+      <w:r>
+        <w:rPr>
+          <w:rFonts w:ascii="Times New Roman" w:hAnsi="Times New Roman" w:cs="Times New Roman"/>
+          <w:sz w:val="20"/>
+          <w:szCs w:val="20"/>
+        </w:rPr>
+        <w:t>optional, sum denoted column</w:t>
+      </w:r>
+    </w:p>
+    <w:p>
+      <w:pPr>
+        <w:rPr>
+          <w:rFonts w:ascii="Times New Roman" w:hAnsi="Times New Roman" w:cs="Times New Roman" w:hint="eastAsia"/>
+          <w:sz w:val="20"/>
+          <w:szCs w:val="20"/>
+        </w:rPr>
+      </w:pPr>
+      <w:r>
+        <w:rPr>
+          <w:rFonts w:ascii="Times New Roman" w:hAnsi="Times New Roman" w:cs="Times New Roman" w:hint="eastAsia"/>
+          <w:sz w:val="20"/>
+          <w:szCs w:val="20"/>
+        </w:rPr>
+        <w:lastRenderedPageBreak/>
+        <w:t xml:space="preserve">            </w:t>
+      </w:r>
+      <w:r>
+        <w:rPr>
+          <w:rFonts w:ascii="Times New Roman" w:hAnsi="Times New Roman" w:cs="Times New Roman"/>
+          <w:sz w:val="20"/>
+          <w:szCs w:val="20"/>
+        </w:rPr>
+        <w:t xml:space="preserve">             </w:t>
+      </w:r>
+      <w:r>
+        <w:rPr>
+          <w:rFonts w:ascii="Times New Roman" w:hAnsi="Times New Roman" w:cs="Times New Roman" w:hint="eastAsia"/>
+          <w:sz w:val="20"/>
+          <w:szCs w:val="20"/>
+        </w:rPr>
+        <w:t>&lt;display&gt;34202&lt;/display&gt;   --</w:t>
+      </w:r>
+      <w:r>
+        <w:rPr>
+          <w:rFonts w:ascii="Times New Roman" w:hAnsi="Times New Roman" w:cs="Times New Roman"/>
+          <w:sz w:val="20"/>
+          <w:szCs w:val="20"/>
+        </w:rPr>
+        <w:t>optional, display sum result</w:t>
+      </w:r>
+    </w:p>
+    <w:p>
+      <w:pPr>
+        <w:rPr>
+          <w:rFonts w:ascii="Times New Roman" w:hAnsi="Times New Roman" w:cs="Times New Roman"/>
+          <w:sz w:val="20"/>
+          <w:szCs w:val="20"/>
+        </w:rPr>
+      </w:pPr>
+      <w:r>
+        <w:rPr>
+          <w:rFonts w:ascii="Times New Roman" w:hAnsi="Times New Roman" w:cs="Times New Roman"/>
+          <w:sz w:val="20"/>
+          <w:szCs w:val="20"/>
+        </w:rPr>
+        <w:t xml:space="preserve">        </w:t>
+      </w:r>
+      <w:r>
+        <w:rPr>
+          <w:rFonts w:ascii="Times New Roman" w:hAnsi="Times New Roman" w:cs="Times New Roman"/>
+          <w:sz w:val="20"/>
+          <w:szCs w:val="20"/>
+        </w:rPr>
+        <w:t xml:space="preserve">         </w:t>
+      </w:r>
+      <w:r>
+        <w:rPr>
+          <w:rFonts w:ascii="Times New Roman" w:hAnsi="Times New Roman" w:cs="Times New Roman"/>
+          <w:sz w:val="20"/>
+          <w:szCs w:val="20"/>
+        </w:rPr>
+        <w:t>&lt;/sum&gt;</w:t>
       </w:r>
     </w:p>
     <w:p>
@@ -23580,7 +23758,6 @@
           <w:sz w:val="18"/>
           <w:szCs w:val="18"/>
         </w:rPr>
-        <w:lastRenderedPageBreak/>
         <w:drawing>
           <wp:inline distT="0" distB="0" distL="0" distR="0" wp14:anchorId="29D597CB" wp14:editId="022D0F95">
             <wp:extent cx="5274310" cy="1755350"/>
@@ -23648,7 +23825,7 @@
           <w:rFonts w:ascii="Times New Roman" w:hAnsi="Times New Roman" w:cs="Times New Roman"/>
         </w:rPr>
       </w:pPr>
-      <w:bookmarkStart w:id="32" w:name="_Toc468784876"/>
+      <w:bookmarkStart w:id="33" w:name="_Toc468784876"/>
       <w:r>
         <w:rPr>
           <w:rFonts w:ascii="Times New Roman" w:hAnsi="Times New Roman" w:cs="Times New Roman"/>
@@ -23673,7 +23850,7 @@
         </w:rPr>
         <w:t>Action</w:t>
       </w:r>
-      <w:bookmarkEnd w:id="32"/>
+      <w:bookmarkEnd w:id="33"/>
     </w:p>
     <w:p>
       <w:pPr>
@@ -24164,14 +24341,14 @@
           <w:rFonts w:ascii="Times New Roman" w:hAnsi="Times New Roman" w:cs="Times New Roman"/>
         </w:rPr>
       </w:pPr>
-      <w:bookmarkStart w:id="33" w:name="_Toc468784877"/>
+      <w:bookmarkStart w:id="34" w:name="_Toc468784877"/>
       <w:r>
         <w:rPr>
           <w:rFonts w:ascii="Times New Roman" w:hAnsi="Times New Roman" w:cs="Times New Roman"/>
         </w:rPr>
         <w:t>swipeCardAction</w:t>
       </w:r>
-      <w:bookmarkEnd w:id="33"/>
+      <w:bookmarkEnd w:id="34"/>
     </w:p>
     <w:p>
       <w:pPr>
@@ -24214,6 +24391,7 @@
         <w:rPr>
           <w:rFonts w:ascii="Times New Roman" w:hAnsi="Times New Roman" w:cs="Times New Roman"/>
         </w:rPr>
+        <w:lastRenderedPageBreak/>
         <w:t>S</w:t>
       </w:r>
       <w:r>
@@ -24274,7 +24452,6 @@
           <w:rFonts w:ascii="Times New Roman" w:hAnsi="Times New Roman" w:cs="Times New Roman" w:hint="eastAsia"/>
           <w:b/>
         </w:rPr>
-        <w:lastRenderedPageBreak/>
         <w:t>ACTION3</w:t>
       </w:r>
       <w:r>
@@ -24312,8 +24489,8 @@
           <w:i/>
         </w:rPr>
       </w:pPr>
-      <w:bookmarkStart w:id="34" w:name="OLE_LINK1"/>
-      <w:bookmarkStart w:id="35" w:name="OLE_LINK2"/>
+      <w:bookmarkStart w:id="35" w:name="OLE_LINK1"/>
+      <w:bookmarkStart w:id="36" w:name="OLE_LINK2"/>
       <w:r>
         <w:rPr>
           <w:rFonts w:ascii="Times New Roman" w:hAnsi="Times New Roman" w:cs="Times New Roman"/>
@@ -24340,8 +24517,8 @@
         <w:t>&lt;action&gt;</w:t>
       </w:r>
     </w:p>
-    <w:bookmarkEnd w:id="34"/>
     <w:bookmarkEnd w:id="35"/>
+    <w:bookmarkEnd w:id="36"/>
     <w:p>
       <w:pPr>
         <w:rPr>
@@ -24474,8 +24651,8 @@
         </w:rPr>
         <w:t xml:space="preserve">        &lt;nextCursor&gt;333&lt;/nextCursor&gt;        </w:t>
       </w:r>
-      <w:bookmarkStart w:id="36" w:name="OLE_LINK3"/>
-      <w:bookmarkStart w:id="37" w:name="OLE_LINK4"/>
+      <w:bookmarkStart w:id="37" w:name="OLE_LINK3"/>
+      <w:bookmarkStart w:id="38" w:name="OLE_LINK4"/>
       <w:r>
         <w:rPr>
           <w:rFonts w:ascii="Times New Roman" w:hAnsi="Times New Roman" w:cs="Times New Roman"/>
@@ -24485,8 +24662,8 @@
         </w:rPr>
         <w:t>&lt;!-- next component cursor focuses on after swipe card operation --&gt;</w:t>
       </w:r>
-      <w:bookmarkEnd w:id="36"/>
       <w:bookmarkEnd w:id="37"/>
+      <w:bookmarkEnd w:id="38"/>
     </w:p>
     <w:p>
       <w:pPr>
@@ -24556,10 +24733,10 @@
           <w:i/>
         </w:rPr>
       </w:pPr>
-      <w:bookmarkStart w:id="38" w:name="OLE_LINK5"/>
-      <w:bookmarkStart w:id="39" w:name="OLE_LINK6"/>
-      <w:bookmarkStart w:id="40" w:name="OLE_LINK9"/>
-      <w:bookmarkStart w:id="41" w:name="OLE_LINK10"/>
+      <w:bookmarkStart w:id="39" w:name="OLE_LINK5"/>
+      <w:bookmarkStart w:id="40" w:name="OLE_LINK6"/>
+      <w:bookmarkStart w:id="41" w:name="OLE_LINK9"/>
+      <w:bookmarkStart w:id="42" w:name="OLE_LINK10"/>
       <w:r>
         <w:rPr>
           <w:rFonts w:ascii="Times New Roman" w:hAnsi="Times New Roman" w:cs="Times New Roman" w:hint="eastAsia"/>
@@ -24789,8 +24966,8 @@
         </w:rPr>
         <w:t>&lt;/swipe2In1CardAction&gt;</w:t>
       </w:r>
-      <w:bookmarkEnd w:id="38"/>
       <w:bookmarkEnd w:id="39"/>
+      <w:bookmarkEnd w:id="40"/>
     </w:p>
     <w:p>
       <w:pPr>
@@ -24896,8 +25073,8 @@
         </w:rPr>
         <w:t>ike this</w:t>
       </w:r>
-      <w:bookmarkEnd w:id="40"/>
       <w:bookmarkEnd w:id="41"/>
+      <w:bookmarkEnd w:id="42"/>
       <w:r>
         <w:rPr>
           <w:rFonts w:ascii="Times New Roman" w:hAnsi="Times New Roman" w:cs="Times New Roman" w:hint="eastAsia"/>
@@ -25027,14 +25204,15 @@
           <w:rFonts w:ascii="Times New Roman" w:hAnsi="Times New Roman" w:cs="Times New Roman"/>
         </w:rPr>
       </w:pPr>
-      <w:bookmarkStart w:id="42" w:name="_Toc468784878"/>
-      <w:r>
-        <w:rPr>
-          <w:rFonts w:ascii="Times New Roman" w:hAnsi="Times New Roman" w:cs="Times New Roman"/>
-        </w:rPr>
+      <w:bookmarkStart w:id="43" w:name="_Toc468784878"/>
+      <w:r>
+        <w:rPr>
+          <w:rFonts w:ascii="Times New Roman" w:hAnsi="Times New Roman" w:cs="Times New Roman"/>
+        </w:rPr>
+        <w:lastRenderedPageBreak/>
         <w:t>swipe2In1CardAction</w:t>
       </w:r>
-      <w:bookmarkEnd w:id="42"/>
+      <w:bookmarkEnd w:id="43"/>
     </w:p>
     <w:p>
       <w:pPr>
@@ -25069,7 +25247,6 @@
           <w:b/>
           <w:i/>
         </w:rPr>
-        <w:lastRenderedPageBreak/>
         <w:t>Sample configuration:</w:t>
       </w:r>
     </w:p>
@@ -25495,8 +25672,8 @@
         </w:rPr>
         <w:tab/>
       </w:r>
-      <w:bookmarkStart w:id="43" w:name="OLE_LINK7"/>
-      <w:bookmarkStart w:id="44" w:name="OLE_LINK8"/>
+      <w:bookmarkStart w:id="44" w:name="OLE_LINK7"/>
+      <w:bookmarkStart w:id="45" w:name="OLE_LINK8"/>
       <w:r>
         <w:rPr>
           <w:rFonts w:ascii="Times New Roman" w:hAnsi="Times New Roman" w:cs="Times New Roman"/>
@@ -25549,8 +25726,8 @@
         <w:tab/>
         <w:t>&lt;/debug&gt;</w:t>
       </w:r>
-      <w:bookmarkEnd w:id="43"/>
       <w:bookmarkEnd w:id="44"/>
+      <w:bookmarkEnd w:id="45"/>
     </w:p>
     <w:p>
       <w:pPr>
@@ -25770,6 +25947,7 @@
           <w:sz w:val="20"/>
           <w:szCs w:val="20"/>
         </w:rPr>
+        <w:lastRenderedPageBreak/>
         <w:t>&lt;/debug&gt;</w:t>
       </w:r>
     </w:p>
@@ -25802,12 +25980,11 @@
           <w:rFonts w:ascii="Times New Roman" w:hAnsi="Times New Roman" w:cs="Times New Roman"/>
         </w:rPr>
       </w:pPr>
-      <w:bookmarkStart w:id="45" w:name="_Toc468784879"/>
-      <w:r>
-        <w:rPr>
-          <w:rFonts w:ascii="Times New Roman" w:hAnsi="Times New Roman" w:cs="Times New Roman"/>
-        </w:rPr>
-        <w:lastRenderedPageBreak/>
+      <w:bookmarkStart w:id="46" w:name="_Toc468784879"/>
+      <w:r>
+        <w:rPr>
+          <w:rFonts w:ascii="Times New Roman" w:hAnsi="Times New Roman" w:cs="Times New Roman"/>
+        </w:rPr>
         <w:t>p</w:t>
       </w:r>
       <w:r>
@@ -25828,7 +26005,7 @@
         </w:rPr>
         <w:t>Action</w:t>
       </w:r>
-      <w:bookmarkEnd w:id="45"/>
+      <w:bookmarkEnd w:id="46"/>
     </w:p>
     <w:p>
       <w:pPr>
@@ -25980,14 +26157,14 @@
           <w:rFonts w:ascii="Times New Roman" w:hAnsi="Times New Roman" w:cs="Times New Roman"/>
         </w:rPr>
       </w:pPr>
-      <w:bookmarkStart w:id="46" w:name="_Toc468784880"/>
+      <w:bookmarkStart w:id="47" w:name="_Toc468784880"/>
       <w:r>
         <w:rPr>
           <w:rFonts w:ascii="Times New Roman" w:hAnsi="Times New Roman" w:cs="Times New Roman"/>
         </w:rPr>
         <w:t>rwFingerPrintAction</w:t>
       </w:r>
-      <w:bookmarkEnd w:id="46"/>
+      <w:bookmarkEnd w:id="47"/>
     </w:p>
     <w:p>
       <w:pPr>
@@ -26160,7 +26337,7 @@
           <w:rFonts w:ascii="Times New Roman" w:hAnsi="Times New Roman" w:cs="Times New Roman"/>
         </w:rPr>
       </w:pPr>
-      <w:bookmarkStart w:id="47" w:name="_Toc468784881"/>
+      <w:bookmarkStart w:id="48" w:name="_Toc468784881"/>
       <w:r>
         <w:rPr>
           <w:rFonts w:ascii="Times New Roman" w:hAnsi="Times New Roman" w:cs="Times New Roman"/>
@@ -26179,7 +26356,7 @@
         </w:rPr>
         <w:t>serAction</w:t>
       </w:r>
-      <w:bookmarkEnd w:id="47"/>
+      <w:bookmarkEnd w:id="48"/>
     </w:p>
     <w:p>
       <w:pPr>
@@ -26293,6 +26470,7 @@
           <w:sz w:val="20"/>
           <w:szCs w:val="20"/>
         </w:rPr>
+        <w:lastRenderedPageBreak/>
         <w:t>&lt;/action&gt;</w:t>
       </w:r>
     </w:p>
@@ -26316,15 +26494,14 @@
           <w:rFonts w:ascii="Times New Roman" w:hAnsi="Times New Roman" w:cs="Times New Roman"/>
         </w:rPr>
       </w:pPr>
-      <w:bookmarkStart w:id="48" w:name="_Toc468784882"/>
-      <w:r>
-        <w:rPr>
-          <w:rFonts w:ascii="Times New Roman" w:hAnsi="Times New Roman" w:cs="Times New Roman"/>
-        </w:rPr>
-        <w:lastRenderedPageBreak/>
+      <w:bookmarkStart w:id="49" w:name="_Toc468784882"/>
+      <w:r>
+        <w:rPr>
+          <w:rFonts w:ascii="Times New Roman" w:hAnsi="Times New Roman" w:cs="Times New Roman"/>
+        </w:rPr>
         <w:t>runCommandAction</w:t>
       </w:r>
-      <w:bookmarkEnd w:id="48"/>
+      <w:bookmarkEnd w:id="49"/>
     </w:p>
     <w:p>
       <w:pPr>
@@ -26551,14 +26728,14 @@
           <w:rFonts w:ascii="Times New Roman" w:hAnsi="Times New Roman" w:cs="Times New Roman"/>
         </w:rPr>
       </w:pPr>
-      <w:bookmarkStart w:id="49" w:name="_Toc468784883"/>
+      <w:bookmarkStart w:id="50" w:name="_Toc468784883"/>
       <w:r>
         <w:rPr>
           <w:rFonts w:ascii="Times New Roman" w:hAnsi="Times New Roman" w:cs="Times New Roman"/>
         </w:rPr>
         <w:t>virtualKeyboardAction</w:t>
       </w:r>
-      <w:bookmarkEnd w:id="49"/>
+      <w:bookmarkEnd w:id="50"/>
     </w:p>
     <w:p>
       <w:pPr>
@@ -26645,6 +26822,7 @@
           <w:sz w:val="20"/>
           <w:szCs w:val="20"/>
         </w:rPr>
+        <w:lastRenderedPageBreak/>
         <w:t xml:space="preserve">    &lt;virtualKeyboardAction&gt;</w:t>
       </w:r>
     </w:p>
@@ -26696,7 +26874,6 @@
           <w:sz w:val="20"/>
           <w:szCs w:val="20"/>
         </w:rPr>
-        <w:lastRenderedPageBreak/>
         <w:t xml:space="preserve">    &lt;/virtualKeyboardAction&gt;</w:t>
       </w:r>
     </w:p>
@@ -26737,7 +26914,7 @@
           <w:rFonts w:ascii="Times New Roman" w:hAnsi="Times New Roman" w:cs="Times New Roman"/>
         </w:rPr>
       </w:pPr>
-      <w:bookmarkStart w:id="50" w:name="_Toc468784884"/>
+      <w:bookmarkStart w:id="51" w:name="_Toc468784884"/>
       <w:r>
         <w:rPr>
           <w:rFonts w:ascii="Times New Roman" w:hAnsi="Times New Roman" w:cs="Times New Roman"/>
@@ -26750,7 +26927,7 @@
         </w:rPr>
         <w:t>rinterAction</w:t>
       </w:r>
-      <w:bookmarkEnd w:id="50"/>
+      <w:bookmarkEnd w:id="51"/>
     </w:p>
     <w:p>
       <w:pPr>
@@ -27254,16 +27431,16 @@
           <w:rFonts w:ascii="Times New Roman" w:hAnsi="Times New Roman" w:cs="Times New Roman"/>
         </w:rPr>
       </w:pPr>
-      <w:bookmarkStart w:id="51" w:name="_sendMsgAction"/>
-      <w:bookmarkStart w:id="52" w:name="_Toc468784885"/>
-      <w:bookmarkEnd w:id="51"/>
+      <w:bookmarkStart w:id="52" w:name="_sendMsgAction"/>
+      <w:bookmarkStart w:id="53" w:name="_Toc468784885"/>
+      <w:bookmarkEnd w:id="52"/>
       <w:r>
         <w:rPr>
           <w:rFonts w:ascii="Times New Roman" w:hAnsi="Times New Roman" w:cs="Times New Roman"/>
         </w:rPr>
         <w:t>sendMsgAction</w:t>
       </w:r>
-      <w:bookmarkEnd w:id="52"/>
+      <w:bookmarkEnd w:id="53"/>
     </w:p>
     <w:p>
       <w:pPr>
@@ -27369,6 +27546,7 @@
           <w:sz w:val="20"/>
           <w:szCs w:val="20"/>
         </w:rPr>
+        <w:lastRenderedPageBreak/>
         <w:t>&lt;action&gt;</w:t>
       </w:r>
     </w:p>
@@ -27429,337 +27607,682 @@
           <w:sz w:val="20"/>
           <w:szCs w:val="20"/>
         </w:rPr>
+        <w:t xml:space="preserve">        &lt;conditions&gt;302,304,307,333,334,335&lt;/conditions&gt;        </w:t>
+      </w:r>
+      <w:r>
+        <w:rPr>
+          <w:rFonts w:ascii="Times New Roman" w:hAnsi="Times New Roman" w:cs="Times New Roman"/>
+          <w:color w:val="FF0000"/>
+          <w:sz w:val="20"/>
+          <w:szCs w:val="20"/>
+        </w:rPr>
+        <w:t>&lt;!—those are data need to send up to server, and we need to catch those values from these components --&gt;</w:t>
+      </w:r>
+    </w:p>
+    <w:p>
+      <w:pPr>
+        <w:rPr>
+          <w:rFonts w:ascii="Times New Roman" w:hAnsi="Times New Roman" w:cs="Times New Roman"/>
+          <w:sz w:val="20"/>
+          <w:szCs w:val="20"/>
+        </w:rPr>
+      </w:pPr>
+      <w:r>
+        <w:rPr>
+          <w:rFonts w:ascii="Times New Roman" w:hAnsi="Times New Roman" w:cs="Times New Roman"/>
+          <w:sz w:val="20"/>
+          <w:szCs w:val="20"/>
+        </w:rPr>
+        <w:t xml:space="preserve">    &lt;nextStep&gt; </w:t>
+      </w:r>
+    </w:p>
+    <w:p>
+      <w:pPr>
+        <w:rPr>
+          <w:rFonts w:ascii="Times New Roman" w:hAnsi="Times New Roman" w:cs="Times New Roman"/>
+          <w:sz w:val="20"/>
+          <w:szCs w:val="20"/>
+        </w:rPr>
+      </w:pPr>
+      <w:r>
+        <w:rPr>
+          <w:rFonts w:ascii="Times New Roman" w:hAnsi="Times New Roman" w:cs="Times New Roman"/>
+          <w:sz w:val="20"/>
+          <w:szCs w:val="20"/>
+        </w:rPr>
+        <w:t xml:space="preserve">        &lt;nextPanel&gt;300&lt;/nextPanel&gt;        </w:t>
+      </w:r>
+      <w:r>
+        <w:rPr>
+          <w:rFonts w:ascii="Times New Roman" w:hAnsi="Times New Roman" w:cs="Times New Roman"/>
+          <w:color w:val="FF0000"/>
+          <w:sz w:val="20"/>
+          <w:szCs w:val="20"/>
+        </w:rPr>
+        <w:t>&lt;!-- operation is successful, go to next page --&gt;</w:t>
+      </w:r>
+    </w:p>
+    <w:p>
+      <w:pPr>
+        <w:rPr>
+          <w:rFonts w:ascii="Times New Roman" w:hAnsi="Times New Roman" w:cs="Times New Roman"/>
+          <w:color w:val="FF0000"/>
+          <w:sz w:val="20"/>
+          <w:szCs w:val="20"/>
+        </w:rPr>
+      </w:pPr>
+      <w:r>
+        <w:rPr>
+          <w:rFonts w:ascii="Times New Roman" w:hAnsi="Times New Roman" w:cs="Times New Roman"/>
+          <w:sz w:val="20"/>
+          <w:szCs w:val="20"/>
+        </w:rPr>
+        <w:t xml:space="preserve">        &lt;display&gt;311&lt;/display&gt;        </w:t>
+      </w:r>
+      <w:r>
+        <w:rPr>
+          <w:rFonts w:ascii="Times New Roman" w:hAnsi="Times New Roman" w:cs="Times New Roman"/>
+          <w:color w:val="FF0000"/>
+          <w:sz w:val="20"/>
+          <w:szCs w:val="20"/>
+        </w:rPr>
+        <w:t>&lt;!-- on successful page, show result in this component --&gt;</w:t>
+      </w:r>
+    </w:p>
+    <w:p>
+      <w:pPr>
+        <w:rPr>
+          <w:rFonts w:ascii="Times New Roman" w:hAnsi="Times New Roman" w:cs="Times New Roman"/>
+          <w:sz w:val="20"/>
+          <w:szCs w:val="20"/>
+        </w:rPr>
+      </w:pPr>
+      <w:r>
+        <w:rPr>
+          <w:rFonts w:ascii="Times New Roman" w:hAnsi="Times New Roman" w:cs="Times New Roman"/>
+          <w:sz w:val="20"/>
+          <w:szCs w:val="20"/>
+        </w:rPr>
+        <w:t xml:space="preserve">        &lt;nextCursor&gt;333</w:t>
+      </w:r>
+      <w:r>
+        <w:rPr>
+          <w:rFonts w:ascii="Times New Roman" w:hAnsi="Times New Roman" w:cs="Times New Roman"/>
+          <w:sz w:val="20"/>
+          <w:szCs w:val="20"/>
+        </w:rPr>
+        <w:t>&lt;/nextCursor&gt;</w:t>
+      </w:r>
+      <w:r>
+        <w:rPr>
+          <w:rFonts w:ascii="Times New Roman" w:hAnsi="Times New Roman" w:cs="Times New Roman"/>
+          <w:sz w:val="20"/>
+          <w:szCs w:val="20"/>
+        </w:rPr>
+        <w:t xml:space="preserve">    </w:t>
+      </w:r>
+      <w:r>
+        <w:rPr>
+          <w:rFonts w:ascii="Times New Roman" w:hAnsi="Times New Roman" w:cs="Times New Roman"/>
+          <w:color w:val="FF0000"/>
+          <w:sz w:val="20"/>
+          <w:szCs w:val="20"/>
+        </w:rPr>
+        <w:t>&lt;!</w:t>
+      </w:r>
+      <w:r>
+        <w:rPr>
+          <w:rFonts w:ascii="Times New Roman" w:hAnsi="Times New Roman" w:cs="Times New Roman"/>
+          <w:color w:val="FF0000"/>
+          <w:sz w:val="20"/>
+          <w:szCs w:val="20"/>
+        </w:rPr>
+        <w:t xml:space="preserve">-- </w:t>
+      </w:r>
+      <w:r>
+        <w:rPr>
+          <w:rFonts w:ascii="Times New Roman" w:hAnsi="Times New Roman" w:cs="Times New Roman"/>
+          <w:color w:val="FF0000"/>
+          <w:sz w:val="20"/>
+          <w:szCs w:val="20"/>
+        </w:rPr>
+        <w:t>op</w:t>
+      </w:r>
+      <w:r>
+        <w:rPr>
+          <w:rFonts w:ascii="Times New Roman" w:hAnsi="Times New Roman" w:cs="Times New Roman"/>
+          <w:color w:val="FF0000"/>
+          <w:sz w:val="20"/>
+          <w:szCs w:val="20"/>
+        </w:rPr>
+        <w:t>tional parameter, designate next cursor position</w:t>
+      </w:r>
+      <w:r>
+        <w:rPr>
+          <w:rFonts w:ascii="Times New Roman" w:hAnsi="Times New Roman" w:cs="Times New Roman"/>
+          <w:color w:val="FF0000"/>
+          <w:sz w:val="20"/>
+          <w:szCs w:val="20"/>
+        </w:rPr>
+        <w:t xml:space="preserve"> --&gt;</w:t>
+      </w:r>
+    </w:p>
+    <w:p>
+      <w:pPr>
+        <w:rPr>
+          <w:rFonts w:ascii="Times New Roman" w:hAnsi="Times New Roman" w:cs="Times New Roman"/>
+          <w:sz w:val="20"/>
+          <w:szCs w:val="20"/>
+        </w:rPr>
+      </w:pPr>
+      <w:r>
+        <w:rPr>
+          <w:rFonts w:ascii="Times New Roman" w:hAnsi="Times New Roman" w:cs="Times New Roman"/>
+          <w:sz w:val="20"/>
+          <w:szCs w:val="20"/>
+        </w:rPr>
+        <w:t xml:space="preserve">    &lt;/nextStep&gt;</w:t>
+      </w:r>
+    </w:p>
+    <w:p>
+      <w:pPr>
+        <w:rPr>
+          <w:rFonts w:ascii="Times New Roman" w:hAnsi="Times New Roman" w:cs="Times New Roman"/>
+          <w:sz w:val="20"/>
+          <w:szCs w:val="20"/>
+        </w:rPr>
+      </w:pPr>
+      <w:r>
+        <w:rPr>
+          <w:rFonts w:ascii="Times New Roman" w:hAnsi="Times New Roman" w:cs="Times New Roman"/>
+          <w:sz w:val="20"/>
+          <w:szCs w:val="20"/>
+        </w:rPr>
+        <w:t xml:space="preserve">    &lt;exception&gt;</w:t>
+      </w:r>
+    </w:p>
+    <w:p>
+      <w:pPr>
+        <w:rPr>
+          <w:rFonts w:ascii="Times New Roman" w:hAnsi="Times New Roman" w:cs="Times New Roman"/>
+          <w:sz w:val="20"/>
+          <w:szCs w:val="20"/>
+        </w:rPr>
+      </w:pPr>
+      <w:r>
+        <w:rPr>
+          <w:rFonts w:ascii="Times New Roman" w:hAnsi="Times New Roman" w:cs="Times New Roman"/>
+          <w:sz w:val="20"/>
+          <w:szCs w:val="20"/>
+        </w:rPr>
+        <w:t xml:space="preserve">        &lt;nextPanel&gt;970&lt;/nextPanel&gt;        </w:t>
+      </w:r>
+      <w:r>
+        <w:rPr>
+          <w:rFonts w:ascii="Times New Roman" w:hAnsi="Times New Roman" w:cs="Times New Roman"/>
+          <w:color w:val="FF0000"/>
+          <w:sz w:val="20"/>
+          <w:szCs w:val="20"/>
+        </w:rPr>
+        <w:t>&lt;!-- operation is failed, go to error page --&gt;</w:t>
+      </w:r>
+    </w:p>
+    <w:p>
+      <w:pPr>
+        <w:rPr>
+          <w:rFonts w:ascii="Times New Roman" w:hAnsi="Times New Roman" w:cs="Times New Roman"/>
+          <w:sz w:val="20"/>
+          <w:szCs w:val="20"/>
+        </w:rPr>
+      </w:pPr>
+      <w:r>
+        <w:rPr>
+          <w:rFonts w:ascii="Times New Roman" w:hAnsi="Times New Roman" w:cs="Times New Roman"/>
+          <w:sz w:val="20"/>
+          <w:szCs w:val="20"/>
+        </w:rPr>
+        <w:t xml:space="preserve">        &lt;display&gt;971&lt;/display&gt;        </w:t>
+      </w:r>
+      <w:r>
+        <w:rPr>
+          <w:rFonts w:ascii="Times New Roman" w:hAnsi="Times New Roman" w:cs="Times New Roman"/>
+          <w:color w:val="FF0000"/>
+          <w:sz w:val="20"/>
+          <w:szCs w:val="20"/>
+        </w:rPr>
+        <w:t>&lt;!-- in error page, show result to user --&gt;</w:t>
+      </w:r>
+    </w:p>
+    <w:p>
+      <w:pPr>
+        <w:rPr>
+          <w:rFonts w:ascii="Times New Roman" w:hAnsi="Times New Roman" w:cs="Times New Roman"/>
+          <w:sz w:val="20"/>
+          <w:szCs w:val="20"/>
+        </w:rPr>
+      </w:pPr>
+      <w:r>
+        <w:rPr>
+          <w:rFonts w:ascii="Times New Roman" w:hAnsi="Times New Roman" w:cs="Times New Roman"/>
+          <w:sz w:val="20"/>
+          <w:szCs w:val="20"/>
+        </w:rPr>
+        <w:t xml:space="preserve">    &lt;/exception&gt;</w:t>
+      </w:r>
+    </w:p>
+    <w:p>
+      <w:pPr>
+        <w:rPr>
+          <w:rFonts w:ascii="Times New Roman" w:hAnsi="Times New Roman" w:cs="Times New Roman"/>
+          <w:sz w:val="20"/>
+          <w:szCs w:val="20"/>
+        </w:rPr>
+      </w:pPr>
+      <w:r>
+        <w:rPr>
+          <w:rFonts w:ascii="Times New Roman" w:hAnsi="Times New Roman" w:cs="Times New Roman"/>
+          <w:sz w:val="20"/>
+          <w:szCs w:val="20"/>
+        </w:rPr>
+        <w:t xml:space="preserve">    &lt;checkRules&gt;        </w:t>
+      </w:r>
+      <w:r>
+        <w:rPr>
+          <w:rFonts w:ascii="Times New Roman" w:hAnsi="Times New Roman" w:cs="Times New Roman"/>
+          <w:color w:val="FF0000"/>
+          <w:sz w:val="20"/>
+          <w:szCs w:val="20"/>
+        </w:rPr>
+        <w:t>&lt;!-- rule checking before sending data to server --&gt;</w:t>
+      </w:r>
+    </w:p>
+    <w:p>
+      <w:pPr>
+        <w:rPr>
+          <w:rFonts w:ascii="Times New Roman" w:hAnsi="Times New Roman" w:cs="Times New Roman"/>
+          <w:sz w:val="20"/>
+          <w:szCs w:val="20"/>
+        </w:rPr>
+      </w:pPr>
+      <w:r>
+        <w:rPr>
+          <w:rFonts w:ascii="Times New Roman" w:hAnsi="Times New Roman" w:cs="Times New Roman"/>
+          <w:sz w:val="20"/>
+          <w:szCs w:val="20"/>
+        </w:rPr>
+        <w:t xml:space="preserve">        &lt;notNull&gt;</w:t>
+      </w:r>
+    </w:p>
+    <w:p>
+      <w:pPr>
+        <w:rPr>
+          <w:rFonts w:ascii="Times New Roman" w:hAnsi="Times New Roman" w:cs="Times New Roman"/>
+          <w:sz w:val="20"/>
+          <w:szCs w:val="20"/>
+        </w:rPr>
+      </w:pPr>
+      <w:r>
+        <w:rPr>
+          <w:rFonts w:ascii="Times New Roman" w:hAnsi="Times New Roman" w:cs="Times New Roman"/>
+          <w:sz w:val="20"/>
+          <w:szCs w:val="20"/>
+        </w:rPr>
+        <w:t xml:space="preserve">            &lt;content&gt;333&lt;/content&gt;            </w:t>
+      </w:r>
+      <w:r>
+        <w:rPr>
+          <w:rFonts w:ascii="Times New Roman" w:hAnsi="Times New Roman" w:cs="Times New Roman"/>
+          <w:color w:val="FF0000"/>
+          <w:sz w:val="20"/>
+          <w:szCs w:val="20"/>
+        </w:rPr>
+        <w:t>&lt;!-- component input must not be empty --&gt;</w:t>
+      </w:r>
+    </w:p>
+    <w:p>
+      <w:pPr>
+        <w:rPr>
+          <w:rFonts w:ascii="Times New Roman" w:hAnsi="Times New Roman" w:cs="Times New Roman"/>
+          <w:sz w:val="20"/>
+          <w:szCs w:val="20"/>
+        </w:rPr>
+      </w:pPr>
+      <w:r>
+        <w:rPr>
+          <w:rFonts w:ascii="Times New Roman" w:hAnsi="Times New Roman" w:cs="Times New Roman" w:hint="eastAsia"/>
+          <w:sz w:val="20"/>
+          <w:szCs w:val="20"/>
+        </w:rPr>
+        <w:t xml:space="preserve">            &lt;errMsg&gt;</w:t>
+      </w:r>
+      <w:r>
+        <w:rPr>
+          <w:rFonts w:ascii="Times New Roman" w:hAnsi="Times New Roman" w:cs="Times New Roman" w:hint="eastAsia"/>
+          <w:sz w:val="20"/>
+          <w:szCs w:val="20"/>
+        </w:rPr>
+        <w:t>密码不能为空</w:t>
+      </w:r>
+      <w:r>
+        <w:rPr>
+          <w:rFonts w:ascii="Times New Roman" w:hAnsi="Times New Roman" w:cs="Times New Roman" w:hint="eastAsia"/>
+          <w:sz w:val="20"/>
+          <w:szCs w:val="20"/>
+        </w:rPr>
+        <w:t>&lt;/errMsg&gt;</w:t>
+      </w:r>
+    </w:p>
+    <w:p>
+      <w:pPr>
+        <w:rPr>
+          <w:rFonts w:ascii="Times New Roman" w:hAnsi="Times New Roman" w:cs="Times New Roman"/>
+          <w:sz w:val="20"/>
+          <w:szCs w:val="20"/>
+        </w:rPr>
+      </w:pPr>
+      <w:r>
+        <w:rPr>
+          <w:rFonts w:ascii="Times New Roman" w:hAnsi="Times New Roman" w:cs="Times New Roman"/>
+          <w:sz w:val="20"/>
+          <w:szCs w:val="20"/>
+        </w:rPr>
+        <w:t xml:space="preserve">        &lt;/notNull&gt;</w:t>
+      </w:r>
+    </w:p>
+    <w:p>
+      <w:pPr>
+        <w:rPr>
+          <w:rFonts w:ascii="Times New Roman" w:hAnsi="Times New Roman" w:cs="Times New Roman"/>
+          <w:sz w:val="20"/>
+          <w:szCs w:val="20"/>
+        </w:rPr>
+      </w:pPr>
+      <w:r>
+        <w:rPr>
+          <w:rFonts w:ascii="Times New Roman" w:hAnsi="Times New Roman" w:cs="Times New Roman"/>
+          <w:sz w:val="20"/>
+          <w:szCs w:val="20"/>
+        </w:rPr>
+        <w:t xml:space="preserve">        &lt;notNull&gt;</w:t>
+      </w:r>
+    </w:p>
+    <w:p>
+      <w:pPr>
+        <w:rPr>
+          <w:rFonts w:ascii="Times New Roman" w:hAnsi="Times New Roman" w:cs="Times New Roman"/>
+          <w:sz w:val="20"/>
+          <w:szCs w:val="20"/>
+        </w:rPr>
+      </w:pPr>
+      <w:r>
+        <w:rPr>
+          <w:rFonts w:ascii="Times New Roman" w:hAnsi="Times New Roman" w:cs="Times New Roman"/>
+          <w:sz w:val="20"/>
+          <w:szCs w:val="20"/>
+        </w:rPr>
+        <w:t xml:space="preserve">            &lt;content&gt;334&lt;/content&gt;</w:t>
+      </w:r>
+    </w:p>
+    <w:p>
+      <w:pPr>
+        <w:rPr>
+          <w:rFonts w:ascii="Times New Roman" w:hAnsi="Times New Roman" w:cs="Times New Roman"/>
+          <w:sz w:val="20"/>
+          <w:szCs w:val="20"/>
+        </w:rPr>
+      </w:pPr>
+      <w:r>
+        <w:rPr>
+          <w:rFonts w:ascii="Times New Roman" w:hAnsi="Times New Roman" w:cs="Times New Roman" w:hint="eastAsia"/>
+          <w:sz w:val="20"/>
+          <w:szCs w:val="20"/>
+        </w:rPr>
+        <w:t xml:space="preserve">            &lt;errMsg&gt;</w:t>
+      </w:r>
+      <w:r>
+        <w:rPr>
+          <w:rFonts w:ascii="Times New Roman" w:hAnsi="Times New Roman" w:cs="Times New Roman" w:hint="eastAsia"/>
+          <w:sz w:val="20"/>
+          <w:szCs w:val="20"/>
+        </w:rPr>
+        <w:t>确认密码不能为空</w:t>
+      </w:r>
+      <w:r>
+        <w:rPr>
+          <w:rFonts w:ascii="Times New Roman" w:hAnsi="Times New Roman" w:cs="Times New Roman" w:hint="eastAsia"/>
+          <w:sz w:val="20"/>
+          <w:szCs w:val="20"/>
+        </w:rPr>
+        <w:t>&lt;/errMsg&gt;</w:t>
+      </w:r>
+    </w:p>
+    <w:p>
+      <w:pPr>
+        <w:rPr>
+          <w:rFonts w:ascii="Times New Roman" w:hAnsi="Times New Roman" w:cs="Times New Roman"/>
+          <w:sz w:val="20"/>
+          <w:szCs w:val="20"/>
+        </w:rPr>
+      </w:pPr>
+      <w:r>
+        <w:rPr>
+          <w:rFonts w:ascii="Times New Roman" w:hAnsi="Times New Roman" w:cs="Times New Roman"/>
+          <w:sz w:val="20"/>
+          <w:szCs w:val="20"/>
+        </w:rPr>
+        <w:t xml:space="preserve">        &lt;/notNull&gt;</w:t>
+      </w:r>
+    </w:p>
+    <w:p>
+      <w:pPr>
+        <w:rPr>
+          <w:rFonts w:ascii="Times New Roman" w:hAnsi="Times New Roman" w:cs="Times New Roman"/>
+          <w:sz w:val="20"/>
+          <w:szCs w:val="20"/>
+        </w:rPr>
+      </w:pPr>
+      <w:r>
+        <w:rPr>
+          <w:rFonts w:ascii="Times New Roman" w:hAnsi="Times New Roman" w:cs="Times New Roman"/>
+          <w:sz w:val="20"/>
+          <w:szCs w:val="20"/>
+        </w:rPr>
+        <w:t xml:space="preserve">        &lt;notNull&gt;</w:t>
+      </w:r>
+    </w:p>
+    <w:p>
+      <w:pPr>
+        <w:rPr>
+          <w:rFonts w:ascii="Times New Roman" w:hAnsi="Times New Roman" w:cs="Times New Roman"/>
+          <w:sz w:val="20"/>
+          <w:szCs w:val="20"/>
+        </w:rPr>
+      </w:pPr>
+      <w:r>
+        <w:rPr>
+          <w:rFonts w:ascii="Times New Roman" w:hAnsi="Times New Roman" w:cs="Times New Roman"/>
+          <w:sz w:val="20"/>
+          <w:szCs w:val="20"/>
+        </w:rPr>
+        <w:t xml:space="preserve">            &lt;content&gt;335&lt;/content&gt;</w:t>
+      </w:r>
+    </w:p>
+    <w:p>
+      <w:pPr>
+        <w:rPr>
+          <w:rFonts w:ascii="Times New Roman" w:hAnsi="Times New Roman" w:cs="Times New Roman"/>
+          <w:sz w:val="20"/>
+          <w:szCs w:val="20"/>
+        </w:rPr>
+      </w:pPr>
+      <w:r>
+        <w:rPr>
+          <w:rFonts w:ascii="Times New Roman" w:hAnsi="Times New Roman" w:cs="Times New Roman" w:hint="eastAsia"/>
+          <w:sz w:val="20"/>
+          <w:szCs w:val="20"/>
+        </w:rPr>
+        <w:t xml:space="preserve">            &lt;errMsg&gt;</w:t>
+      </w:r>
+      <w:r>
+        <w:rPr>
+          <w:rFonts w:ascii="Times New Roman" w:hAnsi="Times New Roman" w:cs="Times New Roman" w:hint="eastAsia"/>
+          <w:sz w:val="20"/>
+          <w:szCs w:val="20"/>
+        </w:rPr>
+        <w:t>账户不能为空</w:t>
+      </w:r>
+      <w:r>
+        <w:rPr>
+          <w:rFonts w:ascii="Times New Roman" w:hAnsi="Times New Roman" w:cs="Times New Roman" w:hint="eastAsia"/>
+          <w:sz w:val="20"/>
+          <w:szCs w:val="20"/>
+        </w:rPr>
+        <w:t>&lt;/errMsg&gt;</w:t>
+      </w:r>
+    </w:p>
+    <w:p>
+      <w:pPr>
+        <w:rPr>
+          <w:rFonts w:ascii="Times New Roman" w:hAnsi="Times New Roman" w:cs="Times New Roman"/>
+          <w:sz w:val="20"/>
+          <w:szCs w:val="20"/>
+        </w:rPr>
+      </w:pPr>
+      <w:r>
+        <w:rPr>
+          <w:rFonts w:ascii="Times New Roman" w:hAnsi="Times New Roman" w:cs="Times New Roman"/>
+          <w:sz w:val="20"/>
+          <w:szCs w:val="20"/>
+        </w:rPr>
+        <w:t xml:space="preserve">        &lt;/notNull&gt;</w:t>
+      </w:r>
+    </w:p>
+    <w:p>
+      <w:pPr>
+        <w:rPr>
+          <w:rFonts w:ascii="Times New Roman" w:hAnsi="Times New Roman" w:cs="Times New Roman"/>
+          <w:sz w:val="20"/>
+          <w:szCs w:val="20"/>
+        </w:rPr>
+      </w:pPr>
+      <w:r>
+        <w:rPr>
+          <w:rFonts w:ascii="Times New Roman" w:hAnsi="Times New Roman" w:cs="Times New Roman"/>
+          <w:sz w:val="20"/>
+          <w:szCs w:val="20"/>
+        </w:rPr>
+        <w:t xml:space="preserve">        &lt;validateCJK&gt;</w:t>
+      </w:r>
+    </w:p>
+    <w:p>
+      <w:pPr>
+        <w:rPr>
+          <w:rFonts w:ascii="Times New Roman" w:hAnsi="Times New Roman" w:cs="Times New Roman"/>
+          <w:sz w:val="20"/>
+          <w:szCs w:val="20"/>
+        </w:rPr>
+      </w:pPr>
+      <w:r>
+        <w:rPr>
+          <w:rFonts w:ascii="Times New Roman" w:hAnsi="Times New Roman" w:cs="Times New Roman"/>
+          <w:sz w:val="20"/>
+          <w:szCs w:val="20"/>
+        </w:rPr>
+        <w:t xml:space="preserve">            &lt;content&gt;335&lt;/content&gt;            </w:t>
+      </w:r>
+      <w:r>
+        <w:rPr>
+          <w:rFonts w:ascii="Times New Roman" w:hAnsi="Times New Roman" w:cs="Times New Roman"/>
+          <w:color w:val="FF0000"/>
+          <w:sz w:val="20"/>
+          <w:szCs w:val="20"/>
+        </w:rPr>
+        <w:t>&lt;!-- component input must be Chinese character --&gt;</w:t>
+      </w:r>
+    </w:p>
+    <w:p>
+      <w:pPr>
+        <w:rPr>
+          <w:rFonts w:ascii="Times New Roman" w:hAnsi="Times New Roman" w:cs="Times New Roman"/>
+          <w:sz w:val="20"/>
+          <w:szCs w:val="20"/>
+        </w:rPr>
+      </w:pPr>
+      <w:r>
+        <w:rPr>
+          <w:rFonts w:ascii="Times New Roman" w:hAnsi="Times New Roman" w:cs="Times New Roman" w:hint="eastAsia"/>
+          <w:sz w:val="20"/>
+          <w:szCs w:val="20"/>
+        </w:rPr>
+        <w:t xml:space="preserve">            &lt;errMsg&gt;</w:t>
+      </w:r>
+      <w:r>
+        <w:rPr>
+          <w:rFonts w:ascii="Times New Roman" w:hAnsi="Times New Roman" w:cs="Times New Roman" w:hint="eastAsia"/>
+          <w:sz w:val="20"/>
+          <w:szCs w:val="20"/>
+        </w:rPr>
+        <w:t>账户名称必须是中文</w:t>
+      </w:r>
+      <w:r>
+        <w:rPr>
+          <w:rFonts w:ascii="Times New Roman" w:hAnsi="Times New Roman" w:cs="Times New Roman" w:hint="eastAsia"/>
+          <w:sz w:val="20"/>
+          <w:szCs w:val="20"/>
+        </w:rPr>
+        <w:t>&lt;/errMsg&gt;</w:t>
+      </w:r>
+    </w:p>
+    <w:p>
+      <w:pPr>
+        <w:rPr>
+          <w:rFonts w:ascii="Times New Roman" w:hAnsi="Times New Roman" w:cs="Times New Roman"/>
+          <w:sz w:val="20"/>
+          <w:szCs w:val="20"/>
+        </w:rPr>
+      </w:pPr>
+      <w:r>
+        <w:rPr>
+          <w:rFonts w:ascii="Times New Roman" w:hAnsi="Times New Roman" w:cs="Times New Roman"/>
+          <w:sz w:val="20"/>
+          <w:szCs w:val="20"/>
+        </w:rPr>
+        <w:t xml:space="preserve">        &lt;/validateCJK&gt;</w:t>
+      </w:r>
+    </w:p>
+    <w:p>
+      <w:pPr>
+        <w:rPr>
+          <w:rFonts w:ascii="Times New Roman" w:hAnsi="Times New Roman" w:cs="Times New Roman"/>
+          <w:sz w:val="20"/>
+          <w:szCs w:val="20"/>
+        </w:rPr>
+      </w:pPr>
+      <w:r>
+        <w:rPr>
+          <w:rFonts w:ascii="Times New Roman" w:hAnsi="Times New Roman" w:cs="Times New Roman"/>
+          <w:sz w:val="20"/>
+          <w:szCs w:val="20"/>
+        </w:rPr>
+        <w:t xml:space="preserve">        &lt;validateCJK&gt;</w:t>
+      </w:r>
+    </w:p>
+    <w:p>
+      <w:pPr>
+        <w:rPr>
+          <w:rFonts w:ascii="Times New Roman" w:hAnsi="Times New Roman" w:cs="Times New Roman"/>
+          <w:sz w:val="20"/>
+          <w:szCs w:val="20"/>
+        </w:rPr>
+      </w:pPr>
+      <w:r>
+        <w:rPr>
+          <w:rFonts w:ascii="Times New Roman" w:hAnsi="Times New Roman" w:cs="Times New Roman"/>
+          <w:sz w:val="20"/>
+          <w:szCs w:val="20"/>
+        </w:rPr>
         <w:lastRenderedPageBreak/>
-        <w:t xml:space="preserve">        &lt;conditions&gt;302,304,307,333,334,335&lt;/conditions&gt;        </w:t>
-      </w:r>
-      <w:r>
-        <w:rPr>
-          <w:rFonts w:ascii="Times New Roman" w:hAnsi="Times New Roman" w:cs="Times New Roman"/>
-          <w:color w:val="FF0000"/>
-          <w:sz w:val="20"/>
-          <w:szCs w:val="20"/>
-        </w:rPr>
-        <w:t>&lt;!—those are data need to send up to server, and we need to catch those values from these components --&gt;</w:t>
-      </w:r>
-    </w:p>
-    <w:p>
-      <w:pPr>
-        <w:rPr>
-          <w:rFonts w:ascii="Times New Roman" w:hAnsi="Times New Roman" w:cs="Times New Roman"/>
-          <w:sz w:val="20"/>
-          <w:szCs w:val="20"/>
-        </w:rPr>
-      </w:pPr>
-      <w:r>
-        <w:rPr>
-          <w:rFonts w:ascii="Times New Roman" w:hAnsi="Times New Roman" w:cs="Times New Roman"/>
-          <w:sz w:val="20"/>
-          <w:szCs w:val="20"/>
-        </w:rPr>
-        <w:t xml:space="preserve">    &lt;nextStep&gt; </w:t>
-      </w:r>
-    </w:p>
-    <w:p>
-      <w:pPr>
-        <w:rPr>
-          <w:rFonts w:ascii="Times New Roman" w:hAnsi="Times New Roman" w:cs="Times New Roman"/>
-          <w:sz w:val="20"/>
-          <w:szCs w:val="20"/>
-        </w:rPr>
-      </w:pPr>
-      <w:r>
-        <w:rPr>
-          <w:rFonts w:ascii="Times New Roman" w:hAnsi="Times New Roman" w:cs="Times New Roman"/>
-          <w:sz w:val="20"/>
-          <w:szCs w:val="20"/>
-        </w:rPr>
-        <w:t xml:space="preserve">        &lt;nextPanel&gt;300&lt;/nextPanel&gt;        </w:t>
-      </w:r>
-      <w:r>
-        <w:rPr>
-          <w:rFonts w:ascii="Times New Roman" w:hAnsi="Times New Roman" w:cs="Times New Roman"/>
-          <w:color w:val="FF0000"/>
-          <w:sz w:val="20"/>
-          <w:szCs w:val="20"/>
-        </w:rPr>
-        <w:t>&lt;!-- operation is successful, go to next page --&gt;</w:t>
-      </w:r>
-    </w:p>
-    <w:p>
-      <w:pPr>
-        <w:rPr>
-          <w:rFonts w:ascii="Times New Roman" w:hAnsi="Times New Roman" w:cs="Times New Roman"/>
-          <w:color w:val="FF0000"/>
-          <w:sz w:val="20"/>
-          <w:szCs w:val="20"/>
-        </w:rPr>
-      </w:pPr>
-      <w:r>
-        <w:rPr>
-          <w:rFonts w:ascii="Times New Roman" w:hAnsi="Times New Roman" w:cs="Times New Roman"/>
-          <w:sz w:val="20"/>
-          <w:szCs w:val="20"/>
-        </w:rPr>
-        <w:t xml:space="preserve">        &lt;display&gt;311&lt;/display&gt;        </w:t>
-      </w:r>
-      <w:r>
-        <w:rPr>
-          <w:rFonts w:ascii="Times New Roman" w:hAnsi="Times New Roman" w:cs="Times New Roman"/>
-          <w:color w:val="FF0000"/>
-          <w:sz w:val="20"/>
-          <w:szCs w:val="20"/>
-        </w:rPr>
-        <w:t>&lt;!-- on successful page, show result in this component --&gt;</w:t>
-      </w:r>
-    </w:p>
-    <w:p>
-      <w:pPr>
-        <w:rPr>
-          <w:rFonts w:ascii="Times New Roman" w:hAnsi="Times New Roman" w:cs="Times New Roman"/>
-          <w:sz w:val="20"/>
-          <w:szCs w:val="20"/>
-        </w:rPr>
-      </w:pPr>
-      <w:r>
-        <w:rPr>
-          <w:rFonts w:ascii="Times New Roman" w:hAnsi="Times New Roman" w:cs="Times New Roman"/>
-          <w:sz w:val="20"/>
-          <w:szCs w:val="20"/>
-        </w:rPr>
-        <w:t xml:space="preserve">        &lt;nextCursor&gt;333</w:t>
-      </w:r>
-      <w:r>
-        <w:rPr>
-          <w:rFonts w:ascii="Times New Roman" w:hAnsi="Times New Roman" w:cs="Times New Roman"/>
-          <w:sz w:val="20"/>
-          <w:szCs w:val="20"/>
-        </w:rPr>
-        <w:t>&lt;/nextCursor&gt;</w:t>
-      </w:r>
-      <w:r>
-        <w:rPr>
-          <w:rFonts w:ascii="Times New Roman" w:hAnsi="Times New Roman" w:cs="Times New Roman"/>
-          <w:sz w:val="20"/>
-          <w:szCs w:val="20"/>
-        </w:rPr>
-        <w:t xml:space="preserve">    </w:t>
-      </w:r>
-      <w:r>
-        <w:rPr>
-          <w:rFonts w:ascii="Times New Roman" w:hAnsi="Times New Roman" w:cs="Times New Roman"/>
-          <w:color w:val="FF0000"/>
-          <w:sz w:val="20"/>
-          <w:szCs w:val="20"/>
-        </w:rPr>
-        <w:t>&lt;!</w:t>
-      </w:r>
-      <w:r>
-        <w:rPr>
-          <w:rFonts w:ascii="Times New Roman" w:hAnsi="Times New Roman" w:cs="Times New Roman"/>
-          <w:color w:val="FF0000"/>
-          <w:sz w:val="20"/>
-          <w:szCs w:val="20"/>
-        </w:rPr>
-        <w:t xml:space="preserve">-- </w:t>
-      </w:r>
-      <w:r>
-        <w:rPr>
-          <w:rFonts w:ascii="Times New Roman" w:hAnsi="Times New Roman" w:cs="Times New Roman"/>
-          <w:color w:val="FF0000"/>
-          <w:sz w:val="20"/>
-          <w:szCs w:val="20"/>
-        </w:rPr>
-        <w:t>op</w:t>
-      </w:r>
-      <w:r>
-        <w:rPr>
-          <w:rFonts w:ascii="Times New Roman" w:hAnsi="Times New Roman" w:cs="Times New Roman"/>
-          <w:color w:val="FF0000"/>
-          <w:sz w:val="20"/>
-          <w:szCs w:val="20"/>
-        </w:rPr>
-        <w:t>tional parameter, designate next cursor position</w:t>
-      </w:r>
-      <w:r>
-        <w:rPr>
-          <w:rFonts w:ascii="Times New Roman" w:hAnsi="Times New Roman" w:cs="Times New Roman"/>
-          <w:color w:val="FF0000"/>
-          <w:sz w:val="20"/>
-          <w:szCs w:val="20"/>
-        </w:rPr>
-        <w:t xml:space="preserve"> --&gt;</w:t>
-      </w:r>
-    </w:p>
-    <w:p>
-      <w:pPr>
-        <w:rPr>
-          <w:rFonts w:ascii="Times New Roman" w:hAnsi="Times New Roman" w:cs="Times New Roman"/>
-          <w:sz w:val="20"/>
-          <w:szCs w:val="20"/>
-        </w:rPr>
-      </w:pPr>
-      <w:r>
-        <w:rPr>
-          <w:rFonts w:ascii="Times New Roman" w:hAnsi="Times New Roman" w:cs="Times New Roman"/>
-          <w:sz w:val="20"/>
-          <w:szCs w:val="20"/>
-        </w:rPr>
-        <w:t xml:space="preserve">    &lt;/nextStep&gt;</w:t>
-      </w:r>
-    </w:p>
-    <w:p>
-      <w:pPr>
-        <w:rPr>
-          <w:rFonts w:ascii="Times New Roman" w:hAnsi="Times New Roman" w:cs="Times New Roman"/>
-          <w:sz w:val="20"/>
-          <w:szCs w:val="20"/>
-        </w:rPr>
-      </w:pPr>
-      <w:r>
-        <w:rPr>
-          <w:rFonts w:ascii="Times New Roman" w:hAnsi="Times New Roman" w:cs="Times New Roman"/>
-          <w:sz w:val="20"/>
-          <w:szCs w:val="20"/>
-        </w:rPr>
-        <w:t xml:space="preserve">    &lt;exception&gt;</w:t>
-      </w:r>
-    </w:p>
-    <w:p>
-      <w:pPr>
-        <w:rPr>
-          <w:rFonts w:ascii="Times New Roman" w:hAnsi="Times New Roman" w:cs="Times New Roman"/>
-          <w:sz w:val="20"/>
-          <w:szCs w:val="20"/>
-        </w:rPr>
-      </w:pPr>
-      <w:r>
-        <w:rPr>
-          <w:rFonts w:ascii="Times New Roman" w:hAnsi="Times New Roman" w:cs="Times New Roman"/>
-          <w:sz w:val="20"/>
-          <w:szCs w:val="20"/>
-        </w:rPr>
-        <w:t xml:space="preserve">        &lt;nextPanel&gt;970&lt;/nextPanel&gt;        </w:t>
-      </w:r>
-      <w:r>
-        <w:rPr>
-          <w:rFonts w:ascii="Times New Roman" w:hAnsi="Times New Roman" w:cs="Times New Roman"/>
-          <w:color w:val="FF0000"/>
-          <w:sz w:val="20"/>
-          <w:szCs w:val="20"/>
-        </w:rPr>
-        <w:t>&lt;!-- operation is failed, go to error page --&gt;</w:t>
-      </w:r>
-    </w:p>
-    <w:p>
-      <w:pPr>
-        <w:rPr>
-          <w:rFonts w:ascii="Times New Roman" w:hAnsi="Times New Roman" w:cs="Times New Roman"/>
-          <w:sz w:val="20"/>
-          <w:szCs w:val="20"/>
-        </w:rPr>
-      </w:pPr>
-      <w:r>
-        <w:rPr>
-          <w:rFonts w:ascii="Times New Roman" w:hAnsi="Times New Roman" w:cs="Times New Roman"/>
-          <w:sz w:val="20"/>
-          <w:szCs w:val="20"/>
-        </w:rPr>
-        <w:t xml:space="preserve">        &lt;display&gt;971&lt;/display&gt;        </w:t>
-      </w:r>
-      <w:r>
-        <w:rPr>
-          <w:rFonts w:ascii="Times New Roman" w:hAnsi="Times New Roman" w:cs="Times New Roman"/>
-          <w:color w:val="FF0000"/>
-          <w:sz w:val="20"/>
-          <w:szCs w:val="20"/>
-        </w:rPr>
-        <w:t>&lt;!-- in error page, show result to user --&gt;</w:t>
-      </w:r>
-    </w:p>
-    <w:p>
-      <w:pPr>
-        <w:rPr>
-          <w:rFonts w:ascii="Times New Roman" w:hAnsi="Times New Roman" w:cs="Times New Roman"/>
-          <w:sz w:val="20"/>
-          <w:szCs w:val="20"/>
-        </w:rPr>
-      </w:pPr>
-      <w:r>
-        <w:rPr>
-          <w:rFonts w:ascii="Times New Roman" w:hAnsi="Times New Roman" w:cs="Times New Roman"/>
-          <w:sz w:val="20"/>
-          <w:szCs w:val="20"/>
-        </w:rPr>
-        <w:t xml:space="preserve">    &lt;/exception&gt;</w:t>
-      </w:r>
-    </w:p>
-    <w:p>
-      <w:pPr>
-        <w:rPr>
-          <w:rFonts w:ascii="Times New Roman" w:hAnsi="Times New Roman" w:cs="Times New Roman"/>
-          <w:sz w:val="20"/>
-          <w:szCs w:val="20"/>
-        </w:rPr>
-      </w:pPr>
-      <w:r>
-        <w:rPr>
-          <w:rFonts w:ascii="Times New Roman" w:hAnsi="Times New Roman" w:cs="Times New Roman"/>
-          <w:sz w:val="20"/>
-          <w:szCs w:val="20"/>
-        </w:rPr>
-        <w:t xml:space="preserve">    &lt;checkRules&gt;        </w:t>
-      </w:r>
-      <w:r>
-        <w:rPr>
-          <w:rFonts w:ascii="Times New Roman" w:hAnsi="Times New Roman" w:cs="Times New Roman"/>
-          <w:color w:val="FF0000"/>
-          <w:sz w:val="20"/>
-          <w:szCs w:val="20"/>
-        </w:rPr>
-        <w:t>&lt;!-- rule checking before sending data to server --&gt;</w:t>
-      </w:r>
-    </w:p>
-    <w:p>
-      <w:pPr>
-        <w:rPr>
-          <w:rFonts w:ascii="Times New Roman" w:hAnsi="Times New Roman" w:cs="Times New Roman"/>
-          <w:sz w:val="20"/>
-          <w:szCs w:val="20"/>
-        </w:rPr>
-      </w:pPr>
-      <w:r>
-        <w:rPr>
-          <w:rFonts w:ascii="Times New Roman" w:hAnsi="Times New Roman" w:cs="Times New Roman"/>
-          <w:sz w:val="20"/>
-          <w:szCs w:val="20"/>
-        </w:rPr>
-        <w:t xml:space="preserve">        &lt;notNull&gt;</w:t>
-      </w:r>
-    </w:p>
-    <w:p>
-      <w:pPr>
-        <w:rPr>
-          <w:rFonts w:ascii="Times New Roman" w:hAnsi="Times New Roman" w:cs="Times New Roman"/>
-          <w:sz w:val="20"/>
-          <w:szCs w:val="20"/>
-        </w:rPr>
-      </w:pPr>
-      <w:r>
-        <w:rPr>
-          <w:rFonts w:ascii="Times New Roman" w:hAnsi="Times New Roman" w:cs="Times New Roman"/>
-          <w:sz w:val="20"/>
-          <w:szCs w:val="20"/>
-        </w:rPr>
-        <w:t xml:space="preserve">            &lt;content&gt;333&lt;/content&gt;            </w:t>
-      </w:r>
-      <w:r>
-        <w:rPr>
-          <w:rFonts w:ascii="Times New Roman" w:hAnsi="Times New Roman" w:cs="Times New Roman"/>
-          <w:color w:val="FF0000"/>
-          <w:sz w:val="20"/>
-          <w:szCs w:val="20"/>
-        </w:rPr>
-        <w:t>&lt;!-- component input must not be empty --&gt;</w:t>
+        <w:t xml:space="preserve">            &lt;content&gt;336&lt;/content&gt;</w:t>
       </w:r>
     </w:p>
     <w:p>
@@ -27784,7 +28307,7 @@
           <w:sz w:val="20"/>
           <w:szCs w:val="20"/>
         </w:rPr>
-        <w:t>密码不能为空</w:t>
+        <w:t>输入必须是中文</w:t>
       </w:r>
       <w:r>
         <w:rPr>
@@ -27809,267 +28332,6 @@
           <w:sz w:val="20"/>
           <w:szCs w:val="20"/>
         </w:rPr>
-        <w:t xml:space="preserve">        &lt;/notNull&gt;</w:t>
-      </w:r>
-    </w:p>
-    <w:p>
-      <w:pPr>
-        <w:rPr>
-          <w:rFonts w:ascii="Times New Roman" w:hAnsi="Times New Roman" w:cs="Times New Roman"/>
-          <w:sz w:val="20"/>
-          <w:szCs w:val="20"/>
-        </w:rPr>
-      </w:pPr>
-      <w:r>
-        <w:rPr>
-          <w:rFonts w:ascii="Times New Roman" w:hAnsi="Times New Roman" w:cs="Times New Roman"/>
-          <w:sz w:val="20"/>
-          <w:szCs w:val="20"/>
-        </w:rPr>
-        <w:t xml:space="preserve">        &lt;notNull&gt;</w:t>
-      </w:r>
-    </w:p>
-    <w:p>
-      <w:pPr>
-        <w:rPr>
-          <w:rFonts w:ascii="Times New Roman" w:hAnsi="Times New Roman" w:cs="Times New Roman"/>
-          <w:sz w:val="20"/>
-          <w:szCs w:val="20"/>
-        </w:rPr>
-      </w:pPr>
-      <w:r>
-        <w:rPr>
-          <w:rFonts w:ascii="Times New Roman" w:hAnsi="Times New Roman" w:cs="Times New Roman"/>
-          <w:sz w:val="20"/>
-          <w:szCs w:val="20"/>
-        </w:rPr>
-        <w:t xml:space="preserve">            &lt;content&gt;334&lt;/content&gt;</w:t>
-      </w:r>
-    </w:p>
-    <w:p>
-      <w:pPr>
-        <w:rPr>
-          <w:rFonts w:ascii="Times New Roman" w:hAnsi="Times New Roman" w:cs="Times New Roman"/>
-          <w:sz w:val="20"/>
-          <w:szCs w:val="20"/>
-        </w:rPr>
-      </w:pPr>
-      <w:r>
-        <w:rPr>
-          <w:rFonts w:ascii="Times New Roman" w:hAnsi="Times New Roman" w:cs="Times New Roman" w:hint="eastAsia"/>
-          <w:sz w:val="20"/>
-          <w:szCs w:val="20"/>
-        </w:rPr>
-        <w:t xml:space="preserve">            &lt;errMsg&gt;</w:t>
-      </w:r>
-      <w:r>
-        <w:rPr>
-          <w:rFonts w:ascii="Times New Roman" w:hAnsi="Times New Roman" w:cs="Times New Roman" w:hint="eastAsia"/>
-          <w:sz w:val="20"/>
-          <w:szCs w:val="20"/>
-        </w:rPr>
-        <w:t>确认密码不能为空</w:t>
-      </w:r>
-      <w:r>
-        <w:rPr>
-          <w:rFonts w:ascii="Times New Roman" w:hAnsi="Times New Roman" w:cs="Times New Roman" w:hint="eastAsia"/>
-          <w:sz w:val="20"/>
-          <w:szCs w:val="20"/>
-        </w:rPr>
-        <w:t>&lt;/errMsg&gt;</w:t>
-      </w:r>
-    </w:p>
-    <w:p>
-      <w:pPr>
-        <w:rPr>
-          <w:rFonts w:ascii="Times New Roman" w:hAnsi="Times New Roman" w:cs="Times New Roman"/>
-          <w:sz w:val="20"/>
-          <w:szCs w:val="20"/>
-        </w:rPr>
-      </w:pPr>
-      <w:r>
-        <w:rPr>
-          <w:rFonts w:ascii="Times New Roman" w:hAnsi="Times New Roman" w:cs="Times New Roman"/>
-          <w:sz w:val="20"/>
-          <w:szCs w:val="20"/>
-        </w:rPr>
-        <w:t xml:space="preserve">        &lt;/notNull&gt;</w:t>
-      </w:r>
-    </w:p>
-    <w:p>
-      <w:pPr>
-        <w:rPr>
-          <w:rFonts w:ascii="Times New Roman" w:hAnsi="Times New Roman" w:cs="Times New Roman"/>
-          <w:sz w:val="20"/>
-          <w:szCs w:val="20"/>
-        </w:rPr>
-      </w:pPr>
-      <w:r>
-        <w:rPr>
-          <w:rFonts w:ascii="Times New Roman" w:hAnsi="Times New Roman" w:cs="Times New Roman"/>
-          <w:sz w:val="20"/>
-          <w:szCs w:val="20"/>
-        </w:rPr>
-        <w:t xml:space="preserve">        &lt;notNull&gt;</w:t>
-      </w:r>
-    </w:p>
-    <w:p>
-      <w:pPr>
-        <w:rPr>
-          <w:rFonts w:ascii="Times New Roman" w:hAnsi="Times New Roman" w:cs="Times New Roman"/>
-          <w:sz w:val="20"/>
-          <w:szCs w:val="20"/>
-        </w:rPr>
-      </w:pPr>
-      <w:r>
-        <w:rPr>
-          <w:rFonts w:ascii="Times New Roman" w:hAnsi="Times New Roman" w:cs="Times New Roman"/>
-          <w:sz w:val="20"/>
-          <w:szCs w:val="20"/>
-        </w:rPr>
-        <w:t xml:space="preserve">            &lt;content&gt;335&lt;/content&gt;</w:t>
-      </w:r>
-    </w:p>
-    <w:p>
-      <w:pPr>
-        <w:rPr>
-          <w:rFonts w:ascii="Times New Roman" w:hAnsi="Times New Roman" w:cs="Times New Roman"/>
-          <w:sz w:val="20"/>
-          <w:szCs w:val="20"/>
-        </w:rPr>
-      </w:pPr>
-      <w:r>
-        <w:rPr>
-          <w:rFonts w:ascii="Times New Roman" w:hAnsi="Times New Roman" w:cs="Times New Roman" w:hint="eastAsia"/>
-          <w:sz w:val="20"/>
-          <w:szCs w:val="20"/>
-        </w:rPr>
-        <w:t xml:space="preserve">            &lt;errMsg&gt;</w:t>
-      </w:r>
-      <w:r>
-        <w:rPr>
-          <w:rFonts w:ascii="Times New Roman" w:hAnsi="Times New Roman" w:cs="Times New Roman" w:hint="eastAsia"/>
-          <w:sz w:val="20"/>
-          <w:szCs w:val="20"/>
-        </w:rPr>
-        <w:t>账户不能为空</w:t>
-      </w:r>
-      <w:r>
-        <w:rPr>
-          <w:rFonts w:ascii="Times New Roman" w:hAnsi="Times New Roman" w:cs="Times New Roman" w:hint="eastAsia"/>
-          <w:sz w:val="20"/>
-          <w:szCs w:val="20"/>
-        </w:rPr>
-        <w:t>&lt;/errMsg&gt;</w:t>
-      </w:r>
-    </w:p>
-    <w:p>
-      <w:pPr>
-        <w:rPr>
-          <w:rFonts w:ascii="Times New Roman" w:hAnsi="Times New Roman" w:cs="Times New Roman"/>
-          <w:sz w:val="20"/>
-          <w:szCs w:val="20"/>
-        </w:rPr>
-      </w:pPr>
-      <w:r>
-        <w:rPr>
-          <w:rFonts w:ascii="Times New Roman" w:hAnsi="Times New Roman" w:cs="Times New Roman"/>
-          <w:sz w:val="20"/>
-          <w:szCs w:val="20"/>
-        </w:rPr>
-        <w:t xml:space="preserve">        &lt;/notNull&gt;</w:t>
-      </w:r>
-    </w:p>
-    <w:p>
-      <w:pPr>
-        <w:rPr>
-          <w:rFonts w:ascii="Times New Roman" w:hAnsi="Times New Roman" w:cs="Times New Roman"/>
-          <w:sz w:val="20"/>
-          <w:szCs w:val="20"/>
-        </w:rPr>
-      </w:pPr>
-      <w:r>
-        <w:rPr>
-          <w:rFonts w:ascii="Times New Roman" w:hAnsi="Times New Roman" w:cs="Times New Roman"/>
-          <w:sz w:val="20"/>
-          <w:szCs w:val="20"/>
-        </w:rPr>
-        <w:t xml:space="preserve">        &lt;validateCJK&gt;</w:t>
-      </w:r>
-    </w:p>
-    <w:p>
-      <w:pPr>
-        <w:rPr>
-          <w:rFonts w:ascii="Times New Roman" w:hAnsi="Times New Roman" w:cs="Times New Roman"/>
-          <w:sz w:val="20"/>
-          <w:szCs w:val="20"/>
-        </w:rPr>
-      </w:pPr>
-      <w:r>
-        <w:rPr>
-          <w:rFonts w:ascii="Times New Roman" w:hAnsi="Times New Roman" w:cs="Times New Roman"/>
-          <w:sz w:val="20"/>
-          <w:szCs w:val="20"/>
-        </w:rPr>
-        <w:t xml:space="preserve">            &lt;content&gt;335&lt;/content&gt;            </w:t>
-      </w:r>
-      <w:r>
-        <w:rPr>
-          <w:rFonts w:ascii="Times New Roman" w:hAnsi="Times New Roman" w:cs="Times New Roman"/>
-          <w:color w:val="FF0000"/>
-          <w:sz w:val="20"/>
-          <w:szCs w:val="20"/>
-        </w:rPr>
-        <w:t>&lt;!-- component input must be Chinese character --&gt;</w:t>
-      </w:r>
-    </w:p>
-    <w:p>
-      <w:pPr>
-        <w:rPr>
-          <w:rFonts w:ascii="Times New Roman" w:hAnsi="Times New Roman" w:cs="Times New Roman"/>
-          <w:sz w:val="20"/>
-          <w:szCs w:val="20"/>
-        </w:rPr>
-      </w:pPr>
-      <w:r>
-        <w:rPr>
-          <w:rFonts w:ascii="Times New Roman" w:hAnsi="Times New Roman" w:cs="Times New Roman" w:hint="eastAsia"/>
-          <w:sz w:val="20"/>
-          <w:szCs w:val="20"/>
-        </w:rPr>
-        <w:t xml:space="preserve">            &lt;errMsg&gt;</w:t>
-      </w:r>
-      <w:r>
-        <w:rPr>
-          <w:rFonts w:ascii="Times New Roman" w:hAnsi="Times New Roman" w:cs="Times New Roman" w:hint="eastAsia"/>
-          <w:sz w:val="20"/>
-          <w:szCs w:val="20"/>
-        </w:rPr>
-        <w:t>账户名称必须是中文</w:t>
-      </w:r>
-      <w:r>
-        <w:rPr>
-          <w:rFonts w:ascii="Times New Roman" w:hAnsi="Times New Roman" w:cs="Times New Roman" w:hint="eastAsia"/>
-          <w:sz w:val="20"/>
-          <w:szCs w:val="20"/>
-        </w:rPr>
-        <w:t>&lt;/errMsg&gt;</w:t>
-      </w:r>
-    </w:p>
-    <w:p>
-      <w:pPr>
-        <w:rPr>
-          <w:rFonts w:ascii="Times New Roman" w:hAnsi="Times New Roman" w:cs="Times New Roman"/>
-          <w:sz w:val="20"/>
-          <w:szCs w:val="20"/>
-        </w:rPr>
-      </w:pPr>
-      <w:r>
-        <w:rPr>
-          <w:rFonts w:ascii="Times New Roman" w:hAnsi="Times New Roman" w:cs="Times New Roman"/>
-          <w:sz w:val="20"/>
-          <w:szCs w:val="20"/>
-        </w:rPr>
         <w:t xml:space="preserve">        &lt;/validateCJK&gt;</w:t>
       </w:r>
     </w:p>
@@ -28087,91 +28349,6 @@
           <w:sz w:val="20"/>
           <w:szCs w:val="20"/>
         </w:rPr>
-        <w:t xml:space="preserve">        &lt;validateCJK&gt;</w:t>
-      </w:r>
-    </w:p>
-    <w:p>
-      <w:pPr>
-        <w:rPr>
-          <w:rFonts w:ascii="Times New Roman" w:hAnsi="Times New Roman" w:cs="Times New Roman"/>
-          <w:sz w:val="20"/>
-          <w:szCs w:val="20"/>
-        </w:rPr>
-      </w:pPr>
-      <w:r>
-        <w:rPr>
-          <w:rFonts w:ascii="Times New Roman" w:hAnsi="Times New Roman" w:cs="Times New Roman"/>
-          <w:sz w:val="20"/>
-          <w:szCs w:val="20"/>
-        </w:rPr>
-        <w:t xml:space="preserve">            &lt;content&gt;336&lt;/content&gt;</w:t>
-      </w:r>
-    </w:p>
-    <w:p>
-      <w:pPr>
-        <w:rPr>
-          <w:rFonts w:ascii="Times New Roman" w:hAnsi="Times New Roman" w:cs="Times New Roman"/>
-          <w:sz w:val="20"/>
-          <w:szCs w:val="20"/>
-        </w:rPr>
-      </w:pPr>
-      <w:r>
-        <w:rPr>
-          <w:rFonts w:ascii="Times New Roman" w:hAnsi="Times New Roman" w:cs="Times New Roman" w:hint="eastAsia"/>
-          <w:sz w:val="20"/>
-          <w:szCs w:val="20"/>
-        </w:rPr>
-        <w:t xml:space="preserve">            &lt;errMsg&gt;</w:t>
-      </w:r>
-      <w:r>
-        <w:rPr>
-          <w:rFonts w:ascii="Times New Roman" w:hAnsi="Times New Roman" w:cs="Times New Roman" w:hint="eastAsia"/>
-          <w:sz w:val="20"/>
-          <w:szCs w:val="20"/>
-        </w:rPr>
-        <w:t>输入必须是中文</w:t>
-      </w:r>
-      <w:r>
-        <w:rPr>
-          <w:rFonts w:ascii="Times New Roman" w:hAnsi="Times New Roman" w:cs="Times New Roman" w:hint="eastAsia"/>
-          <w:sz w:val="20"/>
-          <w:szCs w:val="20"/>
-        </w:rPr>
-        <w:t>&lt;/errMsg&gt;</w:t>
-      </w:r>
-    </w:p>
-    <w:p>
-      <w:pPr>
-        <w:rPr>
-          <w:rFonts w:ascii="Times New Roman" w:hAnsi="Times New Roman" w:cs="Times New Roman"/>
-          <w:sz w:val="20"/>
-          <w:szCs w:val="20"/>
-        </w:rPr>
-      </w:pPr>
-      <w:r>
-        <w:rPr>
-          <w:rFonts w:ascii="Times New Roman" w:hAnsi="Times New Roman" w:cs="Times New Roman"/>
-          <w:sz w:val="20"/>
-          <w:szCs w:val="20"/>
-        </w:rPr>
-        <w:t xml:space="preserve">        &lt;/validateCJK&gt;</w:t>
-      </w:r>
-    </w:p>
-    <w:p>
-      <w:pPr>
-        <w:rPr>
-          <w:rFonts w:ascii="Times New Roman" w:hAnsi="Times New Roman" w:cs="Times New Roman"/>
-          <w:sz w:val="20"/>
-          <w:szCs w:val="20"/>
-        </w:rPr>
-      </w:pPr>
-      <w:r>
-        <w:rPr>
-          <w:rFonts w:ascii="Times New Roman" w:hAnsi="Times New Roman" w:cs="Times New Roman"/>
-          <w:sz w:val="20"/>
-          <w:szCs w:val="20"/>
-        </w:rPr>
-        <w:lastRenderedPageBreak/>
         <w:t xml:space="preserve">        &lt;template&gt;</w:t>
       </w:r>
     </w:p>
@@ -28831,14 +29008,15 @@
           <w:rFonts w:ascii="Times New Roman" w:hAnsi="Times New Roman" w:cs="Times New Roman"/>
         </w:rPr>
       </w:pPr>
-      <w:bookmarkStart w:id="53" w:name="_Toc468784886"/>
-      <w:r>
-        <w:rPr>
-          <w:rFonts w:ascii="Times New Roman" w:hAnsi="Times New Roman" w:cs="Times New Roman"/>
-        </w:rPr>
+      <w:bookmarkStart w:id="54" w:name="_Toc468784886"/>
+      <w:r>
+        <w:rPr>
+          <w:rFonts w:ascii="Times New Roman" w:hAnsi="Times New Roman" w:cs="Times New Roman"/>
+        </w:rPr>
+        <w:lastRenderedPageBreak/>
         <w:t>insertICardAction</w:t>
       </w:r>
-      <w:bookmarkEnd w:id="53"/>
+      <w:bookmarkEnd w:id="54"/>
     </w:p>
     <w:p>
       <w:pPr>
@@ -28908,7 +29086,6 @@
           <w:sz w:val="20"/>
           <w:szCs w:val="20"/>
         </w:rPr>
-        <w:lastRenderedPageBreak/>
         <w:t>&lt;action&gt;</w:t>
       </w:r>
     </w:p>
@@ -29738,6 +29915,7 @@
           <w:sz w:val="20"/>
           <w:szCs w:val="20"/>
         </w:rPr>
+        <w:lastRenderedPageBreak/>
         <w:t xml:space="preserve">            &lt;/debug&gt;</w:t>
       </w:r>
     </w:p>
@@ -29855,7 +30033,6 @@
           <w:sz w:val="20"/>
           <w:szCs w:val="20"/>
         </w:rPr>
-        <w:lastRenderedPageBreak/>
         <w:t xml:space="preserve">       </w:t>
       </w:r>
       <w:r>
@@ -30404,14 +30581,14 @@
           <w:rFonts w:ascii="Times New Roman" w:hAnsi="Times New Roman" w:cs="Times New Roman"/>
         </w:rPr>
       </w:pPr>
-      <w:bookmarkStart w:id="54" w:name="_Toc468784887"/>
+      <w:bookmarkStart w:id="55" w:name="_Toc468784887"/>
       <w:r>
         <w:rPr>
           <w:rFonts w:ascii="Times New Roman" w:hAnsi="Times New Roman" w:cs="Times New Roman"/>
         </w:rPr>
         <w:t>writeICardAction</w:t>
       </w:r>
-      <w:bookmarkEnd w:id="54"/>
+      <w:bookmarkEnd w:id="55"/>
     </w:p>
     <w:p>
       <w:pPr>
@@ -30526,6 +30703,7 @@
         <w:rPr>
           <w:rFonts w:ascii="Times New Roman" w:hAnsi="Times New Roman" w:cs="Times New Roman"/>
         </w:rPr>
+        <w:lastRenderedPageBreak/>
         <w:t xml:space="preserve">This action configuration is totally same as </w:t>
       </w:r>
       <w:hyperlink w:anchor="_sendMsgAction" w:history="1">
@@ -30620,7 +30798,6 @@
           <w:sz w:val="20"/>
           <w:szCs w:val="20"/>
         </w:rPr>
-        <w:lastRenderedPageBreak/>
         <w:t xml:space="preserve">        &lt;cardAction&gt;</w:t>
       </w:r>
     </w:p>
@@ -31086,14 +31263,15 @@
           <w:rFonts w:ascii="Times New Roman" w:hAnsi="Times New Roman" w:cs="Times New Roman"/>
         </w:rPr>
       </w:pPr>
-      <w:bookmarkStart w:id="55" w:name="_Toc468784888"/>
-      <w:r>
-        <w:rPr>
-          <w:rFonts w:ascii="Times New Roman" w:hAnsi="Times New Roman" w:cs="Times New Roman"/>
-        </w:rPr>
+      <w:bookmarkStart w:id="56" w:name="_Toc468784888"/>
+      <w:r>
+        <w:rPr>
+          <w:rFonts w:ascii="Times New Roman" w:hAnsi="Times New Roman" w:cs="Times New Roman"/>
+        </w:rPr>
+        <w:lastRenderedPageBreak/>
         <w:t>moveCursorAction</w:t>
       </w:r>
-      <w:bookmarkEnd w:id="55"/>
+      <w:bookmarkEnd w:id="56"/>
     </w:p>
     <w:p>
       <w:pPr>
@@ -31168,7 +31346,6 @@
           <w:sz w:val="20"/>
           <w:szCs w:val="20"/>
         </w:rPr>
-        <w:lastRenderedPageBreak/>
         <w:t xml:space="preserve">    &lt;moveCursorAction&gt;</w:t>
       </w:r>
     </w:p>
@@ -31260,14 +31437,14 @@
           <w:rFonts w:ascii="Times New Roman" w:hAnsi="Times New Roman" w:cs="Times New Roman"/>
         </w:rPr>
       </w:pPr>
-      <w:bookmarkStart w:id="56" w:name="_Toc468784889"/>
+      <w:bookmarkStart w:id="57" w:name="_Toc468784889"/>
       <w:r>
         <w:rPr>
           <w:rFonts w:ascii="Times New Roman" w:hAnsi="Times New Roman" w:cs="Times New Roman"/>
         </w:rPr>
         <w:t>printPassbookAction</w:t>
       </w:r>
-      <w:bookmarkEnd w:id="56"/>
+      <w:bookmarkEnd w:id="57"/>
     </w:p>
     <w:p>
       <w:pPr>
@@ -31421,14 +31598,14 @@
           <w:rFonts w:ascii="Times New Roman" w:hAnsi="Times New Roman" w:cs="Times New Roman"/>
         </w:rPr>
       </w:pPr>
-      <w:bookmarkStart w:id="57" w:name="_Toc468784890"/>
+      <w:bookmarkStart w:id="58" w:name="_Toc468784890"/>
       <w:r>
         <w:rPr>
           <w:rFonts w:ascii="Times New Roman" w:hAnsi="Times New Roman" w:cs="Times New Roman"/>
         </w:rPr>
         <w:t>playVideoAction</w:t>
       </w:r>
-      <w:bookmarkEnd w:id="57"/>
+      <w:bookmarkEnd w:id="58"/>
     </w:p>
     <w:p>
       <w:pPr>
@@ -31627,14 +31804,15 @@
           <w:rFonts w:ascii="Times New Roman" w:hAnsi="Times New Roman" w:cs="Times New Roman"/>
         </w:rPr>
       </w:pPr>
-      <w:bookmarkStart w:id="58" w:name="_Toc468784891"/>
-      <w:r>
-        <w:rPr>
-          <w:rFonts w:ascii="Times New Roman" w:hAnsi="Times New Roman" w:cs="Times New Roman"/>
-        </w:rPr>
+      <w:bookmarkStart w:id="59" w:name="_Toc468784891"/>
+      <w:r>
+        <w:rPr>
+          <w:rFonts w:ascii="Times New Roman" w:hAnsi="Times New Roman" w:cs="Times New Roman"/>
+        </w:rPr>
+        <w:lastRenderedPageBreak/>
         <w:t>showClockAction</w:t>
       </w:r>
-      <w:bookmarkEnd w:id="58"/>
+      <w:bookmarkEnd w:id="59"/>
     </w:p>
     <w:p>
       <w:pPr>
@@ -31721,7 +31899,6 @@
           <w:sz w:val="20"/>
           <w:szCs w:val="20"/>
         </w:rPr>
-        <w:lastRenderedPageBreak/>
         <w:t xml:space="preserve">    &lt;setFontAction&gt;</w:t>
       </w:r>
     </w:p>
@@ -31961,14 +32138,14 @@
           <w:rFonts w:ascii="Times New Roman" w:hAnsi="Times New Roman" w:cs="Times New Roman"/>
         </w:rPr>
       </w:pPr>
-      <w:bookmarkStart w:id="59" w:name="_Toc468784892"/>
+      <w:bookmarkStart w:id="60" w:name="_Toc468784892"/>
       <w:r>
         <w:rPr>
           <w:rFonts w:ascii="Times New Roman" w:hAnsi="Times New Roman" w:cs="Times New Roman"/>
         </w:rPr>
         <w:t>uploadFileAction</w:t>
       </w:r>
-      <w:bookmarkEnd w:id="59"/>
+      <w:bookmarkEnd w:id="60"/>
     </w:p>
     <w:p>
       <w:pPr>
@@ -32020,6 +32197,7 @@
           <w:sz w:val="20"/>
           <w:szCs w:val="20"/>
         </w:rPr>
+        <w:lastRenderedPageBreak/>
         <w:t>&lt;action&gt;</w:t>
       </w:r>
     </w:p>
@@ -32105,7 +32283,6 @@
           <w:sz w:val="20"/>
           <w:szCs w:val="20"/>
         </w:rPr>
-        <w:lastRenderedPageBreak/>
         <w:t>&lt;/action&gt;</w:t>
       </w:r>
     </w:p>
@@ -32189,14 +32366,14 @@
           <w:rFonts w:ascii="Times New Roman" w:hAnsi="Times New Roman" w:cs="Times New Roman"/>
         </w:rPr>
       </w:pPr>
-      <w:bookmarkStart w:id="60" w:name="_Toc468784893"/>
+      <w:bookmarkStart w:id="61" w:name="_Toc468784893"/>
       <w:r>
         <w:rPr>
           <w:rFonts w:ascii="Times New Roman" w:hAnsi="Times New Roman" w:cs="Times New Roman"/>
         </w:rPr>
         <w:t>balanceTransAction</w:t>
       </w:r>
-      <w:bookmarkEnd w:id="60"/>
+      <w:bookmarkEnd w:id="61"/>
     </w:p>
     <w:p>
       <w:pPr>
@@ -32481,6 +32658,7 @@
           <w:sz w:val="20"/>
           <w:szCs w:val="20"/>
         </w:rPr>
+        <w:lastRenderedPageBreak/>
         <w:t xml:space="preserve">        &lt;/exception&gt;</w:t>
       </w:r>
     </w:p>
@@ -32582,7 +32760,6 @@
           <w:sz w:val="20"/>
           <w:szCs w:val="20"/>
         </w:rPr>
-        <w:lastRenderedPageBreak/>
         <w:t xml:space="preserve">            &lt;/notNull&gt;</w:t>
       </w:r>
     </w:p>
@@ -32741,7 +32918,7 @@
           <w:rFonts w:ascii="Times New Roman" w:hAnsi="Times New Roman" w:cs="Times New Roman"/>
         </w:rPr>
       </w:pPr>
-      <w:bookmarkStart w:id="61" w:name="_Toc468784894"/>
+      <w:bookmarkStart w:id="62" w:name="_Toc468784894"/>
       <w:r>
         <w:rPr>
           <w:rFonts w:ascii="Times New Roman" w:hAnsi="Times New Roman" w:cs="Times New Roman"/>
@@ -32754,7 +32931,7 @@
         </w:rPr>
         <w:t>n</w:t>
       </w:r>
-      <w:bookmarkEnd w:id="61"/>
+      <w:bookmarkEnd w:id="62"/>
     </w:p>
     <w:p>
       <w:pPr>
@@ -33111,7 +33288,7 @@
           <w:rFonts w:ascii="Times New Roman" w:hAnsi="Times New Roman" w:cs="Times New Roman"/>
         </w:rPr>
       </w:pPr>
-      <w:bookmarkStart w:id="62" w:name="_Toc468784895"/>
+      <w:bookmarkStart w:id="63" w:name="_Toc468784895"/>
       <w:r>
         <w:rPr>
           <w:rFonts w:ascii="Times New Roman" w:hAnsi="Times New Roman" w:cs="Times New Roman"/>
@@ -33124,7 +33301,7 @@
         </w:rPr>
         <w:t>CardAction</w:t>
       </w:r>
-      <w:bookmarkEnd w:id="62"/>
+      <w:bookmarkEnd w:id="63"/>
     </w:p>
     <w:p>
       <w:pPr>
@@ -33188,6 +33365,7 @@
           <w:sz w:val="20"/>
           <w:szCs w:val="20"/>
         </w:rPr>
+        <w:lastRenderedPageBreak/>
         <w:t>&lt;action&gt;</w:t>
       </w:r>
     </w:p>
@@ -33295,7 +33473,7 @@
           <w:rFonts w:ascii="Times New Roman" w:hAnsi="Times New Roman" w:cs="Times New Roman"/>
         </w:rPr>
       </w:pPr>
-      <w:bookmarkStart w:id="63" w:name="_Toc468784896"/>
+      <w:bookmarkStart w:id="64" w:name="_Toc468784896"/>
       <w:r>
         <w:rPr>
           <w:rFonts w:ascii="Times New Roman" w:hAnsi="Times New Roman" w:cs="Times New Roman"/>
@@ -33308,7 +33486,7 @@
         </w:rPr>
         <w:t>CardAction</w:t>
       </w:r>
-      <w:bookmarkEnd w:id="63"/>
+      <w:bookmarkEnd w:id="64"/>
     </w:p>
     <w:p>
       <w:pPr>
@@ -33467,7 +33645,7 @@
           <w:rFonts w:ascii="Times New Roman" w:hAnsi="Times New Roman" w:cs="Times New Roman"/>
         </w:rPr>
       </w:pPr>
-      <w:bookmarkStart w:id="64" w:name="_Toc468784897"/>
+      <w:bookmarkStart w:id="65" w:name="_Toc468784897"/>
       <w:r>
         <w:rPr>
           <w:rFonts w:ascii="Times New Roman" w:hAnsi="Times New Roman" w:cs="Times New Roman"/>
@@ -33480,7 +33658,7 @@
         </w:rPr>
         <w:t>Action</w:t>
       </w:r>
-      <w:bookmarkEnd w:id="64"/>
+      <w:bookmarkEnd w:id="65"/>
     </w:p>
     <w:p>
       <w:pPr>
@@ -33625,14 +33803,14 @@
           <w:rFonts w:ascii="Times New Roman" w:hAnsi="Times New Roman" w:cs="Times New Roman"/>
         </w:rPr>
       </w:pPr>
-      <w:bookmarkStart w:id="65" w:name="_Toc468784898"/>
+      <w:bookmarkStart w:id="66" w:name="_Toc468784898"/>
       <w:r>
         <w:rPr>
           <w:rFonts w:ascii="Times New Roman" w:hAnsi="Times New Roman" w:cs="Times New Roman"/>
         </w:rPr>
         <w:t>showGridAction</w:t>
       </w:r>
-      <w:bookmarkEnd w:id="65"/>
+      <w:bookmarkEnd w:id="66"/>
     </w:p>
     <w:p>
       <w:pPr>
@@ -33780,6 +33958,7 @@
           <w:sz w:val="20"/>
           <w:szCs w:val="20"/>
         </w:rPr>
+        <w:lastRenderedPageBreak/>
         <w:t xml:space="preserve">            &lt;hgap&gt;15&lt;/hgap&gt; </w:t>
       </w:r>
       <w:r>
@@ -33875,7 +34054,6 @@
         <w:rPr>
           <w:rFonts w:ascii="Times New Roman" w:hAnsi="Times New Roman" w:cs="Times New Roman"/>
         </w:rPr>
-        <w:lastRenderedPageBreak/>
         <w:t>numericPadAction</w:t>
       </w:r>
     </w:p>
@@ -33961,17 +34139,17 @@
       <w:pPr>
         <w:ind w:firstLine="195"/>
         <w:rPr>
+          <w:rFonts w:ascii="Times New Roman" w:hAnsi="Times New Roman" w:cs="Times New Roman"/>
+          <w:sz w:val="20"/>
+          <w:szCs w:val="20"/>
+        </w:rPr>
+      </w:pPr>
+      <w:r>
+        <w:rPr>
           <w:rFonts w:ascii="Times New Roman" w:hAnsi="Times New Roman" w:cs="Times New Roman" w:hint="eastAsia"/>
           <w:sz w:val="20"/>
           <w:szCs w:val="20"/>
         </w:rPr>
-      </w:pPr>
-      <w:r>
-        <w:rPr>
-          <w:rFonts w:ascii="Times New Roman" w:hAnsi="Times New Roman" w:cs="Times New Roman" w:hint="eastAsia"/>
-          <w:sz w:val="20"/>
-          <w:szCs w:val="20"/>
-        </w:rPr>
         <w:t xml:space="preserve">            &lt;targetId&gt;8&lt;/targetId&gt;  --</w:t>
       </w:r>
       <w:r>
@@ -33982,8 +34160,6 @@
         </w:rPr>
         <w:t xml:space="preserve">designate target component id, only support </w:t>
       </w:r>
-      <w:bookmarkStart w:id="66" w:name="_GoBack"/>
-      <w:bookmarkEnd w:id="66"/>
       <w:r>
         <w:rPr>
           <w:rFonts w:ascii="Times New Roman" w:hAnsi="Times New Roman" w:cs="Times New Roman" w:hint="eastAsia"/>
@@ -40185,7 +40361,7 @@
 </file>
 
 <file path=customXml/itemProps1.xml><?xml version="1.0" encoding="utf-8"?>
-<ds:datastoreItem xmlns:ds="http://schemas.openxmlformats.org/officeDocument/2006/customXml" ds:itemID="{AC694437-3C2C-4F9E-9CA1-655F80AB85AC}">
+<ds:datastoreItem xmlns:ds="http://schemas.openxmlformats.org/officeDocument/2006/customXml" ds:itemID="{B98AAE6C-41E9-4D8B-8E2C-D93A742DE57D}">
   <ds:schemaRefs>
     <ds:schemaRef ds:uri="http://schemas.openxmlformats.org/officeDocument/2006/bibliography"/>
   </ds:schemaRefs>

</xml_diff>